<commit_message>
Add bussiness uc (Sao ke tai khoan, thanh toan)
</commit_message>
<xml_diff>
--- a/MauBaoCao/BaoCaoLan1.docx
+++ b/MauBaoCao/BaoCaoLan1.docx
@@ -760,8 +760,6 @@
       <w:pPr>
         <w:pStyle w:val="Heading1"/>
       </w:pPr>
-      <w:bookmarkStart w:id="0" w:name="_GoBack"/>
-      <w:bookmarkEnd w:id="0"/>
       <w:r>
         <w:t>MÔ HÌNH HOÁ NGHIỆP VỤ</w:t>
       </w:r>
@@ -797,9 +795,9 @@
         <w:lastRenderedPageBreak/>
         <w:drawing>
           <wp:inline distT="0" distB="0" distL="0" distR="0">
-            <wp:extent cx="5486400" cy="3640318"/>
+            <wp:extent cx="5486400" cy="4227900"/>
             <wp:effectExtent l="0" t="0" r="0" b="0"/>
-            <wp:docPr id="80" name="Picture 79"/>
+            <wp:docPr id="3" name="Picture 3"/>
             <wp:cNvGraphicFramePr>
               <a:graphicFrameLocks xmlns:a="http://schemas.openxmlformats.org/drawingml/2006/main" noChangeAspect="1"/>
             </wp:cNvGraphicFramePr>
@@ -807,7 +805,7 @@
               <a:graphicData uri="http://schemas.openxmlformats.org/drawingml/2006/picture">
                 <pic:pic xmlns:pic="http://schemas.openxmlformats.org/drawingml/2006/picture">
                   <pic:nvPicPr>
-                    <pic:cNvPr id="0" name="Picture 8"/>
+                    <pic:cNvPr id="0" name="Picture 1"/>
                     <pic:cNvPicPr>
                       <a:picLocks noChangeAspect="1" noChangeArrowheads="1"/>
                     </pic:cNvPicPr>
@@ -828,7 +826,7 @@
                   <pic:spPr bwMode="auto">
                     <a:xfrm>
                       <a:off x="0" y="0"/>
-                      <a:ext cx="5486400" cy="3640318"/>
+                      <a:ext cx="5486400" cy="4227900"/>
                     </a:xfrm>
                     <a:prstGeom prst="rect">
                       <a:avLst/>
@@ -940,7 +938,7 @@
                 <w:sz w:val="26"/>
                 <w:szCs w:val="26"/>
               </w:rPr>
-              <w:t>Thực hiện dịch vụ</w:t>
+              <w:t>Thanh Toán</w:t>
             </w:r>
           </w:p>
         </w:tc>
@@ -999,7 +997,23 @@
                 <w:sz w:val="26"/>
                 <w:szCs w:val="26"/>
               </w:rPr>
-              <w:t>UC bắt đầu khi bệnh nhân được bác sĩ lập phiều yêu cầu thực hiện dịch vụ.</w:t>
+              <w:t xml:space="preserve">UC bắt đầu khi </w:t>
+            </w:r>
+            <w:r>
+              <w:rPr>
+                <w:rFonts w:asciiTheme="majorHAnsi" w:hAnsiTheme="majorHAnsi" w:cs="Times New Roman"/>
+                <w:sz w:val="26"/>
+                <w:szCs w:val="26"/>
+              </w:rPr>
+              <w:t>shopper đến merchant mua hàng và thanh toán bằng thẻ</w:t>
+            </w:r>
+            <w:r>
+              <w:rPr>
+                <w:rFonts w:asciiTheme="majorHAnsi" w:hAnsiTheme="majorHAnsi" w:cs="Times New Roman"/>
+                <w:sz w:val="26"/>
+                <w:szCs w:val="26"/>
+              </w:rPr>
+              <w:t>.</w:t>
             </w:r>
           </w:p>
           <w:p>
@@ -1023,7 +1037,23 @@
                 <w:sz w:val="26"/>
                 <w:szCs w:val="26"/>
               </w:rPr>
-              <w:t>UC mô tả quá trình thực hiện dịch vụ của bệnh nhân.</w:t>
+              <w:t>UC mô tả quá trình thực hiệ</w:t>
+            </w:r>
+            <w:r>
+              <w:rPr>
+                <w:rFonts w:asciiTheme="majorHAnsi" w:hAnsiTheme="majorHAnsi" w:cs="Times New Roman"/>
+                <w:sz w:val="26"/>
+                <w:szCs w:val="26"/>
+              </w:rPr>
+              <w:t>n thanh toán bằng thẻ sau khi mua hàng của shopper tại merchant</w:t>
+            </w:r>
+            <w:r>
+              <w:rPr>
+                <w:rFonts w:asciiTheme="majorHAnsi" w:hAnsiTheme="majorHAnsi" w:cs="Times New Roman"/>
+                <w:sz w:val="26"/>
+                <w:szCs w:val="26"/>
+              </w:rPr>
+              <w:t>.</w:t>
             </w:r>
           </w:p>
         </w:tc>
@@ -1079,7 +1109,31 @@
                 <w:sz w:val="26"/>
                 <w:szCs w:val="26"/>
               </w:rPr>
-              <w:t xml:space="preserve">Nhân viên thu ngân tiếp nhận yêu cầu thực hiện dịch vụ </w:t>
+              <w:t>S</w:t>
+            </w:r>
+            <w:r>
+              <w:rPr>
+                <w:rFonts w:asciiTheme="majorHAnsi" w:hAnsiTheme="majorHAnsi" w:cs="Times New Roman"/>
+                <w:sz w:val="26"/>
+                <w:szCs w:val="26"/>
+              </w:rPr>
+              <w:t>hopper quẹt thẻ qua</w:t>
+            </w:r>
+            <w:r>
+              <w:rPr>
+                <w:rFonts w:asciiTheme="majorHAnsi" w:hAnsiTheme="majorHAnsi" w:cs="Times New Roman"/>
+                <w:sz w:val="26"/>
+                <w:szCs w:val="26"/>
+              </w:rPr>
+              <w:t xml:space="preserve"> </w:t>
+            </w:r>
+            <w:r>
+              <w:rPr>
+                <w:rFonts w:asciiTheme="majorHAnsi" w:hAnsiTheme="majorHAnsi" w:cs="Times New Roman"/>
+                <w:sz w:val="26"/>
+                <w:szCs w:val="26"/>
+              </w:rPr>
+              <w:t>máy pos</w:t>
             </w:r>
           </w:p>
           <w:p>
@@ -1103,7 +1157,23 @@
                 <w:sz w:val="26"/>
                 <w:szCs w:val="26"/>
               </w:rPr>
-              <w:t xml:space="preserve">Nhân viên thu ngân thu tiền dịch vụ </w:t>
+              <w:t>T</w:t>
+            </w:r>
+            <w:r>
+              <w:rPr>
+                <w:rFonts w:asciiTheme="majorHAnsi" w:hAnsiTheme="majorHAnsi" w:cs="Times New Roman"/>
+                <w:sz w:val="26"/>
+                <w:szCs w:val="26"/>
+              </w:rPr>
+              <w:t>hông tin thẻ được gửi ngay lập tức đến processor xử lý chứng thực</w:t>
+            </w:r>
+            <w:r>
+              <w:rPr>
+                <w:rFonts w:asciiTheme="majorHAnsi" w:hAnsiTheme="majorHAnsi" w:cs="Times New Roman"/>
+                <w:sz w:val="26"/>
+                <w:szCs w:val="26"/>
+              </w:rPr>
+              <w:t xml:space="preserve"> </w:t>
             </w:r>
           </w:p>
           <w:p>
@@ -1127,7 +1197,34 @@
                 <w:sz w:val="26"/>
                 <w:szCs w:val="26"/>
               </w:rPr>
-              <w:t xml:space="preserve"> Nhân viên thu ngân xuất hóa đơn.</w:t>
+              <w:t>Chấp nhận giao dịch,</w:t>
+            </w:r>
+            <w:r>
+              <w:t xml:space="preserve"> </w:t>
+            </w:r>
+            <w:r>
+              <w:rPr>
+                <w:rFonts w:asciiTheme="majorHAnsi" w:hAnsiTheme="majorHAnsi" w:cs="Times New Roman"/>
+                <w:sz w:val="26"/>
+                <w:szCs w:val="26"/>
+              </w:rPr>
+              <w:t>thông tin giao dịch được lưu lại</w:t>
+            </w:r>
+            <w:r>
+              <w:rPr>
+                <w:rFonts w:asciiTheme="majorHAnsi" w:hAnsiTheme="majorHAnsi" w:cs="Times New Roman"/>
+                <w:sz w:val="26"/>
+                <w:szCs w:val="26"/>
+              </w:rPr>
+              <w:t xml:space="preserve"> </w:t>
+            </w:r>
+            <w:r>
+              <w:rPr>
+                <w:rFonts w:asciiTheme="majorHAnsi" w:hAnsiTheme="majorHAnsi" w:cs="Times New Roman"/>
+                <w:sz w:val="26"/>
+                <w:szCs w:val="26"/>
+              </w:rPr>
+              <w:t xml:space="preserve">merchant </w:t>
             </w:r>
           </w:p>
           <w:p>
@@ -1151,7 +1248,23 @@
                 <w:sz w:val="26"/>
                 <w:szCs w:val="26"/>
               </w:rPr>
-              <w:t xml:space="preserve">Nhân viên phòng dịch vụ tiến hành dịch vụ </w:t>
+              <w:t>Cuối ngày, tất cả các giao dịch trong ngày được tổng hợp, đóng gói theo từng</w:t>
+            </w:r>
+            <w:r>
+              <w:rPr>
+                <w:rFonts w:asciiTheme="majorHAnsi" w:hAnsiTheme="majorHAnsi" w:cs="Times New Roman"/>
+                <w:sz w:val="26"/>
+                <w:szCs w:val="26"/>
+              </w:rPr>
+              <w:t xml:space="preserve"> </w:t>
+            </w:r>
+            <w:r>
+              <w:rPr>
+                <w:rFonts w:asciiTheme="majorHAnsi" w:hAnsiTheme="majorHAnsi" w:cs="Times New Roman"/>
+                <w:sz w:val="26"/>
+                <w:szCs w:val="26"/>
+              </w:rPr>
+              <w:t>batch và gửi đến processor</w:t>
             </w:r>
           </w:p>
           <w:p>
@@ -1175,7 +1288,128 @@
                 <w:sz w:val="26"/>
                 <w:szCs w:val="26"/>
               </w:rPr>
-              <w:t>Nhân viện phòng dịch vụ trả kết quả dịch vụ.</w:t>
+              <w:t xml:space="preserve">Processor </w:t>
+            </w:r>
+            <w:r>
+              <w:rPr>
+                <w:rFonts w:asciiTheme="majorHAnsi" w:hAnsiTheme="majorHAnsi" w:cs="Times New Roman"/>
+                <w:sz w:val="26"/>
+                <w:szCs w:val="26"/>
+              </w:rPr>
+              <w:t>tổng hợp và gửi đến master</w:t>
+            </w:r>
+            <w:r>
+              <w:rPr>
+                <w:rFonts w:asciiTheme="majorHAnsi" w:hAnsiTheme="majorHAnsi" w:cs="Times New Roman"/>
+                <w:sz w:val="26"/>
+                <w:szCs w:val="26"/>
+              </w:rPr>
+              <w:t>.</w:t>
+            </w:r>
+          </w:p>
+          <w:p>
+            <w:pPr>
+              <w:numPr>
+                <w:ilvl w:val="0"/>
+                <w:numId w:val="5"/>
+              </w:numPr>
+              <w:spacing w:line="276" w:lineRule="auto"/>
+              <w:jc w:val="both"/>
+              <w:cnfStyle w:val="000000000000" w:firstRow="0" w:lastRow="0" w:firstColumn="0" w:lastColumn="0" w:oddVBand="0" w:evenVBand="0" w:oddHBand="0" w:evenHBand="0" w:firstRowFirstColumn="0" w:firstRowLastColumn="0" w:lastRowFirstColumn="0" w:lastRowLastColumn="0"/>
+              <w:rPr>
+                <w:rFonts w:asciiTheme="majorHAnsi" w:hAnsiTheme="majorHAnsi" w:cs="Times New Roman"/>
+                <w:sz w:val="26"/>
+                <w:szCs w:val="26"/>
+              </w:rPr>
+            </w:pPr>
+            <w:r>
+              <w:rPr>
+                <w:rFonts w:asciiTheme="majorHAnsi" w:hAnsiTheme="majorHAnsi" w:cs="Times New Roman"/>
+                <w:sz w:val="26"/>
+                <w:szCs w:val="26"/>
+              </w:rPr>
+              <w:lastRenderedPageBreak/>
+              <w:t>M</w:t>
+            </w:r>
+            <w:r>
+              <w:rPr>
+                <w:rFonts w:asciiTheme="majorHAnsi" w:hAnsiTheme="majorHAnsi" w:cs="Times New Roman"/>
+                <w:sz w:val="26"/>
+                <w:szCs w:val="26"/>
+              </w:rPr>
+              <w:t>aster thanh toán các khoản tiền giao dịch cho merchant trong vòng 48 giờ</w:t>
+            </w:r>
+          </w:p>
+          <w:p>
+            <w:pPr>
+              <w:numPr>
+                <w:ilvl w:val="0"/>
+                <w:numId w:val="5"/>
+              </w:numPr>
+              <w:spacing w:line="276" w:lineRule="auto"/>
+              <w:jc w:val="both"/>
+              <w:cnfStyle w:val="000000000000" w:firstRow="0" w:lastRow="0" w:firstColumn="0" w:lastColumn="0" w:oddVBand="0" w:evenVBand="0" w:oddHBand="0" w:evenHBand="0" w:firstRowFirstColumn="0" w:firstRowLastColumn="0" w:lastRowFirstColumn="0" w:lastRowLastColumn="0"/>
+              <w:rPr>
+                <w:rFonts w:asciiTheme="majorHAnsi" w:hAnsiTheme="majorHAnsi" w:cs="Times New Roman"/>
+                <w:sz w:val="26"/>
+                <w:szCs w:val="26"/>
+              </w:rPr>
+            </w:pPr>
+            <w:r>
+              <w:rPr>
+                <w:rFonts w:asciiTheme="majorHAnsi" w:hAnsiTheme="majorHAnsi" w:cs="Times New Roman"/>
+                <w:sz w:val="26"/>
+                <w:szCs w:val="26"/>
+              </w:rPr>
+              <w:t>Thực hiện Use-case sao kê tài khoản.</w:t>
+            </w:r>
+          </w:p>
+          <w:p>
+            <w:pPr>
+              <w:numPr>
+                <w:ilvl w:val="0"/>
+                <w:numId w:val="5"/>
+              </w:numPr>
+              <w:spacing w:line="276" w:lineRule="auto"/>
+              <w:jc w:val="both"/>
+              <w:cnfStyle w:val="000000000000" w:firstRow="0" w:lastRow="0" w:firstColumn="0" w:lastColumn="0" w:oddVBand="0" w:evenVBand="0" w:oddHBand="0" w:evenHBand="0" w:firstRowFirstColumn="0" w:firstRowLastColumn="0" w:lastRowFirstColumn="0" w:lastRowLastColumn="0"/>
+              <w:rPr>
+                <w:rFonts w:asciiTheme="majorHAnsi" w:hAnsiTheme="majorHAnsi" w:cs="Times New Roman"/>
+                <w:sz w:val="26"/>
+                <w:szCs w:val="26"/>
+              </w:rPr>
+            </w:pPr>
+            <w:r>
+              <w:rPr>
+                <w:rFonts w:asciiTheme="majorHAnsi" w:hAnsiTheme="majorHAnsi" w:cs="Times New Roman"/>
+                <w:sz w:val="26"/>
+                <w:szCs w:val="26"/>
+              </w:rPr>
+              <w:t xml:space="preserve">Ngân hàng </w:t>
+            </w:r>
+            <w:r>
+              <w:rPr>
+                <w:rFonts w:asciiTheme="majorHAnsi" w:hAnsiTheme="majorHAnsi" w:cs="Times New Roman"/>
+                <w:sz w:val="26"/>
+                <w:szCs w:val="26"/>
+              </w:rPr>
+              <w:t>yêu cầu thanh toán các khoản tiền đã giao dịch theo</w:t>
+            </w:r>
+            <w:r>
+              <w:rPr>
+                <w:rFonts w:asciiTheme="majorHAnsi" w:hAnsiTheme="majorHAnsi" w:cs="Times New Roman"/>
+                <w:sz w:val="26"/>
+                <w:szCs w:val="26"/>
+              </w:rPr>
+              <w:t xml:space="preserve"> </w:t>
+            </w:r>
+            <w:r>
+              <w:rPr>
+                <w:rFonts w:asciiTheme="majorHAnsi" w:hAnsiTheme="majorHAnsi" w:cs="Times New Roman"/>
+                <w:sz w:val="26"/>
+                <w:szCs w:val="26"/>
+              </w:rPr>
+              <w:t>quy định ngân hàng</w:t>
             </w:r>
           </w:p>
         </w:tc>
@@ -1205,6 +1439,7 @@
                 <w:sz w:val="26"/>
                 <w:szCs w:val="26"/>
               </w:rPr>
+              <w:lastRenderedPageBreak/>
               <w:t>Dòng thay thế</w:t>
             </w:r>
           </w:p>
@@ -1236,15 +1471,7 @@
                 <w:sz w:val="26"/>
                 <w:szCs w:val="26"/>
               </w:rPr>
-              <w:t>A1: Tại bước 1, n</w:t>
-            </w:r>
-            <w:r>
-              <w:rPr>
-                <w:rFonts w:asciiTheme="majorHAnsi" w:hAnsiTheme="majorHAnsi" w:cs="Times New Roman"/>
-                <w:sz w:val="26"/>
-                <w:szCs w:val="26"/>
-              </w:rPr>
-              <w:t>ếu bệnh nhân đang nằm viện thì không thực hiện bước 2,3</w:t>
+              <w:t>A1: Tại bước 2, nếu chứng thực không thành công thì hủy giao dịch không thực hiện bước 3.</w:t>
             </w:r>
           </w:p>
         </w:tc>
@@ -1324,7 +1551,7 @@
                 <w:szCs w:val="26"/>
                 <w:highlight w:val="blue"/>
               </w:rPr>
-              <w:t>Khám chữa bệnh ngoại trú</w:t>
+              <w:t xml:space="preserve"> Sao kê tài khoản</w:t>
             </w:r>
           </w:p>
         </w:tc>
@@ -1355,7 +1582,6 @@
                 <w:sz w:val="26"/>
                 <w:szCs w:val="26"/>
               </w:rPr>
-              <w:lastRenderedPageBreak/>
               <w:t>Mô tả</w:t>
             </w:r>
           </w:p>
@@ -1385,7 +1611,23 @@
                 <w:sz w:val="26"/>
                 <w:szCs w:val="26"/>
               </w:rPr>
-              <w:t>UC bắt đầu khi có bệnh nhân đến khám chữa bệnh ngoại trú.</w:t>
+              <w:t>UC bắt đầ</w:t>
+            </w:r>
+            <w:r>
+              <w:rPr>
+                <w:rFonts w:asciiTheme="majorHAnsi" w:hAnsiTheme="majorHAnsi" w:cs="Times New Roman"/>
+                <w:sz w:val="26"/>
+                <w:szCs w:val="26"/>
+              </w:rPr>
+              <w:t>u vào mỗi tháng (tùy ngày quy định của master)</w:t>
+            </w:r>
+            <w:r>
+              <w:rPr>
+                <w:rFonts w:asciiTheme="majorHAnsi" w:hAnsiTheme="majorHAnsi" w:cs="Times New Roman"/>
+                <w:sz w:val="26"/>
+                <w:szCs w:val="26"/>
+              </w:rPr>
+              <w:t>.</w:t>
             </w:r>
           </w:p>
           <w:p>
@@ -1409,14 +1651,30 @@
                 <w:sz w:val="26"/>
                 <w:szCs w:val="26"/>
               </w:rPr>
-              <w:t>UC nhằm mô tả quá trình khám chữa bệnh ngoại trú cho bệnh nhân.</w:t>
+              <w:t>UC nhằm mô tả quá trình</w:t>
+            </w:r>
+            <w:r>
+              <w:rPr>
+                <w:rFonts w:asciiTheme="majorHAnsi" w:hAnsiTheme="majorHAnsi" w:cs="Times New Roman"/>
+                <w:sz w:val="26"/>
+                <w:szCs w:val="26"/>
+              </w:rPr>
+              <w:t xml:space="preserve"> thống kê các giao dịch của từng shopper</w:t>
+            </w:r>
+            <w:r>
+              <w:rPr>
+                <w:rFonts w:asciiTheme="majorHAnsi" w:hAnsiTheme="majorHAnsi" w:cs="Times New Roman"/>
+                <w:sz w:val="26"/>
+                <w:szCs w:val="26"/>
+              </w:rPr>
+              <w:t>.</w:t>
             </w:r>
           </w:p>
         </w:tc>
       </w:tr>
       <w:tr>
         <w:trPr>
-          <w:trHeight w:val="3001"/>
+          <w:trHeight w:val="1250"/>
         </w:trPr>
         <w:tc>
           <w:tcPr>
@@ -1468,25 +1726,23 @@
                 <w:sz w:val="26"/>
                 <w:szCs w:val="26"/>
               </w:rPr>
-              <w:t xml:space="preserve">Thực hiện use case </w:t>
-            </w:r>
-            <w:r>
-              <w:rPr>
-                <w:rFonts w:asciiTheme="majorHAnsi" w:hAnsiTheme="majorHAnsi" w:cs="Times New Roman"/>
-                <w:b/>
-                <w:i/>
-                <w:sz w:val="26"/>
-                <w:szCs w:val="26"/>
-              </w:rPr>
-              <w:t>Tiếp nhận bệnh nhân</w:t>
-            </w:r>
-            <w:r>
-              <w:rPr>
-                <w:rFonts w:asciiTheme="majorHAnsi" w:hAnsiTheme="majorHAnsi" w:cs="Times New Roman"/>
-                <w:sz w:val="26"/>
-                <w:szCs w:val="26"/>
-              </w:rPr>
-              <w:t>.</w:t>
+              <w:t>Master gửi thông tin các giao dịch bằng thẻ tín dụng đến ngân hàng phát</w:t>
+            </w:r>
+            <w:r>
+              <w:rPr>
+                <w:rFonts w:asciiTheme="majorHAnsi" w:hAnsiTheme="majorHAnsi" w:cs="Times New Roman"/>
+                <w:sz w:val="26"/>
+                <w:szCs w:val="26"/>
+              </w:rPr>
+              <w:t xml:space="preserve"> </w:t>
+            </w:r>
+            <w:r>
+              <w:rPr>
+                <w:rFonts w:asciiTheme="majorHAnsi" w:hAnsiTheme="majorHAnsi" w:cs="Times New Roman"/>
+                <w:sz w:val="26"/>
+                <w:szCs w:val="26"/>
+              </w:rPr>
+              <w:t>hành thẻ của shopper.</w:t>
             </w:r>
           </w:p>
           <w:p>
@@ -1510,103 +1766,15 @@
                 <w:sz w:val="26"/>
                 <w:szCs w:val="26"/>
               </w:rPr>
-              <w:t xml:space="preserve">Bác sĩ gọi tên bệnh nhân theo số thứ tự </w:t>
-            </w:r>
-          </w:p>
-          <w:p>
-            <w:pPr>
-              <w:numPr>
-                <w:ilvl w:val="0"/>
-                <w:numId w:val="6"/>
-              </w:numPr>
-              <w:spacing w:line="276" w:lineRule="auto"/>
-              <w:jc w:val="both"/>
-              <w:cnfStyle w:val="000000000000" w:firstRow="0" w:lastRow="0" w:firstColumn="0" w:lastColumn="0" w:oddVBand="0" w:evenVBand="0" w:oddHBand="0" w:evenHBand="0" w:firstRowFirstColumn="0" w:firstRowLastColumn="0" w:lastRowFirstColumn="0" w:lastRowLastColumn="0"/>
-              <w:rPr>
-                <w:rFonts w:asciiTheme="majorHAnsi" w:hAnsiTheme="majorHAnsi" w:cs="Times New Roman"/>
-                <w:sz w:val="26"/>
-                <w:szCs w:val="26"/>
-              </w:rPr>
-            </w:pPr>
-            <w:r>
-              <w:rPr>
-                <w:rFonts w:asciiTheme="majorHAnsi" w:hAnsiTheme="majorHAnsi" w:cs="Times New Roman"/>
-                <w:sz w:val="26"/>
-                <w:szCs w:val="26"/>
-              </w:rPr>
-              <w:t xml:space="preserve">Bác sĩ khám bệnh </w:t>
-            </w:r>
-          </w:p>
-          <w:p>
-            <w:pPr>
-              <w:numPr>
-                <w:ilvl w:val="0"/>
-                <w:numId w:val="6"/>
-              </w:numPr>
-              <w:spacing w:line="276" w:lineRule="auto"/>
-              <w:jc w:val="both"/>
-              <w:cnfStyle w:val="000000000000" w:firstRow="0" w:lastRow="0" w:firstColumn="0" w:lastColumn="0" w:oddVBand="0" w:evenVBand="0" w:oddHBand="0" w:evenHBand="0" w:firstRowFirstColumn="0" w:firstRowLastColumn="0" w:lastRowFirstColumn="0" w:lastRowLastColumn="0"/>
-              <w:rPr>
-                <w:rFonts w:asciiTheme="majorHAnsi" w:hAnsiTheme="majorHAnsi" w:cs="Times New Roman"/>
-                <w:sz w:val="26"/>
-                <w:szCs w:val="26"/>
-              </w:rPr>
-            </w:pPr>
-            <w:r>
-              <w:rPr>
-                <w:rFonts w:asciiTheme="majorHAnsi" w:hAnsiTheme="majorHAnsi" w:cs="Times New Roman"/>
-                <w:sz w:val="26"/>
-                <w:szCs w:val="26"/>
-              </w:rPr>
-              <w:t>Bác sĩ lập phi</w:t>
-            </w:r>
-            <w:r>
-              <w:rPr>
-                <w:rFonts w:asciiTheme="majorHAnsi" w:hAnsiTheme="majorHAnsi" w:cs="Times New Roman"/>
-                <w:sz w:val="26"/>
-                <w:szCs w:val="26"/>
-              </w:rPr>
-              <w:t>ế</w:t>
-            </w:r>
-            <w:r>
-              <w:rPr>
-                <w:rFonts w:asciiTheme="majorHAnsi" w:hAnsiTheme="majorHAnsi" w:cs="Times New Roman"/>
-                <w:sz w:val="26"/>
-                <w:szCs w:val="26"/>
-              </w:rPr>
-              <w:t>u yêu cầu bệnh nhân thực hiện dịch vụ</w:t>
-            </w:r>
-          </w:p>
-          <w:p>
-            <w:pPr>
-              <w:numPr>
-                <w:ilvl w:val="0"/>
-                <w:numId w:val="6"/>
-              </w:numPr>
-              <w:spacing w:line="276" w:lineRule="auto"/>
-              <w:jc w:val="both"/>
-              <w:cnfStyle w:val="000000000000" w:firstRow="0" w:lastRow="0" w:firstColumn="0" w:lastColumn="0" w:oddVBand="0" w:evenVBand="0" w:oddHBand="0" w:evenHBand="0" w:firstRowFirstColumn="0" w:firstRowLastColumn="0" w:lastRowFirstColumn="0" w:lastRowLastColumn="0"/>
-              <w:rPr>
-                <w:rFonts w:asciiTheme="majorHAnsi" w:hAnsiTheme="majorHAnsi" w:cs="Times New Roman"/>
-                <w:sz w:val="26"/>
-                <w:szCs w:val="26"/>
-              </w:rPr>
-            </w:pPr>
-            <w:r>
-              <w:rPr>
-                <w:rFonts w:asciiTheme="majorHAnsi" w:hAnsiTheme="majorHAnsi" w:cs="Times New Roman"/>
-                <w:sz w:val="26"/>
-                <w:szCs w:val="26"/>
-              </w:rPr>
-              <w:t>Thực hiện us</w:t>
-            </w:r>
-            <w:r>
-              <w:rPr>
-                <w:rFonts w:asciiTheme="majorHAnsi" w:hAnsiTheme="majorHAnsi" w:cs="Times New Roman"/>
-                <w:sz w:val="26"/>
-                <w:szCs w:val="26"/>
-              </w:rPr>
-              <w:t>e</w:t>
+              <w:t>N</w:t>
+            </w:r>
+            <w:r>
+              <w:rPr>
+                <w:rFonts w:asciiTheme="majorHAnsi" w:hAnsiTheme="majorHAnsi" w:cs="Times New Roman"/>
+                <w:sz w:val="26"/>
+                <w:szCs w:val="26"/>
+              </w:rPr>
+              <w:t>gân hàng</w:t>
             </w:r>
             <w:r>
               <w:rPr>
@@ -1622,123 +1790,7 @@
                 <w:sz w:val="26"/>
                 <w:szCs w:val="26"/>
               </w:rPr>
-              <w:t xml:space="preserve">case nghiệp vụ </w:t>
-            </w:r>
-            <w:r>
-              <w:rPr>
-                <w:rFonts w:asciiTheme="majorHAnsi" w:hAnsiTheme="majorHAnsi" w:cs="Times New Roman"/>
-                <w:b/>
-                <w:i/>
-                <w:sz w:val="26"/>
-                <w:szCs w:val="26"/>
-              </w:rPr>
-              <w:t>T</w:t>
-            </w:r>
-            <w:r>
-              <w:rPr>
-                <w:rFonts w:asciiTheme="majorHAnsi" w:hAnsiTheme="majorHAnsi" w:cs="Times New Roman"/>
-                <w:b/>
-                <w:i/>
-                <w:sz w:val="26"/>
-                <w:szCs w:val="26"/>
-              </w:rPr>
-              <w:t>hực hiện dịch vụ</w:t>
-            </w:r>
-          </w:p>
-          <w:p>
-            <w:pPr>
-              <w:numPr>
-                <w:ilvl w:val="0"/>
-                <w:numId w:val="6"/>
-              </w:numPr>
-              <w:spacing w:line="276" w:lineRule="auto"/>
-              <w:jc w:val="both"/>
-              <w:cnfStyle w:val="000000000000" w:firstRow="0" w:lastRow="0" w:firstColumn="0" w:lastColumn="0" w:oddVBand="0" w:evenVBand="0" w:oddHBand="0" w:evenHBand="0" w:firstRowFirstColumn="0" w:firstRowLastColumn="0" w:lastRowFirstColumn="0" w:lastRowLastColumn="0"/>
-              <w:rPr>
-                <w:rFonts w:asciiTheme="majorHAnsi" w:hAnsiTheme="majorHAnsi" w:cs="Times New Roman"/>
-                <w:sz w:val="26"/>
-                <w:szCs w:val="26"/>
-              </w:rPr>
-            </w:pPr>
-            <w:r>
-              <w:rPr>
-                <w:rFonts w:asciiTheme="majorHAnsi" w:hAnsiTheme="majorHAnsi" w:cs="Times New Roman"/>
-                <w:sz w:val="26"/>
-                <w:szCs w:val="26"/>
-              </w:rPr>
-              <w:t xml:space="preserve">Bác sĩ xem </w:t>
-            </w:r>
-            <w:r>
-              <w:rPr>
-                <w:rFonts w:asciiTheme="majorHAnsi" w:hAnsiTheme="majorHAnsi" w:cs="Times New Roman"/>
-                <w:sz w:val="26"/>
-                <w:szCs w:val="26"/>
-              </w:rPr>
-              <w:t xml:space="preserve">xét </w:t>
-            </w:r>
-            <w:r>
-              <w:rPr>
-                <w:rFonts w:asciiTheme="majorHAnsi" w:hAnsiTheme="majorHAnsi" w:cs="Times New Roman"/>
-                <w:sz w:val="26"/>
-                <w:szCs w:val="26"/>
-              </w:rPr>
-              <w:t>kết quả dịch vụ.</w:t>
-            </w:r>
-          </w:p>
-          <w:p>
-            <w:pPr>
-              <w:numPr>
-                <w:ilvl w:val="0"/>
-                <w:numId w:val="6"/>
-              </w:numPr>
-              <w:spacing w:line="276" w:lineRule="auto"/>
-              <w:jc w:val="both"/>
-              <w:cnfStyle w:val="000000000000" w:firstRow="0" w:lastRow="0" w:firstColumn="0" w:lastColumn="0" w:oddVBand="0" w:evenVBand="0" w:oddHBand="0" w:evenHBand="0" w:firstRowFirstColumn="0" w:firstRowLastColumn="0" w:lastRowFirstColumn="0" w:lastRowLastColumn="0"/>
-              <w:rPr>
-                <w:rFonts w:asciiTheme="majorHAnsi" w:hAnsiTheme="majorHAnsi" w:cs="Times New Roman"/>
-                <w:sz w:val="26"/>
-                <w:szCs w:val="26"/>
-              </w:rPr>
-            </w:pPr>
-            <w:r>
-              <w:rPr>
-                <w:rFonts w:asciiTheme="majorHAnsi" w:hAnsiTheme="majorHAnsi" w:cs="Times New Roman"/>
-                <w:sz w:val="26"/>
-                <w:szCs w:val="26"/>
-              </w:rPr>
-              <w:t>Bác sĩ ghi nhậ</w:t>
-            </w:r>
-            <w:r>
-              <w:rPr>
-                <w:rFonts w:asciiTheme="majorHAnsi" w:hAnsiTheme="majorHAnsi" w:cs="Times New Roman"/>
-                <w:sz w:val="26"/>
-                <w:szCs w:val="26"/>
-              </w:rPr>
-              <w:t>n thông tin</w:t>
-            </w:r>
-            <w:r>
-              <w:rPr>
-                <w:rFonts w:asciiTheme="majorHAnsi" w:hAnsiTheme="majorHAnsi" w:cs="Times New Roman"/>
-                <w:sz w:val="26"/>
-                <w:szCs w:val="26"/>
-              </w:rPr>
-              <w:t xml:space="preserve"> </w:t>
-            </w:r>
-            <w:r>
-              <w:rPr>
-                <w:rFonts w:asciiTheme="majorHAnsi" w:hAnsiTheme="majorHAnsi" w:cs="Times New Roman"/>
-                <w:sz w:val="26"/>
-                <w:szCs w:val="26"/>
-              </w:rPr>
-              <w:t xml:space="preserve">lần </w:t>
-            </w:r>
-            <w:r>
-              <w:rPr>
-                <w:rFonts w:asciiTheme="majorHAnsi" w:hAnsiTheme="majorHAnsi" w:cs="Times New Roman"/>
-                <w:sz w:val="26"/>
-                <w:szCs w:val="26"/>
-              </w:rPr>
-              <w:t>khám</w:t>
+              <w:t>gửi email đến người dùng dạng PDF</w:t>
             </w:r>
             <w:r>
               <w:rPr>
@@ -1747,106 +1799,6 @@
                 <w:szCs w:val="26"/>
               </w:rPr>
               <w:t>.</w:t>
-            </w:r>
-          </w:p>
-          <w:p>
-            <w:pPr>
-              <w:numPr>
-                <w:ilvl w:val="0"/>
-                <w:numId w:val="6"/>
-              </w:numPr>
-              <w:spacing w:line="276" w:lineRule="auto"/>
-              <w:ind w:left="765" w:hanging="405"/>
-              <w:jc w:val="both"/>
-              <w:cnfStyle w:val="000000000000" w:firstRow="0" w:lastRow="0" w:firstColumn="0" w:lastColumn="0" w:oddVBand="0" w:evenVBand="0" w:oddHBand="0" w:evenHBand="0" w:firstRowFirstColumn="0" w:firstRowLastColumn="0" w:lastRowFirstColumn="0" w:lastRowLastColumn="0"/>
-              <w:rPr>
-                <w:rFonts w:asciiTheme="majorHAnsi" w:hAnsiTheme="majorHAnsi" w:cs="Times New Roman"/>
-                <w:sz w:val="26"/>
-                <w:szCs w:val="26"/>
-              </w:rPr>
-            </w:pPr>
-            <w:r>
-              <w:rPr>
-                <w:rFonts w:asciiTheme="majorHAnsi" w:hAnsiTheme="majorHAnsi" w:cs="Times New Roman"/>
-                <w:sz w:val="26"/>
-                <w:szCs w:val="26"/>
-              </w:rPr>
-              <w:t>Bác sĩ kê toa thuốc.</w:t>
-            </w:r>
-          </w:p>
-          <w:p>
-            <w:pPr>
-              <w:numPr>
-                <w:ilvl w:val="0"/>
-                <w:numId w:val="6"/>
-              </w:numPr>
-              <w:spacing w:line="276" w:lineRule="auto"/>
-              <w:ind w:left="765" w:hanging="405"/>
-              <w:jc w:val="both"/>
-              <w:cnfStyle w:val="000000000000" w:firstRow="0" w:lastRow="0" w:firstColumn="0" w:lastColumn="0" w:oddVBand="0" w:evenVBand="0" w:oddHBand="0" w:evenHBand="0" w:firstRowFirstColumn="0" w:firstRowLastColumn="0" w:lastRowFirstColumn="0" w:lastRowLastColumn="0"/>
-              <w:rPr>
-                <w:rFonts w:asciiTheme="majorHAnsi" w:hAnsiTheme="majorHAnsi" w:cs="Times New Roman"/>
-                <w:sz w:val="26"/>
-                <w:szCs w:val="26"/>
-              </w:rPr>
-            </w:pPr>
-            <w:r>
-              <w:rPr>
-                <w:rFonts w:asciiTheme="majorHAnsi" w:hAnsiTheme="majorHAnsi" w:cs="Times New Roman"/>
-                <w:sz w:val="26"/>
-                <w:szCs w:val="26"/>
-              </w:rPr>
-              <w:t>Nhân viên thu ngân tính tiền thuốc.</w:t>
-            </w:r>
-          </w:p>
-          <w:p>
-            <w:pPr>
-              <w:numPr>
-                <w:ilvl w:val="0"/>
-                <w:numId w:val="6"/>
-              </w:numPr>
-              <w:spacing w:line="276" w:lineRule="auto"/>
-              <w:ind w:left="765" w:hanging="405"/>
-              <w:jc w:val="both"/>
-              <w:cnfStyle w:val="000000000000" w:firstRow="0" w:lastRow="0" w:firstColumn="0" w:lastColumn="0" w:oddVBand="0" w:evenVBand="0" w:oddHBand="0" w:evenHBand="0" w:firstRowFirstColumn="0" w:firstRowLastColumn="0" w:lastRowFirstColumn="0" w:lastRowLastColumn="0"/>
-              <w:rPr>
-                <w:rFonts w:asciiTheme="majorHAnsi" w:hAnsiTheme="majorHAnsi" w:cs="Times New Roman"/>
-                <w:sz w:val="26"/>
-                <w:szCs w:val="26"/>
-              </w:rPr>
-            </w:pPr>
-            <w:r>
-              <w:rPr>
-                <w:rFonts w:asciiTheme="majorHAnsi" w:hAnsiTheme="majorHAnsi" w:cs="Times New Roman"/>
-                <w:sz w:val="26"/>
-                <w:szCs w:val="26"/>
-              </w:rPr>
-              <w:t>Nhân viên thu ngân xuất hóa đơn.</w:t>
-            </w:r>
-          </w:p>
-          <w:p>
-            <w:pPr>
-              <w:numPr>
-                <w:ilvl w:val="0"/>
-                <w:numId w:val="6"/>
-              </w:numPr>
-              <w:spacing w:line="276" w:lineRule="auto"/>
-              <w:ind w:left="765" w:hanging="405"/>
-              <w:jc w:val="both"/>
-              <w:cnfStyle w:val="000000000000" w:firstRow="0" w:lastRow="0" w:firstColumn="0" w:lastColumn="0" w:oddVBand="0" w:evenVBand="0" w:oddHBand="0" w:evenHBand="0" w:firstRowFirstColumn="0" w:firstRowLastColumn="0" w:lastRowFirstColumn="0" w:lastRowLastColumn="0"/>
-              <w:rPr>
-                <w:rFonts w:asciiTheme="majorHAnsi" w:hAnsiTheme="majorHAnsi" w:cs="Times New Roman"/>
-                <w:sz w:val="26"/>
-                <w:szCs w:val="26"/>
-              </w:rPr>
-            </w:pPr>
-            <w:r>
-              <w:rPr>
-                <w:rFonts w:asciiTheme="majorHAnsi" w:hAnsiTheme="majorHAnsi" w:cs="Times New Roman"/>
-                <w:sz w:val="26"/>
-                <w:szCs w:val="26"/>
-              </w:rPr>
-              <w:t>Nhân viên bán thuốc phát thuốc.</w:t>
             </w:r>
           </w:p>
         </w:tc>
@@ -1854,7 +1806,7 @@
       <w:tr>
         <w:trPr>
           <w:cnfStyle w:val="000000100000" w:firstRow="0" w:lastRow="0" w:firstColumn="0" w:lastColumn="0" w:oddVBand="0" w:evenVBand="0" w:oddHBand="1" w:evenHBand="0" w:firstRowFirstColumn="0" w:firstRowLastColumn="0" w:lastRowFirstColumn="0" w:lastRowLastColumn="0"/>
-          <w:trHeight w:val="2690"/>
+          <w:trHeight w:val="485"/>
         </w:trPr>
         <w:tc>
           <w:tcPr>
@@ -1888,10 +1840,6 @@
           <w:p>
             <w:pPr>
               <w:keepNext/>
-              <w:numPr>
-                <w:ilvl w:val="0"/>
-                <w:numId w:val="4"/>
-              </w:numPr>
               <w:spacing w:line="276" w:lineRule="auto"/>
               <w:jc w:val="both"/>
               <w:cnfStyle w:val="000000100000" w:firstRow="0" w:lastRow="0" w:firstColumn="0" w:lastColumn="0" w:oddVBand="0" w:evenVBand="0" w:oddHBand="1" w:evenHBand="0" w:firstRowFirstColumn="0" w:firstRowLastColumn="0" w:lastRowFirstColumn="0" w:lastRowLastColumn="0"/>
@@ -1901,217 +1849,6 @@
                 <w:szCs w:val="26"/>
               </w:rPr>
             </w:pPr>
-            <w:r>
-              <w:rPr>
-                <w:rFonts w:asciiTheme="majorHAnsi" w:hAnsiTheme="majorHAnsi" w:cs="Times New Roman"/>
-                <w:sz w:val="26"/>
-                <w:szCs w:val="26"/>
-              </w:rPr>
-              <w:t>A3: Tại bước 3,n</w:t>
-            </w:r>
-            <w:r>
-              <w:rPr>
-                <w:rFonts w:asciiTheme="majorHAnsi" w:hAnsiTheme="majorHAnsi" w:cs="Times New Roman"/>
-                <w:sz w:val="26"/>
-                <w:szCs w:val="26"/>
-              </w:rPr>
-              <w:t xml:space="preserve">ếu bác sĩ </w:t>
-            </w:r>
-            <w:r>
-              <w:rPr>
-                <w:rFonts w:asciiTheme="majorHAnsi" w:hAnsiTheme="majorHAnsi" w:cs="Times New Roman"/>
-                <w:sz w:val="26"/>
-                <w:szCs w:val="26"/>
-              </w:rPr>
-              <w:t xml:space="preserve">quyết định bệnh nhân </w:t>
-            </w:r>
-            <w:r>
-              <w:rPr>
-                <w:rFonts w:asciiTheme="majorHAnsi" w:hAnsiTheme="majorHAnsi" w:cs="Times New Roman"/>
-                <w:sz w:val="26"/>
-                <w:szCs w:val="26"/>
-              </w:rPr>
-              <w:t xml:space="preserve">không </w:t>
-            </w:r>
-            <w:r>
-              <w:rPr>
-                <w:rFonts w:asciiTheme="majorHAnsi" w:hAnsiTheme="majorHAnsi" w:cs="Times New Roman"/>
-                <w:sz w:val="26"/>
-                <w:szCs w:val="26"/>
-              </w:rPr>
-              <w:t xml:space="preserve">cần </w:t>
-            </w:r>
-            <w:r>
-              <w:rPr>
-                <w:rFonts w:asciiTheme="majorHAnsi" w:hAnsiTheme="majorHAnsi" w:cs="Times New Roman"/>
-                <w:sz w:val="26"/>
-                <w:szCs w:val="26"/>
-              </w:rPr>
-              <w:t xml:space="preserve">thực hiện dịch vụ thì không thực hiện bước </w:t>
-            </w:r>
-            <w:r>
-              <w:rPr>
-                <w:rFonts w:asciiTheme="majorHAnsi" w:hAnsiTheme="majorHAnsi" w:cs="Times New Roman"/>
-                <w:sz w:val="26"/>
-                <w:szCs w:val="26"/>
-              </w:rPr>
-              <w:t>4,5,6</w:t>
-            </w:r>
-          </w:p>
-          <w:p>
-            <w:pPr>
-              <w:keepNext/>
-              <w:numPr>
-                <w:ilvl w:val="0"/>
-                <w:numId w:val="4"/>
-              </w:numPr>
-              <w:spacing w:line="276" w:lineRule="auto"/>
-              <w:jc w:val="both"/>
-              <w:cnfStyle w:val="000000100000" w:firstRow="0" w:lastRow="0" w:firstColumn="0" w:lastColumn="0" w:oddVBand="0" w:evenVBand="0" w:oddHBand="1" w:evenHBand="0" w:firstRowFirstColumn="0" w:firstRowLastColumn="0" w:lastRowFirstColumn="0" w:lastRowLastColumn="0"/>
-              <w:rPr>
-                <w:rFonts w:asciiTheme="majorHAnsi" w:hAnsiTheme="majorHAnsi" w:cs="Times New Roman"/>
-                <w:sz w:val="26"/>
-                <w:szCs w:val="26"/>
-              </w:rPr>
-            </w:pPr>
-            <w:r>
-              <w:rPr>
-                <w:rFonts w:asciiTheme="majorHAnsi" w:hAnsiTheme="majorHAnsi" w:cs="Times New Roman"/>
-                <w:sz w:val="26"/>
-                <w:szCs w:val="26"/>
-              </w:rPr>
-              <w:t>A6:T</w:t>
-            </w:r>
-            <w:r>
-              <w:rPr>
-                <w:rFonts w:asciiTheme="majorHAnsi" w:hAnsiTheme="majorHAnsi" w:cs="Times New Roman"/>
-                <w:sz w:val="26"/>
-                <w:szCs w:val="26"/>
-              </w:rPr>
-              <w:t xml:space="preserve">ại bước </w:t>
-            </w:r>
-            <w:r>
-              <w:rPr>
-                <w:rFonts w:asciiTheme="majorHAnsi" w:hAnsiTheme="majorHAnsi" w:cs="Times New Roman"/>
-                <w:sz w:val="26"/>
-                <w:szCs w:val="26"/>
-              </w:rPr>
-              <w:t>6</w:t>
-            </w:r>
-            <w:r>
-              <w:rPr>
-                <w:rFonts w:asciiTheme="majorHAnsi" w:hAnsiTheme="majorHAnsi" w:cs="Times New Roman"/>
-                <w:sz w:val="26"/>
-                <w:szCs w:val="26"/>
-              </w:rPr>
-              <w:t xml:space="preserve">, </w:t>
-            </w:r>
-            <w:r>
-              <w:rPr>
-                <w:rFonts w:asciiTheme="majorHAnsi" w:hAnsiTheme="majorHAnsi" w:cs="Times New Roman"/>
-                <w:sz w:val="26"/>
-                <w:szCs w:val="26"/>
-              </w:rPr>
-              <w:t xml:space="preserve">sau khi xem kết quả thực hiện dịch vụ, nếu </w:t>
-            </w:r>
-            <w:r>
-              <w:rPr>
-                <w:rFonts w:asciiTheme="majorHAnsi" w:hAnsiTheme="majorHAnsi" w:cs="Times New Roman"/>
-                <w:sz w:val="26"/>
-                <w:szCs w:val="26"/>
-              </w:rPr>
-              <w:t xml:space="preserve">bác sĩ yêu cầu bệnh nhân thực hiện thêm dịch vụ thì quay lại bước </w:t>
-            </w:r>
-            <w:r>
-              <w:rPr>
-                <w:rFonts w:asciiTheme="majorHAnsi" w:hAnsiTheme="majorHAnsi" w:cs="Times New Roman"/>
-                <w:sz w:val="26"/>
-                <w:szCs w:val="26"/>
-              </w:rPr>
-              <w:t>4</w:t>
-            </w:r>
-            <w:r>
-              <w:rPr>
-                <w:rFonts w:asciiTheme="majorHAnsi" w:hAnsiTheme="majorHAnsi" w:cs="Times New Roman"/>
-                <w:sz w:val="26"/>
-                <w:szCs w:val="26"/>
-              </w:rPr>
-              <w:t>.</w:t>
-            </w:r>
-          </w:p>
-          <w:p>
-            <w:pPr>
-              <w:pStyle w:val="ListParagraph"/>
-              <w:keepNext/>
-              <w:numPr>
-                <w:ilvl w:val="0"/>
-                <w:numId w:val="4"/>
-              </w:numPr>
-              <w:spacing w:line="276" w:lineRule="auto"/>
-              <w:jc w:val="both"/>
-              <w:cnfStyle w:val="000000100000" w:firstRow="0" w:lastRow="0" w:firstColumn="0" w:lastColumn="0" w:oddVBand="0" w:evenVBand="0" w:oddHBand="1" w:evenHBand="0" w:firstRowFirstColumn="0" w:firstRowLastColumn="0" w:lastRowFirstColumn="0" w:lastRowLastColumn="0"/>
-              <w:rPr>
-                <w:rFonts w:asciiTheme="majorHAnsi" w:hAnsiTheme="majorHAnsi" w:cs="Times New Roman"/>
-                <w:szCs w:val="26"/>
-              </w:rPr>
-            </w:pPr>
-            <w:r>
-              <w:rPr>
-                <w:rFonts w:asciiTheme="majorHAnsi" w:hAnsiTheme="majorHAnsi" w:cs="Times New Roman"/>
-                <w:szCs w:val="26"/>
-              </w:rPr>
-              <w:t xml:space="preserve">A7:Tại bước 7, nếu bệnh nhân không có BHYT thì </w:t>
-            </w:r>
-          </w:p>
-          <w:p>
-            <w:pPr>
-              <w:keepNext/>
-              <w:numPr>
-                <w:ilvl w:val="1"/>
-                <w:numId w:val="4"/>
-              </w:numPr>
-              <w:spacing w:line="276" w:lineRule="auto"/>
-              <w:jc w:val="both"/>
-              <w:cnfStyle w:val="000000100000" w:firstRow="0" w:lastRow="0" w:firstColumn="0" w:lastColumn="0" w:oddVBand="0" w:evenVBand="0" w:oddHBand="1" w:evenHBand="0" w:firstRowFirstColumn="0" w:firstRowLastColumn="0" w:lastRowFirstColumn="0" w:lastRowLastColumn="0"/>
-              <w:rPr>
-                <w:rFonts w:asciiTheme="majorHAnsi" w:hAnsiTheme="majorHAnsi" w:cs="Times New Roman"/>
-                <w:sz w:val="26"/>
-                <w:szCs w:val="26"/>
-              </w:rPr>
-            </w:pPr>
-            <w:r>
-              <w:rPr>
-                <w:rFonts w:asciiTheme="majorHAnsi" w:hAnsiTheme="majorHAnsi" w:cs="Times New Roman"/>
-                <w:sz w:val="26"/>
-                <w:szCs w:val="26"/>
-              </w:rPr>
-              <w:t>Bác sĩ kê toa thuốc trong danh mục thuốc BHYT</w:t>
-            </w:r>
-          </w:p>
-          <w:p>
-            <w:pPr>
-              <w:keepNext/>
-              <w:numPr>
-                <w:ilvl w:val="1"/>
-                <w:numId w:val="4"/>
-              </w:numPr>
-              <w:spacing w:line="276" w:lineRule="auto"/>
-              <w:jc w:val="both"/>
-              <w:cnfStyle w:val="000000100000" w:firstRow="0" w:lastRow="0" w:firstColumn="0" w:lastColumn="0" w:oddVBand="0" w:evenVBand="0" w:oddHBand="1" w:evenHBand="0" w:firstRowFirstColumn="0" w:firstRowLastColumn="0" w:lastRowFirstColumn="0" w:lastRowLastColumn="0"/>
-              <w:rPr>
-                <w:rFonts w:asciiTheme="majorHAnsi" w:hAnsiTheme="majorHAnsi" w:cs="Times New Roman"/>
-                <w:sz w:val="26"/>
-                <w:szCs w:val="26"/>
-              </w:rPr>
-            </w:pPr>
-            <w:r>
-              <w:rPr>
-                <w:rFonts w:asciiTheme="majorHAnsi" w:hAnsiTheme="majorHAnsi" w:cs="Times New Roman"/>
-                <w:sz w:val="26"/>
-                <w:szCs w:val="26"/>
-              </w:rPr>
-              <w:t>Nhân viên thu ngân tính tiền giảm trừ theo BHYT</w:t>
-            </w:r>
           </w:p>
         </w:tc>
       </w:tr>
@@ -2124,1481 +1861,10 @@
         </w:rPr>
       </w:pPr>
     </w:p>
-    <w:tbl>
-      <w:tblPr>
-        <w:tblStyle w:val="PlainTable11"/>
-        <w:tblW w:w="9108" w:type="dxa"/>
-        <w:tblLook w:val="04A0" w:firstRow="1" w:lastRow="0" w:firstColumn="1" w:lastColumn="0" w:noHBand="0" w:noVBand="1"/>
-      </w:tblPr>
-      <w:tblGrid>
-        <w:gridCol w:w="2088"/>
-        <w:gridCol w:w="7020"/>
-      </w:tblGrid>
-      <w:tr>
-        <w:trPr>
-          <w:cnfStyle w:val="100000000000" w:firstRow="1" w:lastRow="0" w:firstColumn="0" w:lastColumn="0" w:oddVBand="0" w:evenVBand="0" w:oddHBand="0" w:evenHBand="0" w:firstRowFirstColumn="0" w:firstRowLastColumn="0" w:lastRowFirstColumn="0" w:lastRowLastColumn="0"/>
-        </w:trPr>
-        <w:tc>
-          <w:tcPr>
-            <w:cnfStyle w:val="001000000000" w:firstRow="0" w:lastRow="0" w:firstColumn="1" w:lastColumn="0" w:oddVBand="0" w:evenVBand="0" w:oddHBand="0" w:evenHBand="0" w:firstRowFirstColumn="0" w:firstRowLastColumn="0" w:lastRowFirstColumn="0" w:lastRowLastColumn="0"/>
-            <w:tcW w:w="2088" w:type="dxa"/>
-            <w:shd w:val="clear" w:color="auto" w:fill="4F81BD" w:themeFill="accent1"/>
-          </w:tcPr>
-          <w:p>
-            <w:pPr>
-              <w:jc w:val="both"/>
-              <w:rPr>
-                <w:rFonts w:asciiTheme="majorHAnsi" w:hAnsiTheme="majorHAnsi" w:cs="Times New Roman"/>
-                <w:sz w:val="26"/>
-                <w:szCs w:val="26"/>
-              </w:rPr>
-            </w:pPr>
-            <w:r>
-              <w:rPr>
-                <w:rFonts w:asciiTheme="majorHAnsi" w:hAnsiTheme="majorHAnsi" w:cs="Times New Roman"/>
-                <w:sz w:val="26"/>
-                <w:szCs w:val="26"/>
-              </w:rPr>
-              <w:t>Tên use case</w:t>
-            </w:r>
-          </w:p>
-        </w:tc>
-        <w:tc>
-          <w:tcPr>
-            <w:tcW w:w="7020" w:type="dxa"/>
-            <w:shd w:val="clear" w:color="auto" w:fill="4F81BD" w:themeFill="accent1"/>
-          </w:tcPr>
-          <w:p>
-            <w:pPr>
-              <w:jc w:val="both"/>
-              <w:cnfStyle w:val="100000000000" w:firstRow="1" w:lastRow="0" w:firstColumn="0" w:lastColumn="0" w:oddVBand="0" w:evenVBand="0" w:oddHBand="0" w:evenHBand="0" w:firstRowFirstColumn="0" w:firstRowLastColumn="0" w:lastRowFirstColumn="0" w:lastRowLastColumn="0"/>
-              <w:rPr>
-                <w:rFonts w:asciiTheme="majorHAnsi" w:hAnsiTheme="majorHAnsi" w:cs="Times New Roman"/>
-                <w:sz w:val="26"/>
-                <w:szCs w:val="26"/>
-              </w:rPr>
-            </w:pPr>
-            <w:r>
-              <w:rPr>
-                <w:rFonts w:asciiTheme="majorHAnsi" w:hAnsiTheme="majorHAnsi" w:cs="Times New Roman"/>
-                <w:sz w:val="26"/>
-                <w:szCs w:val="26"/>
-              </w:rPr>
-              <w:t>Nhập việ</w:t>
-            </w:r>
-            <w:r>
-              <w:rPr>
-                <w:rFonts w:asciiTheme="majorHAnsi" w:hAnsiTheme="majorHAnsi" w:cs="Times New Roman"/>
-                <w:sz w:val="26"/>
-                <w:szCs w:val="26"/>
-              </w:rPr>
-              <w:t>n</w:t>
-            </w:r>
-          </w:p>
-        </w:tc>
-      </w:tr>
-      <w:tr>
-        <w:trPr>
-          <w:cnfStyle w:val="000000100000" w:firstRow="0" w:lastRow="0" w:firstColumn="0" w:lastColumn="0" w:oddVBand="0" w:evenVBand="0" w:oddHBand="1" w:evenHBand="0" w:firstRowFirstColumn="0" w:firstRowLastColumn="0" w:lastRowFirstColumn="0" w:lastRowLastColumn="0"/>
-        </w:trPr>
-        <w:tc>
-          <w:tcPr>
-            <w:cnfStyle w:val="001000000000" w:firstRow="0" w:lastRow="0" w:firstColumn="1" w:lastColumn="0" w:oddVBand="0" w:evenVBand="0" w:oddHBand="0" w:evenHBand="0" w:firstRowFirstColumn="0" w:firstRowLastColumn="0" w:lastRowFirstColumn="0" w:lastRowLastColumn="0"/>
-            <w:tcW w:w="2088" w:type="dxa"/>
-          </w:tcPr>
-          <w:p>
-            <w:pPr>
-              <w:jc w:val="both"/>
-              <w:rPr>
-                <w:rFonts w:asciiTheme="majorHAnsi" w:hAnsiTheme="majorHAnsi" w:cs="Times New Roman"/>
-                <w:sz w:val="26"/>
-                <w:szCs w:val="26"/>
-              </w:rPr>
-            </w:pPr>
-            <w:r>
-              <w:rPr>
-                <w:rFonts w:asciiTheme="majorHAnsi" w:hAnsiTheme="majorHAnsi" w:cs="Times New Roman"/>
-                <w:sz w:val="26"/>
-                <w:szCs w:val="26"/>
-              </w:rPr>
-              <w:t>Giới thiệu:</w:t>
-            </w:r>
-          </w:p>
-        </w:tc>
-        <w:tc>
-          <w:tcPr>
-            <w:tcW w:w="7020" w:type="dxa"/>
-          </w:tcPr>
-          <w:p>
-            <w:pPr>
-              <w:jc w:val="both"/>
-              <w:cnfStyle w:val="000000100000" w:firstRow="0" w:lastRow="0" w:firstColumn="0" w:lastColumn="0" w:oddVBand="0" w:evenVBand="0" w:oddHBand="1" w:evenHBand="0" w:firstRowFirstColumn="0" w:firstRowLastColumn="0" w:lastRowFirstColumn="0" w:lastRowLastColumn="0"/>
-              <w:rPr>
-                <w:rFonts w:asciiTheme="majorHAnsi" w:hAnsiTheme="majorHAnsi" w:cs="Times New Roman"/>
-                <w:sz w:val="26"/>
-                <w:szCs w:val="26"/>
-              </w:rPr>
-            </w:pPr>
-            <w:r>
-              <w:rPr>
-                <w:rFonts w:asciiTheme="majorHAnsi" w:hAnsiTheme="majorHAnsi" w:cs="Times New Roman"/>
-                <w:sz w:val="26"/>
-                <w:szCs w:val="26"/>
-              </w:rPr>
-              <w:t>-UC bắt đầu khi bác sĩ yêu cầu bệnh nhân phải nhập viện điều trị.</w:t>
-            </w:r>
-          </w:p>
-          <w:p>
-            <w:pPr>
-              <w:jc w:val="both"/>
-              <w:cnfStyle w:val="000000100000" w:firstRow="0" w:lastRow="0" w:firstColumn="0" w:lastColumn="0" w:oddVBand="0" w:evenVBand="0" w:oddHBand="1" w:evenHBand="0" w:firstRowFirstColumn="0" w:firstRowLastColumn="0" w:lastRowFirstColumn="0" w:lastRowLastColumn="0"/>
-              <w:rPr>
-                <w:rFonts w:asciiTheme="majorHAnsi" w:hAnsiTheme="majorHAnsi" w:cs="Times New Roman"/>
-                <w:sz w:val="26"/>
-                <w:szCs w:val="26"/>
-              </w:rPr>
-            </w:pPr>
-            <w:r>
-              <w:rPr>
-                <w:rFonts w:asciiTheme="majorHAnsi" w:hAnsiTheme="majorHAnsi" w:cs="Times New Roman"/>
-                <w:sz w:val="26"/>
-                <w:szCs w:val="26"/>
-              </w:rPr>
-              <w:t>-UC nhằm mô tả quá trình nhập viện của bệnh nhân</w:t>
-            </w:r>
-          </w:p>
-          <w:p>
-            <w:pPr>
-              <w:jc w:val="both"/>
-              <w:cnfStyle w:val="000000100000" w:firstRow="0" w:lastRow="0" w:firstColumn="0" w:lastColumn="0" w:oddVBand="0" w:evenVBand="0" w:oddHBand="1" w:evenHBand="0" w:firstRowFirstColumn="0" w:firstRowLastColumn="0" w:lastRowFirstColumn="0" w:lastRowLastColumn="0"/>
-              <w:rPr>
-                <w:rFonts w:asciiTheme="majorHAnsi" w:hAnsiTheme="majorHAnsi" w:cs="Times New Roman"/>
-                <w:sz w:val="26"/>
-                <w:szCs w:val="26"/>
-              </w:rPr>
-            </w:pPr>
-          </w:p>
-        </w:tc>
-      </w:tr>
-      <w:tr>
-        <w:tc>
-          <w:tcPr>
-            <w:cnfStyle w:val="001000000000" w:firstRow="0" w:lastRow="0" w:firstColumn="1" w:lastColumn="0" w:oddVBand="0" w:evenVBand="0" w:oddHBand="0" w:evenHBand="0" w:firstRowFirstColumn="0" w:firstRowLastColumn="0" w:lastRowFirstColumn="0" w:lastRowLastColumn="0"/>
-            <w:tcW w:w="2088" w:type="dxa"/>
-          </w:tcPr>
-          <w:p>
-            <w:pPr>
-              <w:jc w:val="both"/>
-              <w:rPr>
-                <w:rFonts w:asciiTheme="majorHAnsi" w:hAnsiTheme="majorHAnsi" w:cs="Times New Roman"/>
-                <w:sz w:val="26"/>
-                <w:szCs w:val="26"/>
-              </w:rPr>
-            </w:pPr>
-            <w:r>
-              <w:rPr>
-                <w:rFonts w:asciiTheme="majorHAnsi" w:hAnsiTheme="majorHAnsi" w:cs="Times New Roman"/>
-                <w:sz w:val="26"/>
-                <w:szCs w:val="26"/>
-              </w:rPr>
-              <w:t>Dòng sự kiện cơ bản.</w:t>
-            </w:r>
-          </w:p>
-        </w:tc>
-        <w:tc>
-          <w:tcPr>
-            <w:tcW w:w="7020" w:type="dxa"/>
-          </w:tcPr>
-          <w:p>
-            <w:pPr>
-              <w:pStyle w:val="ListParagraph"/>
-              <w:numPr>
-                <w:ilvl w:val="0"/>
-                <w:numId w:val="7"/>
-              </w:numPr>
-              <w:spacing w:line="240" w:lineRule="auto"/>
-              <w:jc w:val="both"/>
-              <w:cnfStyle w:val="000000000000" w:firstRow="0" w:lastRow="0" w:firstColumn="0" w:lastColumn="0" w:oddVBand="0" w:evenVBand="0" w:oddHBand="0" w:evenHBand="0" w:firstRowFirstColumn="0" w:firstRowLastColumn="0" w:lastRowFirstColumn="0" w:lastRowLastColumn="0"/>
-              <w:rPr>
-                <w:rFonts w:asciiTheme="majorHAnsi" w:hAnsiTheme="majorHAnsi" w:cs="Times New Roman"/>
-                <w:sz w:val="26"/>
-                <w:szCs w:val="26"/>
-              </w:rPr>
-            </w:pPr>
-            <w:r>
-              <w:rPr>
-                <w:rFonts w:asciiTheme="majorHAnsi" w:hAnsiTheme="majorHAnsi" w:cs="Times New Roman"/>
-                <w:sz w:val="26"/>
-                <w:szCs w:val="26"/>
-              </w:rPr>
-              <w:t>Nhân viên phòng quản lý nội trú tiếp nhận hồ sơ bệ</w:t>
-            </w:r>
-            <w:r>
-              <w:rPr>
-                <w:rFonts w:asciiTheme="majorHAnsi" w:hAnsiTheme="majorHAnsi" w:cs="Times New Roman"/>
-                <w:sz w:val="26"/>
-                <w:szCs w:val="26"/>
-              </w:rPr>
-              <w:t>nh án.</w:t>
-            </w:r>
-            <w:r>
-              <w:rPr>
-                <w:rFonts w:asciiTheme="majorHAnsi" w:hAnsiTheme="majorHAnsi" w:cs="Times New Roman"/>
-                <w:sz w:val="26"/>
-                <w:szCs w:val="26"/>
-              </w:rPr>
-              <w:t xml:space="preserve"> </w:t>
-            </w:r>
-          </w:p>
-          <w:p>
-            <w:pPr>
-              <w:pStyle w:val="ListParagraph"/>
-              <w:numPr>
-                <w:ilvl w:val="0"/>
-                <w:numId w:val="7"/>
-              </w:numPr>
-              <w:spacing w:line="240" w:lineRule="auto"/>
-              <w:jc w:val="both"/>
-              <w:cnfStyle w:val="000000000000" w:firstRow="0" w:lastRow="0" w:firstColumn="0" w:lastColumn="0" w:oddVBand="0" w:evenVBand="0" w:oddHBand="0" w:evenHBand="0" w:firstRowFirstColumn="0" w:firstRowLastColumn="0" w:lastRowFirstColumn="0" w:lastRowLastColumn="0"/>
-              <w:rPr>
-                <w:rFonts w:asciiTheme="majorHAnsi" w:hAnsiTheme="majorHAnsi" w:cs="Times New Roman"/>
-                <w:sz w:val="26"/>
-                <w:szCs w:val="26"/>
-              </w:rPr>
-            </w:pPr>
-            <w:r>
-              <w:rPr>
-                <w:rFonts w:asciiTheme="majorHAnsi" w:hAnsiTheme="majorHAnsi" w:cs="Times New Roman"/>
-                <w:sz w:val="26"/>
-                <w:szCs w:val="26"/>
-              </w:rPr>
-              <w:t>Nhân viên phòng quản lý nội trú lập hồ sơ nhập viện.</w:t>
-            </w:r>
-          </w:p>
-          <w:p>
-            <w:pPr>
-              <w:pStyle w:val="ListParagraph"/>
-              <w:numPr>
-                <w:ilvl w:val="0"/>
-                <w:numId w:val="7"/>
-              </w:numPr>
-              <w:spacing w:line="240" w:lineRule="auto"/>
-              <w:jc w:val="both"/>
-              <w:cnfStyle w:val="000000000000" w:firstRow="0" w:lastRow="0" w:firstColumn="0" w:lastColumn="0" w:oddVBand="0" w:evenVBand="0" w:oddHBand="0" w:evenHBand="0" w:firstRowFirstColumn="0" w:firstRowLastColumn="0" w:lastRowFirstColumn="0" w:lastRowLastColumn="0"/>
-              <w:rPr>
-                <w:rFonts w:asciiTheme="majorHAnsi" w:hAnsiTheme="majorHAnsi" w:cs="Times New Roman"/>
-                <w:sz w:val="26"/>
-                <w:szCs w:val="26"/>
-              </w:rPr>
-            </w:pPr>
-            <w:r>
-              <w:rPr>
-                <w:rFonts w:asciiTheme="majorHAnsi" w:hAnsiTheme="majorHAnsi" w:cs="Times New Roman"/>
-                <w:sz w:val="26"/>
-                <w:szCs w:val="26"/>
-              </w:rPr>
-              <w:t>Nhân viên phòng quản lý nội trú yêu cầu bệnh nhân chọn phòng mong muốn.</w:t>
-            </w:r>
-          </w:p>
-          <w:p>
-            <w:pPr>
-              <w:pStyle w:val="ListParagraph"/>
-              <w:numPr>
-                <w:ilvl w:val="0"/>
-                <w:numId w:val="7"/>
-              </w:numPr>
-              <w:spacing w:line="240" w:lineRule="auto"/>
-              <w:jc w:val="both"/>
-              <w:cnfStyle w:val="000000000000" w:firstRow="0" w:lastRow="0" w:firstColumn="0" w:lastColumn="0" w:oddVBand="0" w:evenVBand="0" w:oddHBand="0" w:evenHBand="0" w:firstRowFirstColumn="0" w:firstRowLastColumn="0" w:lastRowFirstColumn="0" w:lastRowLastColumn="0"/>
-              <w:rPr>
-                <w:rFonts w:asciiTheme="majorHAnsi" w:hAnsiTheme="majorHAnsi" w:cs="Times New Roman"/>
-                <w:sz w:val="26"/>
-                <w:szCs w:val="26"/>
-              </w:rPr>
-            </w:pPr>
-            <w:r>
-              <w:rPr>
-                <w:rFonts w:asciiTheme="majorHAnsi" w:hAnsiTheme="majorHAnsi" w:cs="Times New Roman"/>
-                <w:sz w:val="26"/>
-                <w:szCs w:val="26"/>
-              </w:rPr>
-              <w:t xml:space="preserve">Nhân viên thu ngân thu tiền tạm ứng </w:t>
-            </w:r>
-          </w:p>
-          <w:p>
-            <w:pPr>
-              <w:pStyle w:val="ListParagraph"/>
-              <w:numPr>
-                <w:ilvl w:val="0"/>
-                <w:numId w:val="7"/>
-              </w:numPr>
-              <w:spacing w:line="240" w:lineRule="auto"/>
-              <w:jc w:val="both"/>
-              <w:cnfStyle w:val="000000000000" w:firstRow="0" w:lastRow="0" w:firstColumn="0" w:lastColumn="0" w:oddVBand="0" w:evenVBand="0" w:oddHBand="0" w:evenHBand="0" w:firstRowFirstColumn="0" w:firstRowLastColumn="0" w:lastRowFirstColumn="0" w:lastRowLastColumn="0"/>
-              <w:rPr>
-                <w:rFonts w:asciiTheme="majorHAnsi" w:hAnsiTheme="majorHAnsi" w:cs="Times New Roman"/>
-                <w:sz w:val="26"/>
-                <w:szCs w:val="26"/>
-              </w:rPr>
-            </w:pPr>
-            <w:r>
-              <w:rPr>
-                <w:rFonts w:asciiTheme="majorHAnsi" w:hAnsiTheme="majorHAnsi" w:cs="Times New Roman"/>
-                <w:sz w:val="26"/>
-                <w:szCs w:val="26"/>
-              </w:rPr>
-              <w:lastRenderedPageBreak/>
-              <w:t>Nhân viên thu ngân xuất hóa đơn.</w:t>
-            </w:r>
-          </w:p>
-          <w:p>
-            <w:pPr>
-              <w:pStyle w:val="ListParagraph"/>
-              <w:numPr>
-                <w:ilvl w:val="0"/>
-                <w:numId w:val="7"/>
-              </w:numPr>
-              <w:spacing w:line="240" w:lineRule="auto"/>
-              <w:jc w:val="both"/>
-              <w:cnfStyle w:val="000000000000" w:firstRow="0" w:lastRow="0" w:firstColumn="0" w:lastColumn="0" w:oddVBand="0" w:evenVBand="0" w:oddHBand="0" w:evenHBand="0" w:firstRowFirstColumn="0" w:firstRowLastColumn="0" w:lastRowFirstColumn="0" w:lastRowLastColumn="0"/>
-              <w:rPr>
-                <w:rFonts w:asciiTheme="majorHAnsi" w:hAnsiTheme="majorHAnsi" w:cs="Times New Roman"/>
-                <w:sz w:val="26"/>
-                <w:szCs w:val="26"/>
-              </w:rPr>
-            </w:pPr>
-            <w:r>
-              <w:rPr>
-                <w:rFonts w:asciiTheme="majorHAnsi" w:hAnsiTheme="majorHAnsi" w:cs="Times New Roman"/>
-                <w:sz w:val="26"/>
-                <w:szCs w:val="26"/>
-              </w:rPr>
-              <w:t>Nhân viên phòng quản lý nội trú chuyển bệnh nhân về  phòng.</w:t>
-            </w:r>
-          </w:p>
-          <w:p>
-            <w:pPr>
-              <w:pStyle w:val="ListParagraph"/>
-              <w:spacing w:line="240" w:lineRule="auto"/>
-              <w:jc w:val="both"/>
-              <w:cnfStyle w:val="000000000000" w:firstRow="0" w:lastRow="0" w:firstColumn="0" w:lastColumn="0" w:oddVBand="0" w:evenVBand="0" w:oddHBand="0" w:evenHBand="0" w:firstRowFirstColumn="0" w:firstRowLastColumn="0" w:lastRowFirstColumn="0" w:lastRowLastColumn="0"/>
-              <w:rPr>
-                <w:rFonts w:asciiTheme="majorHAnsi" w:hAnsiTheme="majorHAnsi" w:cs="Times New Roman"/>
-                <w:sz w:val="26"/>
-                <w:szCs w:val="26"/>
-              </w:rPr>
-            </w:pPr>
-          </w:p>
-        </w:tc>
-      </w:tr>
-      <w:tr>
-        <w:trPr>
-          <w:cnfStyle w:val="000000100000" w:firstRow="0" w:lastRow="0" w:firstColumn="0" w:lastColumn="0" w:oddVBand="0" w:evenVBand="0" w:oddHBand="1" w:evenHBand="0" w:firstRowFirstColumn="0" w:firstRowLastColumn="0" w:lastRowFirstColumn="0" w:lastRowLastColumn="0"/>
-        </w:trPr>
-        <w:tc>
-          <w:tcPr>
-            <w:cnfStyle w:val="001000000000" w:firstRow="0" w:lastRow="0" w:firstColumn="1" w:lastColumn="0" w:oddVBand="0" w:evenVBand="0" w:oddHBand="0" w:evenHBand="0" w:firstRowFirstColumn="0" w:firstRowLastColumn="0" w:lastRowFirstColumn="0" w:lastRowLastColumn="0"/>
-            <w:tcW w:w="2088" w:type="dxa"/>
-          </w:tcPr>
-          <w:p>
-            <w:pPr>
-              <w:jc w:val="both"/>
-              <w:rPr>
-                <w:rFonts w:asciiTheme="majorHAnsi" w:hAnsiTheme="majorHAnsi" w:cs="Times New Roman"/>
-                <w:sz w:val="26"/>
-                <w:szCs w:val="26"/>
-              </w:rPr>
-            </w:pPr>
-            <w:r>
-              <w:rPr>
-                <w:rFonts w:asciiTheme="majorHAnsi" w:hAnsiTheme="majorHAnsi" w:cs="Times New Roman"/>
-                <w:sz w:val="26"/>
-                <w:szCs w:val="26"/>
-              </w:rPr>
-              <w:t>Dòng sự kiện thay thế.</w:t>
-            </w:r>
-          </w:p>
-        </w:tc>
-        <w:tc>
-          <w:tcPr>
-            <w:tcW w:w="7020" w:type="dxa"/>
-          </w:tcPr>
-          <w:p>
-            <w:pPr>
-              <w:ind w:left="360"/>
-              <w:jc w:val="both"/>
-              <w:cnfStyle w:val="000000100000" w:firstRow="0" w:lastRow="0" w:firstColumn="0" w:lastColumn="0" w:oddVBand="0" w:evenVBand="0" w:oddHBand="1" w:evenHBand="0" w:firstRowFirstColumn="0" w:firstRowLastColumn="0" w:lastRowFirstColumn="0" w:lastRowLastColumn="0"/>
-              <w:rPr>
-                <w:rFonts w:asciiTheme="majorHAnsi" w:hAnsiTheme="majorHAnsi" w:cs="Times New Roman"/>
-                <w:sz w:val="26"/>
-                <w:szCs w:val="26"/>
-              </w:rPr>
-            </w:pPr>
-            <w:r>
-              <w:rPr>
-                <w:rFonts w:asciiTheme="majorHAnsi" w:hAnsiTheme="majorHAnsi" w:cs="Times New Roman"/>
-                <w:sz w:val="26"/>
-                <w:szCs w:val="26"/>
-              </w:rPr>
-              <w:t>-A3:</w:t>
-            </w:r>
-            <w:r>
-              <w:rPr>
-                <w:rFonts w:asciiTheme="majorHAnsi" w:hAnsiTheme="majorHAnsi" w:cs="Times New Roman"/>
-                <w:sz w:val="26"/>
-                <w:szCs w:val="26"/>
-              </w:rPr>
-              <w:t>tại bước 3</w:t>
-            </w:r>
-            <w:r>
-              <w:rPr>
-                <w:rFonts w:asciiTheme="majorHAnsi" w:hAnsiTheme="majorHAnsi" w:cs="Times New Roman"/>
-                <w:sz w:val="26"/>
-                <w:szCs w:val="26"/>
-              </w:rPr>
-              <w:t>, nếu</w:t>
-            </w:r>
-            <w:r>
-              <w:rPr>
-                <w:rFonts w:asciiTheme="majorHAnsi" w:hAnsiTheme="majorHAnsi" w:cs="Times New Roman"/>
-                <w:sz w:val="26"/>
-                <w:szCs w:val="26"/>
-              </w:rPr>
-              <w:t xml:space="preserve"> bệnh nhân không còn phòng mong muốn thì bênh nhân phải chọn loại phòng khác. </w:t>
-            </w:r>
-          </w:p>
-        </w:tc>
-      </w:tr>
-    </w:tbl>
     <w:p>
-      <w:pPr>
-        <w:rPr>
-          <w:rFonts w:asciiTheme="majorHAnsi" w:hAnsiTheme="majorHAnsi"/>
-          <w:szCs w:val="26"/>
-        </w:rPr>
-      </w:pPr>
+      <w:bookmarkStart w:id="0" w:name="_GoBack"/>
+      <w:bookmarkEnd w:id="0"/>
     </w:p>
-    <w:p>
-      <w:pPr>
-        <w:rPr>
-          <w:rFonts w:asciiTheme="majorHAnsi" w:hAnsiTheme="majorHAnsi"/>
-          <w:szCs w:val="26"/>
-        </w:rPr>
-      </w:pPr>
-    </w:p>
-    <w:p>
-      <w:pPr>
-        <w:rPr>
-          <w:rFonts w:asciiTheme="majorHAnsi" w:hAnsiTheme="majorHAnsi"/>
-          <w:szCs w:val="26"/>
-        </w:rPr>
-      </w:pPr>
-    </w:p>
-    <w:p>
-      <w:pPr>
-        <w:rPr>
-          <w:rFonts w:asciiTheme="majorHAnsi" w:hAnsiTheme="majorHAnsi"/>
-          <w:szCs w:val="26"/>
-        </w:rPr>
-      </w:pPr>
-    </w:p>
-    <w:tbl>
-      <w:tblPr>
-        <w:tblStyle w:val="PlainTable11"/>
-        <w:tblW w:w="0" w:type="auto"/>
-        <w:tblLook w:val="04A0" w:firstRow="1" w:lastRow="0" w:firstColumn="1" w:lastColumn="0" w:noHBand="0" w:noVBand="1"/>
-      </w:tblPr>
-      <w:tblGrid>
-        <w:gridCol w:w="2264"/>
-        <w:gridCol w:w="6592"/>
-      </w:tblGrid>
-      <w:tr>
-        <w:trPr>
-          <w:cnfStyle w:val="100000000000" w:firstRow="1" w:lastRow="0" w:firstColumn="0" w:lastColumn="0" w:oddVBand="0" w:evenVBand="0" w:oddHBand="0" w:evenHBand="0" w:firstRowFirstColumn="0" w:firstRowLastColumn="0" w:lastRowFirstColumn="0" w:lastRowLastColumn="0"/>
-        </w:trPr>
-        <w:tc>
-          <w:tcPr>
-            <w:cnfStyle w:val="001000000000" w:firstRow="0" w:lastRow="0" w:firstColumn="1" w:lastColumn="0" w:oddVBand="0" w:evenVBand="0" w:oddHBand="0" w:evenHBand="0" w:firstRowFirstColumn="0" w:firstRowLastColumn="0" w:lastRowFirstColumn="0" w:lastRowLastColumn="0"/>
-            <w:tcW w:w="2358" w:type="dxa"/>
-            <w:shd w:val="clear" w:color="auto" w:fill="4F81BD" w:themeFill="accent1"/>
-          </w:tcPr>
-          <w:p>
-            <w:pPr>
-              <w:jc w:val="both"/>
-              <w:rPr>
-                <w:rFonts w:asciiTheme="majorHAnsi" w:hAnsiTheme="majorHAnsi" w:cs="Times New Roman"/>
-                <w:sz w:val="26"/>
-                <w:szCs w:val="26"/>
-              </w:rPr>
-            </w:pPr>
-            <w:r>
-              <w:rPr>
-                <w:rFonts w:asciiTheme="majorHAnsi" w:hAnsiTheme="majorHAnsi" w:cs="Times New Roman"/>
-                <w:sz w:val="26"/>
-                <w:szCs w:val="26"/>
-              </w:rPr>
-              <w:t>Tên use case</w:t>
-            </w:r>
-          </w:p>
-        </w:tc>
-        <w:tc>
-          <w:tcPr>
-            <w:tcW w:w="6887" w:type="dxa"/>
-            <w:shd w:val="clear" w:color="auto" w:fill="4F81BD" w:themeFill="accent1"/>
-          </w:tcPr>
-          <w:p>
-            <w:pPr>
-              <w:jc w:val="both"/>
-              <w:cnfStyle w:val="100000000000" w:firstRow="1" w:lastRow="0" w:firstColumn="0" w:lastColumn="0" w:oddVBand="0" w:evenVBand="0" w:oddHBand="0" w:evenHBand="0" w:firstRowFirstColumn="0" w:firstRowLastColumn="0" w:lastRowFirstColumn="0" w:lastRowLastColumn="0"/>
-              <w:rPr>
-                <w:rFonts w:asciiTheme="majorHAnsi" w:hAnsiTheme="majorHAnsi" w:cs="Times New Roman"/>
-                <w:sz w:val="26"/>
-                <w:szCs w:val="26"/>
-              </w:rPr>
-            </w:pPr>
-            <w:r>
-              <w:rPr>
-                <w:rFonts w:asciiTheme="majorHAnsi" w:hAnsiTheme="majorHAnsi" w:cs="Times New Roman"/>
-                <w:sz w:val="26"/>
-                <w:szCs w:val="26"/>
-                <w:highlight w:val="yellow"/>
-              </w:rPr>
-              <w:t>Khám chữa bệnh nội trú</w:t>
-            </w:r>
-          </w:p>
-        </w:tc>
-      </w:tr>
-      <w:tr>
-        <w:trPr>
-          <w:cnfStyle w:val="000000100000" w:firstRow="0" w:lastRow="0" w:firstColumn="0" w:lastColumn="0" w:oddVBand="0" w:evenVBand="0" w:oddHBand="1" w:evenHBand="0" w:firstRowFirstColumn="0" w:firstRowLastColumn="0" w:lastRowFirstColumn="0" w:lastRowLastColumn="0"/>
-        </w:trPr>
-        <w:tc>
-          <w:tcPr>
-            <w:cnfStyle w:val="001000000000" w:firstRow="0" w:lastRow="0" w:firstColumn="1" w:lastColumn="0" w:oddVBand="0" w:evenVBand="0" w:oddHBand="0" w:evenHBand="0" w:firstRowFirstColumn="0" w:firstRowLastColumn="0" w:lastRowFirstColumn="0" w:lastRowLastColumn="0"/>
-            <w:tcW w:w="2358" w:type="dxa"/>
-          </w:tcPr>
-          <w:p>
-            <w:pPr>
-              <w:jc w:val="both"/>
-              <w:rPr>
-                <w:rFonts w:asciiTheme="majorHAnsi" w:hAnsiTheme="majorHAnsi" w:cs="Times New Roman"/>
-                <w:sz w:val="26"/>
-                <w:szCs w:val="26"/>
-              </w:rPr>
-            </w:pPr>
-            <w:r>
-              <w:rPr>
-                <w:rFonts w:asciiTheme="majorHAnsi" w:hAnsiTheme="majorHAnsi" w:cs="Times New Roman"/>
-                <w:sz w:val="26"/>
-                <w:szCs w:val="26"/>
-              </w:rPr>
-              <w:t>Giới thiệu</w:t>
-            </w:r>
-          </w:p>
-        </w:tc>
-        <w:tc>
-          <w:tcPr>
-            <w:tcW w:w="6887" w:type="dxa"/>
-          </w:tcPr>
-          <w:p>
-            <w:pPr>
-              <w:jc w:val="both"/>
-              <w:cnfStyle w:val="000000100000" w:firstRow="0" w:lastRow="0" w:firstColumn="0" w:lastColumn="0" w:oddVBand="0" w:evenVBand="0" w:oddHBand="1" w:evenHBand="0" w:firstRowFirstColumn="0" w:firstRowLastColumn="0" w:lastRowFirstColumn="0" w:lastRowLastColumn="0"/>
-              <w:rPr>
-                <w:rFonts w:asciiTheme="majorHAnsi" w:hAnsiTheme="majorHAnsi" w:cs="Times New Roman"/>
-                <w:sz w:val="26"/>
-                <w:szCs w:val="26"/>
-              </w:rPr>
-            </w:pPr>
-            <w:r>
-              <w:rPr>
-                <w:rFonts w:asciiTheme="majorHAnsi" w:hAnsiTheme="majorHAnsi" w:cs="Times New Roman"/>
-                <w:sz w:val="26"/>
-                <w:szCs w:val="26"/>
-              </w:rPr>
-              <w:t xml:space="preserve">-UC bắt đầu khi bệnh nhân nhập viện, trở thành bệnh nhân nội trú. </w:t>
-            </w:r>
-          </w:p>
-          <w:p>
-            <w:pPr>
-              <w:jc w:val="both"/>
-              <w:cnfStyle w:val="000000100000" w:firstRow="0" w:lastRow="0" w:firstColumn="0" w:lastColumn="0" w:oddVBand="0" w:evenVBand="0" w:oddHBand="1" w:evenHBand="0" w:firstRowFirstColumn="0" w:firstRowLastColumn="0" w:lastRowFirstColumn="0" w:lastRowLastColumn="0"/>
-              <w:rPr>
-                <w:rFonts w:asciiTheme="majorHAnsi" w:hAnsiTheme="majorHAnsi" w:cs="Times New Roman"/>
-                <w:sz w:val="26"/>
-                <w:szCs w:val="26"/>
-              </w:rPr>
-            </w:pPr>
-            <w:r>
-              <w:rPr>
-                <w:rFonts w:asciiTheme="majorHAnsi" w:hAnsiTheme="majorHAnsi" w:cs="Times New Roman"/>
-                <w:sz w:val="26"/>
-                <w:szCs w:val="26"/>
-              </w:rPr>
-              <w:t xml:space="preserve">-UC nhằm quản lý quá trình khám chữa bệnh cho bệnh </w:t>
-            </w:r>
-            <w:r>
-              <w:rPr>
-                <w:rFonts w:asciiTheme="majorHAnsi" w:hAnsiTheme="majorHAnsi" w:cs="Times New Roman"/>
-                <w:sz w:val="26"/>
-                <w:szCs w:val="26"/>
-              </w:rPr>
-              <w:t>n</w:t>
-            </w:r>
-            <w:r>
-              <w:rPr>
-                <w:rFonts w:asciiTheme="majorHAnsi" w:hAnsiTheme="majorHAnsi" w:cs="Times New Roman"/>
-                <w:sz w:val="26"/>
-                <w:szCs w:val="26"/>
-              </w:rPr>
-              <w:t>hân nội trú.</w:t>
-            </w:r>
-          </w:p>
-        </w:tc>
-      </w:tr>
-      <w:tr>
-        <w:trPr>
-          <w:trHeight w:val="4310"/>
-        </w:trPr>
-        <w:tc>
-          <w:tcPr>
-            <w:cnfStyle w:val="001000000000" w:firstRow="0" w:lastRow="0" w:firstColumn="1" w:lastColumn="0" w:oddVBand="0" w:evenVBand="0" w:oddHBand="0" w:evenHBand="0" w:firstRowFirstColumn="0" w:firstRowLastColumn="0" w:lastRowFirstColumn="0" w:lastRowLastColumn="0"/>
-            <w:tcW w:w="2358" w:type="dxa"/>
-          </w:tcPr>
-          <w:p>
-            <w:pPr>
-              <w:jc w:val="both"/>
-              <w:rPr>
-                <w:rFonts w:asciiTheme="majorHAnsi" w:hAnsiTheme="majorHAnsi" w:cs="Times New Roman"/>
-                <w:sz w:val="26"/>
-                <w:szCs w:val="26"/>
-              </w:rPr>
-            </w:pPr>
-            <w:r>
-              <w:rPr>
-                <w:rFonts w:asciiTheme="majorHAnsi" w:hAnsiTheme="majorHAnsi" w:cs="Times New Roman"/>
-                <w:sz w:val="26"/>
-                <w:szCs w:val="26"/>
-              </w:rPr>
-              <w:t>Dòng cơ bản</w:t>
-            </w:r>
-          </w:p>
-        </w:tc>
-        <w:tc>
-          <w:tcPr>
-            <w:tcW w:w="6887" w:type="dxa"/>
-          </w:tcPr>
-          <w:p>
-            <w:pPr>
-              <w:pStyle w:val="ListParagraph"/>
-              <w:numPr>
-                <w:ilvl w:val="0"/>
-                <w:numId w:val="9"/>
-              </w:numPr>
-              <w:jc w:val="both"/>
-              <w:cnfStyle w:val="000000000000" w:firstRow="0" w:lastRow="0" w:firstColumn="0" w:lastColumn="0" w:oddVBand="0" w:evenVBand="0" w:oddHBand="0" w:evenHBand="0" w:firstRowFirstColumn="0" w:firstRowLastColumn="0" w:lastRowFirstColumn="0" w:lastRowLastColumn="0"/>
-              <w:rPr>
-                <w:rFonts w:asciiTheme="majorHAnsi" w:hAnsiTheme="majorHAnsi" w:cs="Times New Roman"/>
-                <w:i/>
-                <w:sz w:val="26"/>
-                <w:szCs w:val="26"/>
-              </w:rPr>
-            </w:pPr>
-            <w:r>
-              <w:rPr>
-                <w:rFonts w:asciiTheme="majorHAnsi" w:hAnsiTheme="majorHAnsi" w:cs="Times New Roman"/>
-                <w:sz w:val="26"/>
-                <w:szCs w:val="26"/>
-              </w:rPr>
-              <w:t xml:space="preserve">Thực hiện use-case </w:t>
-            </w:r>
-            <w:r>
-              <w:rPr>
-                <w:rFonts w:asciiTheme="majorHAnsi" w:hAnsiTheme="majorHAnsi" w:cs="Times New Roman"/>
-                <w:sz w:val="26"/>
-                <w:szCs w:val="26"/>
-              </w:rPr>
-              <w:t xml:space="preserve">nghiệp vụ </w:t>
-            </w:r>
-            <w:r>
-              <w:rPr>
-                <w:rFonts w:asciiTheme="majorHAnsi" w:hAnsiTheme="majorHAnsi" w:cs="Times New Roman"/>
-                <w:i/>
-                <w:sz w:val="26"/>
-                <w:szCs w:val="26"/>
-              </w:rPr>
-              <w:t>Nhập viện</w:t>
-            </w:r>
-          </w:p>
-          <w:p>
-            <w:pPr>
-              <w:pStyle w:val="ListParagraph"/>
-              <w:numPr>
-                <w:ilvl w:val="0"/>
-                <w:numId w:val="9"/>
-              </w:numPr>
-              <w:jc w:val="both"/>
-              <w:cnfStyle w:val="000000000000" w:firstRow="0" w:lastRow="0" w:firstColumn="0" w:lastColumn="0" w:oddVBand="0" w:evenVBand="0" w:oddHBand="0" w:evenHBand="0" w:firstRowFirstColumn="0" w:firstRowLastColumn="0" w:lastRowFirstColumn="0" w:lastRowLastColumn="0"/>
-              <w:rPr>
-                <w:rFonts w:asciiTheme="majorHAnsi" w:hAnsiTheme="majorHAnsi" w:cs="Times New Roman"/>
-                <w:i/>
-                <w:sz w:val="26"/>
-                <w:szCs w:val="26"/>
-              </w:rPr>
-            </w:pPr>
-            <w:r>
-              <w:rPr>
-                <w:rFonts w:asciiTheme="majorHAnsi" w:hAnsiTheme="majorHAnsi" w:cs="Times New Roman"/>
-                <w:szCs w:val="26"/>
-              </w:rPr>
-              <w:t>Bác sĩ chuyên khoa tiến hành khám bệnh</w:t>
-            </w:r>
-          </w:p>
-          <w:p>
-            <w:pPr>
-              <w:pStyle w:val="ListParagraph"/>
-              <w:numPr>
-                <w:ilvl w:val="0"/>
-                <w:numId w:val="9"/>
-              </w:numPr>
-              <w:spacing w:before="120" w:after="120"/>
-              <w:jc w:val="both"/>
-              <w:cnfStyle w:val="000000000000" w:firstRow="0" w:lastRow="0" w:firstColumn="0" w:lastColumn="0" w:oddVBand="0" w:evenVBand="0" w:oddHBand="0" w:evenHBand="0" w:firstRowFirstColumn="0" w:firstRowLastColumn="0" w:lastRowFirstColumn="0" w:lastRowLastColumn="0"/>
-              <w:rPr>
-                <w:rFonts w:asciiTheme="majorHAnsi" w:hAnsiTheme="majorHAnsi" w:cs="Times New Roman"/>
-                <w:szCs w:val="26"/>
-              </w:rPr>
-            </w:pPr>
-            <w:r>
-              <w:rPr>
-                <w:rFonts w:asciiTheme="majorHAnsi" w:hAnsiTheme="majorHAnsi" w:cs="Times New Roman"/>
-                <w:szCs w:val="26"/>
-              </w:rPr>
-              <w:t xml:space="preserve">Bác sĩ lập phiếu yêu cầu bệnh nhân thực hiện dịch vụ </w:t>
-            </w:r>
-          </w:p>
-          <w:p>
-            <w:pPr>
-              <w:pStyle w:val="ListParagraph"/>
-              <w:numPr>
-                <w:ilvl w:val="0"/>
-                <w:numId w:val="9"/>
-              </w:numPr>
-              <w:spacing w:before="120" w:after="120" w:line="276" w:lineRule="auto"/>
-              <w:jc w:val="both"/>
-              <w:cnfStyle w:val="000000000000" w:firstRow="0" w:lastRow="0" w:firstColumn="0" w:lastColumn="0" w:oddVBand="0" w:evenVBand="0" w:oddHBand="0" w:evenHBand="0" w:firstRowFirstColumn="0" w:firstRowLastColumn="0" w:lastRowFirstColumn="0" w:lastRowLastColumn="0"/>
-              <w:rPr>
-                <w:rFonts w:asciiTheme="majorHAnsi" w:hAnsiTheme="majorHAnsi" w:cs="Times New Roman"/>
-                <w:szCs w:val="26"/>
-              </w:rPr>
-            </w:pPr>
-            <w:r>
-              <w:rPr>
-                <w:rFonts w:asciiTheme="majorHAnsi" w:hAnsiTheme="majorHAnsi" w:cs="Times New Roman"/>
-                <w:szCs w:val="26"/>
-              </w:rPr>
-              <w:t>Thực hiệ</w:t>
-            </w:r>
-            <w:r>
-              <w:rPr>
-                <w:rFonts w:asciiTheme="majorHAnsi" w:hAnsiTheme="majorHAnsi" w:cs="Times New Roman"/>
-                <w:szCs w:val="26"/>
-              </w:rPr>
-              <w:t xml:space="preserve">n use </w:t>
-            </w:r>
-            <w:r>
-              <w:rPr>
-                <w:rFonts w:asciiTheme="majorHAnsi" w:hAnsiTheme="majorHAnsi" w:cs="Times New Roman"/>
-                <w:szCs w:val="26"/>
-              </w:rPr>
-              <w:t>case</w:t>
-            </w:r>
-            <w:r>
-              <w:rPr>
-                <w:rFonts w:asciiTheme="majorHAnsi" w:hAnsiTheme="majorHAnsi" w:cs="Times New Roman"/>
-                <w:szCs w:val="26"/>
-              </w:rPr>
-              <w:t xml:space="preserve"> </w:t>
-            </w:r>
-            <w:r>
-              <w:rPr>
-                <w:rFonts w:asciiTheme="majorHAnsi" w:hAnsiTheme="majorHAnsi" w:cs="Times New Roman"/>
-                <w:b/>
-                <w:i/>
-                <w:szCs w:val="26"/>
-              </w:rPr>
-              <w:t>thực hiện dịch vụ</w:t>
-            </w:r>
-          </w:p>
-          <w:p>
-            <w:pPr>
-              <w:pStyle w:val="ListParagraph"/>
-              <w:numPr>
-                <w:ilvl w:val="0"/>
-                <w:numId w:val="9"/>
-              </w:numPr>
-              <w:spacing w:before="120" w:after="120"/>
-              <w:jc w:val="both"/>
-              <w:cnfStyle w:val="000000000000" w:firstRow="0" w:lastRow="0" w:firstColumn="0" w:lastColumn="0" w:oddVBand="0" w:evenVBand="0" w:oddHBand="0" w:evenHBand="0" w:firstRowFirstColumn="0" w:firstRowLastColumn="0" w:lastRowFirstColumn="0" w:lastRowLastColumn="0"/>
-              <w:rPr>
-                <w:rFonts w:asciiTheme="majorHAnsi" w:hAnsiTheme="majorHAnsi" w:cs="Times New Roman"/>
-                <w:szCs w:val="26"/>
-                <w:lang w:val="fr-FR"/>
-              </w:rPr>
-            </w:pPr>
-            <w:r>
-              <w:rPr>
-                <w:rFonts w:asciiTheme="majorHAnsi" w:hAnsiTheme="majorHAnsi" w:cs="Times New Roman"/>
-                <w:szCs w:val="26"/>
-                <w:lang w:val="fr-FR"/>
-              </w:rPr>
-              <w:t xml:space="preserve">Bác sĩ xem xét </w:t>
-            </w:r>
-            <w:r>
-              <w:rPr>
-                <w:rFonts w:asciiTheme="majorHAnsi" w:hAnsiTheme="majorHAnsi" w:cs="Times New Roman"/>
-                <w:szCs w:val="26"/>
-                <w:lang w:val="fr-FR"/>
-              </w:rPr>
-              <w:t>kế</w:t>
-            </w:r>
-            <w:r>
-              <w:rPr>
-                <w:rFonts w:asciiTheme="majorHAnsi" w:hAnsiTheme="majorHAnsi" w:cs="Times New Roman"/>
-                <w:szCs w:val="26"/>
-                <w:lang w:val="fr-FR"/>
-              </w:rPr>
-              <w:t xml:space="preserve">t qua thực hiện dich vu </w:t>
-            </w:r>
-          </w:p>
-          <w:p>
-            <w:pPr>
-              <w:pStyle w:val="ListParagraph"/>
-              <w:numPr>
-                <w:ilvl w:val="0"/>
-                <w:numId w:val="9"/>
-              </w:numPr>
-              <w:spacing w:before="120" w:after="120"/>
-              <w:jc w:val="both"/>
-              <w:cnfStyle w:val="000000000000" w:firstRow="0" w:lastRow="0" w:firstColumn="0" w:lastColumn="0" w:oddVBand="0" w:evenVBand="0" w:oddHBand="0" w:evenHBand="0" w:firstRowFirstColumn="0" w:firstRowLastColumn="0" w:lastRowFirstColumn="0" w:lastRowLastColumn="0"/>
-              <w:rPr>
-                <w:rFonts w:asciiTheme="majorHAnsi" w:hAnsiTheme="majorHAnsi" w:cs="Times New Roman"/>
-                <w:szCs w:val="26"/>
-                <w:lang w:val="fr-FR"/>
-              </w:rPr>
-            </w:pPr>
-            <w:r>
-              <w:rPr>
-                <w:rFonts w:asciiTheme="majorHAnsi" w:hAnsiTheme="majorHAnsi" w:cs="Times New Roman"/>
-                <w:szCs w:val="26"/>
-                <w:lang w:val="fr-FR"/>
-              </w:rPr>
-              <w:t xml:space="preserve">Bác sĩ </w:t>
-            </w:r>
-            <w:r>
-              <w:rPr>
-                <w:rFonts w:asciiTheme="majorHAnsi" w:hAnsiTheme="majorHAnsi" w:cs="Times New Roman"/>
-                <w:szCs w:val="26"/>
-                <w:lang w:val="fr-FR"/>
-              </w:rPr>
-              <w:t>ghi nhận nhật kí khám bệnh.</w:t>
-            </w:r>
-          </w:p>
-          <w:p>
-            <w:pPr>
-              <w:jc w:val="both"/>
-              <w:cnfStyle w:val="000000000000" w:firstRow="0" w:lastRow="0" w:firstColumn="0" w:lastColumn="0" w:oddVBand="0" w:evenVBand="0" w:oddHBand="0" w:evenHBand="0" w:firstRowFirstColumn="0" w:firstRowLastColumn="0" w:lastRowFirstColumn="0" w:lastRowLastColumn="0"/>
-              <w:rPr>
-                <w:rFonts w:asciiTheme="majorHAnsi" w:hAnsiTheme="majorHAnsi" w:cs="Times New Roman"/>
-                <w:sz w:val="26"/>
-                <w:szCs w:val="26"/>
-                <w:lang w:val="fr-FR"/>
-              </w:rPr>
-            </w:pPr>
-            <w:r>
-              <w:rPr>
-                <w:rFonts w:asciiTheme="majorHAnsi" w:hAnsiTheme="majorHAnsi" w:cs="Times New Roman"/>
-                <w:sz w:val="26"/>
-                <w:szCs w:val="26"/>
-                <w:lang w:val="fr-FR"/>
-              </w:rPr>
-              <w:t>8.   B</w:t>
-            </w:r>
-            <w:r>
-              <w:rPr>
-                <w:rFonts w:asciiTheme="majorHAnsi" w:hAnsiTheme="majorHAnsi" w:cs="Times New Roman"/>
-                <w:sz w:val="26"/>
-                <w:szCs w:val="26"/>
-                <w:lang w:val="fr-FR"/>
-              </w:rPr>
-              <w:t>á</w:t>
-            </w:r>
-            <w:r>
-              <w:rPr>
-                <w:rFonts w:asciiTheme="majorHAnsi" w:hAnsiTheme="majorHAnsi" w:cs="Times New Roman"/>
-                <w:sz w:val="26"/>
-                <w:szCs w:val="26"/>
-                <w:lang w:val="fr-FR"/>
-              </w:rPr>
-              <w:t>c sĩ lập phiếu xuất viện</w:t>
-            </w:r>
-          </w:p>
-          <w:p>
-            <w:pPr>
-              <w:jc w:val="both"/>
-              <w:cnfStyle w:val="000000000000" w:firstRow="0" w:lastRow="0" w:firstColumn="0" w:lastColumn="0" w:oddVBand="0" w:evenVBand="0" w:oddHBand="0" w:evenHBand="0" w:firstRowFirstColumn="0" w:firstRowLastColumn="0" w:lastRowFirstColumn="0" w:lastRowLastColumn="0"/>
-              <w:rPr>
-                <w:rFonts w:asciiTheme="majorHAnsi" w:hAnsiTheme="majorHAnsi" w:cs="Times New Roman"/>
-                <w:sz w:val="26"/>
-                <w:szCs w:val="26"/>
-              </w:rPr>
-            </w:pPr>
-            <w:r>
-              <w:rPr>
-                <w:rFonts w:asciiTheme="majorHAnsi" w:hAnsiTheme="majorHAnsi" w:cs="Times New Roman"/>
-                <w:sz w:val="26"/>
-                <w:szCs w:val="26"/>
-              </w:rPr>
-              <w:t>9</w:t>
-            </w:r>
-            <w:r>
-              <w:rPr>
-                <w:rFonts w:asciiTheme="majorHAnsi" w:hAnsiTheme="majorHAnsi" w:cs="Times New Roman"/>
-                <w:sz w:val="26"/>
-                <w:szCs w:val="26"/>
-              </w:rPr>
-              <w:t xml:space="preserve">. </w:t>
-            </w:r>
-            <w:r>
-              <w:rPr>
-                <w:rFonts w:asciiTheme="majorHAnsi" w:hAnsiTheme="majorHAnsi" w:cs="Times New Roman"/>
-                <w:sz w:val="26"/>
-                <w:szCs w:val="26"/>
-              </w:rPr>
-              <w:t xml:space="preserve">Thực hiện use case </w:t>
-            </w:r>
-            <w:r>
-              <w:rPr>
-                <w:rFonts w:asciiTheme="majorHAnsi" w:hAnsiTheme="majorHAnsi" w:cs="Times New Roman"/>
-                <w:b/>
-                <w:i/>
-                <w:sz w:val="26"/>
-                <w:szCs w:val="26"/>
-              </w:rPr>
-              <w:t>X</w:t>
-            </w:r>
-            <w:r>
-              <w:rPr>
-                <w:rFonts w:asciiTheme="majorHAnsi" w:hAnsiTheme="majorHAnsi" w:cs="Times New Roman"/>
-                <w:b/>
-                <w:i/>
-                <w:sz w:val="26"/>
-                <w:szCs w:val="26"/>
-              </w:rPr>
-              <w:t>uất viện</w:t>
-            </w:r>
-          </w:p>
-        </w:tc>
-      </w:tr>
-      <w:tr>
-        <w:trPr>
-          <w:cnfStyle w:val="000000100000" w:firstRow="0" w:lastRow="0" w:firstColumn="0" w:lastColumn="0" w:oddVBand="0" w:evenVBand="0" w:oddHBand="1" w:evenHBand="0" w:firstRowFirstColumn="0" w:firstRowLastColumn="0" w:lastRowFirstColumn="0" w:lastRowLastColumn="0"/>
-        </w:trPr>
-        <w:tc>
-          <w:tcPr>
-            <w:cnfStyle w:val="001000000000" w:firstRow="0" w:lastRow="0" w:firstColumn="1" w:lastColumn="0" w:oddVBand="0" w:evenVBand="0" w:oddHBand="0" w:evenHBand="0" w:firstRowFirstColumn="0" w:firstRowLastColumn="0" w:lastRowFirstColumn="0" w:lastRowLastColumn="0"/>
-            <w:tcW w:w="2358" w:type="dxa"/>
-          </w:tcPr>
-          <w:p>
-            <w:pPr>
-              <w:jc w:val="both"/>
-              <w:rPr>
-                <w:rFonts w:asciiTheme="majorHAnsi" w:hAnsiTheme="majorHAnsi" w:cs="Times New Roman"/>
-                <w:sz w:val="26"/>
-                <w:szCs w:val="26"/>
-              </w:rPr>
-            </w:pPr>
-            <w:r>
-              <w:rPr>
-                <w:rFonts w:asciiTheme="majorHAnsi" w:hAnsiTheme="majorHAnsi" w:cs="Times New Roman"/>
-                <w:sz w:val="26"/>
-                <w:szCs w:val="26"/>
-              </w:rPr>
-              <w:t>Dòng thay thế</w:t>
-            </w:r>
-          </w:p>
-        </w:tc>
-        <w:tc>
-          <w:tcPr>
-            <w:tcW w:w="6887" w:type="dxa"/>
-          </w:tcPr>
-          <w:p>
-            <w:pPr>
-              <w:pStyle w:val="ListParagraph"/>
-              <w:numPr>
-                <w:ilvl w:val="0"/>
-                <w:numId w:val="4"/>
-              </w:numPr>
-              <w:jc w:val="both"/>
-              <w:cnfStyle w:val="000000100000" w:firstRow="0" w:lastRow="0" w:firstColumn="0" w:lastColumn="0" w:oddVBand="0" w:evenVBand="0" w:oddHBand="1" w:evenHBand="0" w:firstRowFirstColumn="0" w:firstRowLastColumn="0" w:lastRowFirstColumn="0" w:lastRowLastColumn="0"/>
-              <w:rPr>
-                <w:rFonts w:asciiTheme="majorHAnsi" w:hAnsiTheme="majorHAnsi" w:cs="Times New Roman"/>
-                <w:sz w:val="26"/>
-                <w:szCs w:val="26"/>
-              </w:rPr>
-            </w:pPr>
-            <w:r>
-              <w:rPr>
-                <w:rFonts w:asciiTheme="majorHAnsi" w:hAnsiTheme="majorHAnsi" w:cs="Times New Roman"/>
-                <w:sz w:val="26"/>
-                <w:szCs w:val="26"/>
-              </w:rPr>
-              <w:t>A2:Tại bước 2, n</w:t>
-            </w:r>
-            <w:r>
-              <w:rPr>
-                <w:rFonts w:asciiTheme="majorHAnsi" w:hAnsiTheme="majorHAnsi" w:cs="Times New Roman"/>
-                <w:sz w:val="26"/>
-                <w:szCs w:val="26"/>
-              </w:rPr>
-              <w:t>ếu bác sĩ không yêu cầu thực hiện dịch vụ thì bỏ qua bước 3,4,5</w:t>
-            </w:r>
-            <w:r>
-              <w:rPr>
-                <w:rFonts w:asciiTheme="majorHAnsi" w:hAnsiTheme="majorHAnsi" w:cs="Times New Roman"/>
-                <w:sz w:val="26"/>
-                <w:szCs w:val="26"/>
-              </w:rPr>
-              <w:t>,6</w:t>
-            </w:r>
-          </w:p>
-          <w:p>
-            <w:pPr>
-              <w:pStyle w:val="ListParagraph"/>
-              <w:numPr>
-                <w:ilvl w:val="0"/>
-                <w:numId w:val="4"/>
-              </w:numPr>
-              <w:jc w:val="both"/>
-              <w:cnfStyle w:val="000000100000" w:firstRow="0" w:lastRow="0" w:firstColumn="0" w:lastColumn="0" w:oddVBand="0" w:evenVBand="0" w:oddHBand="1" w:evenHBand="0" w:firstRowFirstColumn="0" w:firstRowLastColumn="0" w:lastRowFirstColumn="0" w:lastRowLastColumn="0"/>
-              <w:rPr>
-                <w:rFonts w:asciiTheme="majorHAnsi" w:hAnsiTheme="majorHAnsi" w:cs="Times New Roman"/>
-                <w:sz w:val="26"/>
-                <w:szCs w:val="26"/>
-              </w:rPr>
-            </w:pPr>
-            <w:r>
-              <w:rPr>
-                <w:rFonts w:asciiTheme="majorHAnsi" w:hAnsiTheme="majorHAnsi" w:cs="Times New Roman"/>
-                <w:sz w:val="26"/>
-                <w:szCs w:val="26"/>
-              </w:rPr>
-              <w:t xml:space="preserve">A7:tại bước 7, </w:t>
-            </w:r>
-            <w:r>
-              <w:rPr>
-                <w:rFonts w:asciiTheme="majorHAnsi" w:hAnsiTheme="majorHAnsi" w:cs="Times New Roman"/>
-                <w:sz w:val="26"/>
-                <w:szCs w:val="26"/>
-              </w:rPr>
-              <w:t>nếu bệnh nhân không đáp ứng được  điều kiện xuất viện thì quay lại bước 2</w:t>
-            </w:r>
-          </w:p>
-        </w:tc>
-      </w:tr>
-    </w:tbl>
-    <w:p>
-      <w:pPr>
-        <w:rPr>
-          <w:rFonts w:asciiTheme="majorHAnsi" w:hAnsiTheme="majorHAnsi"/>
-          <w:szCs w:val="26"/>
-        </w:rPr>
-      </w:pPr>
-    </w:p>
-    <w:p>
-      <w:pPr>
-        <w:rPr>
-          <w:rFonts w:asciiTheme="majorHAnsi" w:hAnsiTheme="majorHAnsi"/>
-          <w:szCs w:val="26"/>
-        </w:rPr>
-      </w:pPr>
-    </w:p>
-    <w:tbl>
-      <w:tblPr>
-        <w:tblStyle w:val="PlainTable11"/>
-        <w:tblW w:w="0" w:type="auto"/>
-        <w:tblLook w:val="04A0" w:firstRow="1" w:lastRow="0" w:firstColumn="1" w:lastColumn="0" w:noHBand="0" w:noVBand="1"/>
-      </w:tblPr>
-      <w:tblGrid>
-        <w:gridCol w:w="2827"/>
-        <w:gridCol w:w="6029"/>
-      </w:tblGrid>
-      <w:tr>
-        <w:trPr>
-          <w:cnfStyle w:val="100000000000" w:firstRow="1" w:lastRow="0" w:firstColumn="0" w:lastColumn="0" w:oddVBand="0" w:evenVBand="0" w:oddHBand="0" w:evenHBand="0" w:firstRowFirstColumn="0" w:firstRowLastColumn="0" w:lastRowFirstColumn="0" w:lastRowLastColumn="0"/>
-        </w:trPr>
-        <w:tc>
-          <w:tcPr>
-            <w:cnfStyle w:val="001000000000" w:firstRow="0" w:lastRow="0" w:firstColumn="1" w:lastColumn="0" w:oddVBand="0" w:evenVBand="0" w:oddHBand="0" w:evenHBand="0" w:firstRowFirstColumn="0" w:firstRowLastColumn="0" w:lastRowFirstColumn="0" w:lastRowLastColumn="0"/>
-            <w:tcW w:w="2827" w:type="dxa"/>
-            <w:shd w:val="clear" w:color="auto" w:fill="4F81BD" w:themeFill="accent1"/>
-          </w:tcPr>
-          <w:p>
-            <w:pPr>
-              <w:jc w:val="both"/>
-              <w:rPr>
-                <w:rFonts w:asciiTheme="majorHAnsi" w:hAnsiTheme="majorHAnsi" w:cs="Times New Roman"/>
-                <w:b w:val="0"/>
-                <w:sz w:val="26"/>
-                <w:szCs w:val="26"/>
-              </w:rPr>
-            </w:pPr>
-            <w:r>
-              <w:rPr>
-                <w:rFonts w:asciiTheme="majorHAnsi" w:hAnsiTheme="majorHAnsi" w:cs="Times New Roman"/>
-                <w:b w:val="0"/>
-                <w:sz w:val="26"/>
-                <w:szCs w:val="26"/>
-              </w:rPr>
-              <w:t>Tên use case</w:t>
-            </w:r>
-          </w:p>
-        </w:tc>
-        <w:tc>
-          <w:tcPr>
-            <w:tcW w:w="6029" w:type="dxa"/>
-            <w:shd w:val="clear" w:color="auto" w:fill="4F81BD" w:themeFill="accent1"/>
-          </w:tcPr>
-          <w:p>
-            <w:pPr>
-              <w:jc w:val="both"/>
-              <w:cnfStyle w:val="100000000000" w:firstRow="1" w:lastRow="0" w:firstColumn="0" w:lastColumn="0" w:oddVBand="0" w:evenVBand="0" w:oddHBand="0" w:evenHBand="0" w:firstRowFirstColumn="0" w:firstRowLastColumn="0" w:lastRowFirstColumn="0" w:lastRowLastColumn="0"/>
-              <w:rPr>
-                <w:rFonts w:asciiTheme="majorHAnsi" w:hAnsiTheme="majorHAnsi" w:cs="Times New Roman"/>
-                <w:sz w:val="26"/>
-                <w:szCs w:val="26"/>
-              </w:rPr>
-            </w:pPr>
-            <w:r>
-              <w:rPr>
-                <w:rFonts w:asciiTheme="majorHAnsi" w:hAnsiTheme="majorHAnsi" w:cs="Times New Roman"/>
-                <w:sz w:val="26"/>
-                <w:szCs w:val="26"/>
-              </w:rPr>
-              <w:t>Xuất viện</w:t>
-            </w:r>
-          </w:p>
-        </w:tc>
-      </w:tr>
-      <w:tr>
-        <w:trPr>
-          <w:cnfStyle w:val="000000100000" w:firstRow="0" w:lastRow="0" w:firstColumn="0" w:lastColumn="0" w:oddVBand="0" w:evenVBand="0" w:oddHBand="1" w:evenHBand="0" w:firstRowFirstColumn="0" w:firstRowLastColumn="0" w:lastRowFirstColumn="0" w:lastRowLastColumn="0"/>
-        </w:trPr>
-        <w:tc>
-          <w:tcPr>
-            <w:cnfStyle w:val="001000000000" w:firstRow="0" w:lastRow="0" w:firstColumn="1" w:lastColumn="0" w:oddVBand="0" w:evenVBand="0" w:oddHBand="0" w:evenHBand="0" w:firstRowFirstColumn="0" w:firstRowLastColumn="0" w:lastRowFirstColumn="0" w:lastRowLastColumn="0"/>
-            <w:tcW w:w="2827" w:type="dxa"/>
-          </w:tcPr>
-          <w:p>
-            <w:pPr>
-              <w:jc w:val="both"/>
-              <w:rPr>
-                <w:rFonts w:asciiTheme="majorHAnsi" w:hAnsiTheme="majorHAnsi" w:cs="Times New Roman"/>
-                <w:b w:val="0"/>
-                <w:sz w:val="26"/>
-                <w:szCs w:val="26"/>
-              </w:rPr>
-            </w:pPr>
-            <w:r>
-              <w:rPr>
-                <w:rFonts w:asciiTheme="majorHAnsi" w:hAnsiTheme="majorHAnsi" w:cs="Times New Roman"/>
-                <w:b w:val="0"/>
-                <w:sz w:val="26"/>
-                <w:szCs w:val="26"/>
-              </w:rPr>
-              <w:t>Giới thiệu</w:t>
-            </w:r>
-          </w:p>
-        </w:tc>
-        <w:tc>
-          <w:tcPr>
-            <w:tcW w:w="6029" w:type="dxa"/>
-          </w:tcPr>
-          <w:p>
-            <w:pPr>
-              <w:jc w:val="both"/>
-              <w:cnfStyle w:val="000000100000" w:firstRow="0" w:lastRow="0" w:firstColumn="0" w:lastColumn="0" w:oddVBand="0" w:evenVBand="0" w:oddHBand="1" w:evenHBand="0" w:firstRowFirstColumn="0" w:firstRowLastColumn="0" w:lastRowFirstColumn="0" w:lastRowLastColumn="0"/>
-              <w:rPr>
-                <w:rFonts w:asciiTheme="majorHAnsi" w:hAnsiTheme="majorHAnsi" w:cs="Times New Roman"/>
-                <w:sz w:val="26"/>
-                <w:szCs w:val="26"/>
-              </w:rPr>
-            </w:pPr>
-            <w:r>
-              <w:rPr>
-                <w:rFonts w:asciiTheme="majorHAnsi" w:hAnsiTheme="majorHAnsi" w:cs="Times New Roman"/>
-                <w:sz w:val="26"/>
-                <w:szCs w:val="26"/>
-              </w:rPr>
-              <w:t>-UC bắt đầu khi bệnh nhân có giấy phép xuất viện.</w:t>
-            </w:r>
-          </w:p>
-          <w:p>
-            <w:pPr>
-              <w:jc w:val="both"/>
-              <w:cnfStyle w:val="000000100000" w:firstRow="0" w:lastRow="0" w:firstColumn="0" w:lastColumn="0" w:oddVBand="0" w:evenVBand="0" w:oddHBand="1" w:evenHBand="0" w:firstRowFirstColumn="0" w:firstRowLastColumn="0" w:lastRowFirstColumn="0" w:lastRowLastColumn="0"/>
-              <w:rPr>
-                <w:rFonts w:asciiTheme="majorHAnsi" w:hAnsiTheme="majorHAnsi" w:cs="Times New Roman"/>
-                <w:sz w:val="26"/>
-                <w:szCs w:val="26"/>
-              </w:rPr>
-            </w:pPr>
-            <w:r>
-              <w:rPr>
-                <w:rFonts w:asciiTheme="majorHAnsi" w:hAnsiTheme="majorHAnsi" w:cs="Times New Roman"/>
-                <w:sz w:val="26"/>
-                <w:szCs w:val="26"/>
-              </w:rPr>
-              <w:t>-UC mô tả quá trình thực hiện thủ tục xuất viện của bệnh nhân nội trú.</w:t>
-            </w:r>
-          </w:p>
-        </w:tc>
-      </w:tr>
-      <w:tr>
-        <w:tc>
-          <w:tcPr>
-            <w:cnfStyle w:val="001000000000" w:firstRow="0" w:lastRow="0" w:firstColumn="1" w:lastColumn="0" w:oddVBand="0" w:evenVBand="0" w:oddHBand="0" w:evenHBand="0" w:firstRowFirstColumn="0" w:firstRowLastColumn="0" w:lastRowFirstColumn="0" w:lastRowLastColumn="0"/>
-            <w:tcW w:w="2827" w:type="dxa"/>
-          </w:tcPr>
-          <w:p>
-            <w:pPr>
-              <w:jc w:val="both"/>
-              <w:rPr>
-                <w:rFonts w:asciiTheme="majorHAnsi" w:hAnsiTheme="majorHAnsi" w:cs="Times New Roman"/>
-                <w:b w:val="0"/>
-                <w:sz w:val="26"/>
-                <w:szCs w:val="26"/>
-              </w:rPr>
-            </w:pPr>
-            <w:r>
-              <w:rPr>
-                <w:rFonts w:asciiTheme="majorHAnsi" w:hAnsiTheme="majorHAnsi" w:cs="Times New Roman"/>
-                <w:b w:val="0"/>
-                <w:sz w:val="26"/>
-                <w:szCs w:val="26"/>
-              </w:rPr>
-              <w:t xml:space="preserve">Dòng cơ bản </w:t>
-            </w:r>
-          </w:p>
-        </w:tc>
-        <w:tc>
-          <w:tcPr>
-            <w:tcW w:w="6029" w:type="dxa"/>
-          </w:tcPr>
-          <w:p>
-            <w:pPr>
-              <w:pStyle w:val="ListParagraph"/>
-              <w:numPr>
-                <w:ilvl w:val="0"/>
-                <w:numId w:val="8"/>
-              </w:numPr>
-              <w:jc w:val="both"/>
-              <w:cnfStyle w:val="000000000000" w:firstRow="0" w:lastRow="0" w:firstColumn="0" w:lastColumn="0" w:oddVBand="0" w:evenVBand="0" w:oddHBand="0" w:evenHBand="0" w:firstRowFirstColumn="0" w:firstRowLastColumn="0" w:lastRowFirstColumn="0" w:lastRowLastColumn="0"/>
-              <w:rPr>
-                <w:rFonts w:asciiTheme="majorHAnsi" w:hAnsiTheme="majorHAnsi" w:cs="Times New Roman"/>
-                <w:sz w:val="26"/>
-                <w:szCs w:val="26"/>
-              </w:rPr>
-            </w:pPr>
-            <w:r>
-              <w:rPr>
-                <w:rFonts w:asciiTheme="majorHAnsi" w:hAnsiTheme="majorHAnsi" w:cs="Times New Roman"/>
-                <w:sz w:val="26"/>
-                <w:szCs w:val="26"/>
-              </w:rPr>
-              <w:t>Nhân viên phòng quản lý bệnh nội trú nhận phiếu xuất viện.</w:t>
-            </w:r>
-          </w:p>
-          <w:p>
-            <w:pPr>
-              <w:pStyle w:val="ListParagraph"/>
-              <w:numPr>
-                <w:ilvl w:val="0"/>
-                <w:numId w:val="8"/>
-              </w:numPr>
-              <w:jc w:val="both"/>
-              <w:cnfStyle w:val="000000000000" w:firstRow="0" w:lastRow="0" w:firstColumn="0" w:lastColumn="0" w:oddVBand="0" w:evenVBand="0" w:oddHBand="0" w:evenHBand="0" w:firstRowFirstColumn="0" w:firstRowLastColumn="0" w:lastRowFirstColumn="0" w:lastRowLastColumn="0"/>
-              <w:rPr>
-                <w:rFonts w:asciiTheme="majorHAnsi" w:hAnsiTheme="majorHAnsi" w:cs="Times New Roman"/>
-                <w:sz w:val="26"/>
-                <w:szCs w:val="26"/>
-              </w:rPr>
-            </w:pPr>
-            <w:r>
-              <w:rPr>
-                <w:rFonts w:asciiTheme="majorHAnsi" w:hAnsiTheme="majorHAnsi" w:cs="Times New Roman"/>
-                <w:sz w:val="26"/>
-                <w:szCs w:val="26"/>
-              </w:rPr>
-              <w:t>Nhân viên phòng quản lý bệnh nội trú lập biên bản xuất viện.</w:t>
-            </w:r>
-          </w:p>
-          <w:p>
-            <w:pPr>
-              <w:pStyle w:val="ListParagraph"/>
-              <w:numPr>
-                <w:ilvl w:val="0"/>
-                <w:numId w:val="8"/>
-              </w:numPr>
-              <w:jc w:val="both"/>
-              <w:cnfStyle w:val="000000000000" w:firstRow="0" w:lastRow="0" w:firstColumn="0" w:lastColumn="0" w:oddVBand="0" w:evenVBand="0" w:oddHBand="0" w:evenHBand="0" w:firstRowFirstColumn="0" w:firstRowLastColumn="0" w:lastRowFirstColumn="0" w:lastRowLastColumn="0"/>
-              <w:rPr>
-                <w:rFonts w:asciiTheme="majorHAnsi" w:hAnsiTheme="majorHAnsi" w:cs="Times New Roman"/>
-                <w:sz w:val="26"/>
-                <w:szCs w:val="26"/>
-              </w:rPr>
-            </w:pPr>
-            <w:r>
-              <w:rPr>
-                <w:rFonts w:asciiTheme="majorHAnsi" w:hAnsiTheme="majorHAnsi" w:cs="Times New Roman"/>
-                <w:sz w:val="26"/>
-                <w:szCs w:val="26"/>
-              </w:rPr>
-              <w:t>Nhân viên thu ngân thu tiền khám chữa bệnh nội trú</w:t>
-            </w:r>
-          </w:p>
-          <w:p>
-            <w:pPr>
-              <w:pStyle w:val="ListParagraph"/>
-              <w:numPr>
-                <w:ilvl w:val="0"/>
-                <w:numId w:val="8"/>
-              </w:numPr>
-              <w:jc w:val="both"/>
-              <w:cnfStyle w:val="000000000000" w:firstRow="0" w:lastRow="0" w:firstColumn="0" w:lastColumn="0" w:oddVBand="0" w:evenVBand="0" w:oddHBand="0" w:evenHBand="0" w:firstRowFirstColumn="0" w:firstRowLastColumn="0" w:lastRowFirstColumn="0" w:lastRowLastColumn="0"/>
-              <w:rPr>
-                <w:rFonts w:asciiTheme="majorHAnsi" w:hAnsiTheme="majorHAnsi" w:cs="Times New Roman"/>
-                <w:sz w:val="26"/>
-                <w:szCs w:val="26"/>
-              </w:rPr>
-            </w:pPr>
-            <w:r>
-              <w:rPr>
-                <w:rFonts w:asciiTheme="majorHAnsi" w:hAnsiTheme="majorHAnsi" w:cs="Times New Roman"/>
-                <w:sz w:val="26"/>
-                <w:szCs w:val="26"/>
-              </w:rPr>
-              <w:t>Nhân viên thu ngân xuất hóa đơn.</w:t>
-            </w:r>
-          </w:p>
-          <w:p>
-            <w:pPr>
-              <w:pStyle w:val="ListParagraph"/>
-              <w:jc w:val="both"/>
-              <w:cnfStyle w:val="000000000000" w:firstRow="0" w:lastRow="0" w:firstColumn="0" w:lastColumn="0" w:oddVBand="0" w:evenVBand="0" w:oddHBand="0" w:evenHBand="0" w:firstRowFirstColumn="0" w:firstRowLastColumn="0" w:lastRowFirstColumn="0" w:lastRowLastColumn="0"/>
-              <w:rPr>
-                <w:rFonts w:asciiTheme="majorHAnsi" w:hAnsiTheme="majorHAnsi" w:cs="Times New Roman"/>
-                <w:sz w:val="26"/>
-                <w:szCs w:val="26"/>
-              </w:rPr>
-            </w:pPr>
-          </w:p>
-        </w:tc>
-      </w:tr>
-      <w:tr>
-        <w:trPr>
-          <w:cnfStyle w:val="000000100000" w:firstRow="0" w:lastRow="0" w:firstColumn="0" w:lastColumn="0" w:oddVBand="0" w:evenVBand="0" w:oddHBand="1" w:evenHBand="0" w:firstRowFirstColumn="0" w:firstRowLastColumn="0" w:lastRowFirstColumn="0" w:lastRowLastColumn="0"/>
-        </w:trPr>
-        <w:tc>
-          <w:tcPr>
-            <w:cnfStyle w:val="001000000000" w:firstRow="0" w:lastRow="0" w:firstColumn="1" w:lastColumn="0" w:oddVBand="0" w:evenVBand="0" w:oddHBand="0" w:evenHBand="0" w:firstRowFirstColumn="0" w:firstRowLastColumn="0" w:lastRowFirstColumn="0" w:lastRowLastColumn="0"/>
-            <w:tcW w:w="2827" w:type="dxa"/>
-          </w:tcPr>
-          <w:p>
-            <w:pPr>
-              <w:jc w:val="both"/>
-              <w:rPr>
-                <w:rFonts w:asciiTheme="majorHAnsi" w:hAnsiTheme="majorHAnsi" w:cs="Times New Roman"/>
-                <w:b w:val="0"/>
-                <w:sz w:val="26"/>
-                <w:szCs w:val="26"/>
-              </w:rPr>
-            </w:pPr>
-            <w:r>
-              <w:rPr>
-                <w:rFonts w:asciiTheme="majorHAnsi" w:hAnsiTheme="majorHAnsi" w:cs="Times New Roman"/>
-                <w:b w:val="0"/>
-                <w:sz w:val="26"/>
-                <w:szCs w:val="26"/>
-              </w:rPr>
-              <w:t>Dòng thay thế</w:t>
-            </w:r>
-          </w:p>
-        </w:tc>
-        <w:tc>
-          <w:tcPr>
-            <w:tcW w:w="6029" w:type="dxa"/>
-          </w:tcPr>
-          <w:p>
-            <w:pPr>
-              <w:pStyle w:val="ListParagraph"/>
-              <w:numPr>
-                <w:ilvl w:val="0"/>
-                <w:numId w:val="4"/>
-              </w:numPr>
-              <w:jc w:val="both"/>
-              <w:cnfStyle w:val="000000100000" w:firstRow="0" w:lastRow="0" w:firstColumn="0" w:lastColumn="0" w:oddVBand="0" w:evenVBand="0" w:oddHBand="1" w:evenHBand="0" w:firstRowFirstColumn="0" w:firstRowLastColumn="0" w:lastRowFirstColumn="0" w:lastRowLastColumn="0"/>
-              <w:rPr>
-                <w:rFonts w:asciiTheme="majorHAnsi" w:hAnsiTheme="majorHAnsi" w:cs="Times New Roman"/>
-                <w:sz w:val="26"/>
-                <w:szCs w:val="26"/>
-              </w:rPr>
-            </w:pPr>
-            <w:r>
-              <w:rPr>
-                <w:rFonts w:asciiTheme="majorHAnsi" w:hAnsiTheme="majorHAnsi" w:cs="Times New Roman"/>
-                <w:sz w:val="26"/>
-                <w:szCs w:val="26"/>
-              </w:rPr>
-              <w:t xml:space="preserve">Nếu tại bước </w:t>
-            </w:r>
-            <w:r>
-              <w:rPr>
-                <w:rFonts w:asciiTheme="majorHAnsi" w:hAnsiTheme="majorHAnsi" w:cs="Times New Roman"/>
-                <w:sz w:val="26"/>
-                <w:szCs w:val="26"/>
-              </w:rPr>
-              <w:t>2</w:t>
-            </w:r>
-            <w:r>
-              <w:rPr>
-                <w:rFonts w:asciiTheme="majorHAnsi" w:hAnsiTheme="majorHAnsi" w:cs="Times New Roman"/>
-                <w:sz w:val="26"/>
-                <w:szCs w:val="26"/>
-              </w:rPr>
-              <w:t xml:space="preserve">, bệnh nhân có BHYT, nhân viên thu ngân </w:t>
-            </w:r>
-            <w:r>
-              <w:rPr>
-                <w:rFonts w:asciiTheme="majorHAnsi" w:hAnsiTheme="majorHAnsi" w:cs="Times New Roman"/>
-                <w:sz w:val="26"/>
-                <w:szCs w:val="26"/>
-              </w:rPr>
-              <w:t>tính tiền</w:t>
-            </w:r>
-            <w:r>
-              <w:rPr>
-                <w:rFonts w:asciiTheme="majorHAnsi" w:hAnsiTheme="majorHAnsi" w:cs="Times New Roman"/>
-                <w:sz w:val="26"/>
-                <w:szCs w:val="26"/>
-              </w:rPr>
-              <w:t xml:space="preserve"> giảm trừ chi phí các loại thuốc có trong danh mục BHYT </w:t>
-            </w:r>
-          </w:p>
-        </w:tc>
-      </w:tr>
-    </w:tbl>
-    <w:p/>
     <w:p>
       <w:pPr>
         <w:ind w:left="360"/>
@@ -4521,6 +2787,7 @@
               <w:rPr>
                 <w:b w:val="0"/>
               </w:rPr>
+              <w:lastRenderedPageBreak/>
               <w:t>Dòng sự kiện phụ</w:t>
             </w:r>
           </w:p>
@@ -5020,6 +3287,7 @@
               <w:rPr>
                 <w:b w:val="0"/>
               </w:rPr>
+              <w:lastRenderedPageBreak/>
               <w:t>Điều kiện tiên quyết</w:t>
             </w:r>
           </w:p>
@@ -5537,7 +3805,7 @@
               <w:noProof/>
               <w:color w:val="595959" w:themeColor="text1" w:themeTint="A6"/>
             </w:rPr>
-            <w:t>16</w:t>
+            <w:t>2</w:t>
           </w:r>
           <w:r>
             <w:rPr>
@@ -5726,7 +3994,7 @@
               <w:noProof/>
               <w:color w:val="595959" w:themeColor="text1" w:themeTint="A6"/>
             </w:rPr>
-            <w:t>15</w:t>
+            <w:t>3</w:t>
           </w:r>
           <w:r>
             <w:rPr>
@@ -7143,7 +5411,7 @@
     <w:lsdException w:name="Table Web 2" w:semiHidden="1" w:unhideWhenUsed="1"/>
     <w:lsdException w:name="Table Web 3" w:semiHidden="1" w:unhideWhenUsed="1"/>
     <w:lsdException w:name="Balloon Text" w:semiHidden="1" w:unhideWhenUsed="1"/>
-    <w:lsdException w:name="Table Grid" w:semiHidden="1" w:uiPriority="1" w:unhideWhenUsed="1"/>
+    <w:lsdException w:name="Table Grid" w:uiPriority="1"/>
     <w:lsdException w:name="Table Theme" w:semiHidden="1" w:unhideWhenUsed="1"/>
     <w:lsdException w:name="Placeholder Text" w:semiHidden="1"/>
     <w:lsdException w:name="No Spacing" w:uiPriority="1" w:qFormat="1"/>
@@ -8745,6 +7013,7 @@
     <w:rsid w:val="007F47D0"/>
     <w:rsid w:val="00847381"/>
     <w:rsid w:val="00917144"/>
+    <w:rsid w:val="00955DE1"/>
     <w:rsid w:val="009A78F8"/>
     <w:rsid w:val="00A5624A"/>
     <w:rsid w:val="00DF6CEA"/>
@@ -8940,7 +7209,7 @@
     <w:lsdException w:name="Table Web 2" w:semiHidden="1" w:unhideWhenUsed="1"/>
     <w:lsdException w:name="Table Web 3" w:semiHidden="1" w:unhideWhenUsed="1"/>
     <w:lsdException w:name="Balloon Text" w:semiHidden="1" w:unhideWhenUsed="1"/>
-    <w:lsdException w:name="Table Grid" w:semiHidden="1" w:uiPriority="59" w:unhideWhenUsed="1"/>
+    <w:lsdException w:name="Table Grid" w:uiPriority="59"/>
     <w:lsdException w:name="Table Theme" w:semiHidden="1" w:unhideWhenUsed="1"/>
     <w:lsdException w:name="Placeholder Text" w:semiHidden="1"/>
     <w:lsdException w:name="No Spacing" w:uiPriority="1" w:qFormat="1"/>
@@ -9543,7 +7812,7 @@
 </file>
 
 <file path=customXml/itemProps1.xml><?xml version="1.0" encoding="utf-8"?>
-<ds:datastoreItem xmlns:ds="http://schemas.openxmlformats.org/officeDocument/2006/customXml" ds:itemID="{892DFD52-EB1D-487E-A786-C5CE2894EFC2}">
+<ds:datastoreItem xmlns:ds="http://schemas.openxmlformats.org/officeDocument/2006/customXml" ds:itemID="{8E4DC725-185F-451E-A3DA-DA88FE1DD440}">
   <ds:schemaRefs>
     <ds:schemaRef ds:uri="http://schemas.openxmlformats.org/officeDocument/2006/bibliography"/>
   </ds:schemaRefs>

</xml_diff>

<commit_message>
Use case Đăng ký Merchant
</commit_message>
<xml_diff>
--- a/MauBaoCao/BaoCaoLan1.docx
+++ b/MauBaoCao/BaoCaoLan1.docx
@@ -760,8 +760,6 @@
       <w:pPr>
         <w:pStyle w:val="Heading1"/>
       </w:pPr>
-      <w:bookmarkStart w:id="0" w:name="_GoBack"/>
-      <w:bookmarkEnd w:id="0"/>
       <w:r>
         <w:t>MÔ HÌNH HOÁ NGHIỆP VỤ</w:t>
       </w:r>
@@ -796,10 +794,10 @@
         </w:rPr>
         <w:lastRenderedPageBreak/>
         <w:drawing>
-          <wp:inline distT="0" distB="0" distL="0" distR="0">
-            <wp:extent cx="5486400" cy="3640318"/>
-            <wp:effectExtent l="0" t="0" r="0" b="0"/>
-            <wp:docPr id="80" name="Picture 79"/>
+          <wp:inline distT="0" distB="0" distL="0" distR="0" wp14:anchorId="7257E9BB" wp14:editId="6BFDC5EB">
+            <wp:extent cx="4581525" cy="4552950"/>
+            <wp:effectExtent l="0" t="0" r="9525" b="0"/>
+            <wp:docPr id="3" name="Picture 3"/>
             <wp:cNvGraphicFramePr>
               <a:graphicFrameLocks xmlns:a="http://schemas.openxmlformats.org/drawingml/2006/main" noChangeAspect="1"/>
             </wp:cNvGraphicFramePr>
@@ -807,36 +805,23 @@
               <a:graphicData uri="http://schemas.openxmlformats.org/drawingml/2006/picture">
                 <pic:pic xmlns:pic="http://schemas.openxmlformats.org/drawingml/2006/picture">
                   <pic:nvPicPr>
-                    <pic:cNvPr id="0" name="Picture 8"/>
-                    <pic:cNvPicPr>
-                      <a:picLocks noChangeAspect="1" noChangeArrowheads="1"/>
-                    </pic:cNvPicPr>
+                    <pic:cNvPr id="1" name=""/>
+                    <pic:cNvPicPr/>
                   </pic:nvPicPr>
                   <pic:blipFill>
-                    <a:blip r:embed="rId8">
-                      <a:extLst>
-                        <a:ext uri="{28A0092B-C50C-407E-A947-70E740481C1C}">
-                          <a14:useLocalDpi xmlns:a14="http://schemas.microsoft.com/office/drawing/2010/main" val="0"/>
-                        </a:ext>
-                      </a:extLst>
-                    </a:blip>
-                    <a:srcRect/>
+                    <a:blip r:embed="rId8"/>
                     <a:stretch>
                       <a:fillRect/>
                     </a:stretch>
                   </pic:blipFill>
-                  <pic:spPr bwMode="auto">
+                  <pic:spPr>
                     <a:xfrm>
                       <a:off x="0" y="0"/>
-                      <a:ext cx="5486400" cy="3640318"/>
+                      <a:ext cx="4581525" cy="4552950"/>
                     </a:xfrm>
                     <a:prstGeom prst="rect">
                       <a:avLst/>
                     </a:prstGeom>
-                    <a:noFill/>
-                    <a:ln>
-                      <a:noFill/>
-                    </a:ln>
                   </pic:spPr>
                 </pic:pic>
               </a:graphicData>
@@ -940,7 +925,7 @@
                 <w:sz w:val="26"/>
                 <w:szCs w:val="26"/>
               </w:rPr>
-              <w:t>Thực hiện dịch vụ</w:t>
+              <w:t>Đăng ký Merchant</w:t>
             </w:r>
           </w:p>
         </w:tc>
@@ -999,7 +984,15 @@
                 <w:sz w:val="26"/>
                 <w:szCs w:val="26"/>
               </w:rPr>
-              <w:t>UC bắt đầu khi bệnh nhân được bác sĩ lập phiều yêu cầu thực hiện dịch vụ.</w:t>
+              <w:t xml:space="preserve">UC bắt đầu khi </w:t>
+            </w:r>
+            <w:r>
+              <w:rPr>
+                <w:rFonts w:asciiTheme="majorHAnsi" w:hAnsiTheme="majorHAnsi" w:cs="Times New Roman"/>
+                <w:sz w:val="26"/>
+                <w:szCs w:val="26"/>
+              </w:rPr>
+              <w:t>Merchant đăng ký tham gia vào hệ thống của Master.</w:t>
             </w:r>
           </w:p>
           <w:p>
@@ -1023,7 +1016,15 @@
                 <w:sz w:val="26"/>
                 <w:szCs w:val="26"/>
               </w:rPr>
-              <w:t>UC mô tả quá trình thực hiện dịch vụ của bệnh nhân.</w:t>
+              <w:t>UC mô tả</w:t>
+            </w:r>
+            <w:r>
+              <w:rPr>
+                <w:rFonts w:asciiTheme="majorHAnsi" w:hAnsiTheme="majorHAnsi" w:cs="Times New Roman"/>
+                <w:sz w:val="26"/>
+                <w:szCs w:val="26"/>
+              </w:rPr>
+              <w:t xml:space="preserve"> quá trình đăng ký của Merchant</w:t>
             </w:r>
           </w:p>
         </w:tc>
@@ -1079,7 +1080,15 @@
                 <w:sz w:val="26"/>
                 <w:szCs w:val="26"/>
               </w:rPr>
-              <w:t xml:space="preserve">Nhân viên thu ngân tiếp nhận yêu cầu thực hiện dịch vụ </w:t>
+              <w:t>Master nhận yêu cầu kết nạp Merchant</w:t>
+            </w:r>
+            <w:r>
+              <w:rPr>
+                <w:rFonts w:asciiTheme="majorHAnsi" w:hAnsiTheme="majorHAnsi" w:cs="Times New Roman"/>
+                <w:sz w:val="26"/>
+                <w:szCs w:val="26"/>
+              </w:rPr>
+              <w:t xml:space="preserve"> </w:t>
             </w:r>
           </w:p>
           <w:p>
@@ -1103,7 +1112,7 @@
                 <w:sz w:val="26"/>
                 <w:szCs w:val="26"/>
               </w:rPr>
-              <w:t xml:space="preserve">Nhân viên thu ngân thu tiền dịch vụ </w:t>
+              <w:t>Master kiểm tra giấy phép kinh doanh.</w:t>
             </w:r>
           </w:p>
           <w:p>
@@ -1127,7 +1136,7 @@
                 <w:sz w:val="26"/>
                 <w:szCs w:val="26"/>
               </w:rPr>
-              <w:t xml:space="preserve"> Nhân viên thu ngân xuất hóa đơn.</w:t>
+              <w:t>Master kiểm tra số năm hoạt động.</w:t>
             </w:r>
           </w:p>
           <w:p>
@@ -1151,7 +1160,7 @@
                 <w:sz w:val="26"/>
                 <w:szCs w:val="26"/>
               </w:rPr>
-              <w:t xml:space="preserve">Nhân viên phòng dịch vụ tiến hành dịch vụ </w:t>
+              <w:t>Master kiểm tra mã thuế.</w:t>
             </w:r>
           </w:p>
           <w:p>
@@ -1175,7 +1184,55 @@
                 <w:sz w:val="26"/>
                 <w:szCs w:val="26"/>
               </w:rPr>
-              <w:t>Nhân viện phòng dịch vụ trả kết quả dịch vụ.</w:t>
+              <w:t>Master kiểm tra doanh thu hằng tháng, hằng năm.</w:t>
+            </w:r>
+          </w:p>
+          <w:p>
+            <w:pPr>
+              <w:numPr>
+                <w:ilvl w:val="0"/>
+                <w:numId w:val="5"/>
+              </w:numPr>
+              <w:spacing w:line="276" w:lineRule="auto"/>
+              <w:jc w:val="both"/>
+              <w:cnfStyle w:val="000000000000" w:firstRow="0" w:lastRow="0" w:firstColumn="0" w:lastColumn="0" w:oddVBand="0" w:evenVBand="0" w:oddHBand="0" w:evenHBand="0" w:firstRowFirstColumn="0" w:firstRowLastColumn="0" w:lastRowFirstColumn="0" w:lastRowLastColumn="0"/>
+              <w:rPr>
+                <w:rFonts w:asciiTheme="majorHAnsi" w:hAnsiTheme="majorHAnsi" w:cs="Times New Roman"/>
+                <w:sz w:val="26"/>
+                <w:szCs w:val="26"/>
+              </w:rPr>
+            </w:pPr>
+            <w:r>
+              <w:rPr>
+                <w:rFonts w:asciiTheme="majorHAnsi" w:hAnsiTheme="majorHAnsi" w:cs="Times New Roman"/>
+                <w:sz w:val="26"/>
+                <w:szCs w:val="26"/>
+              </w:rPr>
+              <w:t>Master tiến hành ký hợp đồng.</w:t>
+            </w:r>
+          </w:p>
+          <w:p>
+            <w:pPr>
+              <w:numPr>
+                <w:ilvl w:val="0"/>
+                <w:numId w:val="5"/>
+              </w:numPr>
+              <w:spacing w:line="276" w:lineRule="auto"/>
+              <w:jc w:val="both"/>
+              <w:cnfStyle w:val="000000000000" w:firstRow="0" w:lastRow="0" w:firstColumn="0" w:lastColumn="0" w:oddVBand="0" w:evenVBand="0" w:oddHBand="0" w:evenHBand="0" w:firstRowFirstColumn="0" w:firstRowLastColumn="0" w:lastRowFirstColumn="0" w:lastRowLastColumn="0"/>
+              <w:rPr>
+                <w:rFonts w:asciiTheme="majorHAnsi" w:hAnsiTheme="majorHAnsi" w:cs="Times New Roman"/>
+                <w:sz w:val="26"/>
+                <w:szCs w:val="26"/>
+              </w:rPr>
+            </w:pPr>
+            <w:r>
+              <w:rPr>
+                <w:rFonts w:asciiTheme="majorHAnsi" w:hAnsiTheme="majorHAnsi" w:cs="Times New Roman"/>
+                <w:sz w:val="26"/>
+                <w:szCs w:val="26"/>
+              </w:rPr>
+              <w:t>Master cài đặt cơ sở hạ tầng cần thiết cho Merchant.</w:t>
             </w:r>
           </w:p>
         </w:tc>
@@ -1222,7 +1279,6 @@
                 <w:numId w:val="4"/>
               </w:numPr>
               <w:spacing w:line="276" w:lineRule="auto"/>
-              <w:jc w:val="both"/>
               <w:cnfStyle w:val="000000100000" w:firstRow="0" w:lastRow="0" w:firstColumn="0" w:lastColumn="0" w:oddVBand="0" w:evenVBand="0" w:oddHBand="1" w:evenHBand="0" w:firstRowFirstColumn="0" w:firstRowLastColumn="0" w:lastRowFirstColumn="0" w:lastRowLastColumn="0"/>
               <w:rPr>
                 <w:rFonts w:asciiTheme="majorHAnsi" w:hAnsiTheme="majorHAnsi" w:cs="Times New Roman"/>
@@ -1236,7 +1292,7 @@
                 <w:sz w:val="26"/>
                 <w:szCs w:val="26"/>
               </w:rPr>
-              <w:t>A1: Tại bước 1, n</w:t>
+              <w:t>A2</w:t>
             </w:r>
             <w:r>
               <w:rPr>
@@ -1244,111 +1300,32 @@
                 <w:sz w:val="26"/>
                 <w:szCs w:val="26"/>
               </w:rPr>
-              <w:t>ếu bệnh nhân đang nằm viện thì không thực hiện bước 2,3</w:t>
-            </w:r>
-          </w:p>
-        </w:tc>
-      </w:tr>
-    </w:tbl>
-    <w:p>
-      <w:pPr>
-        <w:rPr>
-          <w:rFonts w:asciiTheme="majorHAnsi" w:hAnsiTheme="majorHAnsi"/>
-          <w:szCs w:val="26"/>
-        </w:rPr>
-      </w:pPr>
-    </w:p>
-    <w:tbl>
-      <w:tblPr>
-        <w:tblStyle w:val="PlainTable11"/>
-        <w:tblW w:w="9355" w:type="dxa"/>
-        <w:tblLook w:val="04A0" w:firstRow="1" w:lastRow="0" w:firstColumn="1" w:lastColumn="0" w:noHBand="0" w:noVBand="1"/>
-      </w:tblPr>
-      <w:tblGrid>
-        <w:gridCol w:w="2093"/>
-        <w:gridCol w:w="7262"/>
-      </w:tblGrid>
-      <w:tr>
-        <w:trPr>
-          <w:cnfStyle w:val="100000000000" w:firstRow="1" w:lastRow="0" w:firstColumn="0" w:lastColumn="0" w:oddVBand="0" w:evenVBand="0" w:oddHBand="0" w:evenHBand="0" w:firstRowFirstColumn="0" w:firstRowLastColumn="0" w:lastRowFirstColumn="0" w:lastRowLastColumn="0"/>
-          <w:trHeight w:val="629"/>
-        </w:trPr>
-        <w:tc>
-          <w:tcPr>
-            <w:cnfStyle w:val="001000000000" w:firstRow="0" w:lastRow="0" w:firstColumn="1" w:lastColumn="0" w:oddVBand="0" w:evenVBand="0" w:oddHBand="0" w:evenHBand="0" w:firstRowFirstColumn="0" w:firstRowLastColumn="0" w:lastRowFirstColumn="0" w:lastRowLastColumn="0"/>
-            <w:tcW w:w="2093" w:type="dxa"/>
-            <w:shd w:val="clear" w:color="auto" w:fill="4F81BD" w:themeFill="accent1"/>
-          </w:tcPr>
-          <w:p>
-            <w:pPr>
-              <w:spacing w:line="276" w:lineRule="auto"/>
-              <w:jc w:val="both"/>
+              <w:t>: Tại bướ</w:t>
+            </w:r>
+            <w:r>
               <w:rPr>
                 <w:rFonts w:asciiTheme="majorHAnsi" w:hAnsiTheme="majorHAnsi" w:cs="Times New Roman"/>
                 <w:sz w:val="26"/>
                 <w:szCs w:val="26"/>
               </w:rPr>
-            </w:pPr>
+              <w:t>c 2</w:t>
+            </w:r>
             <w:r>
               <w:rPr>
                 <w:rFonts w:asciiTheme="majorHAnsi" w:hAnsiTheme="majorHAnsi" w:cs="Times New Roman"/>
                 <w:sz w:val="26"/>
                 <w:szCs w:val="26"/>
               </w:rPr>
-              <w:t>Tên Use Case</w:t>
-            </w:r>
-          </w:p>
-        </w:tc>
-        <w:tc>
-          <w:tcPr>
-            <w:tcW w:w="7262" w:type="dxa"/>
-            <w:shd w:val="clear" w:color="auto" w:fill="4F81BD" w:themeFill="accent1"/>
-          </w:tcPr>
-          <w:p>
-            <w:pPr>
-              <w:spacing w:line="276" w:lineRule="auto"/>
-              <w:jc w:val="both"/>
-              <w:cnfStyle w:val="100000000000" w:firstRow="1" w:lastRow="0" w:firstColumn="0" w:lastColumn="0" w:oddVBand="0" w:evenVBand="0" w:oddHBand="0" w:evenHBand="0" w:firstRowFirstColumn="0" w:firstRowLastColumn="0" w:lastRowFirstColumn="0" w:lastRowLastColumn="0"/>
-              <w:rPr>
-                <w:rFonts w:asciiTheme="majorHAnsi" w:hAnsiTheme="majorHAnsi" w:cs="Times New Roman"/>
-                <w:color w:val="FFFFFF" w:themeColor="background1"/>
-                <w:sz w:val="26"/>
-                <w:szCs w:val="26"/>
-              </w:rPr>
-            </w:pPr>
-            <w:r>
-              <w:rPr>
-                <w:rFonts w:asciiTheme="majorHAnsi" w:hAnsiTheme="majorHAnsi" w:cs="Times New Roman"/>
-                <w:color w:val="FFFFFF" w:themeColor="background1"/>
-                <w:sz w:val="26"/>
-                <w:szCs w:val="26"/>
-                <w:highlight w:val="blue"/>
-              </w:rPr>
-              <w:t>Khám chữa bệnh ngoại trú</w:t>
-            </w:r>
-          </w:p>
-        </w:tc>
-      </w:tr>
-      <w:tr>
-        <w:trPr>
-          <w:cnfStyle w:val="000000100000" w:firstRow="0" w:lastRow="0" w:firstColumn="0" w:lastColumn="0" w:oddVBand="0" w:evenVBand="0" w:oddHBand="1" w:evenHBand="0" w:firstRowFirstColumn="0" w:firstRowLastColumn="0" w:lastRowFirstColumn="0" w:lastRowLastColumn="0"/>
-          <w:trHeight w:val="1189"/>
-        </w:trPr>
-        <w:tc>
-          <w:tcPr>
-            <w:cnfStyle w:val="001000000000" w:firstRow="0" w:lastRow="0" w:firstColumn="1" w:lastColumn="0" w:oddVBand="0" w:evenVBand="0" w:oddHBand="0" w:evenHBand="0" w:firstRowFirstColumn="0" w:firstRowLastColumn="0" w:lastRowFirstColumn="0" w:lastRowLastColumn="0"/>
-            <w:tcW w:w="2093" w:type="dxa"/>
-          </w:tcPr>
-          <w:p>
-            <w:pPr>
-              <w:spacing w:line="276" w:lineRule="auto"/>
-              <w:jc w:val="both"/>
+              <w:t xml:space="preserve">, </w:t>
+            </w:r>
+            <w:r>
               <w:rPr>
                 <w:rFonts w:asciiTheme="majorHAnsi" w:hAnsiTheme="majorHAnsi" w:cs="Times New Roman"/>
                 <w:sz w:val="26"/>
                 <w:szCs w:val="26"/>
               </w:rPr>
-            </w:pPr>
+              <w:t xml:space="preserve">nếu Merchant không thõa điểu kiện thì từ </w:t>
+            </w:r>
             <w:r>
               <w:rPr>
                 <w:rFonts w:asciiTheme="majorHAnsi" w:hAnsiTheme="majorHAnsi" w:cs="Times New Roman"/>
@@ -1356,687 +1333,7 @@
                 <w:szCs w:val="26"/>
               </w:rPr>
               <w:lastRenderedPageBreak/>
-              <w:t>Mô tả</w:t>
-            </w:r>
-          </w:p>
-        </w:tc>
-        <w:tc>
-          <w:tcPr>
-            <w:tcW w:w="7262" w:type="dxa"/>
-          </w:tcPr>
-          <w:p>
-            <w:pPr>
-              <w:numPr>
-                <w:ilvl w:val="0"/>
-                <w:numId w:val="4"/>
-              </w:numPr>
-              <w:spacing w:line="276" w:lineRule="auto"/>
-              <w:jc w:val="both"/>
-              <w:cnfStyle w:val="000000100000" w:firstRow="0" w:lastRow="0" w:firstColumn="0" w:lastColumn="0" w:oddVBand="0" w:evenVBand="0" w:oddHBand="1" w:evenHBand="0" w:firstRowFirstColumn="0" w:firstRowLastColumn="0" w:lastRowFirstColumn="0" w:lastRowLastColumn="0"/>
-              <w:rPr>
-                <w:rFonts w:asciiTheme="majorHAnsi" w:hAnsiTheme="majorHAnsi" w:cs="Times New Roman"/>
-                <w:sz w:val="26"/>
-                <w:szCs w:val="26"/>
-              </w:rPr>
-            </w:pPr>
-            <w:r>
-              <w:rPr>
-                <w:rFonts w:asciiTheme="majorHAnsi" w:hAnsiTheme="majorHAnsi" w:cs="Times New Roman"/>
-                <w:sz w:val="26"/>
-                <w:szCs w:val="26"/>
-              </w:rPr>
-              <w:t>UC bắt đầu khi có bệnh nhân đến khám chữa bệnh ngoại trú.</w:t>
-            </w:r>
-          </w:p>
-          <w:p>
-            <w:pPr>
-              <w:numPr>
-                <w:ilvl w:val="0"/>
-                <w:numId w:val="4"/>
-              </w:numPr>
-              <w:spacing w:line="276" w:lineRule="auto"/>
-              <w:jc w:val="both"/>
-              <w:cnfStyle w:val="000000100000" w:firstRow="0" w:lastRow="0" w:firstColumn="0" w:lastColumn="0" w:oddVBand="0" w:evenVBand="0" w:oddHBand="1" w:evenHBand="0" w:firstRowFirstColumn="0" w:firstRowLastColumn="0" w:lastRowFirstColumn="0" w:lastRowLastColumn="0"/>
-              <w:rPr>
-                <w:rFonts w:asciiTheme="majorHAnsi" w:hAnsiTheme="majorHAnsi" w:cs="Times New Roman"/>
-                <w:sz w:val="26"/>
-                <w:szCs w:val="26"/>
-              </w:rPr>
-            </w:pPr>
-            <w:r>
-              <w:rPr>
-                <w:rFonts w:asciiTheme="majorHAnsi" w:hAnsiTheme="majorHAnsi" w:cs="Times New Roman"/>
-                <w:sz w:val="26"/>
-                <w:szCs w:val="26"/>
-              </w:rPr>
-              <w:t>UC nhằm mô tả quá trình khám chữa bệnh ngoại trú cho bệnh nhân.</w:t>
-            </w:r>
-          </w:p>
-        </w:tc>
-      </w:tr>
-      <w:tr>
-        <w:trPr>
-          <w:trHeight w:val="3001"/>
-        </w:trPr>
-        <w:tc>
-          <w:tcPr>
-            <w:cnfStyle w:val="001000000000" w:firstRow="0" w:lastRow="0" w:firstColumn="1" w:lastColumn="0" w:oddVBand="0" w:evenVBand="0" w:oddHBand="0" w:evenHBand="0" w:firstRowFirstColumn="0" w:firstRowLastColumn="0" w:lastRowFirstColumn="0" w:lastRowLastColumn="0"/>
-            <w:tcW w:w="2093" w:type="dxa"/>
-          </w:tcPr>
-          <w:p>
-            <w:pPr>
-              <w:spacing w:line="276" w:lineRule="auto"/>
-              <w:jc w:val="both"/>
-              <w:rPr>
-                <w:rFonts w:asciiTheme="majorHAnsi" w:hAnsiTheme="majorHAnsi" w:cs="Times New Roman"/>
-                <w:sz w:val="26"/>
-                <w:szCs w:val="26"/>
-              </w:rPr>
-            </w:pPr>
-            <w:r>
-              <w:rPr>
-                <w:rFonts w:asciiTheme="majorHAnsi" w:hAnsiTheme="majorHAnsi" w:cs="Times New Roman"/>
-                <w:sz w:val="26"/>
-                <w:szCs w:val="26"/>
-              </w:rPr>
-              <w:t>Dòng cơ bản</w:t>
-            </w:r>
-          </w:p>
-        </w:tc>
-        <w:tc>
-          <w:tcPr>
-            <w:tcW w:w="7262" w:type="dxa"/>
-          </w:tcPr>
-          <w:p>
-            <w:pPr>
-              <w:numPr>
-                <w:ilvl w:val="0"/>
-                <w:numId w:val="6"/>
-              </w:numPr>
-              <w:spacing w:line="276" w:lineRule="auto"/>
-              <w:jc w:val="both"/>
-              <w:cnfStyle w:val="000000000000" w:firstRow="0" w:lastRow="0" w:firstColumn="0" w:lastColumn="0" w:oddVBand="0" w:evenVBand="0" w:oddHBand="0" w:evenHBand="0" w:firstRowFirstColumn="0" w:firstRowLastColumn="0" w:lastRowFirstColumn="0" w:lastRowLastColumn="0"/>
-              <w:rPr>
-                <w:rFonts w:asciiTheme="majorHAnsi" w:hAnsiTheme="majorHAnsi" w:cs="Times New Roman"/>
-                <w:sz w:val="26"/>
-                <w:szCs w:val="26"/>
-              </w:rPr>
-            </w:pPr>
-            <w:r>
-              <w:rPr>
-                <w:rFonts w:asciiTheme="majorHAnsi" w:hAnsiTheme="majorHAnsi" w:cs="Times New Roman"/>
-                <w:sz w:val="26"/>
-                <w:szCs w:val="26"/>
-              </w:rPr>
-              <w:t xml:space="preserve">Thực hiện use case </w:t>
-            </w:r>
-            <w:r>
-              <w:rPr>
-                <w:rFonts w:asciiTheme="majorHAnsi" w:hAnsiTheme="majorHAnsi" w:cs="Times New Roman"/>
-                <w:b/>
-                <w:i/>
-                <w:sz w:val="26"/>
-                <w:szCs w:val="26"/>
-              </w:rPr>
-              <w:t>Tiếp nhận bệnh nhân</w:t>
-            </w:r>
-            <w:r>
-              <w:rPr>
-                <w:rFonts w:asciiTheme="majorHAnsi" w:hAnsiTheme="majorHAnsi" w:cs="Times New Roman"/>
-                <w:sz w:val="26"/>
-                <w:szCs w:val="26"/>
-              </w:rPr>
-              <w:t>.</w:t>
-            </w:r>
-          </w:p>
-          <w:p>
-            <w:pPr>
-              <w:numPr>
-                <w:ilvl w:val="0"/>
-                <w:numId w:val="6"/>
-              </w:numPr>
-              <w:spacing w:line="276" w:lineRule="auto"/>
-              <w:jc w:val="both"/>
-              <w:cnfStyle w:val="000000000000" w:firstRow="0" w:lastRow="0" w:firstColumn="0" w:lastColumn="0" w:oddVBand="0" w:evenVBand="0" w:oddHBand="0" w:evenHBand="0" w:firstRowFirstColumn="0" w:firstRowLastColumn="0" w:lastRowFirstColumn="0" w:lastRowLastColumn="0"/>
-              <w:rPr>
-                <w:rFonts w:asciiTheme="majorHAnsi" w:hAnsiTheme="majorHAnsi" w:cs="Times New Roman"/>
-                <w:sz w:val="26"/>
-                <w:szCs w:val="26"/>
-              </w:rPr>
-            </w:pPr>
-            <w:r>
-              <w:rPr>
-                <w:rFonts w:asciiTheme="majorHAnsi" w:hAnsiTheme="majorHAnsi" w:cs="Times New Roman"/>
-                <w:sz w:val="26"/>
-                <w:szCs w:val="26"/>
-              </w:rPr>
-              <w:t xml:space="preserve">Bác sĩ gọi tên bệnh nhân theo số thứ tự </w:t>
-            </w:r>
-          </w:p>
-          <w:p>
-            <w:pPr>
-              <w:numPr>
-                <w:ilvl w:val="0"/>
-                <w:numId w:val="6"/>
-              </w:numPr>
-              <w:spacing w:line="276" w:lineRule="auto"/>
-              <w:jc w:val="both"/>
-              <w:cnfStyle w:val="000000000000" w:firstRow="0" w:lastRow="0" w:firstColumn="0" w:lastColumn="0" w:oddVBand="0" w:evenVBand="0" w:oddHBand="0" w:evenHBand="0" w:firstRowFirstColumn="0" w:firstRowLastColumn="0" w:lastRowFirstColumn="0" w:lastRowLastColumn="0"/>
-              <w:rPr>
-                <w:rFonts w:asciiTheme="majorHAnsi" w:hAnsiTheme="majorHAnsi" w:cs="Times New Roman"/>
-                <w:sz w:val="26"/>
-                <w:szCs w:val="26"/>
-              </w:rPr>
-            </w:pPr>
-            <w:r>
-              <w:rPr>
-                <w:rFonts w:asciiTheme="majorHAnsi" w:hAnsiTheme="majorHAnsi" w:cs="Times New Roman"/>
-                <w:sz w:val="26"/>
-                <w:szCs w:val="26"/>
-              </w:rPr>
-              <w:t xml:space="preserve">Bác sĩ khám bệnh </w:t>
-            </w:r>
-          </w:p>
-          <w:p>
-            <w:pPr>
-              <w:numPr>
-                <w:ilvl w:val="0"/>
-                <w:numId w:val="6"/>
-              </w:numPr>
-              <w:spacing w:line="276" w:lineRule="auto"/>
-              <w:jc w:val="both"/>
-              <w:cnfStyle w:val="000000000000" w:firstRow="0" w:lastRow="0" w:firstColumn="0" w:lastColumn="0" w:oddVBand="0" w:evenVBand="0" w:oddHBand="0" w:evenHBand="0" w:firstRowFirstColumn="0" w:firstRowLastColumn="0" w:lastRowFirstColumn="0" w:lastRowLastColumn="0"/>
-              <w:rPr>
-                <w:rFonts w:asciiTheme="majorHAnsi" w:hAnsiTheme="majorHAnsi" w:cs="Times New Roman"/>
-                <w:sz w:val="26"/>
-                <w:szCs w:val="26"/>
-              </w:rPr>
-            </w:pPr>
-            <w:r>
-              <w:rPr>
-                <w:rFonts w:asciiTheme="majorHAnsi" w:hAnsiTheme="majorHAnsi" w:cs="Times New Roman"/>
-                <w:sz w:val="26"/>
-                <w:szCs w:val="26"/>
-              </w:rPr>
-              <w:t>Bác sĩ lập phi</w:t>
-            </w:r>
-            <w:r>
-              <w:rPr>
-                <w:rFonts w:asciiTheme="majorHAnsi" w:hAnsiTheme="majorHAnsi" w:cs="Times New Roman"/>
-                <w:sz w:val="26"/>
-                <w:szCs w:val="26"/>
-              </w:rPr>
-              <w:t>ế</w:t>
-            </w:r>
-            <w:r>
-              <w:rPr>
-                <w:rFonts w:asciiTheme="majorHAnsi" w:hAnsiTheme="majorHAnsi" w:cs="Times New Roman"/>
-                <w:sz w:val="26"/>
-                <w:szCs w:val="26"/>
-              </w:rPr>
-              <w:t>u yêu cầu bệnh nhân thực hiện dịch vụ</w:t>
-            </w:r>
-          </w:p>
-          <w:p>
-            <w:pPr>
-              <w:numPr>
-                <w:ilvl w:val="0"/>
-                <w:numId w:val="6"/>
-              </w:numPr>
-              <w:spacing w:line="276" w:lineRule="auto"/>
-              <w:jc w:val="both"/>
-              <w:cnfStyle w:val="000000000000" w:firstRow="0" w:lastRow="0" w:firstColumn="0" w:lastColumn="0" w:oddVBand="0" w:evenVBand="0" w:oddHBand="0" w:evenHBand="0" w:firstRowFirstColumn="0" w:firstRowLastColumn="0" w:lastRowFirstColumn="0" w:lastRowLastColumn="0"/>
-              <w:rPr>
-                <w:rFonts w:asciiTheme="majorHAnsi" w:hAnsiTheme="majorHAnsi" w:cs="Times New Roman"/>
-                <w:sz w:val="26"/>
-                <w:szCs w:val="26"/>
-              </w:rPr>
-            </w:pPr>
-            <w:r>
-              <w:rPr>
-                <w:rFonts w:asciiTheme="majorHAnsi" w:hAnsiTheme="majorHAnsi" w:cs="Times New Roman"/>
-                <w:sz w:val="26"/>
-                <w:szCs w:val="26"/>
-              </w:rPr>
-              <w:t>Thực hiện us</w:t>
-            </w:r>
-            <w:r>
-              <w:rPr>
-                <w:rFonts w:asciiTheme="majorHAnsi" w:hAnsiTheme="majorHAnsi" w:cs="Times New Roman"/>
-                <w:sz w:val="26"/>
-                <w:szCs w:val="26"/>
-              </w:rPr>
-              <w:t>e</w:t>
-            </w:r>
-            <w:r>
-              <w:rPr>
-                <w:rFonts w:asciiTheme="majorHAnsi" w:hAnsiTheme="majorHAnsi" w:cs="Times New Roman"/>
-                <w:sz w:val="26"/>
-                <w:szCs w:val="26"/>
-              </w:rPr>
-              <w:t xml:space="preserve"> </w:t>
-            </w:r>
-            <w:r>
-              <w:rPr>
-                <w:rFonts w:asciiTheme="majorHAnsi" w:hAnsiTheme="majorHAnsi" w:cs="Times New Roman"/>
-                <w:sz w:val="26"/>
-                <w:szCs w:val="26"/>
-              </w:rPr>
-              <w:t xml:space="preserve">case nghiệp vụ </w:t>
-            </w:r>
-            <w:r>
-              <w:rPr>
-                <w:rFonts w:asciiTheme="majorHAnsi" w:hAnsiTheme="majorHAnsi" w:cs="Times New Roman"/>
-                <w:b/>
-                <w:i/>
-                <w:sz w:val="26"/>
-                <w:szCs w:val="26"/>
-              </w:rPr>
-              <w:t>T</w:t>
-            </w:r>
-            <w:r>
-              <w:rPr>
-                <w:rFonts w:asciiTheme="majorHAnsi" w:hAnsiTheme="majorHAnsi" w:cs="Times New Roman"/>
-                <w:b/>
-                <w:i/>
-                <w:sz w:val="26"/>
-                <w:szCs w:val="26"/>
-              </w:rPr>
-              <w:t>hực hiện dịch vụ</w:t>
-            </w:r>
-          </w:p>
-          <w:p>
-            <w:pPr>
-              <w:numPr>
-                <w:ilvl w:val="0"/>
-                <w:numId w:val="6"/>
-              </w:numPr>
-              <w:spacing w:line="276" w:lineRule="auto"/>
-              <w:jc w:val="both"/>
-              <w:cnfStyle w:val="000000000000" w:firstRow="0" w:lastRow="0" w:firstColumn="0" w:lastColumn="0" w:oddVBand="0" w:evenVBand="0" w:oddHBand="0" w:evenHBand="0" w:firstRowFirstColumn="0" w:firstRowLastColumn="0" w:lastRowFirstColumn="0" w:lastRowLastColumn="0"/>
-              <w:rPr>
-                <w:rFonts w:asciiTheme="majorHAnsi" w:hAnsiTheme="majorHAnsi" w:cs="Times New Roman"/>
-                <w:sz w:val="26"/>
-                <w:szCs w:val="26"/>
-              </w:rPr>
-            </w:pPr>
-            <w:r>
-              <w:rPr>
-                <w:rFonts w:asciiTheme="majorHAnsi" w:hAnsiTheme="majorHAnsi" w:cs="Times New Roman"/>
-                <w:sz w:val="26"/>
-                <w:szCs w:val="26"/>
-              </w:rPr>
-              <w:t xml:space="preserve">Bác sĩ xem </w:t>
-            </w:r>
-            <w:r>
-              <w:rPr>
-                <w:rFonts w:asciiTheme="majorHAnsi" w:hAnsiTheme="majorHAnsi" w:cs="Times New Roman"/>
-                <w:sz w:val="26"/>
-                <w:szCs w:val="26"/>
-              </w:rPr>
-              <w:t xml:space="preserve">xét </w:t>
-            </w:r>
-            <w:r>
-              <w:rPr>
-                <w:rFonts w:asciiTheme="majorHAnsi" w:hAnsiTheme="majorHAnsi" w:cs="Times New Roman"/>
-                <w:sz w:val="26"/>
-                <w:szCs w:val="26"/>
-              </w:rPr>
-              <w:t>kết quả dịch vụ.</w:t>
-            </w:r>
-          </w:p>
-          <w:p>
-            <w:pPr>
-              <w:numPr>
-                <w:ilvl w:val="0"/>
-                <w:numId w:val="6"/>
-              </w:numPr>
-              <w:spacing w:line="276" w:lineRule="auto"/>
-              <w:jc w:val="both"/>
-              <w:cnfStyle w:val="000000000000" w:firstRow="0" w:lastRow="0" w:firstColumn="0" w:lastColumn="0" w:oddVBand="0" w:evenVBand="0" w:oddHBand="0" w:evenHBand="0" w:firstRowFirstColumn="0" w:firstRowLastColumn="0" w:lastRowFirstColumn="0" w:lastRowLastColumn="0"/>
-              <w:rPr>
-                <w:rFonts w:asciiTheme="majorHAnsi" w:hAnsiTheme="majorHAnsi" w:cs="Times New Roman"/>
-                <w:sz w:val="26"/>
-                <w:szCs w:val="26"/>
-              </w:rPr>
-            </w:pPr>
-            <w:r>
-              <w:rPr>
-                <w:rFonts w:asciiTheme="majorHAnsi" w:hAnsiTheme="majorHAnsi" w:cs="Times New Roman"/>
-                <w:sz w:val="26"/>
-                <w:szCs w:val="26"/>
-              </w:rPr>
-              <w:t>Bác sĩ ghi nhậ</w:t>
-            </w:r>
-            <w:r>
-              <w:rPr>
-                <w:rFonts w:asciiTheme="majorHAnsi" w:hAnsiTheme="majorHAnsi" w:cs="Times New Roman"/>
-                <w:sz w:val="26"/>
-                <w:szCs w:val="26"/>
-              </w:rPr>
-              <w:t>n thông tin</w:t>
-            </w:r>
-            <w:r>
-              <w:rPr>
-                <w:rFonts w:asciiTheme="majorHAnsi" w:hAnsiTheme="majorHAnsi" w:cs="Times New Roman"/>
-                <w:sz w:val="26"/>
-                <w:szCs w:val="26"/>
-              </w:rPr>
-              <w:t xml:space="preserve"> </w:t>
-            </w:r>
-            <w:r>
-              <w:rPr>
-                <w:rFonts w:asciiTheme="majorHAnsi" w:hAnsiTheme="majorHAnsi" w:cs="Times New Roman"/>
-                <w:sz w:val="26"/>
-                <w:szCs w:val="26"/>
-              </w:rPr>
-              <w:t xml:space="preserve">lần </w:t>
-            </w:r>
-            <w:r>
-              <w:rPr>
-                <w:rFonts w:asciiTheme="majorHAnsi" w:hAnsiTheme="majorHAnsi" w:cs="Times New Roman"/>
-                <w:sz w:val="26"/>
-                <w:szCs w:val="26"/>
-              </w:rPr>
-              <w:t>khám</w:t>
-            </w:r>
-            <w:r>
-              <w:rPr>
-                <w:rFonts w:asciiTheme="majorHAnsi" w:hAnsiTheme="majorHAnsi" w:cs="Times New Roman"/>
-                <w:sz w:val="26"/>
-                <w:szCs w:val="26"/>
-              </w:rPr>
-              <w:t>.</w:t>
-            </w:r>
-          </w:p>
-          <w:p>
-            <w:pPr>
-              <w:numPr>
-                <w:ilvl w:val="0"/>
-                <w:numId w:val="6"/>
-              </w:numPr>
-              <w:spacing w:line="276" w:lineRule="auto"/>
-              <w:ind w:left="765" w:hanging="405"/>
-              <w:jc w:val="both"/>
-              <w:cnfStyle w:val="000000000000" w:firstRow="0" w:lastRow="0" w:firstColumn="0" w:lastColumn="0" w:oddVBand="0" w:evenVBand="0" w:oddHBand="0" w:evenHBand="0" w:firstRowFirstColumn="0" w:firstRowLastColumn="0" w:lastRowFirstColumn="0" w:lastRowLastColumn="0"/>
-              <w:rPr>
-                <w:rFonts w:asciiTheme="majorHAnsi" w:hAnsiTheme="majorHAnsi" w:cs="Times New Roman"/>
-                <w:sz w:val="26"/>
-                <w:szCs w:val="26"/>
-              </w:rPr>
-            </w:pPr>
-            <w:r>
-              <w:rPr>
-                <w:rFonts w:asciiTheme="majorHAnsi" w:hAnsiTheme="majorHAnsi" w:cs="Times New Roman"/>
-                <w:sz w:val="26"/>
-                <w:szCs w:val="26"/>
-              </w:rPr>
-              <w:t>Bác sĩ kê toa thuốc.</w:t>
-            </w:r>
-          </w:p>
-          <w:p>
-            <w:pPr>
-              <w:numPr>
-                <w:ilvl w:val="0"/>
-                <w:numId w:val="6"/>
-              </w:numPr>
-              <w:spacing w:line="276" w:lineRule="auto"/>
-              <w:ind w:left="765" w:hanging="405"/>
-              <w:jc w:val="both"/>
-              <w:cnfStyle w:val="000000000000" w:firstRow="0" w:lastRow="0" w:firstColumn="0" w:lastColumn="0" w:oddVBand="0" w:evenVBand="0" w:oddHBand="0" w:evenHBand="0" w:firstRowFirstColumn="0" w:firstRowLastColumn="0" w:lastRowFirstColumn="0" w:lastRowLastColumn="0"/>
-              <w:rPr>
-                <w:rFonts w:asciiTheme="majorHAnsi" w:hAnsiTheme="majorHAnsi" w:cs="Times New Roman"/>
-                <w:sz w:val="26"/>
-                <w:szCs w:val="26"/>
-              </w:rPr>
-            </w:pPr>
-            <w:r>
-              <w:rPr>
-                <w:rFonts w:asciiTheme="majorHAnsi" w:hAnsiTheme="majorHAnsi" w:cs="Times New Roman"/>
-                <w:sz w:val="26"/>
-                <w:szCs w:val="26"/>
-              </w:rPr>
-              <w:t>Nhân viên thu ngân tính tiền thuốc.</w:t>
-            </w:r>
-          </w:p>
-          <w:p>
-            <w:pPr>
-              <w:numPr>
-                <w:ilvl w:val="0"/>
-                <w:numId w:val="6"/>
-              </w:numPr>
-              <w:spacing w:line="276" w:lineRule="auto"/>
-              <w:ind w:left="765" w:hanging="405"/>
-              <w:jc w:val="both"/>
-              <w:cnfStyle w:val="000000000000" w:firstRow="0" w:lastRow="0" w:firstColumn="0" w:lastColumn="0" w:oddVBand="0" w:evenVBand="0" w:oddHBand="0" w:evenHBand="0" w:firstRowFirstColumn="0" w:firstRowLastColumn="0" w:lastRowFirstColumn="0" w:lastRowLastColumn="0"/>
-              <w:rPr>
-                <w:rFonts w:asciiTheme="majorHAnsi" w:hAnsiTheme="majorHAnsi" w:cs="Times New Roman"/>
-                <w:sz w:val="26"/>
-                <w:szCs w:val="26"/>
-              </w:rPr>
-            </w:pPr>
-            <w:r>
-              <w:rPr>
-                <w:rFonts w:asciiTheme="majorHAnsi" w:hAnsiTheme="majorHAnsi" w:cs="Times New Roman"/>
-                <w:sz w:val="26"/>
-                <w:szCs w:val="26"/>
-              </w:rPr>
-              <w:t>Nhân viên thu ngân xuất hóa đơn.</w:t>
-            </w:r>
-          </w:p>
-          <w:p>
-            <w:pPr>
-              <w:numPr>
-                <w:ilvl w:val="0"/>
-                <w:numId w:val="6"/>
-              </w:numPr>
-              <w:spacing w:line="276" w:lineRule="auto"/>
-              <w:ind w:left="765" w:hanging="405"/>
-              <w:jc w:val="both"/>
-              <w:cnfStyle w:val="000000000000" w:firstRow="0" w:lastRow="0" w:firstColumn="0" w:lastColumn="0" w:oddVBand="0" w:evenVBand="0" w:oddHBand="0" w:evenHBand="0" w:firstRowFirstColumn="0" w:firstRowLastColumn="0" w:lastRowFirstColumn="0" w:lastRowLastColumn="0"/>
-              <w:rPr>
-                <w:rFonts w:asciiTheme="majorHAnsi" w:hAnsiTheme="majorHAnsi" w:cs="Times New Roman"/>
-                <w:sz w:val="26"/>
-                <w:szCs w:val="26"/>
-              </w:rPr>
-            </w:pPr>
-            <w:r>
-              <w:rPr>
-                <w:rFonts w:asciiTheme="majorHAnsi" w:hAnsiTheme="majorHAnsi" w:cs="Times New Roman"/>
-                <w:sz w:val="26"/>
-                <w:szCs w:val="26"/>
-              </w:rPr>
-              <w:t>Nhân viên bán thuốc phát thuốc.</w:t>
-            </w:r>
-          </w:p>
-        </w:tc>
-      </w:tr>
-      <w:tr>
-        <w:trPr>
-          <w:cnfStyle w:val="000000100000" w:firstRow="0" w:lastRow="0" w:firstColumn="0" w:lastColumn="0" w:oddVBand="0" w:evenVBand="0" w:oddHBand="1" w:evenHBand="0" w:firstRowFirstColumn="0" w:firstRowLastColumn="0" w:lastRowFirstColumn="0" w:lastRowLastColumn="0"/>
-          <w:trHeight w:val="2690"/>
-        </w:trPr>
-        <w:tc>
-          <w:tcPr>
-            <w:cnfStyle w:val="001000000000" w:firstRow="0" w:lastRow="0" w:firstColumn="1" w:lastColumn="0" w:oddVBand="0" w:evenVBand="0" w:oddHBand="0" w:evenHBand="0" w:firstRowFirstColumn="0" w:firstRowLastColumn="0" w:lastRowFirstColumn="0" w:lastRowLastColumn="0"/>
-            <w:tcW w:w="2093" w:type="dxa"/>
-          </w:tcPr>
-          <w:p>
-            <w:pPr>
-              <w:spacing w:line="276" w:lineRule="auto"/>
-              <w:jc w:val="both"/>
-              <w:rPr>
-                <w:rFonts w:asciiTheme="majorHAnsi" w:hAnsiTheme="majorHAnsi" w:cs="Times New Roman"/>
-                <w:sz w:val="26"/>
-                <w:szCs w:val="26"/>
-              </w:rPr>
-            </w:pPr>
-            <w:r>
-              <w:rPr>
-                <w:rFonts w:asciiTheme="majorHAnsi" w:hAnsiTheme="majorHAnsi" w:cs="Times New Roman"/>
-                <w:sz w:val="26"/>
-                <w:szCs w:val="26"/>
-              </w:rPr>
-              <w:t>Dòng thay thế</w:t>
-            </w:r>
-          </w:p>
-        </w:tc>
-        <w:tc>
-          <w:tcPr>
-            <w:tcW w:w="7262" w:type="dxa"/>
-          </w:tcPr>
-          <w:p>
-            <w:pPr>
-              <w:keepNext/>
-              <w:numPr>
-                <w:ilvl w:val="0"/>
-                <w:numId w:val="4"/>
-              </w:numPr>
-              <w:spacing w:line="276" w:lineRule="auto"/>
-              <w:jc w:val="both"/>
-              <w:cnfStyle w:val="000000100000" w:firstRow="0" w:lastRow="0" w:firstColumn="0" w:lastColumn="0" w:oddVBand="0" w:evenVBand="0" w:oddHBand="1" w:evenHBand="0" w:firstRowFirstColumn="0" w:firstRowLastColumn="0" w:lastRowFirstColumn="0" w:lastRowLastColumn="0"/>
-              <w:rPr>
-                <w:rFonts w:asciiTheme="majorHAnsi" w:hAnsiTheme="majorHAnsi" w:cs="Times New Roman"/>
-                <w:sz w:val="26"/>
-                <w:szCs w:val="26"/>
-              </w:rPr>
-            </w:pPr>
-            <w:r>
-              <w:rPr>
-                <w:rFonts w:asciiTheme="majorHAnsi" w:hAnsiTheme="majorHAnsi" w:cs="Times New Roman"/>
-                <w:sz w:val="26"/>
-                <w:szCs w:val="26"/>
-              </w:rPr>
-              <w:t>A3: Tại bước 3,n</w:t>
-            </w:r>
-            <w:r>
-              <w:rPr>
-                <w:rFonts w:asciiTheme="majorHAnsi" w:hAnsiTheme="majorHAnsi" w:cs="Times New Roman"/>
-                <w:sz w:val="26"/>
-                <w:szCs w:val="26"/>
-              </w:rPr>
-              <w:t xml:space="preserve">ếu bác sĩ </w:t>
-            </w:r>
-            <w:r>
-              <w:rPr>
-                <w:rFonts w:asciiTheme="majorHAnsi" w:hAnsiTheme="majorHAnsi" w:cs="Times New Roman"/>
-                <w:sz w:val="26"/>
-                <w:szCs w:val="26"/>
-              </w:rPr>
-              <w:t xml:space="preserve">quyết định bệnh nhân </w:t>
-            </w:r>
-            <w:r>
-              <w:rPr>
-                <w:rFonts w:asciiTheme="majorHAnsi" w:hAnsiTheme="majorHAnsi" w:cs="Times New Roman"/>
-                <w:sz w:val="26"/>
-                <w:szCs w:val="26"/>
-              </w:rPr>
-              <w:t xml:space="preserve">không </w:t>
-            </w:r>
-            <w:r>
-              <w:rPr>
-                <w:rFonts w:asciiTheme="majorHAnsi" w:hAnsiTheme="majorHAnsi" w:cs="Times New Roman"/>
-                <w:sz w:val="26"/>
-                <w:szCs w:val="26"/>
-              </w:rPr>
-              <w:t xml:space="preserve">cần </w:t>
-            </w:r>
-            <w:r>
-              <w:rPr>
-                <w:rFonts w:asciiTheme="majorHAnsi" w:hAnsiTheme="majorHAnsi" w:cs="Times New Roman"/>
-                <w:sz w:val="26"/>
-                <w:szCs w:val="26"/>
-              </w:rPr>
-              <w:t xml:space="preserve">thực hiện dịch vụ thì không thực hiện bước </w:t>
-            </w:r>
-            <w:r>
-              <w:rPr>
-                <w:rFonts w:asciiTheme="majorHAnsi" w:hAnsiTheme="majorHAnsi" w:cs="Times New Roman"/>
-                <w:sz w:val="26"/>
-                <w:szCs w:val="26"/>
-              </w:rPr>
-              <w:t>4,5,6</w:t>
-            </w:r>
-          </w:p>
-          <w:p>
-            <w:pPr>
-              <w:keepNext/>
-              <w:numPr>
-                <w:ilvl w:val="0"/>
-                <w:numId w:val="4"/>
-              </w:numPr>
-              <w:spacing w:line="276" w:lineRule="auto"/>
-              <w:jc w:val="both"/>
-              <w:cnfStyle w:val="000000100000" w:firstRow="0" w:lastRow="0" w:firstColumn="0" w:lastColumn="0" w:oddVBand="0" w:evenVBand="0" w:oddHBand="1" w:evenHBand="0" w:firstRowFirstColumn="0" w:firstRowLastColumn="0" w:lastRowFirstColumn="0" w:lastRowLastColumn="0"/>
-              <w:rPr>
-                <w:rFonts w:asciiTheme="majorHAnsi" w:hAnsiTheme="majorHAnsi" w:cs="Times New Roman"/>
-                <w:sz w:val="26"/>
-                <w:szCs w:val="26"/>
-              </w:rPr>
-            </w:pPr>
-            <w:r>
-              <w:rPr>
-                <w:rFonts w:asciiTheme="majorHAnsi" w:hAnsiTheme="majorHAnsi" w:cs="Times New Roman"/>
-                <w:sz w:val="26"/>
-                <w:szCs w:val="26"/>
-              </w:rPr>
-              <w:t>A6:T</w:t>
-            </w:r>
-            <w:r>
-              <w:rPr>
-                <w:rFonts w:asciiTheme="majorHAnsi" w:hAnsiTheme="majorHAnsi" w:cs="Times New Roman"/>
-                <w:sz w:val="26"/>
-                <w:szCs w:val="26"/>
-              </w:rPr>
-              <w:t xml:space="preserve">ại bước </w:t>
-            </w:r>
-            <w:r>
-              <w:rPr>
-                <w:rFonts w:asciiTheme="majorHAnsi" w:hAnsiTheme="majorHAnsi" w:cs="Times New Roman"/>
-                <w:sz w:val="26"/>
-                <w:szCs w:val="26"/>
-              </w:rPr>
-              <w:t>6</w:t>
-            </w:r>
-            <w:r>
-              <w:rPr>
-                <w:rFonts w:asciiTheme="majorHAnsi" w:hAnsiTheme="majorHAnsi" w:cs="Times New Roman"/>
-                <w:sz w:val="26"/>
-                <w:szCs w:val="26"/>
-              </w:rPr>
-              <w:t xml:space="preserve">, </w:t>
-            </w:r>
-            <w:r>
-              <w:rPr>
-                <w:rFonts w:asciiTheme="majorHAnsi" w:hAnsiTheme="majorHAnsi" w:cs="Times New Roman"/>
-                <w:sz w:val="26"/>
-                <w:szCs w:val="26"/>
-              </w:rPr>
-              <w:t xml:space="preserve">sau khi xem kết quả thực hiện dịch vụ, nếu </w:t>
-            </w:r>
-            <w:r>
-              <w:rPr>
-                <w:rFonts w:asciiTheme="majorHAnsi" w:hAnsiTheme="majorHAnsi" w:cs="Times New Roman"/>
-                <w:sz w:val="26"/>
-                <w:szCs w:val="26"/>
-              </w:rPr>
-              <w:t xml:space="preserve">bác sĩ yêu cầu bệnh nhân thực hiện thêm dịch vụ thì quay lại bước </w:t>
-            </w:r>
-            <w:r>
-              <w:rPr>
-                <w:rFonts w:asciiTheme="majorHAnsi" w:hAnsiTheme="majorHAnsi" w:cs="Times New Roman"/>
-                <w:sz w:val="26"/>
-                <w:szCs w:val="26"/>
-              </w:rPr>
-              <w:t>4</w:t>
-            </w:r>
-            <w:r>
-              <w:rPr>
-                <w:rFonts w:asciiTheme="majorHAnsi" w:hAnsiTheme="majorHAnsi" w:cs="Times New Roman"/>
-                <w:sz w:val="26"/>
-                <w:szCs w:val="26"/>
-              </w:rPr>
-              <w:t>.</w:t>
+              <w:t>chối kết nạp và kết thúc use case.</w:t>
             </w:r>
           </w:p>
           <w:p>
@@ -2048,30 +1345,6 @@
                 <w:numId w:val="4"/>
               </w:numPr>
               <w:spacing w:line="276" w:lineRule="auto"/>
-              <w:jc w:val="both"/>
-              <w:cnfStyle w:val="000000100000" w:firstRow="0" w:lastRow="0" w:firstColumn="0" w:lastColumn="0" w:oddVBand="0" w:evenVBand="0" w:oddHBand="1" w:evenHBand="0" w:firstRowFirstColumn="0" w:firstRowLastColumn="0" w:lastRowFirstColumn="0" w:lastRowLastColumn="0"/>
-              <w:rPr>
-                <w:rFonts w:asciiTheme="majorHAnsi" w:hAnsiTheme="majorHAnsi" w:cs="Times New Roman"/>
-                <w:szCs w:val="26"/>
-              </w:rPr>
-            </w:pPr>
-            <w:r>
-              <w:rPr>
-                <w:rFonts w:asciiTheme="majorHAnsi" w:hAnsiTheme="majorHAnsi" w:cs="Times New Roman"/>
-                <w:szCs w:val="26"/>
-              </w:rPr>
-              <w:t xml:space="preserve">A7:Tại bước 7, nếu bệnh nhân không có BHYT thì </w:t>
-            </w:r>
-          </w:p>
-          <w:p>
-            <w:pPr>
-              <w:keepNext/>
-              <w:numPr>
-                <w:ilvl w:val="1"/>
-                <w:numId w:val="4"/>
-              </w:numPr>
-              <w:spacing w:line="276" w:lineRule="auto"/>
-              <w:jc w:val="both"/>
               <w:cnfStyle w:val="000000100000" w:firstRow="0" w:lastRow="0" w:firstColumn="0" w:lastColumn="0" w:oddVBand="0" w:evenVBand="0" w:oddHBand="1" w:evenHBand="0" w:firstRowFirstColumn="0" w:firstRowLastColumn="0" w:lastRowFirstColumn="0" w:lastRowLastColumn="0"/>
               <w:rPr>
                 <w:rFonts w:asciiTheme="majorHAnsi" w:hAnsiTheme="majorHAnsi" w:cs="Times New Roman"/>
@@ -2085,1061 +1358,42 @@
                 <w:sz w:val="26"/>
                 <w:szCs w:val="26"/>
               </w:rPr>
-              <w:t>Bác sĩ kê toa thuốc trong danh mục thuốc BHYT</w:t>
-            </w:r>
-          </w:p>
-          <w:p>
-            <w:pPr>
-              <w:keepNext/>
-              <w:numPr>
-                <w:ilvl w:val="1"/>
-                <w:numId w:val="4"/>
-              </w:numPr>
-              <w:spacing w:line="276" w:lineRule="auto"/>
-              <w:jc w:val="both"/>
-              <w:cnfStyle w:val="000000100000" w:firstRow="0" w:lastRow="0" w:firstColumn="0" w:lastColumn="0" w:oddVBand="0" w:evenVBand="0" w:oddHBand="1" w:evenHBand="0" w:firstRowFirstColumn="0" w:firstRowLastColumn="0" w:lastRowFirstColumn="0" w:lastRowLastColumn="0"/>
+              <w:t xml:space="preserve">A3: </w:t>
+            </w:r>
+            <w:r>
               <w:rPr>
                 <w:rFonts w:asciiTheme="majorHAnsi" w:hAnsiTheme="majorHAnsi" w:cs="Times New Roman"/>
                 <w:sz w:val="26"/>
                 <w:szCs w:val="26"/>
               </w:rPr>
-            </w:pPr>
+              <w:t>Tại bước 3, nế</w:t>
+            </w:r>
             <w:r>
               <w:rPr>
                 <w:rFonts w:asciiTheme="majorHAnsi" w:hAnsiTheme="majorHAnsi" w:cs="Times New Roman"/>
                 <w:sz w:val="26"/>
                 <w:szCs w:val="26"/>
               </w:rPr>
-              <w:t>Nhân viên thu ngân tính tiền giảm trừ theo BHYT</w:t>
-            </w:r>
-          </w:p>
-        </w:tc>
-      </w:tr>
-    </w:tbl>
-    <w:p>
-      <w:pPr>
-        <w:rPr>
-          <w:rFonts w:asciiTheme="majorHAnsi" w:hAnsiTheme="majorHAnsi"/>
-          <w:szCs w:val="26"/>
-        </w:rPr>
-      </w:pPr>
-    </w:p>
-    <w:tbl>
-      <w:tblPr>
-        <w:tblStyle w:val="PlainTable11"/>
-        <w:tblW w:w="9108" w:type="dxa"/>
-        <w:tblLook w:val="04A0" w:firstRow="1" w:lastRow="0" w:firstColumn="1" w:lastColumn="0" w:noHBand="0" w:noVBand="1"/>
-      </w:tblPr>
-      <w:tblGrid>
-        <w:gridCol w:w="2088"/>
-        <w:gridCol w:w="7020"/>
-      </w:tblGrid>
-      <w:tr>
-        <w:trPr>
-          <w:cnfStyle w:val="100000000000" w:firstRow="1" w:lastRow="0" w:firstColumn="0" w:lastColumn="0" w:oddVBand="0" w:evenVBand="0" w:oddHBand="0" w:evenHBand="0" w:firstRowFirstColumn="0" w:firstRowLastColumn="0" w:lastRowFirstColumn="0" w:lastRowLastColumn="0"/>
-        </w:trPr>
-        <w:tc>
-          <w:tcPr>
-            <w:cnfStyle w:val="001000000000" w:firstRow="0" w:lastRow="0" w:firstColumn="1" w:lastColumn="0" w:oddVBand="0" w:evenVBand="0" w:oddHBand="0" w:evenHBand="0" w:firstRowFirstColumn="0" w:firstRowLastColumn="0" w:lastRowFirstColumn="0" w:lastRowLastColumn="0"/>
-            <w:tcW w:w="2088" w:type="dxa"/>
-            <w:shd w:val="clear" w:color="auto" w:fill="4F81BD" w:themeFill="accent1"/>
-          </w:tcPr>
-          <w:p>
-            <w:pPr>
-              <w:jc w:val="both"/>
+              <w:t>u giấy phép kinh doanh</w:t>
+            </w:r>
+            <w:r>
               <w:rPr>
                 <w:rFonts w:asciiTheme="majorHAnsi" w:hAnsiTheme="majorHAnsi" w:cs="Times New Roman"/>
                 <w:sz w:val="26"/>
                 <w:szCs w:val="26"/>
               </w:rPr>
-            </w:pPr>
-            <w:r>
-              <w:rPr>
-                <w:rFonts w:asciiTheme="majorHAnsi" w:hAnsiTheme="majorHAnsi" w:cs="Times New Roman"/>
-                <w:sz w:val="26"/>
-                <w:szCs w:val="26"/>
-              </w:rPr>
-              <w:t>Tên use case</w:t>
-            </w:r>
-          </w:p>
-        </w:tc>
-        <w:tc>
-          <w:tcPr>
-            <w:tcW w:w="7020" w:type="dxa"/>
-            <w:shd w:val="clear" w:color="auto" w:fill="4F81BD" w:themeFill="accent1"/>
-          </w:tcPr>
-          <w:p>
-            <w:pPr>
-              <w:jc w:val="both"/>
-              <w:cnfStyle w:val="100000000000" w:firstRow="1" w:lastRow="0" w:firstColumn="0" w:lastColumn="0" w:oddVBand="0" w:evenVBand="0" w:oddHBand="0" w:evenHBand="0" w:firstRowFirstColumn="0" w:firstRowLastColumn="0" w:lastRowFirstColumn="0" w:lastRowLastColumn="0"/>
-              <w:rPr>
-                <w:rFonts w:asciiTheme="majorHAnsi" w:hAnsiTheme="majorHAnsi" w:cs="Times New Roman"/>
-                <w:sz w:val="26"/>
-                <w:szCs w:val="26"/>
-              </w:rPr>
-            </w:pPr>
-            <w:r>
-              <w:rPr>
-                <w:rFonts w:asciiTheme="majorHAnsi" w:hAnsiTheme="majorHAnsi" w:cs="Times New Roman"/>
-                <w:sz w:val="26"/>
-                <w:szCs w:val="26"/>
-              </w:rPr>
-              <w:t>Nhập việ</w:t>
-            </w:r>
-            <w:r>
-              <w:rPr>
-                <w:rFonts w:asciiTheme="majorHAnsi" w:hAnsiTheme="majorHAnsi" w:cs="Times New Roman"/>
-                <w:sz w:val="26"/>
-                <w:szCs w:val="26"/>
-              </w:rPr>
-              <w:t>n</w:t>
-            </w:r>
-          </w:p>
-        </w:tc>
-      </w:tr>
-      <w:tr>
-        <w:trPr>
-          <w:cnfStyle w:val="000000100000" w:firstRow="0" w:lastRow="0" w:firstColumn="0" w:lastColumn="0" w:oddVBand="0" w:evenVBand="0" w:oddHBand="1" w:evenHBand="0" w:firstRowFirstColumn="0" w:firstRowLastColumn="0" w:lastRowFirstColumn="0" w:lastRowLastColumn="0"/>
-        </w:trPr>
-        <w:tc>
-          <w:tcPr>
-            <w:cnfStyle w:val="001000000000" w:firstRow="0" w:lastRow="0" w:firstColumn="1" w:lastColumn="0" w:oddVBand="0" w:evenVBand="0" w:oddHBand="0" w:evenHBand="0" w:firstRowFirstColumn="0" w:firstRowLastColumn="0" w:lastRowFirstColumn="0" w:lastRowLastColumn="0"/>
-            <w:tcW w:w="2088" w:type="dxa"/>
-          </w:tcPr>
-          <w:p>
-            <w:pPr>
-              <w:jc w:val="both"/>
-              <w:rPr>
-                <w:rFonts w:asciiTheme="majorHAnsi" w:hAnsiTheme="majorHAnsi" w:cs="Times New Roman"/>
-                <w:sz w:val="26"/>
-                <w:szCs w:val="26"/>
-              </w:rPr>
-            </w:pPr>
-            <w:r>
-              <w:rPr>
-                <w:rFonts w:asciiTheme="majorHAnsi" w:hAnsiTheme="majorHAnsi" w:cs="Times New Roman"/>
-                <w:sz w:val="26"/>
-                <w:szCs w:val="26"/>
-              </w:rPr>
-              <w:t>Giới thiệu:</w:t>
-            </w:r>
-          </w:p>
-        </w:tc>
-        <w:tc>
-          <w:tcPr>
-            <w:tcW w:w="7020" w:type="dxa"/>
-          </w:tcPr>
-          <w:p>
-            <w:pPr>
-              <w:jc w:val="both"/>
-              <w:cnfStyle w:val="000000100000" w:firstRow="0" w:lastRow="0" w:firstColumn="0" w:lastColumn="0" w:oddVBand="0" w:evenVBand="0" w:oddHBand="1" w:evenHBand="0" w:firstRowFirstColumn="0" w:firstRowLastColumn="0" w:lastRowFirstColumn="0" w:lastRowLastColumn="0"/>
-              <w:rPr>
-                <w:rFonts w:asciiTheme="majorHAnsi" w:hAnsiTheme="majorHAnsi" w:cs="Times New Roman"/>
-                <w:sz w:val="26"/>
-                <w:szCs w:val="26"/>
-              </w:rPr>
-            </w:pPr>
-            <w:r>
-              <w:rPr>
-                <w:rFonts w:asciiTheme="majorHAnsi" w:hAnsiTheme="majorHAnsi" w:cs="Times New Roman"/>
-                <w:sz w:val="26"/>
-                <w:szCs w:val="26"/>
-              </w:rPr>
-              <w:t>-UC bắt đầu khi bác sĩ yêu cầu bệnh nhân phải nhập viện điều trị.</w:t>
-            </w:r>
-          </w:p>
-          <w:p>
-            <w:pPr>
-              <w:jc w:val="both"/>
-              <w:cnfStyle w:val="000000100000" w:firstRow="0" w:lastRow="0" w:firstColumn="0" w:lastColumn="0" w:oddVBand="0" w:evenVBand="0" w:oddHBand="1" w:evenHBand="0" w:firstRowFirstColumn="0" w:firstRowLastColumn="0" w:lastRowFirstColumn="0" w:lastRowLastColumn="0"/>
-              <w:rPr>
-                <w:rFonts w:asciiTheme="majorHAnsi" w:hAnsiTheme="majorHAnsi" w:cs="Times New Roman"/>
-                <w:sz w:val="26"/>
-                <w:szCs w:val="26"/>
-              </w:rPr>
-            </w:pPr>
-            <w:r>
-              <w:rPr>
-                <w:rFonts w:asciiTheme="majorHAnsi" w:hAnsiTheme="majorHAnsi" w:cs="Times New Roman"/>
-                <w:sz w:val="26"/>
-                <w:szCs w:val="26"/>
-              </w:rPr>
-              <w:t>-UC nhằm mô tả quá trình nhập viện của bệnh nhân</w:t>
-            </w:r>
-          </w:p>
-          <w:p>
-            <w:pPr>
-              <w:jc w:val="both"/>
-              <w:cnfStyle w:val="000000100000" w:firstRow="0" w:lastRow="0" w:firstColumn="0" w:lastColumn="0" w:oddVBand="0" w:evenVBand="0" w:oddHBand="1" w:evenHBand="0" w:firstRowFirstColumn="0" w:firstRowLastColumn="0" w:lastRowFirstColumn="0" w:lastRowLastColumn="0"/>
-              <w:rPr>
-                <w:rFonts w:asciiTheme="majorHAnsi" w:hAnsiTheme="majorHAnsi" w:cs="Times New Roman"/>
-                <w:sz w:val="26"/>
-                <w:szCs w:val="26"/>
-              </w:rPr>
-            </w:pPr>
-          </w:p>
-        </w:tc>
-      </w:tr>
-      <w:tr>
-        <w:tc>
-          <w:tcPr>
-            <w:cnfStyle w:val="001000000000" w:firstRow="0" w:lastRow="0" w:firstColumn="1" w:lastColumn="0" w:oddVBand="0" w:evenVBand="0" w:oddHBand="0" w:evenHBand="0" w:firstRowFirstColumn="0" w:firstRowLastColumn="0" w:lastRowFirstColumn="0" w:lastRowLastColumn="0"/>
-            <w:tcW w:w="2088" w:type="dxa"/>
-          </w:tcPr>
-          <w:p>
-            <w:pPr>
-              <w:jc w:val="both"/>
-              <w:rPr>
-                <w:rFonts w:asciiTheme="majorHAnsi" w:hAnsiTheme="majorHAnsi" w:cs="Times New Roman"/>
-                <w:sz w:val="26"/>
-                <w:szCs w:val="26"/>
-              </w:rPr>
-            </w:pPr>
-            <w:r>
-              <w:rPr>
-                <w:rFonts w:asciiTheme="majorHAnsi" w:hAnsiTheme="majorHAnsi" w:cs="Times New Roman"/>
-                <w:sz w:val="26"/>
-                <w:szCs w:val="26"/>
-              </w:rPr>
-              <w:t>Dòng sự kiện cơ bản.</w:t>
-            </w:r>
-          </w:p>
-        </w:tc>
-        <w:tc>
-          <w:tcPr>
-            <w:tcW w:w="7020" w:type="dxa"/>
-          </w:tcPr>
+              <w:t xml:space="preserve"> không thõa điều kiện thì từ chối kết nạp và kết thúc use case.</w:t>
+            </w:r>
+          </w:p>
           <w:p>
             <w:pPr>
               <w:pStyle w:val="ListParagraph"/>
-              <w:numPr>
-                <w:ilvl w:val="0"/>
-                <w:numId w:val="7"/>
-              </w:numPr>
-              <w:spacing w:line="240" w:lineRule="auto"/>
-              <w:jc w:val="both"/>
-              <w:cnfStyle w:val="000000000000" w:firstRow="0" w:lastRow="0" w:firstColumn="0" w:lastColumn="0" w:oddVBand="0" w:evenVBand="0" w:oddHBand="0" w:evenHBand="0" w:firstRowFirstColumn="0" w:firstRowLastColumn="0" w:lastRowFirstColumn="0" w:lastRowLastColumn="0"/>
-              <w:rPr>
-                <w:rFonts w:asciiTheme="majorHAnsi" w:hAnsiTheme="majorHAnsi" w:cs="Times New Roman"/>
-                <w:sz w:val="26"/>
-                <w:szCs w:val="26"/>
-              </w:rPr>
-            </w:pPr>
-            <w:r>
-              <w:rPr>
-                <w:rFonts w:asciiTheme="majorHAnsi" w:hAnsiTheme="majorHAnsi" w:cs="Times New Roman"/>
-                <w:sz w:val="26"/>
-                <w:szCs w:val="26"/>
-              </w:rPr>
-              <w:t>Nhân viên phòng quản lý nội trú tiếp nhận hồ sơ bệ</w:t>
-            </w:r>
-            <w:r>
-              <w:rPr>
-                <w:rFonts w:asciiTheme="majorHAnsi" w:hAnsiTheme="majorHAnsi" w:cs="Times New Roman"/>
-                <w:sz w:val="26"/>
-                <w:szCs w:val="26"/>
-              </w:rPr>
-              <w:t>nh án.</w:t>
-            </w:r>
-            <w:r>
-              <w:rPr>
-                <w:rFonts w:asciiTheme="majorHAnsi" w:hAnsiTheme="majorHAnsi" w:cs="Times New Roman"/>
-                <w:sz w:val="26"/>
-                <w:szCs w:val="26"/>
-              </w:rPr>
-              <w:t xml:space="preserve"> </w:t>
-            </w:r>
-          </w:p>
-          <w:p>
-            <w:pPr>
-              <w:pStyle w:val="ListParagraph"/>
-              <w:numPr>
-                <w:ilvl w:val="0"/>
-                <w:numId w:val="7"/>
-              </w:numPr>
-              <w:spacing w:line="240" w:lineRule="auto"/>
-              <w:jc w:val="both"/>
-              <w:cnfStyle w:val="000000000000" w:firstRow="0" w:lastRow="0" w:firstColumn="0" w:lastColumn="0" w:oddVBand="0" w:evenVBand="0" w:oddHBand="0" w:evenHBand="0" w:firstRowFirstColumn="0" w:firstRowLastColumn="0" w:lastRowFirstColumn="0" w:lastRowLastColumn="0"/>
-              <w:rPr>
-                <w:rFonts w:asciiTheme="majorHAnsi" w:hAnsiTheme="majorHAnsi" w:cs="Times New Roman"/>
-                <w:sz w:val="26"/>
-                <w:szCs w:val="26"/>
-              </w:rPr>
-            </w:pPr>
-            <w:r>
-              <w:rPr>
-                <w:rFonts w:asciiTheme="majorHAnsi" w:hAnsiTheme="majorHAnsi" w:cs="Times New Roman"/>
-                <w:sz w:val="26"/>
-                <w:szCs w:val="26"/>
-              </w:rPr>
-              <w:t>Nhân viên phòng quản lý nội trú lập hồ sơ nhập viện.</w:t>
-            </w:r>
-          </w:p>
-          <w:p>
-            <w:pPr>
-              <w:pStyle w:val="ListParagraph"/>
-              <w:numPr>
-                <w:ilvl w:val="0"/>
-                <w:numId w:val="7"/>
-              </w:numPr>
-              <w:spacing w:line="240" w:lineRule="auto"/>
-              <w:jc w:val="both"/>
-              <w:cnfStyle w:val="000000000000" w:firstRow="0" w:lastRow="0" w:firstColumn="0" w:lastColumn="0" w:oddVBand="0" w:evenVBand="0" w:oddHBand="0" w:evenHBand="0" w:firstRowFirstColumn="0" w:firstRowLastColumn="0" w:lastRowFirstColumn="0" w:lastRowLastColumn="0"/>
-              <w:rPr>
-                <w:rFonts w:asciiTheme="majorHAnsi" w:hAnsiTheme="majorHAnsi" w:cs="Times New Roman"/>
-                <w:sz w:val="26"/>
-                <w:szCs w:val="26"/>
-              </w:rPr>
-            </w:pPr>
-            <w:r>
-              <w:rPr>
-                <w:rFonts w:asciiTheme="majorHAnsi" w:hAnsiTheme="majorHAnsi" w:cs="Times New Roman"/>
-                <w:sz w:val="26"/>
-                <w:szCs w:val="26"/>
-              </w:rPr>
-              <w:t>Nhân viên phòng quản lý nội trú yêu cầu bệnh nhân chọn phòng mong muốn.</w:t>
-            </w:r>
-          </w:p>
-          <w:p>
-            <w:pPr>
-              <w:pStyle w:val="ListParagraph"/>
-              <w:numPr>
-                <w:ilvl w:val="0"/>
-                <w:numId w:val="7"/>
-              </w:numPr>
-              <w:spacing w:line="240" w:lineRule="auto"/>
-              <w:jc w:val="both"/>
-              <w:cnfStyle w:val="000000000000" w:firstRow="0" w:lastRow="0" w:firstColumn="0" w:lastColumn="0" w:oddVBand="0" w:evenVBand="0" w:oddHBand="0" w:evenHBand="0" w:firstRowFirstColumn="0" w:firstRowLastColumn="0" w:lastRowFirstColumn="0" w:lastRowLastColumn="0"/>
-              <w:rPr>
-                <w:rFonts w:asciiTheme="majorHAnsi" w:hAnsiTheme="majorHAnsi" w:cs="Times New Roman"/>
-                <w:sz w:val="26"/>
-                <w:szCs w:val="26"/>
-              </w:rPr>
-            </w:pPr>
-            <w:r>
-              <w:rPr>
-                <w:rFonts w:asciiTheme="majorHAnsi" w:hAnsiTheme="majorHAnsi" w:cs="Times New Roman"/>
-                <w:sz w:val="26"/>
-                <w:szCs w:val="26"/>
-              </w:rPr>
-              <w:t xml:space="preserve">Nhân viên thu ngân thu tiền tạm ứng </w:t>
-            </w:r>
-          </w:p>
-          <w:p>
-            <w:pPr>
-              <w:pStyle w:val="ListParagraph"/>
-              <w:numPr>
-                <w:ilvl w:val="0"/>
-                <w:numId w:val="7"/>
-              </w:numPr>
-              <w:spacing w:line="240" w:lineRule="auto"/>
-              <w:jc w:val="both"/>
-              <w:cnfStyle w:val="000000000000" w:firstRow="0" w:lastRow="0" w:firstColumn="0" w:lastColumn="0" w:oddVBand="0" w:evenVBand="0" w:oddHBand="0" w:evenHBand="0" w:firstRowFirstColumn="0" w:firstRowLastColumn="0" w:lastRowFirstColumn="0" w:lastRowLastColumn="0"/>
-              <w:rPr>
-                <w:rFonts w:asciiTheme="majorHAnsi" w:hAnsiTheme="majorHAnsi" w:cs="Times New Roman"/>
-                <w:sz w:val="26"/>
-                <w:szCs w:val="26"/>
-              </w:rPr>
-            </w:pPr>
-            <w:r>
-              <w:rPr>
-                <w:rFonts w:asciiTheme="majorHAnsi" w:hAnsiTheme="majorHAnsi" w:cs="Times New Roman"/>
-                <w:sz w:val="26"/>
-                <w:szCs w:val="26"/>
-              </w:rPr>
-              <w:lastRenderedPageBreak/>
-              <w:t>Nhân viên thu ngân xuất hóa đơn.</w:t>
-            </w:r>
-          </w:p>
-          <w:p>
-            <w:pPr>
-              <w:pStyle w:val="ListParagraph"/>
-              <w:numPr>
-                <w:ilvl w:val="0"/>
-                <w:numId w:val="7"/>
-              </w:numPr>
-              <w:spacing w:line="240" w:lineRule="auto"/>
-              <w:jc w:val="both"/>
-              <w:cnfStyle w:val="000000000000" w:firstRow="0" w:lastRow="0" w:firstColumn="0" w:lastColumn="0" w:oddVBand="0" w:evenVBand="0" w:oddHBand="0" w:evenHBand="0" w:firstRowFirstColumn="0" w:firstRowLastColumn="0" w:lastRowFirstColumn="0" w:lastRowLastColumn="0"/>
-              <w:rPr>
-                <w:rFonts w:asciiTheme="majorHAnsi" w:hAnsiTheme="majorHAnsi" w:cs="Times New Roman"/>
-                <w:sz w:val="26"/>
-                <w:szCs w:val="26"/>
-              </w:rPr>
-            </w:pPr>
-            <w:r>
-              <w:rPr>
-                <w:rFonts w:asciiTheme="majorHAnsi" w:hAnsiTheme="majorHAnsi" w:cs="Times New Roman"/>
-                <w:sz w:val="26"/>
-                <w:szCs w:val="26"/>
-              </w:rPr>
-              <w:t>Nhân viên phòng quản lý nội trú chuyển bệnh nhân về  phòng.</w:t>
-            </w:r>
-          </w:p>
-          <w:p>
-            <w:pPr>
-              <w:pStyle w:val="ListParagraph"/>
-              <w:spacing w:line="240" w:lineRule="auto"/>
-              <w:jc w:val="both"/>
-              <w:cnfStyle w:val="000000000000" w:firstRow="0" w:lastRow="0" w:firstColumn="0" w:lastColumn="0" w:oddVBand="0" w:evenVBand="0" w:oddHBand="0" w:evenHBand="0" w:firstRowFirstColumn="0" w:firstRowLastColumn="0" w:lastRowFirstColumn="0" w:lastRowLastColumn="0"/>
-              <w:rPr>
-                <w:rFonts w:asciiTheme="majorHAnsi" w:hAnsiTheme="majorHAnsi" w:cs="Times New Roman"/>
-                <w:sz w:val="26"/>
-                <w:szCs w:val="26"/>
-              </w:rPr>
-            </w:pPr>
-          </w:p>
-        </w:tc>
-      </w:tr>
-      <w:tr>
-        <w:trPr>
-          <w:cnfStyle w:val="000000100000" w:firstRow="0" w:lastRow="0" w:firstColumn="0" w:lastColumn="0" w:oddVBand="0" w:evenVBand="0" w:oddHBand="1" w:evenHBand="0" w:firstRowFirstColumn="0" w:firstRowLastColumn="0" w:lastRowFirstColumn="0" w:lastRowLastColumn="0"/>
-        </w:trPr>
-        <w:tc>
-          <w:tcPr>
-            <w:cnfStyle w:val="001000000000" w:firstRow="0" w:lastRow="0" w:firstColumn="1" w:lastColumn="0" w:oddVBand="0" w:evenVBand="0" w:oddHBand="0" w:evenHBand="0" w:firstRowFirstColumn="0" w:firstRowLastColumn="0" w:lastRowFirstColumn="0" w:lastRowLastColumn="0"/>
-            <w:tcW w:w="2088" w:type="dxa"/>
-          </w:tcPr>
-          <w:p>
-            <w:pPr>
-              <w:jc w:val="both"/>
-              <w:rPr>
-                <w:rFonts w:asciiTheme="majorHAnsi" w:hAnsiTheme="majorHAnsi" w:cs="Times New Roman"/>
-                <w:sz w:val="26"/>
-                <w:szCs w:val="26"/>
-              </w:rPr>
-            </w:pPr>
-            <w:r>
-              <w:rPr>
-                <w:rFonts w:asciiTheme="majorHAnsi" w:hAnsiTheme="majorHAnsi" w:cs="Times New Roman"/>
-                <w:sz w:val="26"/>
-                <w:szCs w:val="26"/>
-              </w:rPr>
-              <w:t>Dòng sự kiện thay thế.</w:t>
-            </w:r>
-          </w:p>
-        </w:tc>
-        <w:tc>
-          <w:tcPr>
-            <w:tcW w:w="7020" w:type="dxa"/>
-          </w:tcPr>
-          <w:p>
-            <w:pPr>
-              <w:ind w:left="360"/>
-              <w:jc w:val="both"/>
-              <w:cnfStyle w:val="000000100000" w:firstRow="0" w:lastRow="0" w:firstColumn="0" w:lastColumn="0" w:oddVBand="0" w:evenVBand="0" w:oddHBand="1" w:evenHBand="0" w:firstRowFirstColumn="0" w:firstRowLastColumn="0" w:lastRowFirstColumn="0" w:lastRowLastColumn="0"/>
-              <w:rPr>
-                <w:rFonts w:asciiTheme="majorHAnsi" w:hAnsiTheme="majorHAnsi" w:cs="Times New Roman"/>
-                <w:sz w:val="26"/>
-                <w:szCs w:val="26"/>
-              </w:rPr>
-            </w:pPr>
-            <w:r>
-              <w:rPr>
-                <w:rFonts w:asciiTheme="majorHAnsi" w:hAnsiTheme="majorHAnsi" w:cs="Times New Roman"/>
-                <w:sz w:val="26"/>
-                <w:szCs w:val="26"/>
-              </w:rPr>
-              <w:t>-A3:</w:t>
-            </w:r>
-            <w:r>
-              <w:rPr>
-                <w:rFonts w:asciiTheme="majorHAnsi" w:hAnsiTheme="majorHAnsi" w:cs="Times New Roman"/>
-                <w:sz w:val="26"/>
-                <w:szCs w:val="26"/>
-              </w:rPr>
-              <w:t>tại bước 3</w:t>
-            </w:r>
-            <w:r>
-              <w:rPr>
-                <w:rFonts w:asciiTheme="majorHAnsi" w:hAnsiTheme="majorHAnsi" w:cs="Times New Roman"/>
-                <w:sz w:val="26"/>
-                <w:szCs w:val="26"/>
-              </w:rPr>
-              <w:t>, nếu</w:t>
-            </w:r>
-            <w:r>
-              <w:rPr>
-                <w:rFonts w:asciiTheme="majorHAnsi" w:hAnsiTheme="majorHAnsi" w:cs="Times New Roman"/>
-                <w:sz w:val="26"/>
-                <w:szCs w:val="26"/>
-              </w:rPr>
-              <w:t xml:space="preserve"> bệnh nhân không còn phòng mong muốn thì bênh nhân phải chọn loại phòng khác. </w:t>
-            </w:r>
-          </w:p>
-        </w:tc>
-      </w:tr>
-    </w:tbl>
-    <w:p>
-      <w:pPr>
-        <w:rPr>
-          <w:rFonts w:asciiTheme="majorHAnsi" w:hAnsiTheme="majorHAnsi"/>
-          <w:szCs w:val="26"/>
-        </w:rPr>
-      </w:pPr>
-    </w:p>
-    <w:p>
-      <w:pPr>
-        <w:rPr>
-          <w:rFonts w:asciiTheme="majorHAnsi" w:hAnsiTheme="majorHAnsi"/>
-          <w:szCs w:val="26"/>
-        </w:rPr>
-      </w:pPr>
-    </w:p>
-    <w:p>
-      <w:pPr>
-        <w:rPr>
-          <w:rFonts w:asciiTheme="majorHAnsi" w:hAnsiTheme="majorHAnsi"/>
-          <w:szCs w:val="26"/>
-        </w:rPr>
-      </w:pPr>
-    </w:p>
-    <w:p>
-      <w:pPr>
-        <w:rPr>
-          <w:rFonts w:asciiTheme="majorHAnsi" w:hAnsiTheme="majorHAnsi"/>
-          <w:szCs w:val="26"/>
-        </w:rPr>
-      </w:pPr>
-    </w:p>
-    <w:tbl>
-      <w:tblPr>
-        <w:tblStyle w:val="PlainTable11"/>
-        <w:tblW w:w="0" w:type="auto"/>
-        <w:tblLook w:val="04A0" w:firstRow="1" w:lastRow="0" w:firstColumn="1" w:lastColumn="0" w:noHBand="0" w:noVBand="1"/>
-      </w:tblPr>
-      <w:tblGrid>
-        <w:gridCol w:w="2264"/>
-        <w:gridCol w:w="6592"/>
-      </w:tblGrid>
-      <w:tr>
-        <w:trPr>
-          <w:cnfStyle w:val="100000000000" w:firstRow="1" w:lastRow="0" w:firstColumn="0" w:lastColumn="0" w:oddVBand="0" w:evenVBand="0" w:oddHBand="0" w:evenHBand="0" w:firstRowFirstColumn="0" w:firstRowLastColumn="0" w:lastRowFirstColumn="0" w:lastRowLastColumn="0"/>
-        </w:trPr>
-        <w:tc>
-          <w:tcPr>
-            <w:cnfStyle w:val="001000000000" w:firstRow="0" w:lastRow="0" w:firstColumn="1" w:lastColumn="0" w:oddVBand="0" w:evenVBand="0" w:oddHBand="0" w:evenHBand="0" w:firstRowFirstColumn="0" w:firstRowLastColumn="0" w:lastRowFirstColumn="0" w:lastRowLastColumn="0"/>
-            <w:tcW w:w="2358" w:type="dxa"/>
-            <w:shd w:val="clear" w:color="auto" w:fill="4F81BD" w:themeFill="accent1"/>
-          </w:tcPr>
-          <w:p>
-            <w:pPr>
-              <w:jc w:val="both"/>
-              <w:rPr>
-                <w:rFonts w:asciiTheme="majorHAnsi" w:hAnsiTheme="majorHAnsi" w:cs="Times New Roman"/>
-                <w:sz w:val="26"/>
-                <w:szCs w:val="26"/>
-              </w:rPr>
-            </w:pPr>
-            <w:r>
-              <w:rPr>
-                <w:rFonts w:asciiTheme="majorHAnsi" w:hAnsiTheme="majorHAnsi" w:cs="Times New Roman"/>
-                <w:sz w:val="26"/>
-                <w:szCs w:val="26"/>
-              </w:rPr>
-              <w:t>Tên use case</w:t>
-            </w:r>
-          </w:p>
-        </w:tc>
-        <w:tc>
-          <w:tcPr>
-            <w:tcW w:w="6887" w:type="dxa"/>
-            <w:shd w:val="clear" w:color="auto" w:fill="4F81BD" w:themeFill="accent1"/>
-          </w:tcPr>
-          <w:p>
-            <w:pPr>
-              <w:jc w:val="both"/>
-              <w:cnfStyle w:val="100000000000" w:firstRow="1" w:lastRow="0" w:firstColumn="0" w:lastColumn="0" w:oddVBand="0" w:evenVBand="0" w:oddHBand="0" w:evenHBand="0" w:firstRowFirstColumn="0" w:firstRowLastColumn="0" w:lastRowFirstColumn="0" w:lastRowLastColumn="0"/>
-              <w:rPr>
-                <w:rFonts w:asciiTheme="majorHAnsi" w:hAnsiTheme="majorHAnsi" w:cs="Times New Roman"/>
-                <w:sz w:val="26"/>
-                <w:szCs w:val="26"/>
-              </w:rPr>
-            </w:pPr>
-            <w:r>
-              <w:rPr>
-                <w:rFonts w:asciiTheme="majorHAnsi" w:hAnsiTheme="majorHAnsi" w:cs="Times New Roman"/>
-                <w:sz w:val="26"/>
-                <w:szCs w:val="26"/>
-                <w:highlight w:val="yellow"/>
-              </w:rPr>
-              <w:t>Khám chữa bệnh nội trú</w:t>
-            </w:r>
-          </w:p>
-        </w:tc>
-      </w:tr>
-      <w:tr>
-        <w:trPr>
-          <w:cnfStyle w:val="000000100000" w:firstRow="0" w:lastRow="0" w:firstColumn="0" w:lastColumn="0" w:oddVBand="0" w:evenVBand="0" w:oddHBand="1" w:evenHBand="0" w:firstRowFirstColumn="0" w:firstRowLastColumn="0" w:lastRowFirstColumn="0" w:lastRowLastColumn="0"/>
-        </w:trPr>
-        <w:tc>
-          <w:tcPr>
-            <w:cnfStyle w:val="001000000000" w:firstRow="0" w:lastRow="0" w:firstColumn="1" w:lastColumn="0" w:oddVBand="0" w:evenVBand="0" w:oddHBand="0" w:evenHBand="0" w:firstRowFirstColumn="0" w:firstRowLastColumn="0" w:lastRowFirstColumn="0" w:lastRowLastColumn="0"/>
-            <w:tcW w:w="2358" w:type="dxa"/>
-          </w:tcPr>
-          <w:p>
-            <w:pPr>
-              <w:jc w:val="both"/>
-              <w:rPr>
-                <w:rFonts w:asciiTheme="majorHAnsi" w:hAnsiTheme="majorHAnsi" w:cs="Times New Roman"/>
-                <w:sz w:val="26"/>
-                <w:szCs w:val="26"/>
-              </w:rPr>
-            </w:pPr>
-            <w:r>
-              <w:rPr>
-                <w:rFonts w:asciiTheme="majorHAnsi" w:hAnsiTheme="majorHAnsi" w:cs="Times New Roman"/>
-                <w:sz w:val="26"/>
-                <w:szCs w:val="26"/>
-              </w:rPr>
-              <w:t>Giới thiệu</w:t>
-            </w:r>
-          </w:p>
-        </w:tc>
-        <w:tc>
-          <w:tcPr>
-            <w:tcW w:w="6887" w:type="dxa"/>
-          </w:tcPr>
-          <w:p>
-            <w:pPr>
-              <w:jc w:val="both"/>
-              <w:cnfStyle w:val="000000100000" w:firstRow="0" w:lastRow="0" w:firstColumn="0" w:lastColumn="0" w:oddVBand="0" w:evenVBand="0" w:oddHBand="1" w:evenHBand="0" w:firstRowFirstColumn="0" w:firstRowLastColumn="0" w:lastRowFirstColumn="0" w:lastRowLastColumn="0"/>
-              <w:rPr>
-                <w:rFonts w:asciiTheme="majorHAnsi" w:hAnsiTheme="majorHAnsi" w:cs="Times New Roman"/>
-                <w:sz w:val="26"/>
-                <w:szCs w:val="26"/>
-              </w:rPr>
-            </w:pPr>
-            <w:r>
-              <w:rPr>
-                <w:rFonts w:asciiTheme="majorHAnsi" w:hAnsiTheme="majorHAnsi" w:cs="Times New Roman"/>
-                <w:sz w:val="26"/>
-                <w:szCs w:val="26"/>
-              </w:rPr>
-              <w:t xml:space="preserve">-UC bắt đầu khi bệnh nhân nhập viện, trở thành bệnh nhân nội trú. </w:t>
-            </w:r>
-          </w:p>
-          <w:p>
-            <w:pPr>
-              <w:jc w:val="both"/>
-              <w:cnfStyle w:val="000000100000" w:firstRow="0" w:lastRow="0" w:firstColumn="0" w:lastColumn="0" w:oddVBand="0" w:evenVBand="0" w:oddHBand="1" w:evenHBand="0" w:firstRowFirstColumn="0" w:firstRowLastColumn="0" w:lastRowFirstColumn="0" w:lastRowLastColumn="0"/>
-              <w:rPr>
-                <w:rFonts w:asciiTheme="majorHAnsi" w:hAnsiTheme="majorHAnsi" w:cs="Times New Roman"/>
-                <w:sz w:val="26"/>
-                <w:szCs w:val="26"/>
-              </w:rPr>
-            </w:pPr>
-            <w:r>
-              <w:rPr>
-                <w:rFonts w:asciiTheme="majorHAnsi" w:hAnsiTheme="majorHAnsi" w:cs="Times New Roman"/>
-                <w:sz w:val="26"/>
-                <w:szCs w:val="26"/>
-              </w:rPr>
-              <w:t xml:space="preserve">-UC nhằm quản lý quá trình khám chữa bệnh cho bệnh </w:t>
-            </w:r>
-            <w:r>
-              <w:rPr>
-                <w:rFonts w:asciiTheme="majorHAnsi" w:hAnsiTheme="majorHAnsi" w:cs="Times New Roman"/>
-                <w:sz w:val="26"/>
-                <w:szCs w:val="26"/>
-              </w:rPr>
-              <w:t>n</w:t>
-            </w:r>
-            <w:r>
-              <w:rPr>
-                <w:rFonts w:asciiTheme="majorHAnsi" w:hAnsiTheme="majorHAnsi" w:cs="Times New Roman"/>
-                <w:sz w:val="26"/>
-                <w:szCs w:val="26"/>
-              </w:rPr>
-              <w:t>hân nội trú.</w:t>
-            </w:r>
-          </w:p>
-        </w:tc>
-      </w:tr>
-      <w:tr>
-        <w:trPr>
-          <w:trHeight w:val="4310"/>
-        </w:trPr>
-        <w:tc>
-          <w:tcPr>
-            <w:cnfStyle w:val="001000000000" w:firstRow="0" w:lastRow="0" w:firstColumn="1" w:lastColumn="0" w:oddVBand="0" w:evenVBand="0" w:oddHBand="0" w:evenHBand="0" w:firstRowFirstColumn="0" w:firstRowLastColumn="0" w:lastRowFirstColumn="0" w:lastRowLastColumn="0"/>
-            <w:tcW w:w="2358" w:type="dxa"/>
-          </w:tcPr>
-          <w:p>
-            <w:pPr>
-              <w:jc w:val="both"/>
-              <w:rPr>
-                <w:rFonts w:asciiTheme="majorHAnsi" w:hAnsiTheme="majorHAnsi" w:cs="Times New Roman"/>
-                <w:sz w:val="26"/>
-                <w:szCs w:val="26"/>
-              </w:rPr>
-            </w:pPr>
-            <w:r>
-              <w:rPr>
-                <w:rFonts w:asciiTheme="majorHAnsi" w:hAnsiTheme="majorHAnsi" w:cs="Times New Roman"/>
-                <w:sz w:val="26"/>
-                <w:szCs w:val="26"/>
-              </w:rPr>
-              <w:t>Dòng cơ bản</w:t>
-            </w:r>
-          </w:p>
-        </w:tc>
-        <w:tc>
-          <w:tcPr>
-            <w:tcW w:w="6887" w:type="dxa"/>
-          </w:tcPr>
-          <w:p>
-            <w:pPr>
-              <w:pStyle w:val="ListParagraph"/>
-              <w:numPr>
-                <w:ilvl w:val="0"/>
-                <w:numId w:val="9"/>
-              </w:numPr>
-              <w:jc w:val="both"/>
-              <w:cnfStyle w:val="000000000000" w:firstRow="0" w:lastRow="0" w:firstColumn="0" w:lastColumn="0" w:oddVBand="0" w:evenVBand="0" w:oddHBand="0" w:evenHBand="0" w:firstRowFirstColumn="0" w:firstRowLastColumn="0" w:lastRowFirstColumn="0" w:lastRowLastColumn="0"/>
-              <w:rPr>
-                <w:rFonts w:asciiTheme="majorHAnsi" w:hAnsiTheme="majorHAnsi" w:cs="Times New Roman"/>
-                <w:i/>
-                <w:sz w:val="26"/>
-                <w:szCs w:val="26"/>
-              </w:rPr>
-            </w:pPr>
-            <w:r>
-              <w:rPr>
-                <w:rFonts w:asciiTheme="majorHAnsi" w:hAnsiTheme="majorHAnsi" w:cs="Times New Roman"/>
-                <w:sz w:val="26"/>
-                <w:szCs w:val="26"/>
-              </w:rPr>
-              <w:t xml:space="preserve">Thực hiện use-case </w:t>
-            </w:r>
-            <w:r>
-              <w:rPr>
-                <w:rFonts w:asciiTheme="majorHAnsi" w:hAnsiTheme="majorHAnsi" w:cs="Times New Roman"/>
-                <w:sz w:val="26"/>
-                <w:szCs w:val="26"/>
-              </w:rPr>
-              <w:t xml:space="preserve">nghiệp vụ </w:t>
-            </w:r>
-            <w:r>
-              <w:rPr>
-                <w:rFonts w:asciiTheme="majorHAnsi" w:hAnsiTheme="majorHAnsi" w:cs="Times New Roman"/>
-                <w:i/>
-                <w:sz w:val="26"/>
-                <w:szCs w:val="26"/>
-              </w:rPr>
-              <w:t>Nhập viện</w:t>
-            </w:r>
-          </w:p>
-          <w:p>
-            <w:pPr>
-              <w:pStyle w:val="ListParagraph"/>
-              <w:numPr>
-                <w:ilvl w:val="0"/>
-                <w:numId w:val="9"/>
-              </w:numPr>
-              <w:jc w:val="both"/>
-              <w:cnfStyle w:val="000000000000" w:firstRow="0" w:lastRow="0" w:firstColumn="0" w:lastColumn="0" w:oddVBand="0" w:evenVBand="0" w:oddHBand="0" w:evenHBand="0" w:firstRowFirstColumn="0" w:firstRowLastColumn="0" w:lastRowFirstColumn="0" w:lastRowLastColumn="0"/>
-              <w:rPr>
-                <w:rFonts w:asciiTheme="majorHAnsi" w:hAnsiTheme="majorHAnsi" w:cs="Times New Roman"/>
-                <w:i/>
-                <w:sz w:val="26"/>
-                <w:szCs w:val="26"/>
-              </w:rPr>
-            </w:pPr>
-            <w:r>
-              <w:rPr>
-                <w:rFonts w:asciiTheme="majorHAnsi" w:hAnsiTheme="majorHAnsi" w:cs="Times New Roman"/>
-                <w:szCs w:val="26"/>
-              </w:rPr>
-              <w:t>Bác sĩ chuyên khoa tiến hành khám bệnh</w:t>
-            </w:r>
-          </w:p>
-          <w:p>
-            <w:pPr>
-              <w:pStyle w:val="ListParagraph"/>
-              <w:numPr>
-                <w:ilvl w:val="0"/>
-                <w:numId w:val="9"/>
-              </w:numPr>
-              <w:spacing w:before="120" w:after="120"/>
-              <w:jc w:val="both"/>
-              <w:cnfStyle w:val="000000000000" w:firstRow="0" w:lastRow="0" w:firstColumn="0" w:lastColumn="0" w:oddVBand="0" w:evenVBand="0" w:oddHBand="0" w:evenHBand="0" w:firstRowFirstColumn="0" w:firstRowLastColumn="0" w:lastRowFirstColumn="0" w:lastRowLastColumn="0"/>
-              <w:rPr>
-                <w:rFonts w:asciiTheme="majorHAnsi" w:hAnsiTheme="majorHAnsi" w:cs="Times New Roman"/>
-                <w:szCs w:val="26"/>
-              </w:rPr>
-            </w:pPr>
-            <w:r>
-              <w:rPr>
-                <w:rFonts w:asciiTheme="majorHAnsi" w:hAnsiTheme="majorHAnsi" w:cs="Times New Roman"/>
-                <w:szCs w:val="26"/>
-              </w:rPr>
-              <w:t xml:space="preserve">Bác sĩ lập phiếu yêu cầu bệnh nhân thực hiện dịch vụ </w:t>
-            </w:r>
-          </w:p>
-          <w:p>
-            <w:pPr>
-              <w:pStyle w:val="ListParagraph"/>
-              <w:numPr>
-                <w:ilvl w:val="0"/>
-                <w:numId w:val="9"/>
-              </w:numPr>
-              <w:spacing w:before="120" w:after="120" w:line="276" w:lineRule="auto"/>
-              <w:jc w:val="both"/>
-              <w:cnfStyle w:val="000000000000" w:firstRow="0" w:lastRow="0" w:firstColumn="0" w:lastColumn="0" w:oddVBand="0" w:evenVBand="0" w:oddHBand="0" w:evenHBand="0" w:firstRowFirstColumn="0" w:firstRowLastColumn="0" w:lastRowFirstColumn="0" w:lastRowLastColumn="0"/>
-              <w:rPr>
-                <w:rFonts w:asciiTheme="majorHAnsi" w:hAnsiTheme="majorHAnsi" w:cs="Times New Roman"/>
-                <w:szCs w:val="26"/>
-              </w:rPr>
-            </w:pPr>
-            <w:r>
-              <w:rPr>
-                <w:rFonts w:asciiTheme="majorHAnsi" w:hAnsiTheme="majorHAnsi" w:cs="Times New Roman"/>
-                <w:szCs w:val="26"/>
-              </w:rPr>
-              <w:t>Thực hiệ</w:t>
-            </w:r>
-            <w:r>
-              <w:rPr>
-                <w:rFonts w:asciiTheme="majorHAnsi" w:hAnsiTheme="majorHAnsi" w:cs="Times New Roman"/>
-                <w:szCs w:val="26"/>
-              </w:rPr>
-              <w:t xml:space="preserve">n use </w:t>
-            </w:r>
-            <w:r>
-              <w:rPr>
-                <w:rFonts w:asciiTheme="majorHAnsi" w:hAnsiTheme="majorHAnsi" w:cs="Times New Roman"/>
-                <w:szCs w:val="26"/>
-              </w:rPr>
-              <w:t>case</w:t>
-            </w:r>
-            <w:r>
-              <w:rPr>
-                <w:rFonts w:asciiTheme="majorHAnsi" w:hAnsiTheme="majorHAnsi" w:cs="Times New Roman"/>
-                <w:szCs w:val="26"/>
-              </w:rPr>
-              <w:t xml:space="preserve"> </w:t>
-            </w:r>
-            <w:r>
-              <w:rPr>
-                <w:rFonts w:asciiTheme="majorHAnsi" w:hAnsiTheme="majorHAnsi" w:cs="Times New Roman"/>
-                <w:b/>
-                <w:i/>
-                <w:szCs w:val="26"/>
-              </w:rPr>
-              <w:t>thực hiện dịch vụ</w:t>
-            </w:r>
-          </w:p>
-          <w:p>
-            <w:pPr>
-              <w:pStyle w:val="ListParagraph"/>
-              <w:numPr>
-                <w:ilvl w:val="0"/>
-                <w:numId w:val="9"/>
-              </w:numPr>
-              <w:spacing w:before="120" w:after="120"/>
-              <w:jc w:val="both"/>
-              <w:cnfStyle w:val="000000000000" w:firstRow="0" w:lastRow="0" w:firstColumn="0" w:lastColumn="0" w:oddVBand="0" w:evenVBand="0" w:oddHBand="0" w:evenHBand="0" w:firstRowFirstColumn="0" w:firstRowLastColumn="0" w:lastRowFirstColumn="0" w:lastRowLastColumn="0"/>
-              <w:rPr>
-                <w:rFonts w:asciiTheme="majorHAnsi" w:hAnsiTheme="majorHAnsi" w:cs="Times New Roman"/>
-                <w:szCs w:val="26"/>
-                <w:lang w:val="fr-FR"/>
-              </w:rPr>
-            </w:pPr>
-            <w:r>
-              <w:rPr>
-                <w:rFonts w:asciiTheme="majorHAnsi" w:hAnsiTheme="majorHAnsi" w:cs="Times New Roman"/>
-                <w:szCs w:val="26"/>
-                <w:lang w:val="fr-FR"/>
-              </w:rPr>
-              <w:t xml:space="preserve">Bác sĩ xem xét </w:t>
-            </w:r>
-            <w:r>
-              <w:rPr>
-                <w:rFonts w:asciiTheme="majorHAnsi" w:hAnsiTheme="majorHAnsi" w:cs="Times New Roman"/>
-                <w:szCs w:val="26"/>
-                <w:lang w:val="fr-FR"/>
-              </w:rPr>
-              <w:t>kế</w:t>
-            </w:r>
-            <w:r>
-              <w:rPr>
-                <w:rFonts w:asciiTheme="majorHAnsi" w:hAnsiTheme="majorHAnsi" w:cs="Times New Roman"/>
-                <w:szCs w:val="26"/>
-                <w:lang w:val="fr-FR"/>
-              </w:rPr>
-              <w:t xml:space="preserve">t qua thực hiện dich vu </w:t>
-            </w:r>
-          </w:p>
-          <w:p>
-            <w:pPr>
-              <w:pStyle w:val="ListParagraph"/>
-              <w:numPr>
-                <w:ilvl w:val="0"/>
-                <w:numId w:val="9"/>
-              </w:numPr>
-              <w:spacing w:before="120" w:after="120"/>
-              <w:jc w:val="both"/>
-              <w:cnfStyle w:val="000000000000" w:firstRow="0" w:lastRow="0" w:firstColumn="0" w:lastColumn="0" w:oddVBand="0" w:evenVBand="0" w:oddHBand="0" w:evenHBand="0" w:firstRowFirstColumn="0" w:firstRowLastColumn="0" w:lastRowFirstColumn="0" w:lastRowLastColumn="0"/>
-              <w:rPr>
-                <w:rFonts w:asciiTheme="majorHAnsi" w:hAnsiTheme="majorHAnsi" w:cs="Times New Roman"/>
-                <w:szCs w:val="26"/>
-                <w:lang w:val="fr-FR"/>
-              </w:rPr>
-            </w:pPr>
-            <w:r>
-              <w:rPr>
-                <w:rFonts w:asciiTheme="majorHAnsi" w:hAnsiTheme="majorHAnsi" w:cs="Times New Roman"/>
-                <w:szCs w:val="26"/>
-                <w:lang w:val="fr-FR"/>
-              </w:rPr>
-              <w:t xml:space="preserve">Bác sĩ </w:t>
-            </w:r>
-            <w:r>
-              <w:rPr>
-                <w:rFonts w:asciiTheme="majorHAnsi" w:hAnsiTheme="majorHAnsi" w:cs="Times New Roman"/>
-                <w:szCs w:val="26"/>
-                <w:lang w:val="fr-FR"/>
-              </w:rPr>
-              <w:t>ghi nhận nhật kí khám bệnh.</w:t>
-            </w:r>
-          </w:p>
-          <w:p>
-            <w:pPr>
-              <w:jc w:val="both"/>
-              <w:cnfStyle w:val="000000000000" w:firstRow="0" w:lastRow="0" w:firstColumn="0" w:lastColumn="0" w:oddVBand="0" w:evenVBand="0" w:oddHBand="0" w:evenHBand="0" w:firstRowFirstColumn="0" w:firstRowLastColumn="0" w:lastRowFirstColumn="0" w:lastRowLastColumn="0"/>
-              <w:rPr>
-                <w:rFonts w:asciiTheme="majorHAnsi" w:hAnsiTheme="majorHAnsi" w:cs="Times New Roman"/>
-                <w:sz w:val="26"/>
-                <w:szCs w:val="26"/>
-                <w:lang w:val="fr-FR"/>
-              </w:rPr>
-            </w:pPr>
-            <w:r>
-              <w:rPr>
-                <w:rFonts w:asciiTheme="majorHAnsi" w:hAnsiTheme="majorHAnsi" w:cs="Times New Roman"/>
-                <w:sz w:val="26"/>
-                <w:szCs w:val="26"/>
-                <w:lang w:val="fr-FR"/>
-              </w:rPr>
-              <w:t>8.   B</w:t>
-            </w:r>
-            <w:r>
-              <w:rPr>
-                <w:rFonts w:asciiTheme="majorHAnsi" w:hAnsiTheme="majorHAnsi" w:cs="Times New Roman"/>
-                <w:sz w:val="26"/>
-                <w:szCs w:val="26"/>
-                <w:lang w:val="fr-FR"/>
-              </w:rPr>
-              <w:t>á</w:t>
-            </w:r>
-            <w:r>
-              <w:rPr>
-                <w:rFonts w:asciiTheme="majorHAnsi" w:hAnsiTheme="majorHAnsi" w:cs="Times New Roman"/>
-                <w:sz w:val="26"/>
-                <w:szCs w:val="26"/>
-                <w:lang w:val="fr-FR"/>
-              </w:rPr>
-              <w:t>c sĩ lập phiếu xuất viện</w:t>
-            </w:r>
-          </w:p>
-          <w:p>
-            <w:pPr>
-              <w:jc w:val="both"/>
-              <w:cnfStyle w:val="000000000000" w:firstRow="0" w:lastRow="0" w:firstColumn="0" w:lastColumn="0" w:oddVBand="0" w:evenVBand="0" w:oddHBand="0" w:evenHBand="0" w:firstRowFirstColumn="0" w:firstRowLastColumn="0" w:lastRowFirstColumn="0" w:lastRowLastColumn="0"/>
-              <w:rPr>
-                <w:rFonts w:asciiTheme="majorHAnsi" w:hAnsiTheme="majorHAnsi" w:cs="Times New Roman"/>
-                <w:sz w:val="26"/>
-                <w:szCs w:val="26"/>
-              </w:rPr>
-            </w:pPr>
-            <w:r>
-              <w:rPr>
-                <w:rFonts w:asciiTheme="majorHAnsi" w:hAnsiTheme="majorHAnsi" w:cs="Times New Roman"/>
-                <w:sz w:val="26"/>
-                <w:szCs w:val="26"/>
-              </w:rPr>
-              <w:t>9</w:t>
-            </w:r>
-            <w:r>
-              <w:rPr>
-                <w:rFonts w:asciiTheme="majorHAnsi" w:hAnsiTheme="majorHAnsi" w:cs="Times New Roman"/>
-                <w:sz w:val="26"/>
-                <w:szCs w:val="26"/>
-              </w:rPr>
-              <w:t xml:space="preserve">. </w:t>
-            </w:r>
-            <w:r>
-              <w:rPr>
-                <w:rFonts w:asciiTheme="majorHAnsi" w:hAnsiTheme="majorHAnsi" w:cs="Times New Roman"/>
-                <w:sz w:val="26"/>
-                <w:szCs w:val="26"/>
-              </w:rPr>
-              <w:t xml:space="preserve">Thực hiện use case </w:t>
-            </w:r>
-            <w:r>
-              <w:rPr>
-                <w:rFonts w:asciiTheme="majorHAnsi" w:hAnsiTheme="majorHAnsi" w:cs="Times New Roman"/>
-                <w:b/>
-                <w:i/>
-                <w:sz w:val="26"/>
-                <w:szCs w:val="26"/>
-              </w:rPr>
-              <w:t>X</w:t>
-            </w:r>
-            <w:r>
-              <w:rPr>
-                <w:rFonts w:asciiTheme="majorHAnsi" w:hAnsiTheme="majorHAnsi" w:cs="Times New Roman"/>
-                <w:b/>
-                <w:i/>
-                <w:sz w:val="26"/>
-                <w:szCs w:val="26"/>
-              </w:rPr>
-              <w:t>uất viện</w:t>
-            </w:r>
-          </w:p>
-        </w:tc>
-      </w:tr>
-      <w:tr>
-        <w:trPr>
-          <w:cnfStyle w:val="000000100000" w:firstRow="0" w:lastRow="0" w:firstColumn="0" w:lastColumn="0" w:oddVBand="0" w:evenVBand="0" w:oddHBand="1" w:evenHBand="0" w:firstRowFirstColumn="0" w:firstRowLastColumn="0" w:lastRowFirstColumn="0" w:lastRowLastColumn="0"/>
-        </w:trPr>
-        <w:tc>
-          <w:tcPr>
-            <w:cnfStyle w:val="001000000000" w:firstRow="0" w:lastRow="0" w:firstColumn="1" w:lastColumn="0" w:oddVBand="0" w:evenVBand="0" w:oddHBand="0" w:evenHBand="0" w:firstRowFirstColumn="0" w:firstRowLastColumn="0" w:lastRowFirstColumn="0" w:lastRowLastColumn="0"/>
-            <w:tcW w:w="2358" w:type="dxa"/>
-          </w:tcPr>
-          <w:p>
-            <w:pPr>
-              <w:jc w:val="both"/>
-              <w:rPr>
-                <w:rFonts w:asciiTheme="majorHAnsi" w:hAnsiTheme="majorHAnsi" w:cs="Times New Roman"/>
-                <w:sz w:val="26"/>
-                <w:szCs w:val="26"/>
-              </w:rPr>
-            </w:pPr>
-            <w:r>
-              <w:rPr>
-                <w:rFonts w:asciiTheme="majorHAnsi" w:hAnsiTheme="majorHAnsi" w:cs="Times New Roman"/>
-                <w:sz w:val="26"/>
-                <w:szCs w:val="26"/>
-              </w:rPr>
-              <w:t>Dòng thay thế</w:t>
-            </w:r>
-          </w:p>
-        </w:tc>
-        <w:tc>
-          <w:tcPr>
-            <w:tcW w:w="6887" w:type="dxa"/>
-          </w:tcPr>
-          <w:p>
-            <w:pPr>
-              <w:pStyle w:val="ListParagraph"/>
+              <w:keepNext/>
               <w:numPr>
                 <w:ilvl w:val="0"/>
                 <w:numId w:val="4"/>
               </w:numPr>
-              <w:jc w:val="both"/>
+              <w:spacing w:line="276" w:lineRule="auto"/>
               <w:cnfStyle w:val="000000100000" w:firstRow="0" w:lastRow="0" w:firstColumn="0" w:lastColumn="0" w:oddVBand="0" w:evenVBand="0" w:oddHBand="1" w:evenHBand="0" w:firstRowFirstColumn="0" w:firstRowLastColumn="0" w:lastRowFirstColumn="0" w:lastRowLastColumn="0"/>
               <w:rPr>
                 <w:rFonts w:asciiTheme="majorHAnsi" w:hAnsiTheme="majorHAnsi" w:cs="Times New Roman"/>
@@ -3153,7 +1407,7 @@
                 <w:sz w:val="26"/>
                 <w:szCs w:val="26"/>
               </w:rPr>
-              <w:t>A2:Tại bước 2, n</w:t>
+              <w:t xml:space="preserve">A4: Tại bước 4, nếu </w:t>
             </w:r>
             <w:r>
               <w:rPr>
@@ -3161,25 +1415,18 @@
                 <w:sz w:val="26"/>
                 <w:szCs w:val="26"/>
               </w:rPr>
-              <w:t>ếu bác sĩ không yêu cầu thực hiện dịch vụ thì bỏ qua bước 3,4,5</w:t>
-            </w:r>
-            <w:r>
-              <w:rPr>
-                <w:rFonts w:asciiTheme="majorHAnsi" w:hAnsiTheme="majorHAnsi" w:cs="Times New Roman"/>
-                <w:sz w:val="26"/>
-                <w:szCs w:val="26"/>
-              </w:rPr>
-              <w:t>,6</w:t>
+              <w:t>số năm hoạt động không thõa điều kiện thì từ chối kết nạp và kết thúc use case.</w:t>
             </w:r>
           </w:p>
           <w:p>
             <w:pPr>
               <w:pStyle w:val="ListParagraph"/>
+              <w:keepNext/>
               <w:numPr>
                 <w:ilvl w:val="0"/>
                 <w:numId w:val="4"/>
               </w:numPr>
-              <w:jc w:val="both"/>
+              <w:spacing w:line="276" w:lineRule="auto"/>
               <w:cnfStyle w:val="000000100000" w:firstRow="0" w:lastRow="0" w:firstColumn="0" w:lastColumn="0" w:oddVBand="0" w:evenVBand="0" w:oddHBand="1" w:evenHBand="0" w:firstRowFirstColumn="0" w:firstRowLastColumn="0" w:lastRowFirstColumn="0" w:lastRowLastColumn="0"/>
               <w:rPr>
                 <w:rFonts w:asciiTheme="majorHAnsi" w:hAnsiTheme="majorHAnsi" w:cs="Times New Roman"/>
@@ -3193,406 +1440,7 @@
                 <w:sz w:val="26"/>
                 <w:szCs w:val="26"/>
               </w:rPr>
-              <w:t xml:space="preserve">A7:tại bước 7, </w:t>
-            </w:r>
-            <w:r>
-              <w:rPr>
-                <w:rFonts w:asciiTheme="majorHAnsi" w:hAnsiTheme="majorHAnsi" w:cs="Times New Roman"/>
-                <w:sz w:val="26"/>
-                <w:szCs w:val="26"/>
-              </w:rPr>
-              <w:t>nếu bệnh nhân không đáp ứng được  điều kiện xuất viện thì quay lại bước 2</w:t>
-            </w:r>
-          </w:p>
-        </w:tc>
-      </w:tr>
-    </w:tbl>
-    <w:p>
-      <w:pPr>
-        <w:rPr>
-          <w:rFonts w:asciiTheme="majorHAnsi" w:hAnsiTheme="majorHAnsi"/>
-          <w:szCs w:val="26"/>
-        </w:rPr>
-      </w:pPr>
-    </w:p>
-    <w:p>
-      <w:pPr>
-        <w:rPr>
-          <w:rFonts w:asciiTheme="majorHAnsi" w:hAnsiTheme="majorHAnsi"/>
-          <w:szCs w:val="26"/>
-        </w:rPr>
-      </w:pPr>
-    </w:p>
-    <w:tbl>
-      <w:tblPr>
-        <w:tblStyle w:val="PlainTable11"/>
-        <w:tblW w:w="0" w:type="auto"/>
-        <w:tblLook w:val="04A0" w:firstRow="1" w:lastRow="0" w:firstColumn="1" w:lastColumn="0" w:noHBand="0" w:noVBand="1"/>
-      </w:tblPr>
-      <w:tblGrid>
-        <w:gridCol w:w="2827"/>
-        <w:gridCol w:w="6029"/>
-      </w:tblGrid>
-      <w:tr>
-        <w:trPr>
-          <w:cnfStyle w:val="100000000000" w:firstRow="1" w:lastRow="0" w:firstColumn="0" w:lastColumn="0" w:oddVBand="0" w:evenVBand="0" w:oddHBand="0" w:evenHBand="0" w:firstRowFirstColumn="0" w:firstRowLastColumn="0" w:lastRowFirstColumn="0" w:lastRowLastColumn="0"/>
-        </w:trPr>
-        <w:tc>
-          <w:tcPr>
-            <w:cnfStyle w:val="001000000000" w:firstRow="0" w:lastRow="0" w:firstColumn="1" w:lastColumn="0" w:oddVBand="0" w:evenVBand="0" w:oddHBand="0" w:evenHBand="0" w:firstRowFirstColumn="0" w:firstRowLastColumn="0" w:lastRowFirstColumn="0" w:lastRowLastColumn="0"/>
-            <w:tcW w:w="2827" w:type="dxa"/>
-            <w:shd w:val="clear" w:color="auto" w:fill="4F81BD" w:themeFill="accent1"/>
-          </w:tcPr>
-          <w:p>
-            <w:pPr>
-              <w:jc w:val="both"/>
-              <w:rPr>
-                <w:rFonts w:asciiTheme="majorHAnsi" w:hAnsiTheme="majorHAnsi" w:cs="Times New Roman"/>
-                <w:b w:val="0"/>
-                <w:sz w:val="26"/>
-                <w:szCs w:val="26"/>
-              </w:rPr>
-            </w:pPr>
-            <w:r>
-              <w:rPr>
-                <w:rFonts w:asciiTheme="majorHAnsi" w:hAnsiTheme="majorHAnsi" w:cs="Times New Roman"/>
-                <w:b w:val="0"/>
-                <w:sz w:val="26"/>
-                <w:szCs w:val="26"/>
-              </w:rPr>
-              <w:t>Tên use case</w:t>
-            </w:r>
-          </w:p>
-        </w:tc>
-        <w:tc>
-          <w:tcPr>
-            <w:tcW w:w="6029" w:type="dxa"/>
-            <w:shd w:val="clear" w:color="auto" w:fill="4F81BD" w:themeFill="accent1"/>
-          </w:tcPr>
-          <w:p>
-            <w:pPr>
-              <w:jc w:val="both"/>
-              <w:cnfStyle w:val="100000000000" w:firstRow="1" w:lastRow="0" w:firstColumn="0" w:lastColumn="0" w:oddVBand="0" w:evenVBand="0" w:oddHBand="0" w:evenHBand="0" w:firstRowFirstColumn="0" w:firstRowLastColumn="0" w:lastRowFirstColumn="0" w:lastRowLastColumn="0"/>
-              <w:rPr>
-                <w:rFonts w:asciiTheme="majorHAnsi" w:hAnsiTheme="majorHAnsi" w:cs="Times New Roman"/>
-                <w:sz w:val="26"/>
-                <w:szCs w:val="26"/>
-              </w:rPr>
-            </w:pPr>
-            <w:r>
-              <w:rPr>
-                <w:rFonts w:asciiTheme="majorHAnsi" w:hAnsiTheme="majorHAnsi" w:cs="Times New Roman"/>
-                <w:sz w:val="26"/>
-                <w:szCs w:val="26"/>
-              </w:rPr>
-              <w:t>Xuất viện</w:t>
-            </w:r>
-          </w:p>
-        </w:tc>
-      </w:tr>
-      <w:tr>
-        <w:trPr>
-          <w:cnfStyle w:val="000000100000" w:firstRow="0" w:lastRow="0" w:firstColumn="0" w:lastColumn="0" w:oddVBand="0" w:evenVBand="0" w:oddHBand="1" w:evenHBand="0" w:firstRowFirstColumn="0" w:firstRowLastColumn="0" w:lastRowFirstColumn="0" w:lastRowLastColumn="0"/>
-        </w:trPr>
-        <w:tc>
-          <w:tcPr>
-            <w:cnfStyle w:val="001000000000" w:firstRow="0" w:lastRow="0" w:firstColumn="1" w:lastColumn="0" w:oddVBand="0" w:evenVBand="0" w:oddHBand="0" w:evenHBand="0" w:firstRowFirstColumn="0" w:firstRowLastColumn="0" w:lastRowFirstColumn="0" w:lastRowLastColumn="0"/>
-            <w:tcW w:w="2827" w:type="dxa"/>
-          </w:tcPr>
-          <w:p>
-            <w:pPr>
-              <w:jc w:val="both"/>
-              <w:rPr>
-                <w:rFonts w:asciiTheme="majorHAnsi" w:hAnsiTheme="majorHAnsi" w:cs="Times New Roman"/>
-                <w:b w:val="0"/>
-                <w:sz w:val="26"/>
-                <w:szCs w:val="26"/>
-              </w:rPr>
-            </w:pPr>
-            <w:r>
-              <w:rPr>
-                <w:rFonts w:asciiTheme="majorHAnsi" w:hAnsiTheme="majorHAnsi" w:cs="Times New Roman"/>
-                <w:b w:val="0"/>
-                <w:sz w:val="26"/>
-                <w:szCs w:val="26"/>
-              </w:rPr>
-              <w:t>Giới thiệu</w:t>
-            </w:r>
-          </w:p>
-        </w:tc>
-        <w:tc>
-          <w:tcPr>
-            <w:tcW w:w="6029" w:type="dxa"/>
-          </w:tcPr>
-          <w:p>
-            <w:pPr>
-              <w:jc w:val="both"/>
-              <w:cnfStyle w:val="000000100000" w:firstRow="0" w:lastRow="0" w:firstColumn="0" w:lastColumn="0" w:oddVBand="0" w:evenVBand="0" w:oddHBand="1" w:evenHBand="0" w:firstRowFirstColumn="0" w:firstRowLastColumn="0" w:lastRowFirstColumn="0" w:lastRowLastColumn="0"/>
-              <w:rPr>
-                <w:rFonts w:asciiTheme="majorHAnsi" w:hAnsiTheme="majorHAnsi" w:cs="Times New Roman"/>
-                <w:sz w:val="26"/>
-                <w:szCs w:val="26"/>
-              </w:rPr>
-            </w:pPr>
-            <w:r>
-              <w:rPr>
-                <w:rFonts w:asciiTheme="majorHAnsi" w:hAnsiTheme="majorHAnsi" w:cs="Times New Roman"/>
-                <w:sz w:val="26"/>
-                <w:szCs w:val="26"/>
-              </w:rPr>
-              <w:t>-UC bắt đầu khi bệnh nhân có giấy phép xuất viện.</w:t>
-            </w:r>
-          </w:p>
-          <w:p>
-            <w:pPr>
-              <w:jc w:val="both"/>
-              <w:cnfStyle w:val="000000100000" w:firstRow="0" w:lastRow="0" w:firstColumn="0" w:lastColumn="0" w:oddVBand="0" w:evenVBand="0" w:oddHBand="1" w:evenHBand="0" w:firstRowFirstColumn="0" w:firstRowLastColumn="0" w:lastRowFirstColumn="0" w:lastRowLastColumn="0"/>
-              <w:rPr>
-                <w:rFonts w:asciiTheme="majorHAnsi" w:hAnsiTheme="majorHAnsi" w:cs="Times New Roman"/>
-                <w:sz w:val="26"/>
-                <w:szCs w:val="26"/>
-              </w:rPr>
-            </w:pPr>
-            <w:r>
-              <w:rPr>
-                <w:rFonts w:asciiTheme="majorHAnsi" w:hAnsiTheme="majorHAnsi" w:cs="Times New Roman"/>
-                <w:sz w:val="26"/>
-                <w:szCs w:val="26"/>
-              </w:rPr>
-              <w:t>-UC mô tả quá trình thực hiện thủ tục xuất viện của bệnh nhân nội trú.</w:t>
-            </w:r>
-          </w:p>
-        </w:tc>
-      </w:tr>
-      <w:tr>
-        <w:tc>
-          <w:tcPr>
-            <w:cnfStyle w:val="001000000000" w:firstRow="0" w:lastRow="0" w:firstColumn="1" w:lastColumn="0" w:oddVBand="0" w:evenVBand="0" w:oddHBand="0" w:evenHBand="0" w:firstRowFirstColumn="0" w:firstRowLastColumn="0" w:lastRowFirstColumn="0" w:lastRowLastColumn="0"/>
-            <w:tcW w:w="2827" w:type="dxa"/>
-          </w:tcPr>
-          <w:p>
-            <w:pPr>
-              <w:jc w:val="both"/>
-              <w:rPr>
-                <w:rFonts w:asciiTheme="majorHAnsi" w:hAnsiTheme="majorHAnsi" w:cs="Times New Roman"/>
-                <w:b w:val="0"/>
-                <w:sz w:val="26"/>
-                <w:szCs w:val="26"/>
-              </w:rPr>
-            </w:pPr>
-            <w:r>
-              <w:rPr>
-                <w:rFonts w:asciiTheme="majorHAnsi" w:hAnsiTheme="majorHAnsi" w:cs="Times New Roman"/>
-                <w:b w:val="0"/>
-                <w:sz w:val="26"/>
-                <w:szCs w:val="26"/>
-              </w:rPr>
-              <w:t xml:space="preserve">Dòng cơ bản </w:t>
-            </w:r>
-          </w:p>
-        </w:tc>
-        <w:tc>
-          <w:tcPr>
-            <w:tcW w:w="6029" w:type="dxa"/>
-          </w:tcPr>
-          <w:p>
-            <w:pPr>
-              <w:pStyle w:val="ListParagraph"/>
-              <w:numPr>
-                <w:ilvl w:val="0"/>
-                <w:numId w:val="8"/>
-              </w:numPr>
-              <w:jc w:val="both"/>
-              <w:cnfStyle w:val="000000000000" w:firstRow="0" w:lastRow="0" w:firstColumn="0" w:lastColumn="0" w:oddVBand="0" w:evenVBand="0" w:oddHBand="0" w:evenHBand="0" w:firstRowFirstColumn="0" w:firstRowLastColumn="0" w:lastRowFirstColumn="0" w:lastRowLastColumn="0"/>
-              <w:rPr>
-                <w:rFonts w:asciiTheme="majorHAnsi" w:hAnsiTheme="majorHAnsi" w:cs="Times New Roman"/>
-                <w:sz w:val="26"/>
-                <w:szCs w:val="26"/>
-              </w:rPr>
-            </w:pPr>
-            <w:r>
-              <w:rPr>
-                <w:rFonts w:asciiTheme="majorHAnsi" w:hAnsiTheme="majorHAnsi" w:cs="Times New Roman"/>
-                <w:sz w:val="26"/>
-                <w:szCs w:val="26"/>
-              </w:rPr>
-              <w:t>Nhân viên phòng quản lý bệnh nội trú nhận phiếu xuất viện.</w:t>
-            </w:r>
-          </w:p>
-          <w:p>
-            <w:pPr>
-              <w:pStyle w:val="ListParagraph"/>
-              <w:numPr>
-                <w:ilvl w:val="0"/>
-                <w:numId w:val="8"/>
-              </w:numPr>
-              <w:jc w:val="both"/>
-              <w:cnfStyle w:val="000000000000" w:firstRow="0" w:lastRow="0" w:firstColumn="0" w:lastColumn="0" w:oddVBand="0" w:evenVBand="0" w:oddHBand="0" w:evenHBand="0" w:firstRowFirstColumn="0" w:firstRowLastColumn="0" w:lastRowFirstColumn="0" w:lastRowLastColumn="0"/>
-              <w:rPr>
-                <w:rFonts w:asciiTheme="majorHAnsi" w:hAnsiTheme="majorHAnsi" w:cs="Times New Roman"/>
-                <w:sz w:val="26"/>
-                <w:szCs w:val="26"/>
-              </w:rPr>
-            </w:pPr>
-            <w:r>
-              <w:rPr>
-                <w:rFonts w:asciiTheme="majorHAnsi" w:hAnsiTheme="majorHAnsi" w:cs="Times New Roman"/>
-                <w:sz w:val="26"/>
-                <w:szCs w:val="26"/>
-              </w:rPr>
-              <w:t>Nhân viên phòng quản lý bệnh nội trú lập biên bản xuất viện.</w:t>
-            </w:r>
-          </w:p>
-          <w:p>
-            <w:pPr>
-              <w:pStyle w:val="ListParagraph"/>
-              <w:numPr>
-                <w:ilvl w:val="0"/>
-                <w:numId w:val="8"/>
-              </w:numPr>
-              <w:jc w:val="both"/>
-              <w:cnfStyle w:val="000000000000" w:firstRow="0" w:lastRow="0" w:firstColumn="0" w:lastColumn="0" w:oddVBand="0" w:evenVBand="0" w:oddHBand="0" w:evenHBand="0" w:firstRowFirstColumn="0" w:firstRowLastColumn="0" w:lastRowFirstColumn="0" w:lastRowLastColumn="0"/>
-              <w:rPr>
-                <w:rFonts w:asciiTheme="majorHAnsi" w:hAnsiTheme="majorHAnsi" w:cs="Times New Roman"/>
-                <w:sz w:val="26"/>
-                <w:szCs w:val="26"/>
-              </w:rPr>
-            </w:pPr>
-            <w:r>
-              <w:rPr>
-                <w:rFonts w:asciiTheme="majorHAnsi" w:hAnsiTheme="majorHAnsi" w:cs="Times New Roman"/>
-                <w:sz w:val="26"/>
-                <w:szCs w:val="26"/>
-              </w:rPr>
-              <w:t>Nhân viên thu ngân thu tiền khám chữa bệnh nội trú</w:t>
-            </w:r>
-          </w:p>
-          <w:p>
-            <w:pPr>
-              <w:pStyle w:val="ListParagraph"/>
-              <w:numPr>
-                <w:ilvl w:val="0"/>
-                <w:numId w:val="8"/>
-              </w:numPr>
-              <w:jc w:val="both"/>
-              <w:cnfStyle w:val="000000000000" w:firstRow="0" w:lastRow="0" w:firstColumn="0" w:lastColumn="0" w:oddVBand="0" w:evenVBand="0" w:oddHBand="0" w:evenHBand="0" w:firstRowFirstColumn="0" w:firstRowLastColumn="0" w:lastRowFirstColumn="0" w:lastRowLastColumn="0"/>
-              <w:rPr>
-                <w:rFonts w:asciiTheme="majorHAnsi" w:hAnsiTheme="majorHAnsi" w:cs="Times New Roman"/>
-                <w:sz w:val="26"/>
-                <w:szCs w:val="26"/>
-              </w:rPr>
-            </w:pPr>
-            <w:r>
-              <w:rPr>
-                <w:rFonts w:asciiTheme="majorHAnsi" w:hAnsiTheme="majorHAnsi" w:cs="Times New Roman"/>
-                <w:sz w:val="26"/>
-                <w:szCs w:val="26"/>
-              </w:rPr>
-              <w:t>Nhân viên thu ngân xuất hóa đơn.</w:t>
-            </w:r>
-          </w:p>
-          <w:p>
-            <w:pPr>
-              <w:pStyle w:val="ListParagraph"/>
-              <w:jc w:val="both"/>
-              <w:cnfStyle w:val="000000000000" w:firstRow="0" w:lastRow="0" w:firstColumn="0" w:lastColumn="0" w:oddVBand="0" w:evenVBand="0" w:oddHBand="0" w:evenHBand="0" w:firstRowFirstColumn="0" w:firstRowLastColumn="0" w:lastRowFirstColumn="0" w:lastRowLastColumn="0"/>
-              <w:rPr>
-                <w:rFonts w:asciiTheme="majorHAnsi" w:hAnsiTheme="majorHAnsi" w:cs="Times New Roman"/>
-                <w:sz w:val="26"/>
-                <w:szCs w:val="26"/>
-              </w:rPr>
-            </w:pPr>
-          </w:p>
-        </w:tc>
-      </w:tr>
-      <w:tr>
-        <w:trPr>
-          <w:cnfStyle w:val="000000100000" w:firstRow="0" w:lastRow="0" w:firstColumn="0" w:lastColumn="0" w:oddVBand="0" w:evenVBand="0" w:oddHBand="1" w:evenHBand="0" w:firstRowFirstColumn="0" w:firstRowLastColumn="0" w:lastRowFirstColumn="0" w:lastRowLastColumn="0"/>
-        </w:trPr>
-        <w:tc>
-          <w:tcPr>
-            <w:cnfStyle w:val="001000000000" w:firstRow="0" w:lastRow="0" w:firstColumn="1" w:lastColumn="0" w:oddVBand="0" w:evenVBand="0" w:oddHBand="0" w:evenHBand="0" w:firstRowFirstColumn="0" w:firstRowLastColumn="0" w:lastRowFirstColumn="0" w:lastRowLastColumn="0"/>
-            <w:tcW w:w="2827" w:type="dxa"/>
-          </w:tcPr>
-          <w:p>
-            <w:pPr>
-              <w:jc w:val="both"/>
-              <w:rPr>
-                <w:rFonts w:asciiTheme="majorHAnsi" w:hAnsiTheme="majorHAnsi" w:cs="Times New Roman"/>
-                <w:b w:val="0"/>
-                <w:sz w:val="26"/>
-                <w:szCs w:val="26"/>
-              </w:rPr>
-            </w:pPr>
-            <w:r>
-              <w:rPr>
-                <w:rFonts w:asciiTheme="majorHAnsi" w:hAnsiTheme="majorHAnsi" w:cs="Times New Roman"/>
-                <w:b w:val="0"/>
-                <w:sz w:val="26"/>
-                <w:szCs w:val="26"/>
-              </w:rPr>
-              <w:t>Dòng thay thế</w:t>
-            </w:r>
-          </w:p>
-        </w:tc>
-        <w:tc>
-          <w:tcPr>
-            <w:tcW w:w="6029" w:type="dxa"/>
-          </w:tcPr>
-          <w:p>
-            <w:pPr>
-              <w:pStyle w:val="ListParagraph"/>
-              <w:numPr>
-                <w:ilvl w:val="0"/>
-                <w:numId w:val="4"/>
-              </w:numPr>
-              <w:jc w:val="both"/>
-              <w:cnfStyle w:val="000000100000" w:firstRow="0" w:lastRow="0" w:firstColumn="0" w:lastColumn="0" w:oddVBand="0" w:evenVBand="0" w:oddHBand="1" w:evenHBand="0" w:firstRowFirstColumn="0" w:firstRowLastColumn="0" w:lastRowFirstColumn="0" w:lastRowLastColumn="0"/>
-              <w:rPr>
-                <w:rFonts w:asciiTheme="majorHAnsi" w:hAnsiTheme="majorHAnsi" w:cs="Times New Roman"/>
-                <w:sz w:val="26"/>
-                <w:szCs w:val="26"/>
-              </w:rPr>
-            </w:pPr>
-            <w:r>
-              <w:rPr>
-                <w:rFonts w:asciiTheme="majorHAnsi" w:hAnsiTheme="majorHAnsi" w:cs="Times New Roman"/>
-                <w:sz w:val="26"/>
-                <w:szCs w:val="26"/>
-              </w:rPr>
-              <w:t xml:space="preserve">Nếu tại bước </w:t>
-            </w:r>
-            <w:r>
-              <w:rPr>
-                <w:rFonts w:asciiTheme="majorHAnsi" w:hAnsiTheme="majorHAnsi" w:cs="Times New Roman"/>
-                <w:sz w:val="26"/>
-                <w:szCs w:val="26"/>
-              </w:rPr>
-              <w:t>2</w:t>
-            </w:r>
-            <w:r>
-              <w:rPr>
-                <w:rFonts w:asciiTheme="majorHAnsi" w:hAnsiTheme="majorHAnsi" w:cs="Times New Roman"/>
-                <w:sz w:val="26"/>
-                <w:szCs w:val="26"/>
-              </w:rPr>
-              <w:t xml:space="preserve">, bệnh nhân có BHYT, nhân viên thu ngân </w:t>
-            </w:r>
-            <w:r>
-              <w:rPr>
-                <w:rFonts w:asciiTheme="majorHAnsi" w:hAnsiTheme="majorHAnsi" w:cs="Times New Roman"/>
-                <w:sz w:val="26"/>
-                <w:szCs w:val="26"/>
-              </w:rPr>
-              <w:t>tính tiền</w:t>
-            </w:r>
-            <w:r>
-              <w:rPr>
-                <w:rFonts w:asciiTheme="majorHAnsi" w:hAnsiTheme="majorHAnsi" w:cs="Times New Roman"/>
-                <w:sz w:val="26"/>
-                <w:szCs w:val="26"/>
-              </w:rPr>
-              <w:t xml:space="preserve"> giảm trừ chi phí các loại thuốc có trong danh mục BHYT </w:t>
+              <w:t>A5: Tại bước 5, nếu doanh thu hằng tháng, hằng năm không thõa điều kiện thì từ chối kết nạp và kết thúc use case.</w:t>
             </w:r>
           </w:p>
         </w:tc>
@@ -3611,7 +1459,7 @@
         <w:rPr>
           <w:b/>
         </w:rPr>
-        <w:t>KHÁM CHỮA BỆNH NGOẠI TRÚ</w:t>
+        <w:t>Đăng ký Merchant</w:t>
       </w:r>
     </w:p>
     <w:p>
@@ -3622,9 +1470,9 @@
         <w:lastRenderedPageBreak/>
         <w:drawing>
           <wp:inline distT="0" distB="0" distL="0" distR="0">
-            <wp:extent cx="5733415" cy="4603425"/>
+            <wp:extent cx="4581525" cy="8324850"/>
             <wp:effectExtent l="0" t="0" r="0" b="0"/>
-            <wp:docPr id="2" name="Picture 1"/>
+            <wp:docPr id="4" name="Picture 4"/>
             <wp:cNvGraphicFramePr>
               <a:graphicFrameLocks xmlns:a="http://schemas.openxmlformats.org/drawingml/2006/main" noChangeAspect="1"/>
             </wp:cNvGraphicFramePr>
@@ -3653,7 +1501,7 @@
                   <pic:spPr bwMode="auto">
                     <a:xfrm>
                       <a:off x="0" y="0"/>
-                      <a:ext cx="5733415" cy="4603425"/>
+                      <a:ext cx="4581525" cy="8324850"/>
                     </a:xfrm>
                     <a:prstGeom prst="rect">
                       <a:avLst/>
@@ -3669,97 +1517,8 @@
           </wp:inline>
         </w:drawing>
       </w:r>
-    </w:p>
-    <w:p>
-      <w:pPr>
-        <w:ind w:left="360"/>
-        <w:jc w:val="both"/>
-      </w:pPr>
-      <w:r>
-        <w:rPr>
-          <w:u w:val="single"/>
-        </w:rPr>
-        <w:t>Sơ đồ hoạt động</w:t>
-      </w:r>
-      <w:r>
-        <w:t xml:space="preserve"> cho use-case </w:t>
-      </w:r>
-      <w:r>
-        <w:rPr>
-          <w:b/>
-        </w:rPr>
-        <w:t xml:space="preserve">KHÁM CHỮA BỆNH </w:t>
-      </w:r>
-      <w:r>
-        <w:rPr>
-          <w:b/>
-        </w:rPr>
-        <w:t>NỘI</w:t>
-      </w:r>
-      <w:r>
-        <w:rPr>
-          <w:b/>
-        </w:rPr>
-        <w:t xml:space="preserve"> TRÚ</w:t>
-      </w:r>
-    </w:p>
-    <w:p>
-      <w:r>
-        <w:rPr>
-          <w:noProof/>
-        </w:rPr>
-        <w:drawing>
-          <wp:inline distT="0" distB="0" distL="0" distR="0">
-            <wp:extent cx="5874202" cy="3022600"/>
-            <wp:effectExtent l="0" t="0" r="0" b="6350"/>
-            <wp:docPr id="5" name="Picture 201"/>
-            <wp:cNvGraphicFramePr>
-              <a:graphicFrameLocks xmlns:a="http://schemas.openxmlformats.org/drawingml/2006/main" noChangeAspect="1"/>
-            </wp:cNvGraphicFramePr>
-            <a:graphic xmlns:a="http://schemas.openxmlformats.org/drawingml/2006/main">
-              <a:graphicData uri="http://schemas.openxmlformats.org/drawingml/2006/picture">
-                <pic:pic xmlns:pic="http://schemas.openxmlformats.org/drawingml/2006/picture">
-                  <pic:nvPicPr>
-                    <pic:cNvPr id="0" name="Picture 5"/>
-                    <pic:cNvPicPr>
-                      <a:picLocks noChangeAspect="1" noChangeArrowheads="1"/>
-                    </pic:cNvPicPr>
-                  </pic:nvPicPr>
-                  <pic:blipFill rotWithShape="1">
-                    <a:blip r:embed="rId10">
-                      <a:extLst>
-                        <a:ext uri="{28A0092B-C50C-407E-A947-70E740481C1C}">
-                          <a14:useLocalDpi xmlns:a14="http://schemas.microsoft.com/office/drawing/2010/main" val="0"/>
-                        </a:ext>
-                      </a:extLst>
-                    </a:blip>
-                    <a:srcRect l="3766" t="8639" r="4518" b="3743"/>
-                    <a:stretch/>
-                  </pic:blipFill>
-                  <pic:spPr bwMode="auto">
-                    <a:xfrm>
-                      <a:off x="0" y="0"/>
-                      <a:ext cx="5880982" cy="3026089"/>
-                    </a:xfrm>
-                    <a:prstGeom prst="rect">
-                      <a:avLst/>
-                    </a:prstGeom>
-                    <a:noFill/>
-                    <a:ln>
-                      <a:noFill/>
-                    </a:ln>
-                    <a:extLst>
-                      <a:ext uri="{53640926-AAD7-44D8-BBD7-CCE9431645EC}">
-                        <a14:shadowObscured xmlns:a14="http://schemas.microsoft.com/office/drawing/2010/main"/>
-                      </a:ext>
-                    </a:extLst>
-                  </pic:spPr>
-                </pic:pic>
-              </a:graphicData>
-            </a:graphic>
-          </wp:inline>
-        </w:drawing>
-      </w:r>
+      <w:bookmarkStart w:id="0" w:name="_GoBack"/>
+      <w:bookmarkEnd w:id="0"/>
     </w:p>
     <w:p/>
     <w:p/>
@@ -3920,7 +1679,7 @@
                     </pic:cNvPicPr>
                   </pic:nvPicPr>
                   <pic:blipFill rotWithShape="1">
-                    <a:blip r:embed="rId11">
+                    <a:blip r:embed="rId10">
                       <a:extLst>
                         <a:ext uri="{28A0092B-C50C-407E-A947-70E740481C1C}">
                           <a14:useLocalDpi xmlns:a14="http://schemas.microsoft.com/office/drawing/2010/main" val="0"/>
@@ -3995,7 +1754,7 @@
                     </pic:cNvPicPr>
                   </pic:nvPicPr>
                   <pic:blipFill rotWithShape="1">
-                    <a:blip r:embed="rId12">
+                    <a:blip r:embed="rId11">
                       <a:extLst>
                         <a:ext uri="{28A0092B-C50C-407E-A947-70E740481C1C}">
                           <a14:useLocalDpi xmlns:a14="http://schemas.microsoft.com/office/drawing/2010/main" val="0"/>
@@ -4107,7 +1866,7 @@
                     </pic:cNvPicPr>
                   </pic:nvPicPr>
                   <pic:blipFill>
-                    <a:blip r:embed="rId13">
+                    <a:blip r:embed="rId12">
                       <a:extLst>
                         <a:ext uri="{28A0092B-C50C-407E-A947-70E740481C1C}">
                           <a14:useLocalDpi xmlns:a14="http://schemas.microsoft.com/office/drawing/2010/main" val="0"/>
@@ -4176,7 +1935,7 @@
                     </pic:cNvPicPr>
                   </pic:nvPicPr>
                   <pic:blipFill>
-                    <a:blip r:embed="rId14"/>
+                    <a:blip r:embed="rId13"/>
                     <a:srcRect l="6811" t="3942" r="10797" b="8606"/>
                     <a:stretch>
                       <a:fillRect/>
@@ -4521,6 +2280,7 @@
               <w:rPr>
                 <w:b w:val="0"/>
               </w:rPr>
+              <w:lastRenderedPageBreak/>
               <w:t>Dòng sự kiện phụ</w:t>
             </w:r>
           </w:p>
@@ -5020,6 +2780,7 @@
               <w:rPr>
                 <w:b w:val="0"/>
               </w:rPr>
+              <w:lastRenderedPageBreak/>
               <w:t>Điều kiện tiên quyết</w:t>
             </w:r>
           </w:p>
@@ -5153,7 +2914,7 @@
                     </pic:cNvPicPr>
                   </pic:nvPicPr>
                   <pic:blipFill>
-                    <a:blip r:embed="rId15"/>
+                    <a:blip r:embed="rId14"/>
                     <a:srcRect/>
                     <a:stretch>
                       <a:fillRect/>
@@ -5220,7 +2981,7 @@
                     </pic:cNvPicPr>
                   </pic:nvPicPr>
                   <pic:blipFill>
-                    <a:blip r:embed="rId16"/>
+                    <a:blip r:embed="rId15"/>
                     <a:srcRect/>
                     <a:stretch>
                       <a:fillRect/>
@@ -5300,7 +3061,7 @@
                     </pic:cNvPicPr>
                   </pic:nvPicPr>
                   <pic:blipFill>
-                    <a:blip r:embed="rId17"/>
+                    <a:blip r:embed="rId16"/>
                     <a:srcRect/>
                     <a:stretch>
                       <a:fillRect/>
@@ -5367,7 +3128,7 @@
                     </pic:cNvPicPr>
                   </pic:nvPicPr>
                   <pic:blipFill>
-                    <a:blip r:embed="rId18">
+                    <a:blip r:embed="rId17">
                       <a:extLst>
                         <a:ext uri="{28A0092B-C50C-407E-A947-70E740481C1C}">
                           <a14:useLocalDpi xmlns:a14="http://schemas.microsoft.com/office/drawing/2010/main" val="0"/>
@@ -5433,8 +3194,8 @@
     </w:p>
     <w:p/>
     <w:sectPr>
-      <w:footerReference w:type="even" r:id="rId19"/>
-      <w:footerReference w:type="default" r:id="rId20"/>
+      <w:footerReference w:type="even" r:id="rId18"/>
+      <w:footerReference w:type="default" r:id="rId19"/>
       <w:pgSz w:w="12240" w:h="15840"/>
       <w:pgMar w:top="1440" w:right="1800" w:bottom="1440" w:left="1800" w:header="720" w:footer="720" w:gutter="0"/>
       <w:cols w:space="720"/>
@@ -5537,7 +3298,7 @@
               <w:noProof/>
               <w:color w:val="595959" w:themeColor="text1" w:themeTint="A6"/>
             </w:rPr>
-            <w:t>16</w:t>
+            <w:t>14</w:t>
           </w:r>
           <w:r>
             <w:rPr>
@@ -5726,7 +3487,7 @@
               <w:noProof/>
               <w:color w:val="595959" w:themeColor="text1" w:themeTint="A6"/>
             </w:rPr>
-            <w:t>15</w:t>
+            <w:t>13</w:t>
           </w:r>
           <w:r>
             <w:rPr>
@@ -7143,7 +4904,7 @@
     <w:lsdException w:name="Table Web 2" w:semiHidden="1" w:unhideWhenUsed="1"/>
     <w:lsdException w:name="Table Web 3" w:semiHidden="1" w:unhideWhenUsed="1"/>
     <w:lsdException w:name="Balloon Text" w:semiHidden="1" w:unhideWhenUsed="1"/>
-    <w:lsdException w:name="Table Grid" w:semiHidden="1" w:uiPriority="1" w:unhideWhenUsed="1"/>
+    <w:lsdException w:name="Table Grid" w:uiPriority="1"/>
     <w:lsdException w:name="Table Theme" w:semiHidden="1" w:unhideWhenUsed="1"/>
     <w:lsdException w:name="Placeholder Text" w:semiHidden="1"/>
     <w:lsdException w:name="No Spacing" w:uiPriority="1" w:qFormat="1"/>
@@ -8680,7 +6441,7 @@
     <w:charset w:val="00"/>
     <w:family w:val="roman"/>
     <w:pitch w:val="variable"/>
-    <w:sig w:usb0="E0002EFF" w:usb1="C000785B" w:usb2="00000009" w:usb3="00000000" w:csb0="000001FF" w:csb1="00000000"/>
+    <w:sig w:usb0="E0002EFF" w:usb1="C0007843" w:usb2="00000009" w:usb3="00000000" w:csb0="000001FF" w:csb1="00000000"/>
   </w:font>
   <w:font w:name="Courier New">
     <w:panose1 w:val="02070309020205020404"/>
@@ -8708,7 +6469,7 @@
     <w:charset w:val="00"/>
     <w:family w:val="swiss"/>
     <w:pitch w:val="variable"/>
-    <w:sig w:usb0="E0002AFF" w:usb1="C000247B" w:usb2="00000009" w:usb3="00000000" w:csb0="000001FF" w:csb1="00000000"/>
+    <w:sig w:usb0="E00002FF" w:usb1="4000ACFF" w:usb2="00000001" w:usb3="00000000" w:csb0="0000019F" w:csb1="00000000"/>
   </w:font>
   <w:font w:name="Tahoma">
     <w:panose1 w:val="020B0604030504040204"/>
@@ -8722,7 +6483,7 @@
     <w:charset w:val="00"/>
     <w:family w:val="swiss"/>
     <w:pitch w:val="variable"/>
-    <w:sig w:usb0="E0002AFF" w:usb1="C000247B" w:usb2="00000009" w:usb3="00000000" w:csb0="000001FF" w:csb1="00000000"/>
+    <w:sig w:usb0="A00002EF" w:usb1="4000207B" w:usb2="00000000" w:usb3="00000000" w:csb0="0000019F" w:csb1="00000000"/>
   </w:font>
 </w:fonts>
 </file>
@@ -8739,6 +6500,7 @@
   </w:compat>
   <w:rsids>
     <w:rsidRoot w:val="007F47D0"/>
+    <w:rsid w:val="00030630"/>
     <w:rsid w:val="006358D4"/>
     <w:rsid w:val="006F573F"/>
     <w:rsid w:val="007E7556"/>
@@ -8940,7 +6702,7 @@
     <w:lsdException w:name="Table Web 2" w:semiHidden="1" w:unhideWhenUsed="1"/>
     <w:lsdException w:name="Table Web 3" w:semiHidden="1" w:unhideWhenUsed="1"/>
     <w:lsdException w:name="Balloon Text" w:semiHidden="1" w:unhideWhenUsed="1"/>
-    <w:lsdException w:name="Table Grid" w:semiHidden="1" w:uiPriority="59" w:unhideWhenUsed="1"/>
+    <w:lsdException w:name="Table Grid" w:uiPriority="59"/>
     <w:lsdException w:name="Table Theme" w:semiHidden="1" w:unhideWhenUsed="1"/>
     <w:lsdException w:name="Placeholder Text" w:semiHidden="1"/>
     <w:lsdException w:name="No Spacing" w:uiPriority="1" w:qFormat="1"/>
@@ -9543,7 +7305,7 @@
 </file>
 
 <file path=customXml/itemProps1.xml><?xml version="1.0" encoding="utf-8"?>
-<ds:datastoreItem xmlns:ds="http://schemas.openxmlformats.org/officeDocument/2006/customXml" ds:itemID="{892DFD52-EB1D-487E-A786-C5CE2894EFC2}">
+<ds:datastoreItem xmlns:ds="http://schemas.openxmlformats.org/officeDocument/2006/customXml" ds:itemID="{FFBEB704-A1BD-4504-A7BA-450D9908AF69}">
   <ds:schemaRefs>
     <ds:schemaRef ds:uri="http://schemas.openxmlformats.org/officeDocument/2006/bibliography"/>
   </ds:schemaRefs>

</xml_diff>

<commit_message>
update MauBaoCao/BaoCaoLan1.docx with uc truy hoi, tra hang
</commit_message>
<xml_diff>
--- a/MauBaoCao/BaoCaoLan1.docx
+++ b/MauBaoCao/BaoCaoLan1.docx
@@ -2121,8 +2121,6 @@
               </w:rPr>
               <w:t>Sao kê tài khoản</w:t>
             </w:r>
-            <w:bookmarkStart w:id="0" w:name="_GoBack"/>
-            <w:bookmarkEnd w:id="0"/>
           </w:p>
         </w:tc>
       </w:tr>
@@ -2431,6 +2429,1062 @@
           <w:szCs w:val="26"/>
         </w:rPr>
       </w:pPr>
+    </w:p>
+    <w:p>
+      <w:pPr>
+        <w:rPr>
+          <w:rFonts w:asciiTheme="majorHAnsi" w:hAnsiTheme="majorHAnsi"/>
+          <w:szCs w:val="26"/>
+        </w:rPr>
+      </w:pPr>
+    </w:p>
+    <w:tbl>
+      <w:tblPr>
+        <w:tblStyle w:val="PlainTable11"/>
+        <w:tblW w:w="9355" w:type="dxa"/>
+        <w:tblLook w:val="04A0" w:firstRow="1" w:lastRow="0" w:firstColumn="1" w:lastColumn="0" w:noHBand="0" w:noVBand="1"/>
+      </w:tblPr>
+      <w:tblGrid>
+        <w:gridCol w:w="2093"/>
+        <w:gridCol w:w="7262"/>
+      </w:tblGrid>
+      <w:tr>
+        <w:trPr>
+          <w:cnfStyle w:val="100000000000" w:firstRow="1" w:lastRow="0" w:firstColumn="0" w:lastColumn="0" w:oddVBand="0" w:evenVBand="0" w:oddHBand="0" w:evenHBand="0" w:firstRowFirstColumn="0" w:firstRowLastColumn="0" w:lastRowFirstColumn="0" w:lastRowLastColumn="0"/>
+          <w:trHeight w:val="629"/>
+        </w:trPr>
+        <w:tc>
+          <w:tcPr>
+            <w:cnfStyle w:val="001000000000" w:firstRow="0" w:lastRow="0" w:firstColumn="1" w:lastColumn="0" w:oddVBand="0" w:evenVBand="0" w:oddHBand="0" w:evenHBand="0" w:firstRowFirstColumn="0" w:firstRowLastColumn="0" w:lastRowFirstColumn="0" w:lastRowLastColumn="0"/>
+            <w:tcW w:w="2093" w:type="dxa"/>
+            <w:shd w:val="clear" w:color="auto" w:fill="4F81BD" w:themeFill="accent1"/>
+          </w:tcPr>
+          <w:p>
+            <w:pPr>
+              <w:spacing w:line="276" w:lineRule="auto"/>
+              <w:jc w:val="both"/>
+              <w:rPr>
+                <w:rFonts w:asciiTheme="majorHAnsi" w:hAnsiTheme="majorHAnsi" w:cs="Times New Roman"/>
+                <w:sz w:val="26"/>
+                <w:szCs w:val="26"/>
+              </w:rPr>
+            </w:pPr>
+            <w:r>
+              <w:rPr>
+                <w:rFonts w:asciiTheme="majorHAnsi" w:hAnsiTheme="majorHAnsi" w:cs="Times New Roman"/>
+                <w:sz w:val="26"/>
+                <w:szCs w:val="26"/>
+              </w:rPr>
+              <w:t>Tên Use Case</w:t>
+            </w:r>
+          </w:p>
+        </w:tc>
+        <w:tc>
+          <w:tcPr>
+            <w:tcW w:w="7262" w:type="dxa"/>
+            <w:shd w:val="clear" w:color="auto" w:fill="4F81BD" w:themeFill="accent1"/>
+          </w:tcPr>
+          <w:p>
+            <w:pPr>
+              <w:spacing w:line="276" w:lineRule="auto"/>
+              <w:jc w:val="both"/>
+              <w:cnfStyle w:val="100000000000" w:firstRow="1" w:lastRow="0" w:firstColumn="0" w:lastColumn="0" w:oddVBand="0" w:evenVBand="0" w:oddHBand="0" w:evenHBand="0" w:firstRowFirstColumn="0" w:firstRowLastColumn="0" w:lastRowFirstColumn="0" w:lastRowLastColumn="0"/>
+              <w:rPr>
+                <w:rFonts w:asciiTheme="majorHAnsi" w:hAnsiTheme="majorHAnsi" w:cs="Times New Roman"/>
+                <w:color w:val="000000" w:themeColor="text1"/>
+                <w:sz w:val="26"/>
+                <w:szCs w:val="26"/>
+              </w:rPr>
+            </w:pPr>
+            <w:r>
+              <w:rPr>
+                <w:rFonts w:asciiTheme="majorHAnsi" w:hAnsiTheme="majorHAnsi" w:cs="Times New Roman"/>
+                <w:color w:val="000000" w:themeColor="text1"/>
+                <w:sz w:val="26"/>
+                <w:szCs w:val="26"/>
+              </w:rPr>
+              <w:t>Truy Hồi</w:t>
+            </w:r>
+          </w:p>
+        </w:tc>
+      </w:tr>
+      <w:tr>
+        <w:trPr>
+          <w:cnfStyle w:val="000000100000" w:firstRow="0" w:lastRow="0" w:firstColumn="0" w:lastColumn="0" w:oddVBand="0" w:evenVBand="0" w:oddHBand="1" w:evenHBand="0" w:firstRowFirstColumn="0" w:firstRowLastColumn="0" w:lastRowFirstColumn="0" w:lastRowLastColumn="0"/>
+          <w:trHeight w:val="1189"/>
+        </w:trPr>
+        <w:tc>
+          <w:tcPr>
+            <w:cnfStyle w:val="001000000000" w:firstRow="0" w:lastRow="0" w:firstColumn="1" w:lastColumn="0" w:oddVBand="0" w:evenVBand="0" w:oddHBand="0" w:evenHBand="0" w:firstRowFirstColumn="0" w:firstRowLastColumn="0" w:lastRowFirstColumn="0" w:lastRowLastColumn="0"/>
+            <w:tcW w:w="2093" w:type="dxa"/>
+          </w:tcPr>
+          <w:p>
+            <w:pPr>
+              <w:spacing w:line="276" w:lineRule="auto"/>
+              <w:jc w:val="both"/>
+              <w:rPr>
+                <w:rFonts w:asciiTheme="majorHAnsi" w:hAnsiTheme="majorHAnsi" w:cs="Times New Roman"/>
+                <w:sz w:val="26"/>
+                <w:szCs w:val="26"/>
+              </w:rPr>
+            </w:pPr>
+            <w:r>
+              <w:rPr>
+                <w:rFonts w:asciiTheme="majorHAnsi" w:hAnsiTheme="majorHAnsi" w:cs="Times New Roman"/>
+                <w:sz w:val="26"/>
+                <w:szCs w:val="26"/>
+              </w:rPr>
+              <w:t>Mô tả</w:t>
+            </w:r>
+          </w:p>
+        </w:tc>
+        <w:tc>
+          <w:tcPr>
+            <w:tcW w:w="7262" w:type="dxa"/>
+          </w:tcPr>
+          <w:p>
+            <w:pPr>
+              <w:numPr>
+                <w:ilvl w:val="0"/>
+                <w:numId w:val="4"/>
+              </w:numPr>
+              <w:spacing w:line="276" w:lineRule="auto"/>
+              <w:jc w:val="both"/>
+              <w:cnfStyle w:val="000000100000" w:firstRow="0" w:lastRow="0" w:firstColumn="0" w:lastColumn="0" w:oddVBand="0" w:evenVBand="0" w:oddHBand="1" w:evenHBand="0" w:firstRowFirstColumn="0" w:firstRowLastColumn="0" w:lastRowFirstColumn="0" w:lastRowLastColumn="0"/>
+              <w:rPr>
+                <w:rFonts w:asciiTheme="majorHAnsi" w:hAnsiTheme="majorHAnsi" w:cs="Times New Roman"/>
+                <w:sz w:val="26"/>
+                <w:szCs w:val="26"/>
+              </w:rPr>
+            </w:pPr>
+            <w:r>
+              <w:rPr>
+                <w:rFonts w:asciiTheme="majorHAnsi" w:hAnsiTheme="majorHAnsi" w:cs="Times New Roman"/>
+                <w:sz w:val="26"/>
+                <w:szCs w:val="26"/>
+              </w:rPr>
+              <w:t>UC bắt đầu khi ngân hàng gửi bản sao kê đến shopper, shopper không đồng ý với bản sao kê này</w:t>
+            </w:r>
+          </w:p>
+          <w:p>
+            <w:pPr>
+              <w:numPr>
+                <w:ilvl w:val="0"/>
+                <w:numId w:val="4"/>
+              </w:numPr>
+              <w:spacing w:line="276" w:lineRule="auto"/>
+              <w:jc w:val="both"/>
+              <w:cnfStyle w:val="000000100000" w:firstRow="0" w:lastRow="0" w:firstColumn="0" w:lastColumn="0" w:oddVBand="0" w:evenVBand="0" w:oddHBand="1" w:evenHBand="0" w:firstRowFirstColumn="0" w:firstRowLastColumn="0" w:lastRowFirstColumn="0" w:lastRowLastColumn="0"/>
+              <w:rPr>
+                <w:rFonts w:asciiTheme="majorHAnsi" w:hAnsiTheme="majorHAnsi" w:cs="Times New Roman"/>
+                <w:sz w:val="26"/>
+                <w:szCs w:val="26"/>
+              </w:rPr>
+            </w:pPr>
+            <w:r>
+              <w:rPr>
+                <w:rFonts w:asciiTheme="majorHAnsi" w:hAnsiTheme="majorHAnsi" w:cs="Times New Roman"/>
+                <w:sz w:val="26"/>
+                <w:szCs w:val="26"/>
+              </w:rPr>
+              <w:t xml:space="preserve">UC </w:t>
+            </w:r>
+            <w:r>
+              <w:rPr>
+                <w:rFonts w:asciiTheme="majorHAnsi" w:hAnsiTheme="majorHAnsi" w:cs="Times New Roman"/>
+                <w:sz w:val="26"/>
+                <w:szCs w:val="26"/>
+              </w:rPr>
+              <w:t>nhằm mo tả quá trình ngân hàng gửi sao kê đến từng shopper</w:t>
+            </w:r>
+          </w:p>
+        </w:tc>
+      </w:tr>
+      <w:tr>
+        <w:trPr>
+          <w:trHeight w:val="2204"/>
+        </w:trPr>
+        <w:tc>
+          <w:tcPr>
+            <w:cnfStyle w:val="001000000000" w:firstRow="0" w:lastRow="0" w:firstColumn="1" w:lastColumn="0" w:oddVBand="0" w:evenVBand="0" w:oddHBand="0" w:evenHBand="0" w:firstRowFirstColumn="0" w:firstRowLastColumn="0" w:lastRowFirstColumn="0" w:lastRowLastColumn="0"/>
+            <w:tcW w:w="2093" w:type="dxa"/>
+          </w:tcPr>
+          <w:p>
+            <w:pPr>
+              <w:spacing w:line="276" w:lineRule="auto"/>
+              <w:jc w:val="both"/>
+              <w:rPr>
+                <w:rFonts w:asciiTheme="majorHAnsi" w:hAnsiTheme="majorHAnsi" w:cs="Times New Roman"/>
+                <w:sz w:val="26"/>
+                <w:szCs w:val="26"/>
+              </w:rPr>
+            </w:pPr>
+            <w:r>
+              <w:rPr>
+                <w:rFonts w:asciiTheme="majorHAnsi" w:hAnsiTheme="majorHAnsi" w:cs="Times New Roman"/>
+                <w:sz w:val="26"/>
+                <w:szCs w:val="26"/>
+              </w:rPr>
+              <w:t>Dòng cơ bản</w:t>
+            </w:r>
+          </w:p>
+        </w:tc>
+        <w:tc>
+          <w:tcPr>
+            <w:tcW w:w="7262" w:type="dxa"/>
+          </w:tcPr>
+          <w:p>
+            <w:pPr>
+              <w:numPr>
+                <w:ilvl w:val="0"/>
+                <w:numId w:val="6"/>
+              </w:numPr>
+              <w:spacing w:line="276" w:lineRule="auto"/>
+              <w:jc w:val="both"/>
+              <w:cnfStyle w:val="000000000000" w:firstRow="0" w:lastRow="0" w:firstColumn="0" w:lastColumn="0" w:oddVBand="0" w:evenVBand="0" w:oddHBand="0" w:evenHBand="0" w:firstRowFirstColumn="0" w:firstRowLastColumn="0" w:lastRowFirstColumn="0" w:lastRowLastColumn="0"/>
+              <w:rPr>
+                <w:rFonts w:asciiTheme="majorHAnsi" w:hAnsiTheme="majorHAnsi" w:cs="Times New Roman"/>
+                <w:sz w:val="26"/>
+                <w:szCs w:val="26"/>
+              </w:rPr>
+            </w:pPr>
+            <w:r>
+              <w:rPr>
+                <w:rFonts w:asciiTheme="majorHAnsi" w:hAnsiTheme="majorHAnsi" w:cs="Times New Roman"/>
+                <w:sz w:val="26"/>
+                <w:szCs w:val="26"/>
+              </w:rPr>
+              <w:t xml:space="preserve">Thực hiện use case </w:t>
+            </w:r>
+            <w:r>
+              <w:rPr>
+                <w:rFonts w:asciiTheme="majorHAnsi" w:hAnsiTheme="majorHAnsi" w:cs="Times New Roman"/>
+                <w:b/>
+                <w:i/>
+                <w:sz w:val="26"/>
+                <w:szCs w:val="26"/>
+              </w:rPr>
+              <w:t>Truy Hồi</w:t>
+            </w:r>
+          </w:p>
+          <w:p>
+            <w:pPr>
+              <w:numPr>
+                <w:ilvl w:val="0"/>
+                <w:numId w:val="6"/>
+              </w:numPr>
+              <w:spacing w:line="276" w:lineRule="auto"/>
+              <w:jc w:val="both"/>
+              <w:cnfStyle w:val="000000000000" w:firstRow="0" w:lastRow="0" w:firstColumn="0" w:lastColumn="0" w:oddVBand="0" w:evenVBand="0" w:oddHBand="0" w:evenHBand="0" w:firstRowFirstColumn="0" w:firstRowLastColumn="0" w:lastRowFirstColumn="0" w:lastRowLastColumn="0"/>
+              <w:rPr>
+                <w:rFonts w:asciiTheme="majorHAnsi" w:hAnsiTheme="majorHAnsi" w:cs="Times New Roman"/>
+                <w:sz w:val="26"/>
+                <w:szCs w:val="26"/>
+              </w:rPr>
+            </w:pPr>
+            <w:r>
+              <w:rPr>
+                <w:rFonts w:asciiTheme="majorHAnsi" w:hAnsiTheme="majorHAnsi" w:cs="Times New Roman"/>
+                <w:sz w:val="26"/>
+                <w:szCs w:val="26"/>
+              </w:rPr>
+              <w:t>Ngân hàng gửi bản sao kê đến từng shopper</w:t>
+            </w:r>
+            <w:r>
+              <w:rPr>
+                <w:rFonts w:asciiTheme="majorHAnsi" w:hAnsiTheme="majorHAnsi" w:cs="Times New Roman"/>
+                <w:sz w:val="26"/>
+                <w:szCs w:val="26"/>
+              </w:rPr>
+              <w:t xml:space="preserve"> </w:t>
+            </w:r>
+          </w:p>
+          <w:p>
+            <w:pPr>
+              <w:numPr>
+                <w:ilvl w:val="0"/>
+                <w:numId w:val="6"/>
+              </w:numPr>
+              <w:spacing w:line="276" w:lineRule="auto"/>
+              <w:jc w:val="both"/>
+              <w:cnfStyle w:val="000000000000" w:firstRow="0" w:lastRow="0" w:firstColumn="0" w:lastColumn="0" w:oddVBand="0" w:evenVBand="0" w:oddHBand="0" w:evenHBand="0" w:firstRowFirstColumn="0" w:firstRowLastColumn="0" w:lastRowFirstColumn="0" w:lastRowLastColumn="0"/>
+              <w:rPr>
+                <w:rFonts w:asciiTheme="majorHAnsi" w:hAnsiTheme="majorHAnsi" w:cs="Times New Roman"/>
+                <w:sz w:val="26"/>
+                <w:szCs w:val="26"/>
+              </w:rPr>
+            </w:pPr>
+            <w:r>
+              <w:rPr>
+                <w:rFonts w:asciiTheme="majorHAnsi" w:hAnsiTheme="majorHAnsi" w:cs="Times New Roman"/>
+                <w:sz w:val="26"/>
+                <w:szCs w:val="26"/>
+              </w:rPr>
+              <w:t xml:space="preserve">Shopper không đồng ý với sao kê </w:t>
+            </w:r>
+          </w:p>
+          <w:p>
+            <w:pPr>
+              <w:numPr>
+                <w:ilvl w:val="0"/>
+                <w:numId w:val="6"/>
+              </w:numPr>
+              <w:spacing w:line="276" w:lineRule="auto"/>
+              <w:jc w:val="both"/>
+              <w:cnfStyle w:val="000000000000" w:firstRow="0" w:lastRow="0" w:firstColumn="0" w:lastColumn="0" w:oddVBand="0" w:evenVBand="0" w:oddHBand="0" w:evenHBand="0" w:firstRowFirstColumn="0" w:firstRowLastColumn="0" w:lastRowFirstColumn="0" w:lastRowLastColumn="0"/>
+              <w:rPr>
+                <w:rFonts w:asciiTheme="majorHAnsi" w:hAnsiTheme="majorHAnsi" w:cs="Times New Roman"/>
+                <w:sz w:val="26"/>
+                <w:szCs w:val="26"/>
+              </w:rPr>
+            </w:pPr>
+            <w:r>
+              <w:rPr>
+                <w:rFonts w:asciiTheme="majorHAnsi" w:hAnsiTheme="majorHAnsi" w:cs="Times New Roman"/>
+                <w:sz w:val="26"/>
+                <w:szCs w:val="26"/>
+              </w:rPr>
+              <w:t xml:space="preserve">Shopper yêu cầu ngân hàng xem xét </w:t>
+            </w:r>
+          </w:p>
+          <w:p>
+            <w:pPr>
+              <w:numPr>
+                <w:ilvl w:val="0"/>
+                <w:numId w:val="6"/>
+              </w:numPr>
+              <w:spacing w:line="276" w:lineRule="auto"/>
+              <w:jc w:val="both"/>
+              <w:cnfStyle w:val="000000000000" w:firstRow="0" w:lastRow="0" w:firstColumn="0" w:lastColumn="0" w:oddVBand="0" w:evenVBand="0" w:oddHBand="0" w:evenHBand="0" w:firstRowFirstColumn="0" w:firstRowLastColumn="0" w:lastRowFirstColumn="0" w:lastRowLastColumn="0"/>
+              <w:rPr>
+                <w:rFonts w:asciiTheme="majorHAnsi" w:hAnsiTheme="majorHAnsi" w:cs="Times New Roman"/>
+                <w:sz w:val="26"/>
+                <w:szCs w:val="26"/>
+              </w:rPr>
+            </w:pPr>
+            <w:r>
+              <w:rPr>
+                <w:rFonts w:asciiTheme="majorHAnsi" w:hAnsiTheme="majorHAnsi" w:cs="Times New Roman"/>
+                <w:sz w:val="26"/>
+                <w:szCs w:val="26"/>
+              </w:rPr>
+              <w:t>Ngân hàng truy vấn thông tin</w:t>
+            </w:r>
+          </w:p>
+          <w:p>
+            <w:pPr>
+              <w:numPr>
+                <w:ilvl w:val="0"/>
+                <w:numId w:val="6"/>
+              </w:numPr>
+              <w:spacing w:line="276" w:lineRule="auto"/>
+              <w:jc w:val="both"/>
+              <w:cnfStyle w:val="000000000000" w:firstRow="0" w:lastRow="0" w:firstColumn="0" w:lastColumn="0" w:oddVBand="0" w:evenVBand="0" w:oddHBand="0" w:evenHBand="0" w:firstRowFirstColumn="0" w:firstRowLastColumn="0" w:lastRowFirstColumn="0" w:lastRowLastColumn="0"/>
+              <w:rPr>
+                <w:rFonts w:asciiTheme="majorHAnsi" w:hAnsiTheme="majorHAnsi" w:cs="Times New Roman"/>
+                <w:sz w:val="26"/>
+                <w:szCs w:val="26"/>
+              </w:rPr>
+            </w:pPr>
+            <w:r>
+              <w:rPr>
+                <w:rFonts w:asciiTheme="majorHAnsi" w:hAnsiTheme="majorHAnsi" w:cs="Times New Roman"/>
+                <w:sz w:val="26"/>
+                <w:szCs w:val="26"/>
+              </w:rPr>
+              <w:t>Ngân hàng yêu cầu merchant xác nhận giao dịch</w:t>
+            </w:r>
+          </w:p>
+        </w:tc>
+      </w:tr>
+      <w:tr>
+        <w:trPr>
+          <w:cnfStyle w:val="000000100000" w:firstRow="0" w:lastRow="0" w:firstColumn="0" w:lastColumn="0" w:oddVBand="0" w:evenVBand="0" w:oddHBand="1" w:evenHBand="0" w:firstRowFirstColumn="0" w:firstRowLastColumn="0" w:lastRowFirstColumn="0" w:lastRowLastColumn="0"/>
+          <w:trHeight w:val="890"/>
+        </w:trPr>
+        <w:tc>
+          <w:tcPr>
+            <w:cnfStyle w:val="001000000000" w:firstRow="0" w:lastRow="0" w:firstColumn="1" w:lastColumn="0" w:oddVBand="0" w:evenVBand="0" w:oddHBand="0" w:evenHBand="0" w:firstRowFirstColumn="0" w:firstRowLastColumn="0" w:lastRowFirstColumn="0" w:lastRowLastColumn="0"/>
+            <w:tcW w:w="2093" w:type="dxa"/>
+          </w:tcPr>
+          <w:p>
+            <w:pPr>
+              <w:spacing w:line="276" w:lineRule="auto"/>
+              <w:jc w:val="both"/>
+              <w:rPr>
+                <w:rFonts w:asciiTheme="majorHAnsi" w:hAnsiTheme="majorHAnsi" w:cs="Times New Roman"/>
+                <w:sz w:val="26"/>
+                <w:szCs w:val="26"/>
+              </w:rPr>
+            </w:pPr>
+            <w:r>
+              <w:rPr>
+                <w:rFonts w:asciiTheme="majorHAnsi" w:hAnsiTheme="majorHAnsi" w:cs="Times New Roman"/>
+                <w:sz w:val="26"/>
+                <w:szCs w:val="26"/>
+              </w:rPr>
+              <w:t>Dòng thay thế</w:t>
+            </w:r>
+          </w:p>
+        </w:tc>
+        <w:tc>
+          <w:tcPr>
+            <w:tcW w:w="7262" w:type="dxa"/>
+          </w:tcPr>
+          <w:p>
+            <w:pPr>
+              <w:keepNext/>
+              <w:numPr>
+                <w:ilvl w:val="0"/>
+                <w:numId w:val="4"/>
+              </w:numPr>
+              <w:spacing w:line="276" w:lineRule="auto"/>
+              <w:jc w:val="both"/>
+              <w:cnfStyle w:val="000000100000" w:firstRow="0" w:lastRow="0" w:firstColumn="0" w:lastColumn="0" w:oddVBand="0" w:evenVBand="0" w:oddHBand="1" w:evenHBand="0" w:firstRowFirstColumn="0" w:firstRowLastColumn="0" w:lastRowFirstColumn="0" w:lastRowLastColumn="0"/>
+              <w:rPr>
+                <w:rFonts w:asciiTheme="majorHAnsi" w:hAnsiTheme="majorHAnsi" w:cs="Times New Roman"/>
+                <w:sz w:val="26"/>
+                <w:szCs w:val="26"/>
+              </w:rPr>
+            </w:pPr>
+            <w:r>
+              <w:rPr>
+                <w:rFonts w:asciiTheme="majorHAnsi" w:hAnsiTheme="majorHAnsi" w:cs="Times New Roman"/>
+                <w:sz w:val="26"/>
+                <w:szCs w:val="26"/>
+              </w:rPr>
+              <w:t>A6: Nếu lỗi merchant sẽ chỉnh sửa lại thông tin cho shopper</w:t>
+            </w:r>
+          </w:p>
+          <w:p>
+            <w:pPr>
+              <w:keepNext/>
+              <w:spacing w:line="276" w:lineRule="auto"/>
+              <w:ind w:left="1440"/>
+              <w:jc w:val="both"/>
+              <w:cnfStyle w:val="000000100000" w:firstRow="0" w:lastRow="0" w:firstColumn="0" w:lastColumn="0" w:oddVBand="0" w:evenVBand="0" w:oddHBand="1" w:evenHBand="0" w:firstRowFirstColumn="0" w:firstRowLastColumn="0" w:lastRowFirstColumn="0" w:lastRowLastColumn="0"/>
+              <w:rPr>
+                <w:rFonts w:asciiTheme="majorHAnsi" w:hAnsiTheme="majorHAnsi" w:cs="Times New Roman"/>
+                <w:sz w:val="26"/>
+                <w:szCs w:val="26"/>
+              </w:rPr>
+            </w:pPr>
+          </w:p>
+        </w:tc>
+      </w:tr>
+    </w:tbl>
+    <w:p>
+      <w:pPr>
+        <w:rPr>
+          <w:rFonts w:asciiTheme="majorHAnsi" w:hAnsiTheme="majorHAnsi"/>
+          <w:szCs w:val="26"/>
+        </w:rPr>
+      </w:pPr>
+    </w:p>
+    <w:tbl>
+      <w:tblPr>
+        <w:tblStyle w:val="PlainTable11"/>
+        <w:tblW w:w="9108" w:type="dxa"/>
+        <w:tblLook w:val="04A0" w:firstRow="1" w:lastRow="0" w:firstColumn="1" w:lastColumn="0" w:noHBand="0" w:noVBand="1"/>
+      </w:tblPr>
+      <w:tblGrid>
+        <w:gridCol w:w="2088"/>
+        <w:gridCol w:w="7020"/>
+      </w:tblGrid>
+      <w:tr>
+        <w:trPr>
+          <w:cnfStyle w:val="100000000000" w:firstRow="1" w:lastRow="0" w:firstColumn="0" w:lastColumn="0" w:oddVBand="0" w:evenVBand="0" w:oddHBand="0" w:evenHBand="0" w:firstRowFirstColumn="0" w:firstRowLastColumn="0" w:lastRowFirstColumn="0" w:lastRowLastColumn="0"/>
+        </w:trPr>
+        <w:tc>
+          <w:tcPr>
+            <w:cnfStyle w:val="001000000000" w:firstRow="0" w:lastRow="0" w:firstColumn="1" w:lastColumn="0" w:oddVBand="0" w:evenVBand="0" w:oddHBand="0" w:evenHBand="0" w:firstRowFirstColumn="0" w:firstRowLastColumn="0" w:lastRowFirstColumn="0" w:lastRowLastColumn="0"/>
+            <w:tcW w:w="2088" w:type="dxa"/>
+            <w:shd w:val="clear" w:color="auto" w:fill="4F81BD" w:themeFill="accent1"/>
+          </w:tcPr>
+          <w:p>
+            <w:pPr>
+              <w:jc w:val="both"/>
+              <w:rPr>
+                <w:rFonts w:asciiTheme="majorHAnsi" w:hAnsiTheme="majorHAnsi" w:cs="Times New Roman"/>
+                <w:sz w:val="26"/>
+                <w:szCs w:val="26"/>
+              </w:rPr>
+            </w:pPr>
+            <w:r>
+              <w:rPr>
+                <w:rFonts w:asciiTheme="majorHAnsi" w:hAnsiTheme="majorHAnsi" w:cs="Times New Roman"/>
+                <w:sz w:val="26"/>
+                <w:szCs w:val="26"/>
+              </w:rPr>
+              <w:t>Tên use case</w:t>
+            </w:r>
+          </w:p>
+        </w:tc>
+        <w:tc>
+          <w:tcPr>
+            <w:tcW w:w="7020" w:type="dxa"/>
+            <w:shd w:val="clear" w:color="auto" w:fill="4F81BD" w:themeFill="accent1"/>
+          </w:tcPr>
+          <w:p>
+            <w:pPr>
+              <w:jc w:val="both"/>
+              <w:cnfStyle w:val="100000000000" w:firstRow="1" w:lastRow="0" w:firstColumn="0" w:lastColumn="0" w:oddVBand="0" w:evenVBand="0" w:oddHBand="0" w:evenHBand="0" w:firstRowFirstColumn="0" w:firstRowLastColumn="0" w:lastRowFirstColumn="0" w:lastRowLastColumn="0"/>
+              <w:rPr>
+                <w:rFonts w:asciiTheme="majorHAnsi" w:hAnsiTheme="majorHAnsi" w:cs="Times New Roman"/>
+                <w:sz w:val="26"/>
+                <w:szCs w:val="26"/>
+              </w:rPr>
+            </w:pPr>
+            <w:r>
+              <w:rPr>
+                <w:rFonts w:asciiTheme="majorHAnsi" w:hAnsiTheme="majorHAnsi" w:cs="Times New Roman"/>
+                <w:sz w:val="26"/>
+                <w:szCs w:val="26"/>
+              </w:rPr>
+              <w:t>Trả hàng</w:t>
+            </w:r>
+          </w:p>
+        </w:tc>
+      </w:tr>
+      <w:tr>
+        <w:trPr>
+          <w:cnfStyle w:val="000000100000" w:firstRow="0" w:lastRow="0" w:firstColumn="0" w:lastColumn="0" w:oddVBand="0" w:evenVBand="0" w:oddHBand="1" w:evenHBand="0" w:firstRowFirstColumn="0" w:firstRowLastColumn="0" w:lastRowFirstColumn="0" w:lastRowLastColumn="0"/>
+        </w:trPr>
+        <w:tc>
+          <w:tcPr>
+            <w:cnfStyle w:val="001000000000" w:firstRow="0" w:lastRow="0" w:firstColumn="1" w:lastColumn="0" w:oddVBand="0" w:evenVBand="0" w:oddHBand="0" w:evenHBand="0" w:firstRowFirstColumn="0" w:firstRowLastColumn="0" w:lastRowFirstColumn="0" w:lastRowLastColumn="0"/>
+            <w:tcW w:w="2088" w:type="dxa"/>
+          </w:tcPr>
+          <w:p>
+            <w:pPr>
+              <w:jc w:val="both"/>
+              <w:rPr>
+                <w:rFonts w:asciiTheme="majorHAnsi" w:hAnsiTheme="majorHAnsi" w:cs="Times New Roman"/>
+                <w:sz w:val="26"/>
+                <w:szCs w:val="26"/>
+              </w:rPr>
+            </w:pPr>
+            <w:r>
+              <w:rPr>
+                <w:rFonts w:asciiTheme="majorHAnsi" w:hAnsiTheme="majorHAnsi" w:cs="Times New Roman"/>
+                <w:sz w:val="26"/>
+                <w:szCs w:val="26"/>
+              </w:rPr>
+              <w:t>Giới thiệu:</w:t>
+            </w:r>
+          </w:p>
+        </w:tc>
+        <w:tc>
+          <w:tcPr>
+            <w:tcW w:w="7020" w:type="dxa"/>
+          </w:tcPr>
+          <w:p>
+            <w:pPr>
+              <w:jc w:val="both"/>
+              <w:cnfStyle w:val="000000100000" w:firstRow="0" w:lastRow="0" w:firstColumn="0" w:lastColumn="0" w:oddVBand="0" w:evenVBand="0" w:oddHBand="1" w:evenHBand="0" w:firstRowFirstColumn="0" w:firstRowLastColumn="0" w:lastRowFirstColumn="0" w:lastRowLastColumn="0"/>
+              <w:rPr>
+                <w:rFonts w:asciiTheme="majorHAnsi" w:hAnsiTheme="majorHAnsi" w:cs="Times New Roman"/>
+                <w:sz w:val="26"/>
+                <w:szCs w:val="26"/>
+              </w:rPr>
+            </w:pPr>
+            <w:r>
+              <w:rPr>
+                <w:rFonts w:asciiTheme="majorHAnsi" w:hAnsiTheme="majorHAnsi" w:cs="Times New Roman"/>
+                <w:sz w:val="26"/>
+                <w:szCs w:val="26"/>
+              </w:rPr>
+              <w:t xml:space="preserve">-UC bắt đầu khi </w:t>
+            </w:r>
+            <w:r>
+              <w:rPr>
+                <w:rFonts w:asciiTheme="majorHAnsi" w:hAnsiTheme="majorHAnsi" w:cs="Times New Roman"/>
+                <w:sz w:val="26"/>
+                <w:szCs w:val="26"/>
+              </w:rPr>
+              <w:t>shopper không hài lòng  với mặt hàng đã mua họ muốn đến merchant trả hàng.</w:t>
+            </w:r>
+          </w:p>
+          <w:p>
+            <w:pPr>
+              <w:jc w:val="both"/>
+              <w:cnfStyle w:val="000000100000" w:firstRow="0" w:lastRow="0" w:firstColumn="0" w:lastColumn="0" w:oddVBand="0" w:evenVBand="0" w:oddHBand="1" w:evenHBand="0" w:firstRowFirstColumn="0" w:firstRowLastColumn="0" w:lastRowFirstColumn="0" w:lastRowLastColumn="0"/>
+              <w:rPr>
+                <w:rFonts w:asciiTheme="majorHAnsi" w:hAnsiTheme="majorHAnsi" w:cs="Times New Roman"/>
+                <w:sz w:val="26"/>
+                <w:szCs w:val="26"/>
+              </w:rPr>
+            </w:pPr>
+            <w:r>
+              <w:rPr>
+                <w:rFonts w:asciiTheme="majorHAnsi" w:hAnsiTheme="majorHAnsi" w:cs="Times New Roman"/>
+                <w:sz w:val="26"/>
+                <w:szCs w:val="26"/>
+              </w:rPr>
+              <w:t xml:space="preserve">-UC </w:t>
+            </w:r>
+            <w:r>
+              <w:rPr>
+                <w:rFonts w:asciiTheme="majorHAnsi" w:hAnsiTheme="majorHAnsi" w:cs="Times New Roman"/>
+                <w:sz w:val="26"/>
+                <w:szCs w:val="26"/>
+              </w:rPr>
+              <w:t>nhằm mô tả quá trình trả hàng của shopper</w:t>
+            </w:r>
+          </w:p>
+          <w:p>
+            <w:pPr>
+              <w:jc w:val="both"/>
+              <w:cnfStyle w:val="000000100000" w:firstRow="0" w:lastRow="0" w:firstColumn="0" w:lastColumn="0" w:oddVBand="0" w:evenVBand="0" w:oddHBand="1" w:evenHBand="0" w:firstRowFirstColumn="0" w:firstRowLastColumn="0" w:lastRowFirstColumn="0" w:lastRowLastColumn="0"/>
+              <w:rPr>
+                <w:rFonts w:asciiTheme="majorHAnsi" w:hAnsiTheme="majorHAnsi" w:cs="Times New Roman"/>
+                <w:sz w:val="26"/>
+                <w:szCs w:val="26"/>
+              </w:rPr>
+            </w:pPr>
+          </w:p>
+        </w:tc>
+      </w:tr>
+      <w:tr>
+        <w:tc>
+          <w:tcPr>
+            <w:cnfStyle w:val="001000000000" w:firstRow="0" w:lastRow="0" w:firstColumn="1" w:lastColumn="0" w:oddVBand="0" w:evenVBand="0" w:oddHBand="0" w:evenHBand="0" w:firstRowFirstColumn="0" w:firstRowLastColumn="0" w:lastRowFirstColumn="0" w:lastRowLastColumn="0"/>
+            <w:tcW w:w="2088" w:type="dxa"/>
+          </w:tcPr>
+          <w:p>
+            <w:pPr>
+              <w:jc w:val="both"/>
+              <w:rPr>
+                <w:rFonts w:asciiTheme="majorHAnsi" w:hAnsiTheme="majorHAnsi" w:cs="Times New Roman"/>
+                <w:sz w:val="26"/>
+                <w:szCs w:val="26"/>
+              </w:rPr>
+            </w:pPr>
+            <w:r>
+              <w:rPr>
+                <w:rFonts w:asciiTheme="majorHAnsi" w:hAnsiTheme="majorHAnsi" w:cs="Times New Roman"/>
+                <w:sz w:val="26"/>
+                <w:szCs w:val="26"/>
+              </w:rPr>
+              <w:t>Dòng sự kiện cơ bản.</w:t>
+            </w:r>
+          </w:p>
+        </w:tc>
+        <w:tc>
+          <w:tcPr>
+            <w:tcW w:w="7020" w:type="dxa"/>
+          </w:tcPr>
+          <w:p>
+            <w:pPr>
+              <w:pStyle w:val="ListParagraph"/>
+              <w:numPr>
+                <w:ilvl w:val="0"/>
+                <w:numId w:val="7"/>
+              </w:numPr>
+              <w:spacing w:line="240" w:lineRule="auto"/>
+              <w:jc w:val="both"/>
+              <w:cnfStyle w:val="000000000000" w:firstRow="0" w:lastRow="0" w:firstColumn="0" w:lastColumn="0" w:oddVBand="0" w:evenVBand="0" w:oddHBand="0" w:evenHBand="0" w:firstRowFirstColumn="0" w:firstRowLastColumn="0" w:lastRowFirstColumn="0" w:lastRowLastColumn="0"/>
+              <w:rPr>
+                <w:rFonts w:asciiTheme="majorHAnsi" w:hAnsiTheme="majorHAnsi" w:cs="Times New Roman"/>
+                <w:sz w:val="26"/>
+                <w:szCs w:val="26"/>
+              </w:rPr>
+            </w:pPr>
+            <w:r>
+              <w:rPr>
+                <w:rFonts w:asciiTheme="majorHAnsi" w:hAnsiTheme="majorHAnsi" w:cs="Times New Roman"/>
+                <w:sz w:val="26"/>
+                <w:szCs w:val="26"/>
+              </w:rPr>
+              <w:t>Shopper trả hàng tại merchant</w:t>
+            </w:r>
+          </w:p>
+          <w:p>
+            <w:pPr>
+              <w:pStyle w:val="ListParagraph"/>
+              <w:numPr>
+                <w:ilvl w:val="0"/>
+                <w:numId w:val="7"/>
+              </w:numPr>
+              <w:spacing w:line="240" w:lineRule="auto"/>
+              <w:jc w:val="both"/>
+              <w:cnfStyle w:val="000000000000" w:firstRow="0" w:lastRow="0" w:firstColumn="0" w:lastColumn="0" w:oddVBand="0" w:evenVBand="0" w:oddHBand="0" w:evenHBand="0" w:firstRowFirstColumn="0" w:firstRowLastColumn="0" w:lastRowFirstColumn="0" w:lastRowLastColumn="0"/>
+              <w:rPr>
+                <w:rFonts w:asciiTheme="majorHAnsi" w:hAnsiTheme="majorHAnsi" w:cs="Times New Roman"/>
+                <w:sz w:val="26"/>
+                <w:szCs w:val="26"/>
+              </w:rPr>
+            </w:pPr>
+            <w:r>
+              <w:rPr>
+                <w:rFonts w:asciiTheme="majorHAnsi" w:hAnsiTheme="majorHAnsi" w:cs="Times New Roman"/>
+                <w:sz w:val="26"/>
+                <w:szCs w:val="26"/>
+              </w:rPr>
+              <w:t xml:space="preserve">Shopper quẹt thẻ qua máy pos </w:t>
+            </w:r>
+          </w:p>
+          <w:p>
+            <w:pPr>
+              <w:numPr>
+                <w:ilvl w:val="0"/>
+                <w:numId w:val="7"/>
+              </w:numPr>
+              <w:spacing w:line="276" w:lineRule="auto"/>
+              <w:jc w:val="both"/>
+              <w:cnfStyle w:val="000000000000" w:firstRow="0" w:lastRow="0" w:firstColumn="0" w:lastColumn="0" w:oddVBand="0" w:evenVBand="0" w:oddHBand="0" w:evenHBand="0" w:firstRowFirstColumn="0" w:firstRowLastColumn="0" w:lastRowFirstColumn="0" w:lastRowLastColumn="0"/>
+              <w:rPr>
+                <w:rFonts w:asciiTheme="majorHAnsi" w:hAnsiTheme="majorHAnsi" w:cs="Times New Roman"/>
+                <w:sz w:val="26"/>
+                <w:szCs w:val="26"/>
+              </w:rPr>
+            </w:pPr>
+            <w:r>
+              <w:rPr>
+                <w:rFonts w:asciiTheme="majorHAnsi" w:hAnsiTheme="majorHAnsi" w:cs="Times New Roman"/>
+                <w:sz w:val="26"/>
+                <w:szCs w:val="26"/>
+              </w:rPr>
+              <w:t>T</w:t>
+            </w:r>
+            <w:r>
+              <w:rPr>
+                <w:rFonts w:asciiTheme="majorHAnsi" w:hAnsiTheme="majorHAnsi" w:cs="Times New Roman"/>
+                <w:sz w:val="26"/>
+                <w:szCs w:val="26"/>
+              </w:rPr>
+              <w:t xml:space="preserve">hông tin thẻ được gửi ngay lập tức đến processor xử lý </w:t>
+            </w:r>
+            <w:r>
+              <w:rPr>
+                <w:rFonts w:asciiTheme="majorHAnsi" w:hAnsiTheme="majorHAnsi" w:cs="Times New Roman"/>
+                <w:sz w:val="26"/>
+                <w:szCs w:val="26"/>
+              </w:rPr>
+              <w:lastRenderedPageBreak/>
+              <w:t>chứng thực</w:t>
+            </w:r>
+            <w:r>
+              <w:rPr>
+                <w:rFonts w:asciiTheme="majorHAnsi" w:hAnsiTheme="majorHAnsi" w:cs="Times New Roman"/>
+                <w:sz w:val="26"/>
+                <w:szCs w:val="26"/>
+              </w:rPr>
+              <w:t xml:space="preserve"> </w:t>
+            </w:r>
+          </w:p>
+          <w:p>
+            <w:pPr>
+              <w:numPr>
+                <w:ilvl w:val="0"/>
+                <w:numId w:val="7"/>
+              </w:numPr>
+              <w:spacing w:line="276" w:lineRule="auto"/>
+              <w:jc w:val="both"/>
+              <w:cnfStyle w:val="000000000000" w:firstRow="0" w:lastRow="0" w:firstColumn="0" w:lastColumn="0" w:oddVBand="0" w:evenVBand="0" w:oddHBand="0" w:evenHBand="0" w:firstRowFirstColumn="0" w:firstRowLastColumn="0" w:lastRowFirstColumn="0" w:lastRowLastColumn="0"/>
+              <w:rPr>
+                <w:rFonts w:asciiTheme="majorHAnsi" w:hAnsiTheme="majorHAnsi" w:cs="Times New Roman"/>
+                <w:sz w:val="26"/>
+                <w:szCs w:val="26"/>
+              </w:rPr>
+            </w:pPr>
+            <w:r>
+              <w:rPr>
+                <w:rFonts w:asciiTheme="majorHAnsi" w:hAnsiTheme="majorHAnsi" w:cs="Times New Roman"/>
+                <w:sz w:val="26"/>
+                <w:szCs w:val="26"/>
+              </w:rPr>
+              <w:t>Chấp nhận giao dịch,</w:t>
+            </w:r>
+            <w:r>
+              <w:t xml:space="preserve"> </w:t>
+            </w:r>
+            <w:r>
+              <w:rPr>
+                <w:rFonts w:asciiTheme="majorHAnsi" w:hAnsiTheme="majorHAnsi" w:cs="Times New Roman"/>
+                <w:sz w:val="26"/>
+                <w:szCs w:val="26"/>
+              </w:rPr>
+              <w:t>thông tin giao dịch được lưu lại</w:t>
+            </w:r>
+            <w:r>
+              <w:rPr>
+                <w:rFonts w:asciiTheme="majorHAnsi" w:hAnsiTheme="majorHAnsi" w:cs="Times New Roman"/>
+                <w:sz w:val="26"/>
+                <w:szCs w:val="26"/>
+              </w:rPr>
+              <w:t xml:space="preserve"> </w:t>
+            </w:r>
+            <w:r>
+              <w:rPr>
+                <w:rFonts w:asciiTheme="majorHAnsi" w:hAnsiTheme="majorHAnsi" w:cs="Times New Roman"/>
+                <w:sz w:val="26"/>
+                <w:szCs w:val="26"/>
+              </w:rPr>
+              <w:t xml:space="preserve">merchant </w:t>
+            </w:r>
+          </w:p>
+          <w:p>
+            <w:pPr>
+              <w:numPr>
+                <w:ilvl w:val="0"/>
+                <w:numId w:val="7"/>
+              </w:numPr>
+              <w:spacing w:line="276" w:lineRule="auto"/>
+              <w:jc w:val="both"/>
+              <w:cnfStyle w:val="000000000000" w:firstRow="0" w:lastRow="0" w:firstColumn="0" w:lastColumn="0" w:oddVBand="0" w:evenVBand="0" w:oddHBand="0" w:evenHBand="0" w:firstRowFirstColumn="0" w:firstRowLastColumn="0" w:lastRowFirstColumn="0" w:lastRowLastColumn="0"/>
+              <w:rPr>
+                <w:rFonts w:asciiTheme="majorHAnsi" w:hAnsiTheme="majorHAnsi" w:cs="Times New Roman"/>
+                <w:sz w:val="26"/>
+                <w:szCs w:val="26"/>
+              </w:rPr>
+            </w:pPr>
+            <w:r>
+              <w:rPr>
+                <w:rFonts w:asciiTheme="majorHAnsi" w:hAnsiTheme="majorHAnsi" w:cs="Times New Roman"/>
+                <w:sz w:val="26"/>
+                <w:szCs w:val="26"/>
+              </w:rPr>
+              <w:t>Cuối ngày, tất cả các giao dịch trong ngày được tổng hợp, đóng gói theo từng</w:t>
+            </w:r>
+            <w:r>
+              <w:rPr>
+                <w:rFonts w:asciiTheme="majorHAnsi" w:hAnsiTheme="majorHAnsi" w:cs="Times New Roman"/>
+                <w:sz w:val="26"/>
+                <w:szCs w:val="26"/>
+              </w:rPr>
+              <w:t xml:space="preserve"> </w:t>
+            </w:r>
+            <w:r>
+              <w:rPr>
+                <w:rFonts w:asciiTheme="majorHAnsi" w:hAnsiTheme="majorHAnsi" w:cs="Times New Roman"/>
+                <w:sz w:val="26"/>
+                <w:szCs w:val="26"/>
+              </w:rPr>
+              <w:t>batch và gửi đến processor</w:t>
+            </w:r>
+          </w:p>
+          <w:p>
+            <w:pPr>
+              <w:numPr>
+                <w:ilvl w:val="0"/>
+                <w:numId w:val="7"/>
+              </w:numPr>
+              <w:spacing w:line="276" w:lineRule="auto"/>
+              <w:jc w:val="both"/>
+              <w:cnfStyle w:val="000000000000" w:firstRow="0" w:lastRow="0" w:firstColumn="0" w:lastColumn="0" w:oddVBand="0" w:evenVBand="0" w:oddHBand="0" w:evenHBand="0" w:firstRowFirstColumn="0" w:firstRowLastColumn="0" w:lastRowFirstColumn="0" w:lastRowLastColumn="0"/>
+              <w:rPr>
+                <w:rFonts w:asciiTheme="majorHAnsi" w:hAnsiTheme="majorHAnsi" w:cs="Times New Roman"/>
+                <w:sz w:val="26"/>
+                <w:szCs w:val="26"/>
+              </w:rPr>
+            </w:pPr>
+            <w:r>
+              <w:rPr>
+                <w:rFonts w:asciiTheme="majorHAnsi" w:hAnsiTheme="majorHAnsi" w:cs="Times New Roman"/>
+                <w:sz w:val="26"/>
+                <w:szCs w:val="26"/>
+              </w:rPr>
+              <w:t xml:space="preserve">Processor </w:t>
+            </w:r>
+            <w:r>
+              <w:rPr>
+                <w:rFonts w:asciiTheme="majorHAnsi" w:hAnsiTheme="majorHAnsi" w:cs="Times New Roman"/>
+                <w:sz w:val="26"/>
+                <w:szCs w:val="26"/>
+              </w:rPr>
+              <w:t>tổng hợp và gửi đến master</w:t>
+            </w:r>
+            <w:r>
+              <w:rPr>
+                <w:rFonts w:asciiTheme="majorHAnsi" w:hAnsiTheme="majorHAnsi" w:cs="Times New Roman"/>
+                <w:sz w:val="26"/>
+                <w:szCs w:val="26"/>
+              </w:rPr>
+              <w:t>.</w:t>
+            </w:r>
+          </w:p>
+          <w:p>
+            <w:pPr>
+              <w:numPr>
+                <w:ilvl w:val="0"/>
+                <w:numId w:val="7"/>
+              </w:numPr>
+              <w:spacing w:line="276" w:lineRule="auto"/>
+              <w:jc w:val="both"/>
+              <w:cnfStyle w:val="000000000000" w:firstRow="0" w:lastRow="0" w:firstColumn="0" w:lastColumn="0" w:oddVBand="0" w:evenVBand="0" w:oddHBand="0" w:evenHBand="0" w:firstRowFirstColumn="0" w:firstRowLastColumn="0" w:lastRowFirstColumn="0" w:lastRowLastColumn="0"/>
+              <w:rPr>
+                <w:rFonts w:asciiTheme="majorHAnsi" w:hAnsiTheme="majorHAnsi" w:cs="Times New Roman"/>
+                <w:sz w:val="26"/>
+                <w:szCs w:val="26"/>
+              </w:rPr>
+            </w:pPr>
+            <w:r>
+              <w:rPr>
+                <w:rFonts w:asciiTheme="majorHAnsi" w:hAnsiTheme="majorHAnsi" w:cs="Times New Roman"/>
+                <w:sz w:val="26"/>
+                <w:szCs w:val="26"/>
+              </w:rPr>
+              <w:t>M</w:t>
+            </w:r>
+            <w:r>
+              <w:rPr>
+                <w:rFonts w:asciiTheme="majorHAnsi" w:hAnsiTheme="majorHAnsi" w:cs="Times New Roman"/>
+                <w:sz w:val="26"/>
+                <w:szCs w:val="26"/>
+              </w:rPr>
+              <w:t>aster thanh toán các khoản tiền giao dịch cho merchant trong vòng 48 giờ</w:t>
+            </w:r>
+          </w:p>
+          <w:p>
+            <w:pPr>
+              <w:numPr>
+                <w:ilvl w:val="0"/>
+                <w:numId w:val="7"/>
+              </w:numPr>
+              <w:spacing w:line="276" w:lineRule="auto"/>
+              <w:jc w:val="both"/>
+              <w:cnfStyle w:val="000000000000" w:firstRow="0" w:lastRow="0" w:firstColumn="0" w:lastColumn="0" w:oddVBand="0" w:evenVBand="0" w:oddHBand="0" w:evenHBand="0" w:firstRowFirstColumn="0" w:firstRowLastColumn="0" w:lastRowFirstColumn="0" w:lastRowLastColumn="0"/>
+              <w:rPr>
+                <w:rFonts w:asciiTheme="majorHAnsi" w:hAnsiTheme="majorHAnsi" w:cs="Times New Roman"/>
+                <w:sz w:val="26"/>
+                <w:szCs w:val="26"/>
+              </w:rPr>
+            </w:pPr>
+            <w:r>
+              <w:rPr>
+                <w:rFonts w:asciiTheme="majorHAnsi" w:hAnsiTheme="majorHAnsi" w:cs="Times New Roman"/>
+                <w:sz w:val="26"/>
+                <w:szCs w:val="26"/>
+              </w:rPr>
+              <w:t>Thực hiện Use-case sao kê tài khoản.</w:t>
+            </w:r>
+          </w:p>
+          <w:p>
+            <w:pPr>
+              <w:pStyle w:val="ListParagraph"/>
+              <w:numPr>
+                <w:ilvl w:val="0"/>
+                <w:numId w:val="7"/>
+              </w:numPr>
+              <w:spacing w:line="240" w:lineRule="auto"/>
+              <w:jc w:val="both"/>
+              <w:cnfStyle w:val="000000000000" w:firstRow="0" w:lastRow="0" w:firstColumn="0" w:lastColumn="0" w:oddVBand="0" w:evenVBand="0" w:oddHBand="0" w:evenHBand="0" w:firstRowFirstColumn="0" w:firstRowLastColumn="0" w:lastRowFirstColumn="0" w:lastRowLastColumn="0"/>
+              <w:rPr>
+                <w:rFonts w:asciiTheme="majorHAnsi" w:hAnsiTheme="majorHAnsi" w:cs="Times New Roman"/>
+                <w:sz w:val="26"/>
+                <w:szCs w:val="26"/>
+              </w:rPr>
+            </w:pPr>
+            <w:r>
+              <w:rPr>
+                <w:rFonts w:asciiTheme="majorHAnsi" w:hAnsiTheme="majorHAnsi" w:cs="Times New Roman"/>
+                <w:sz w:val="26"/>
+                <w:szCs w:val="26"/>
+              </w:rPr>
+              <w:t xml:space="preserve">Ngân hàng </w:t>
+            </w:r>
+            <w:r>
+              <w:rPr>
+                <w:rFonts w:asciiTheme="majorHAnsi" w:hAnsiTheme="majorHAnsi" w:cs="Times New Roman"/>
+                <w:sz w:val="26"/>
+                <w:szCs w:val="26"/>
+              </w:rPr>
+              <w:t>yêu cầu thanh toán các khoản tiền đã giao dịch theo</w:t>
+            </w:r>
+            <w:r>
+              <w:rPr>
+                <w:rFonts w:asciiTheme="majorHAnsi" w:hAnsiTheme="majorHAnsi" w:cs="Times New Roman"/>
+                <w:sz w:val="26"/>
+                <w:szCs w:val="26"/>
+              </w:rPr>
+              <w:t xml:space="preserve"> </w:t>
+            </w:r>
+            <w:r>
+              <w:rPr>
+                <w:rFonts w:asciiTheme="majorHAnsi" w:hAnsiTheme="majorHAnsi" w:cs="Times New Roman"/>
+                <w:sz w:val="26"/>
+                <w:szCs w:val="26"/>
+              </w:rPr>
+              <w:t>quy định ngân hàng</w:t>
+            </w:r>
+          </w:p>
+        </w:tc>
+      </w:tr>
+      <w:tr>
+        <w:trPr>
+          <w:cnfStyle w:val="000000100000" w:firstRow="0" w:lastRow="0" w:firstColumn="0" w:lastColumn="0" w:oddVBand="0" w:evenVBand="0" w:oddHBand="1" w:evenHBand="0" w:firstRowFirstColumn="0" w:firstRowLastColumn="0" w:lastRowFirstColumn="0" w:lastRowLastColumn="0"/>
+        </w:trPr>
+        <w:tc>
+          <w:tcPr>
+            <w:cnfStyle w:val="001000000000" w:firstRow="0" w:lastRow="0" w:firstColumn="1" w:lastColumn="0" w:oddVBand="0" w:evenVBand="0" w:oddHBand="0" w:evenHBand="0" w:firstRowFirstColumn="0" w:firstRowLastColumn="0" w:lastRowFirstColumn="0" w:lastRowLastColumn="0"/>
+            <w:tcW w:w="2088" w:type="dxa"/>
+          </w:tcPr>
+          <w:p>
+            <w:pPr>
+              <w:jc w:val="both"/>
+              <w:rPr>
+                <w:rFonts w:asciiTheme="majorHAnsi" w:hAnsiTheme="majorHAnsi" w:cs="Times New Roman"/>
+                <w:sz w:val="26"/>
+                <w:szCs w:val="26"/>
+              </w:rPr>
+            </w:pPr>
+            <w:r>
+              <w:rPr>
+                <w:rFonts w:asciiTheme="majorHAnsi" w:hAnsiTheme="majorHAnsi" w:cs="Times New Roman"/>
+                <w:sz w:val="26"/>
+                <w:szCs w:val="26"/>
+              </w:rPr>
+              <w:lastRenderedPageBreak/>
+              <w:t>Dòng sự kiện thay thế.</w:t>
+            </w:r>
+          </w:p>
+        </w:tc>
+        <w:tc>
+          <w:tcPr>
+            <w:tcW w:w="7020" w:type="dxa"/>
+          </w:tcPr>
+          <w:p>
+            <w:pPr>
+              <w:ind w:left="360"/>
+              <w:jc w:val="both"/>
+              <w:cnfStyle w:val="000000100000" w:firstRow="0" w:lastRow="0" w:firstColumn="0" w:lastColumn="0" w:oddVBand="0" w:evenVBand="0" w:oddHBand="1" w:evenHBand="0" w:firstRowFirstColumn="0" w:firstRowLastColumn="0" w:lastRowFirstColumn="0" w:lastRowLastColumn="0"/>
+              <w:rPr>
+                <w:rFonts w:asciiTheme="majorHAnsi" w:hAnsiTheme="majorHAnsi" w:cs="Times New Roman"/>
+                <w:sz w:val="26"/>
+                <w:szCs w:val="26"/>
+              </w:rPr>
+            </w:pPr>
+            <w:r>
+              <w:rPr>
+                <w:rFonts w:asciiTheme="majorHAnsi" w:hAnsiTheme="majorHAnsi" w:cs="Times New Roman"/>
+                <w:sz w:val="26"/>
+                <w:szCs w:val="26"/>
+              </w:rPr>
+              <w:t>-</w:t>
+            </w:r>
+            <w:r>
+              <w:rPr>
+                <w:rFonts w:asciiTheme="majorHAnsi" w:hAnsiTheme="majorHAnsi" w:cs="Times New Roman"/>
+                <w:sz w:val="26"/>
+                <w:szCs w:val="26"/>
+              </w:rPr>
+              <w:t xml:space="preserve"> A2: Nếu chứng thực không thành công thì hủy giao dịch không thực hiện bước 3</w:t>
+            </w:r>
+          </w:p>
+        </w:tc>
+      </w:tr>
+    </w:tbl>
+    <w:p/>
+    <w:p>
+      <w:pPr>
+        <w:rPr>
+          <w:rFonts w:asciiTheme="majorHAnsi" w:hAnsiTheme="majorHAnsi"/>
+          <w:szCs w:val="26"/>
+        </w:rPr>
+      </w:pPr>
+      <w:bookmarkStart w:id="0" w:name="_GoBack"/>
+      <w:bookmarkEnd w:id="0"/>
     </w:p>
     <w:p/>
     <w:p>
@@ -4282,7 +5336,7 @@
               <w:noProof/>
               <w:color w:val="595959" w:themeColor="text1" w:themeTint="A6"/>
             </w:rPr>
-            <w:t>4</w:t>
+            <w:t>6</w:t>
           </w:r>
           <w:r>
             <w:rPr>
@@ -4471,7 +5525,7 @@
               <w:noProof/>
               <w:color w:val="595959" w:themeColor="text1" w:themeTint="A6"/>
             </w:rPr>
-            <w:t>3</w:t>
+            <w:t>5</w:t>
           </w:r>
           <w:r>
             <w:rPr>
@@ -7517,7 +8571,7 @@
     <w:charset w:val="00"/>
     <w:family w:val="roman"/>
     <w:pitch w:val="variable"/>
-    <w:sig w:usb0="E0002EFF" w:usb1="C0007843" w:usb2="00000009" w:usb3="00000000" w:csb0="000001FF" w:csb1="00000000"/>
+    <w:sig w:usb0="E0002EFF" w:usb1="C000785B" w:usb2="00000009" w:usb3="00000000" w:csb0="000001FF" w:csb1="00000000"/>
   </w:font>
   <w:font w:name="Courier New">
     <w:panose1 w:val="02070309020205020404"/>
@@ -7545,7 +8599,7 @@
     <w:charset w:val="00"/>
     <w:family w:val="swiss"/>
     <w:pitch w:val="variable"/>
-    <w:sig w:usb0="E00002FF" w:usb1="4000ACFF" w:usb2="00000001" w:usb3="00000000" w:csb0="0000019F" w:csb1="00000000"/>
+    <w:sig w:usb0="E0002AFF" w:usb1="C000247B" w:usb2="00000009" w:usb3="00000000" w:csb0="000001FF" w:csb1="00000000"/>
   </w:font>
   <w:font w:name="Tahoma">
     <w:panose1 w:val="020B0604030504040204"/>
@@ -7559,7 +8613,7 @@
     <w:charset w:val="00"/>
     <w:family w:val="swiss"/>
     <w:pitch w:val="variable"/>
-    <w:sig w:usb0="A00002EF" w:usb1="4000207B" w:usb2="00000000" w:usb3="00000000" w:csb0="0000019F" w:csb1="00000000"/>
+    <w:sig w:usb0="E0002AFF" w:usb1="C000247B" w:usb2="00000009" w:usb3="00000000" w:csb0="000001FF" w:csb1="00000000"/>
   </w:font>
 </w:fonts>
 </file>
@@ -7580,6 +8634,7 @@
     <w:rsid w:val="00030630"/>
     <w:rsid w:val="000D0321"/>
     <w:rsid w:val="006358D4"/>
+    <w:rsid w:val="006867F0"/>
     <w:rsid w:val="006F573F"/>
     <w:rsid w:val="007E7556"/>
     <w:rsid w:val="007F47D0"/>
@@ -8383,7 +9438,7 @@
 </file>
 
 <file path=customXml/itemProps1.xml><?xml version="1.0" encoding="utf-8"?>
-<ds:datastoreItem xmlns:ds="http://schemas.openxmlformats.org/officeDocument/2006/customXml" ds:itemID="{2DB633EE-28F4-4F54-9655-920A927E758A}">
+<ds:datastoreItem xmlns:ds="http://schemas.openxmlformats.org/officeDocument/2006/customXml" ds:itemID="{BFF10E45-41D0-421F-B1BF-5699B4CE4E2F}">
   <ds:schemaRefs>
     <ds:schemaRef ds:uri="http://schemas.openxmlformats.org/officeDocument/2006/bibliography"/>
   </ds:schemaRefs>

</xml_diff>

<commit_message>
Add activity( Thanh Toan, Tong hop giao dich, sao ke tai khoan)
</commit_message>
<xml_diff>
--- a/MauBaoCao/BaoCaoLan1.docx
+++ b/MauBaoCao/BaoCaoLan1.docx
@@ -1801,11 +1801,8 @@
           </w:p>
           <w:p>
             <w:pPr>
-              <w:numPr>
-                <w:ilvl w:val="0"/>
-                <w:numId w:val="13"/>
-              </w:numPr>
               <w:spacing w:line="276" w:lineRule="auto"/>
+              <w:ind w:left="720"/>
               <w:jc w:val="both"/>
               <w:cnfStyle w:val="000000000000" w:firstRow="0" w:lastRow="0" w:firstColumn="0" w:lastColumn="0" w:oddVBand="0" w:evenVBand="0" w:oddHBand="0" w:evenHBand="0" w:firstRowFirstColumn="0" w:firstRowLastColumn="0" w:lastRowFirstColumn="0" w:lastRowLastColumn="0"/>
               <w:rPr>
@@ -1814,174 +1811,6 @@
                 <w:szCs w:val="26"/>
               </w:rPr>
             </w:pPr>
-            <w:r>
-              <w:rPr>
-                <w:rFonts w:asciiTheme="majorHAnsi" w:hAnsiTheme="majorHAnsi" w:cs="Times New Roman"/>
-                <w:sz w:val="26"/>
-                <w:szCs w:val="26"/>
-              </w:rPr>
-              <w:t>Cuối ngày, tất cả các giao dịch trong ngày được tổng hợp, đóng gói theo từng</w:t>
-            </w:r>
-            <w:r>
-              <w:rPr>
-                <w:rFonts w:asciiTheme="majorHAnsi" w:hAnsiTheme="majorHAnsi" w:cs="Times New Roman"/>
-                <w:sz w:val="26"/>
-                <w:szCs w:val="26"/>
-              </w:rPr>
-              <w:t xml:space="preserve"> </w:t>
-            </w:r>
-            <w:r>
-              <w:rPr>
-                <w:rFonts w:asciiTheme="majorHAnsi" w:hAnsiTheme="majorHAnsi" w:cs="Times New Roman"/>
-                <w:sz w:val="26"/>
-                <w:szCs w:val="26"/>
-              </w:rPr>
-              <w:t>batch và gửi đến processor</w:t>
-            </w:r>
-          </w:p>
-          <w:p>
-            <w:pPr>
-              <w:numPr>
-                <w:ilvl w:val="0"/>
-                <w:numId w:val="13"/>
-              </w:numPr>
-              <w:spacing w:line="276" w:lineRule="auto"/>
-              <w:jc w:val="both"/>
-              <w:cnfStyle w:val="000000000000" w:firstRow="0" w:lastRow="0" w:firstColumn="0" w:lastColumn="0" w:oddVBand="0" w:evenVBand="0" w:oddHBand="0" w:evenHBand="0" w:firstRowFirstColumn="0" w:firstRowLastColumn="0" w:lastRowFirstColumn="0" w:lastRowLastColumn="0"/>
-              <w:rPr>
-                <w:rFonts w:asciiTheme="majorHAnsi" w:hAnsiTheme="majorHAnsi" w:cs="Times New Roman"/>
-                <w:sz w:val="26"/>
-                <w:szCs w:val="26"/>
-              </w:rPr>
-            </w:pPr>
-            <w:r>
-              <w:rPr>
-                <w:rFonts w:asciiTheme="majorHAnsi" w:hAnsiTheme="majorHAnsi" w:cs="Times New Roman"/>
-                <w:sz w:val="26"/>
-                <w:szCs w:val="26"/>
-              </w:rPr>
-              <w:t xml:space="preserve">Processor </w:t>
-            </w:r>
-            <w:r>
-              <w:rPr>
-                <w:rFonts w:asciiTheme="majorHAnsi" w:hAnsiTheme="majorHAnsi" w:cs="Times New Roman"/>
-                <w:sz w:val="26"/>
-                <w:szCs w:val="26"/>
-              </w:rPr>
-              <w:t>tổng hợp và gửi đến master</w:t>
-            </w:r>
-            <w:r>
-              <w:rPr>
-                <w:rFonts w:asciiTheme="majorHAnsi" w:hAnsiTheme="majorHAnsi" w:cs="Times New Roman"/>
-                <w:sz w:val="26"/>
-                <w:szCs w:val="26"/>
-              </w:rPr>
-              <w:t>.</w:t>
-            </w:r>
-          </w:p>
-          <w:p>
-            <w:pPr>
-              <w:numPr>
-                <w:ilvl w:val="0"/>
-                <w:numId w:val="13"/>
-              </w:numPr>
-              <w:spacing w:line="276" w:lineRule="auto"/>
-              <w:jc w:val="both"/>
-              <w:cnfStyle w:val="000000000000" w:firstRow="0" w:lastRow="0" w:firstColumn="0" w:lastColumn="0" w:oddVBand="0" w:evenVBand="0" w:oddHBand="0" w:evenHBand="0" w:firstRowFirstColumn="0" w:firstRowLastColumn="0" w:lastRowFirstColumn="0" w:lastRowLastColumn="0"/>
-              <w:rPr>
-                <w:rFonts w:asciiTheme="majorHAnsi" w:hAnsiTheme="majorHAnsi" w:cs="Times New Roman"/>
-                <w:sz w:val="26"/>
-                <w:szCs w:val="26"/>
-              </w:rPr>
-            </w:pPr>
-            <w:r>
-              <w:rPr>
-                <w:rFonts w:asciiTheme="majorHAnsi" w:hAnsiTheme="majorHAnsi" w:cs="Times New Roman"/>
-                <w:sz w:val="26"/>
-                <w:szCs w:val="26"/>
-              </w:rPr>
-              <w:t>M</w:t>
-            </w:r>
-            <w:r>
-              <w:rPr>
-                <w:rFonts w:asciiTheme="majorHAnsi" w:hAnsiTheme="majorHAnsi" w:cs="Times New Roman"/>
-                <w:sz w:val="26"/>
-                <w:szCs w:val="26"/>
-              </w:rPr>
-              <w:t>aster thanh toán các khoản tiền giao dịch cho merchant trong vòng 48 giờ</w:t>
-            </w:r>
-          </w:p>
-          <w:p>
-            <w:pPr>
-              <w:numPr>
-                <w:ilvl w:val="0"/>
-                <w:numId w:val="13"/>
-              </w:numPr>
-              <w:spacing w:line="276" w:lineRule="auto"/>
-              <w:jc w:val="both"/>
-              <w:cnfStyle w:val="000000000000" w:firstRow="0" w:lastRow="0" w:firstColumn="0" w:lastColumn="0" w:oddVBand="0" w:evenVBand="0" w:oddHBand="0" w:evenHBand="0" w:firstRowFirstColumn="0" w:firstRowLastColumn="0" w:lastRowFirstColumn="0" w:lastRowLastColumn="0"/>
-              <w:rPr>
-                <w:rFonts w:asciiTheme="majorHAnsi" w:hAnsiTheme="majorHAnsi" w:cs="Times New Roman"/>
-                <w:sz w:val="26"/>
-                <w:szCs w:val="26"/>
-              </w:rPr>
-            </w:pPr>
-            <w:r>
-              <w:rPr>
-                <w:rFonts w:asciiTheme="majorHAnsi" w:hAnsiTheme="majorHAnsi" w:cs="Times New Roman"/>
-                <w:sz w:val="26"/>
-                <w:szCs w:val="26"/>
-              </w:rPr>
-              <w:t>Thực hiện Use-case sao kê tài khoản.</w:t>
-            </w:r>
-          </w:p>
-          <w:p>
-            <w:pPr>
-              <w:numPr>
-                <w:ilvl w:val="0"/>
-                <w:numId w:val="13"/>
-              </w:numPr>
-              <w:spacing w:line="276" w:lineRule="auto"/>
-              <w:jc w:val="both"/>
-              <w:cnfStyle w:val="000000000000" w:firstRow="0" w:lastRow="0" w:firstColumn="0" w:lastColumn="0" w:oddVBand="0" w:evenVBand="0" w:oddHBand="0" w:evenHBand="0" w:firstRowFirstColumn="0" w:firstRowLastColumn="0" w:lastRowFirstColumn="0" w:lastRowLastColumn="0"/>
-              <w:rPr>
-                <w:rFonts w:asciiTheme="majorHAnsi" w:hAnsiTheme="majorHAnsi" w:cs="Times New Roman"/>
-                <w:sz w:val="26"/>
-                <w:szCs w:val="26"/>
-              </w:rPr>
-            </w:pPr>
-            <w:r>
-              <w:rPr>
-                <w:rFonts w:asciiTheme="majorHAnsi" w:hAnsiTheme="majorHAnsi" w:cs="Times New Roman"/>
-                <w:sz w:val="26"/>
-                <w:szCs w:val="26"/>
-              </w:rPr>
-              <w:t xml:space="preserve">Ngân hàng </w:t>
-            </w:r>
-            <w:r>
-              <w:rPr>
-                <w:rFonts w:asciiTheme="majorHAnsi" w:hAnsiTheme="majorHAnsi" w:cs="Times New Roman"/>
-                <w:sz w:val="26"/>
-                <w:szCs w:val="26"/>
-              </w:rPr>
-              <w:t>yêu cầu thanh toán các khoản tiền đã giao dịch theo</w:t>
-            </w:r>
-            <w:r>
-              <w:rPr>
-                <w:rFonts w:asciiTheme="majorHAnsi" w:hAnsiTheme="majorHAnsi" w:cs="Times New Roman"/>
-                <w:sz w:val="26"/>
-                <w:szCs w:val="26"/>
-              </w:rPr>
-              <w:t xml:space="preserve"> </w:t>
-            </w:r>
-            <w:r>
-              <w:rPr>
-                <w:rFonts w:asciiTheme="majorHAnsi" w:hAnsiTheme="majorHAnsi" w:cs="Times New Roman"/>
-                <w:sz w:val="26"/>
-                <w:szCs w:val="26"/>
-              </w:rPr>
-              <w:t>quy định ngân hàng</w:t>
-            </w:r>
           </w:p>
         </w:tc>
       </w:tr>
@@ -2041,12 +1870,488 @@
                 <w:sz w:val="26"/>
                 <w:szCs w:val="26"/>
               </w:rPr>
-              <w:t>A1: Tại bước 2, nếu chứng thực không thành công thì hủy giao dịch không thực hiện bước 3.</w:t>
+              <w:t>A1: Tại bước 2, nếu chứng thực không thành công thì hủy giao dị</w:t>
+            </w:r>
+            <w:r>
+              <w:rPr>
+                <w:rFonts w:asciiTheme="majorHAnsi" w:hAnsiTheme="majorHAnsi" w:cs="Times New Roman"/>
+                <w:sz w:val="26"/>
+                <w:szCs w:val="26"/>
+              </w:rPr>
+              <w:t>ch và kết thúc</w:t>
+            </w:r>
+            <w:r>
+              <w:rPr>
+                <w:rFonts w:asciiTheme="majorHAnsi" w:hAnsiTheme="majorHAnsi" w:cs="Times New Roman"/>
+                <w:sz w:val="26"/>
+                <w:szCs w:val="26"/>
+              </w:rPr>
+              <w:t>.</w:t>
             </w:r>
           </w:p>
         </w:tc>
       </w:tr>
     </w:tbl>
+    <w:p>
+      <w:pPr>
+        <w:rPr>
+          <w:rFonts w:asciiTheme="majorHAnsi" w:hAnsiTheme="majorHAnsi"/>
+          <w:szCs w:val="26"/>
+        </w:rPr>
+      </w:pPr>
+    </w:p>
+    <w:tbl>
+      <w:tblPr>
+        <w:tblStyle w:val="PlainTable11"/>
+        <w:tblW w:w="9355" w:type="dxa"/>
+        <w:tblLook w:val="04A0" w:firstRow="1" w:lastRow="0" w:firstColumn="1" w:lastColumn="0" w:noHBand="0" w:noVBand="1"/>
+      </w:tblPr>
+      <w:tblGrid>
+        <w:gridCol w:w="2065"/>
+        <w:gridCol w:w="7290"/>
+      </w:tblGrid>
+      <w:tr>
+        <w:trPr>
+          <w:cnfStyle w:val="100000000000" w:firstRow="1" w:lastRow="0" w:firstColumn="0" w:lastColumn="0" w:oddVBand="0" w:evenVBand="0" w:oddHBand="0" w:evenHBand="0" w:firstRowFirstColumn="0" w:firstRowLastColumn="0" w:lastRowFirstColumn="0" w:lastRowLastColumn="0"/>
+          <w:trHeight w:val="699"/>
+        </w:trPr>
+        <w:tc>
+          <w:tcPr>
+            <w:cnfStyle w:val="001000000000" w:firstRow="0" w:lastRow="0" w:firstColumn="1" w:lastColumn="0" w:oddVBand="0" w:evenVBand="0" w:oddHBand="0" w:evenHBand="0" w:firstRowFirstColumn="0" w:firstRowLastColumn="0" w:lastRowFirstColumn="0" w:lastRowLastColumn="0"/>
+            <w:tcW w:w="2065" w:type="dxa"/>
+            <w:shd w:val="clear" w:color="auto" w:fill="4F81BD" w:themeFill="accent1"/>
+          </w:tcPr>
+          <w:p>
+            <w:pPr>
+              <w:spacing w:line="276" w:lineRule="auto"/>
+              <w:jc w:val="both"/>
+              <w:rPr>
+                <w:rFonts w:asciiTheme="majorHAnsi" w:hAnsiTheme="majorHAnsi" w:cs="Times New Roman"/>
+                <w:sz w:val="26"/>
+                <w:szCs w:val="26"/>
+              </w:rPr>
+            </w:pPr>
+            <w:r>
+              <w:rPr>
+                <w:rFonts w:asciiTheme="majorHAnsi" w:hAnsiTheme="majorHAnsi" w:cs="Times New Roman"/>
+                <w:sz w:val="26"/>
+                <w:szCs w:val="26"/>
+              </w:rPr>
+              <w:t>Tên Use Case</w:t>
+            </w:r>
+          </w:p>
+        </w:tc>
+        <w:tc>
+          <w:tcPr>
+            <w:tcW w:w="7290" w:type="dxa"/>
+            <w:shd w:val="clear" w:color="auto" w:fill="4F81BD" w:themeFill="accent1"/>
+          </w:tcPr>
+          <w:p>
+            <w:pPr>
+              <w:spacing w:line="276" w:lineRule="auto"/>
+              <w:jc w:val="both"/>
+              <w:cnfStyle w:val="100000000000" w:firstRow="1" w:lastRow="0" w:firstColumn="0" w:lastColumn="0" w:oddVBand="0" w:evenVBand="0" w:oddHBand="0" w:evenHBand="0" w:firstRowFirstColumn="0" w:firstRowLastColumn="0" w:lastRowFirstColumn="0" w:lastRowLastColumn="0"/>
+              <w:rPr>
+                <w:rFonts w:asciiTheme="majorHAnsi" w:hAnsiTheme="majorHAnsi" w:cs="Times New Roman"/>
+                <w:sz w:val="26"/>
+                <w:szCs w:val="26"/>
+              </w:rPr>
+            </w:pPr>
+            <w:r>
+              <w:rPr>
+                <w:rFonts w:asciiTheme="majorHAnsi" w:hAnsiTheme="majorHAnsi" w:cs="Times New Roman"/>
+                <w:sz w:val="26"/>
+                <w:szCs w:val="26"/>
+              </w:rPr>
+              <w:t>Tong Hop Giao Dich</w:t>
+            </w:r>
+          </w:p>
+        </w:tc>
+      </w:tr>
+      <w:tr>
+        <w:trPr>
+          <w:cnfStyle w:val="000000100000" w:firstRow="0" w:lastRow="0" w:firstColumn="0" w:lastColumn="0" w:oddVBand="0" w:evenVBand="0" w:oddHBand="1" w:evenHBand="0" w:firstRowFirstColumn="0" w:firstRowLastColumn="0" w:lastRowFirstColumn="0" w:lastRowLastColumn="0"/>
+        </w:trPr>
+        <w:tc>
+          <w:tcPr>
+            <w:cnfStyle w:val="001000000000" w:firstRow="0" w:lastRow="0" w:firstColumn="1" w:lastColumn="0" w:oddVBand="0" w:evenVBand="0" w:oddHBand="0" w:evenHBand="0" w:firstRowFirstColumn="0" w:firstRowLastColumn="0" w:lastRowFirstColumn="0" w:lastRowLastColumn="0"/>
+            <w:tcW w:w="2065" w:type="dxa"/>
+          </w:tcPr>
+          <w:p>
+            <w:pPr>
+              <w:spacing w:line="276" w:lineRule="auto"/>
+              <w:jc w:val="both"/>
+              <w:rPr>
+                <w:rFonts w:asciiTheme="majorHAnsi" w:hAnsiTheme="majorHAnsi" w:cs="Times New Roman"/>
+                <w:sz w:val="26"/>
+                <w:szCs w:val="26"/>
+              </w:rPr>
+            </w:pPr>
+            <w:r>
+              <w:rPr>
+                <w:rFonts w:asciiTheme="majorHAnsi" w:hAnsiTheme="majorHAnsi" w:cs="Times New Roman"/>
+                <w:sz w:val="26"/>
+                <w:szCs w:val="26"/>
+              </w:rPr>
+              <w:t>Mô tả</w:t>
+            </w:r>
+          </w:p>
+        </w:tc>
+        <w:tc>
+          <w:tcPr>
+            <w:tcW w:w="7290" w:type="dxa"/>
+          </w:tcPr>
+          <w:p>
+            <w:pPr>
+              <w:numPr>
+                <w:ilvl w:val="0"/>
+                <w:numId w:val="4"/>
+              </w:numPr>
+              <w:spacing w:line="276" w:lineRule="auto"/>
+              <w:jc w:val="both"/>
+              <w:cnfStyle w:val="000000100000" w:firstRow="0" w:lastRow="0" w:firstColumn="0" w:lastColumn="0" w:oddVBand="0" w:evenVBand="0" w:oddHBand="1" w:evenHBand="0" w:firstRowFirstColumn="0" w:firstRowLastColumn="0" w:lastRowFirstColumn="0" w:lastRowLastColumn="0"/>
+              <w:rPr>
+                <w:rFonts w:asciiTheme="majorHAnsi" w:hAnsiTheme="majorHAnsi" w:cs="Times New Roman"/>
+                <w:sz w:val="26"/>
+                <w:szCs w:val="26"/>
+              </w:rPr>
+            </w:pPr>
+            <w:r>
+              <w:rPr>
+                <w:rFonts w:asciiTheme="majorHAnsi" w:hAnsiTheme="majorHAnsi" w:cs="Times New Roman"/>
+                <w:sz w:val="26"/>
+                <w:szCs w:val="26"/>
+              </w:rPr>
+              <w:t>UC bắt đầu</w:t>
+            </w:r>
+            <w:r>
+              <w:rPr>
+                <w:rFonts w:asciiTheme="majorHAnsi" w:hAnsiTheme="majorHAnsi" w:cs="Times New Roman"/>
+                <w:sz w:val="26"/>
+                <w:szCs w:val="26"/>
+              </w:rPr>
+              <w:t xml:space="preserve"> tại thời điểm cuối ngày, lúc kết thúc giao dịch</w:t>
+            </w:r>
+            <w:r>
+              <w:rPr>
+                <w:rFonts w:asciiTheme="majorHAnsi" w:hAnsiTheme="majorHAnsi" w:cs="Times New Roman"/>
+                <w:sz w:val="26"/>
+                <w:szCs w:val="26"/>
+              </w:rPr>
+              <w:t>.</w:t>
+            </w:r>
+          </w:p>
+          <w:p>
+            <w:pPr>
+              <w:numPr>
+                <w:ilvl w:val="0"/>
+                <w:numId w:val="4"/>
+              </w:numPr>
+              <w:spacing w:line="276" w:lineRule="auto"/>
+              <w:jc w:val="both"/>
+              <w:cnfStyle w:val="000000100000" w:firstRow="0" w:lastRow="0" w:firstColumn="0" w:lastColumn="0" w:oddVBand="0" w:evenVBand="0" w:oddHBand="1" w:evenHBand="0" w:firstRowFirstColumn="0" w:firstRowLastColumn="0" w:lastRowFirstColumn="0" w:lastRowLastColumn="0"/>
+              <w:rPr>
+                <w:rFonts w:asciiTheme="majorHAnsi" w:hAnsiTheme="majorHAnsi" w:cs="Times New Roman"/>
+                <w:sz w:val="26"/>
+                <w:szCs w:val="26"/>
+              </w:rPr>
+            </w:pPr>
+            <w:r>
+              <w:rPr>
+                <w:rFonts w:asciiTheme="majorHAnsi" w:hAnsiTheme="majorHAnsi" w:cs="Times New Roman"/>
+                <w:sz w:val="26"/>
+                <w:szCs w:val="26"/>
+              </w:rPr>
+              <w:t>UC mô tả quá trình</w:t>
+            </w:r>
+            <w:r>
+              <w:rPr>
+                <w:rFonts w:asciiTheme="majorHAnsi" w:hAnsiTheme="majorHAnsi" w:cs="Times New Roman"/>
+                <w:sz w:val="26"/>
+                <w:szCs w:val="26"/>
+              </w:rPr>
+              <w:t xml:space="preserve"> tổng hợp giao dịch cuối ngày của các marchant</w:t>
+            </w:r>
+            <w:r>
+              <w:rPr>
+                <w:rFonts w:asciiTheme="majorHAnsi" w:hAnsiTheme="majorHAnsi" w:cs="Times New Roman"/>
+                <w:sz w:val="26"/>
+                <w:szCs w:val="26"/>
+              </w:rPr>
+              <w:t>.</w:t>
+            </w:r>
+          </w:p>
+        </w:tc>
+      </w:tr>
+      <w:tr>
+        <w:tc>
+          <w:tcPr>
+            <w:cnfStyle w:val="001000000000" w:firstRow="0" w:lastRow="0" w:firstColumn="1" w:lastColumn="0" w:oddVBand="0" w:evenVBand="0" w:oddHBand="0" w:evenHBand="0" w:firstRowFirstColumn="0" w:firstRowLastColumn="0" w:lastRowFirstColumn="0" w:lastRowLastColumn="0"/>
+            <w:tcW w:w="2065" w:type="dxa"/>
+          </w:tcPr>
+          <w:p>
+            <w:pPr>
+              <w:spacing w:line="276" w:lineRule="auto"/>
+              <w:jc w:val="both"/>
+              <w:rPr>
+                <w:rFonts w:asciiTheme="majorHAnsi" w:hAnsiTheme="majorHAnsi" w:cs="Times New Roman"/>
+                <w:sz w:val="26"/>
+                <w:szCs w:val="26"/>
+              </w:rPr>
+            </w:pPr>
+            <w:r>
+              <w:rPr>
+                <w:rFonts w:asciiTheme="majorHAnsi" w:hAnsiTheme="majorHAnsi" w:cs="Times New Roman"/>
+                <w:sz w:val="26"/>
+                <w:szCs w:val="26"/>
+              </w:rPr>
+              <w:t>Dòng cơ bản</w:t>
+            </w:r>
+          </w:p>
+        </w:tc>
+        <w:tc>
+          <w:tcPr>
+            <w:tcW w:w="7290" w:type="dxa"/>
+          </w:tcPr>
+          <w:p>
+            <w:pPr>
+              <w:pStyle w:val="ListParagraph"/>
+              <w:numPr>
+                <w:ilvl w:val="0"/>
+                <w:numId w:val="14"/>
+              </w:numPr>
+              <w:spacing w:line="276" w:lineRule="auto"/>
+              <w:jc w:val="both"/>
+              <w:cnfStyle w:val="000000000000" w:firstRow="0" w:lastRow="0" w:firstColumn="0" w:lastColumn="0" w:oddVBand="0" w:evenVBand="0" w:oddHBand="0" w:evenHBand="0" w:firstRowFirstColumn="0" w:firstRowLastColumn="0" w:lastRowFirstColumn="0" w:lastRowLastColumn="0"/>
+              <w:rPr>
+                <w:rFonts w:asciiTheme="majorHAnsi" w:hAnsiTheme="majorHAnsi" w:cs="Times New Roman"/>
+                <w:sz w:val="26"/>
+                <w:szCs w:val="26"/>
+              </w:rPr>
+            </w:pPr>
+            <w:r>
+              <w:rPr>
+                <w:rFonts w:asciiTheme="majorHAnsi" w:hAnsiTheme="majorHAnsi" w:cs="Times New Roman"/>
+                <w:sz w:val="26"/>
+                <w:szCs w:val="26"/>
+              </w:rPr>
+              <w:t>Cuối ngày, tất cả các giao dịch trong ngày được tổng hợp, đóng gói theo từng batch và gửi đến processor</w:t>
+            </w:r>
+          </w:p>
+          <w:p>
+            <w:pPr>
+              <w:numPr>
+                <w:ilvl w:val="0"/>
+                <w:numId w:val="14"/>
+              </w:numPr>
+              <w:spacing w:line="276" w:lineRule="auto"/>
+              <w:jc w:val="both"/>
+              <w:cnfStyle w:val="000000000000" w:firstRow="0" w:lastRow="0" w:firstColumn="0" w:lastColumn="0" w:oddVBand="0" w:evenVBand="0" w:oddHBand="0" w:evenHBand="0" w:firstRowFirstColumn="0" w:firstRowLastColumn="0" w:lastRowFirstColumn="0" w:lastRowLastColumn="0"/>
+              <w:rPr>
+                <w:rFonts w:asciiTheme="majorHAnsi" w:hAnsiTheme="majorHAnsi" w:cs="Times New Roman"/>
+                <w:sz w:val="26"/>
+                <w:szCs w:val="26"/>
+              </w:rPr>
+            </w:pPr>
+            <w:r>
+              <w:rPr>
+                <w:rFonts w:asciiTheme="majorHAnsi" w:hAnsiTheme="majorHAnsi" w:cs="Times New Roman"/>
+                <w:sz w:val="26"/>
+                <w:szCs w:val="26"/>
+              </w:rPr>
+              <w:t xml:space="preserve">Processor </w:t>
+            </w:r>
+            <w:r>
+              <w:rPr>
+                <w:rFonts w:asciiTheme="majorHAnsi" w:hAnsiTheme="majorHAnsi" w:cs="Times New Roman"/>
+                <w:sz w:val="26"/>
+                <w:szCs w:val="26"/>
+              </w:rPr>
+              <w:t>tổng hợp và gửi đến master</w:t>
+            </w:r>
+            <w:r>
+              <w:rPr>
+                <w:rFonts w:asciiTheme="majorHAnsi" w:hAnsiTheme="majorHAnsi" w:cs="Times New Roman"/>
+                <w:sz w:val="26"/>
+                <w:szCs w:val="26"/>
+              </w:rPr>
+              <w:t>.</w:t>
+            </w:r>
+          </w:p>
+          <w:p>
+            <w:pPr>
+              <w:numPr>
+                <w:ilvl w:val="0"/>
+                <w:numId w:val="14"/>
+              </w:numPr>
+              <w:spacing w:line="276" w:lineRule="auto"/>
+              <w:jc w:val="both"/>
+              <w:cnfStyle w:val="000000000000" w:firstRow="0" w:lastRow="0" w:firstColumn="0" w:lastColumn="0" w:oddVBand="0" w:evenVBand="0" w:oddHBand="0" w:evenHBand="0" w:firstRowFirstColumn="0" w:firstRowLastColumn="0" w:lastRowFirstColumn="0" w:lastRowLastColumn="0"/>
+              <w:rPr>
+                <w:rFonts w:asciiTheme="majorHAnsi" w:hAnsiTheme="majorHAnsi" w:cs="Times New Roman"/>
+                <w:sz w:val="26"/>
+                <w:szCs w:val="26"/>
+              </w:rPr>
+            </w:pPr>
+            <w:r>
+              <w:rPr>
+                <w:rFonts w:asciiTheme="majorHAnsi" w:hAnsiTheme="majorHAnsi" w:cs="Times New Roman"/>
+                <w:sz w:val="26"/>
+                <w:szCs w:val="26"/>
+              </w:rPr>
+              <w:t>M</w:t>
+            </w:r>
+            <w:r>
+              <w:rPr>
+                <w:rFonts w:asciiTheme="majorHAnsi" w:hAnsiTheme="majorHAnsi" w:cs="Times New Roman"/>
+                <w:sz w:val="26"/>
+                <w:szCs w:val="26"/>
+              </w:rPr>
+              <w:t>aster thanh toán các khoản tiền giao dịch cho merchant trong vòng 48 giờ</w:t>
+            </w:r>
+          </w:p>
+          <w:p>
+            <w:pPr>
+              <w:numPr>
+                <w:ilvl w:val="0"/>
+                <w:numId w:val="14"/>
+              </w:numPr>
+              <w:spacing w:line="276" w:lineRule="auto"/>
+              <w:jc w:val="both"/>
+              <w:cnfStyle w:val="000000000000" w:firstRow="0" w:lastRow="0" w:firstColumn="0" w:lastColumn="0" w:oddVBand="0" w:evenVBand="0" w:oddHBand="0" w:evenHBand="0" w:firstRowFirstColumn="0" w:firstRowLastColumn="0" w:lastRowFirstColumn="0" w:lastRowLastColumn="0"/>
+              <w:rPr>
+                <w:rFonts w:asciiTheme="majorHAnsi" w:hAnsiTheme="majorHAnsi" w:cs="Times New Roman"/>
+                <w:sz w:val="26"/>
+                <w:szCs w:val="26"/>
+              </w:rPr>
+            </w:pPr>
+            <w:r>
+              <w:rPr>
+                <w:rFonts w:asciiTheme="majorHAnsi" w:hAnsiTheme="majorHAnsi" w:cs="Times New Roman"/>
+                <w:sz w:val="26"/>
+                <w:szCs w:val="26"/>
+              </w:rPr>
+              <w:t>Thực hiện Use-case sao kê tài khoản.</w:t>
+            </w:r>
+          </w:p>
+          <w:p>
+            <w:pPr>
+              <w:numPr>
+                <w:ilvl w:val="0"/>
+                <w:numId w:val="14"/>
+              </w:numPr>
+              <w:spacing w:line="276" w:lineRule="auto"/>
+              <w:jc w:val="both"/>
+              <w:cnfStyle w:val="000000000000" w:firstRow="0" w:lastRow="0" w:firstColumn="0" w:lastColumn="0" w:oddVBand="0" w:evenVBand="0" w:oddHBand="0" w:evenHBand="0" w:firstRowFirstColumn="0" w:firstRowLastColumn="0" w:lastRowFirstColumn="0" w:lastRowLastColumn="0"/>
+              <w:rPr>
+                <w:rFonts w:asciiTheme="majorHAnsi" w:hAnsiTheme="majorHAnsi" w:cs="Times New Roman"/>
+                <w:sz w:val="26"/>
+                <w:szCs w:val="26"/>
+              </w:rPr>
+            </w:pPr>
+            <w:r>
+              <w:rPr>
+                <w:rFonts w:asciiTheme="majorHAnsi" w:hAnsiTheme="majorHAnsi" w:cs="Times New Roman"/>
+                <w:sz w:val="26"/>
+                <w:szCs w:val="26"/>
+              </w:rPr>
+              <w:t xml:space="preserve">Ngân hàng </w:t>
+            </w:r>
+            <w:r>
+              <w:rPr>
+                <w:rFonts w:asciiTheme="majorHAnsi" w:hAnsiTheme="majorHAnsi" w:cs="Times New Roman"/>
+                <w:sz w:val="26"/>
+                <w:szCs w:val="26"/>
+              </w:rPr>
+              <w:t xml:space="preserve">yêu cầu thanh toán các khoản tiền đã giao dịch </w:t>
+            </w:r>
+            <w:r>
+              <w:rPr>
+                <w:rFonts w:asciiTheme="majorHAnsi" w:hAnsiTheme="majorHAnsi" w:cs="Times New Roman"/>
+                <w:sz w:val="26"/>
+                <w:szCs w:val="26"/>
+              </w:rPr>
+              <w:lastRenderedPageBreak/>
+              <w:t>theo</w:t>
+            </w:r>
+            <w:r>
+              <w:rPr>
+                <w:rFonts w:asciiTheme="majorHAnsi" w:hAnsiTheme="majorHAnsi" w:cs="Times New Roman"/>
+                <w:sz w:val="26"/>
+                <w:szCs w:val="26"/>
+              </w:rPr>
+              <w:t xml:space="preserve"> </w:t>
+            </w:r>
+            <w:r>
+              <w:rPr>
+                <w:rFonts w:asciiTheme="majorHAnsi" w:hAnsiTheme="majorHAnsi" w:cs="Times New Roman"/>
+                <w:sz w:val="26"/>
+                <w:szCs w:val="26"/>
+              </w:rPr>
+              <w:t>quy định ngân hàng</w:t>
+            </w:r>
+          </w:p>
+        </w:tc>
+      </w:tr>
+      <w:tr>
+        <w:trPr>
+          <w:cnfStyle w:val="000000100000" w:firstRow="0" w:lastRow="0" w:firstColumn="0" w:lastColumn="0" w:oddVBand="0" w:evenVBand="0" w:oddHBand="1" w:evenHBand="0" w:firstRowFirstColumn="0" w:firstRowLastColumn="0" w:lastRowFirstColumn="0" w:lastRowLastColumn="0"/>
+        </w:trPr>
+        <w:tc>
+          <w:tcPr>
+            <w:cnfStyle w:val="001000000000" w:firstRow="0" w:lastRow="0" w:firstColumn="1" w:lastColumn="0" w:oddVBand="0" w:evenVBand="0" w:oddHBand="0" w:evenHBand="0" w:firstRowFirstColumn="0" w:firstRowLastColumn="0" w:lastRowFirstColumn="0" w:lastRowLastColumn="0"/>
+            <w:tcW w:w="2065" w:type="dxa"/>
+          </w:tcPr>
+          <w:p>
+            <w:pPr>
+              <w:spacing w:line="276" w:lineRule="auto"/>
+              <w:jc w:val="both"/>
+              <w:rPr>
+                <w:rFonts w:asciiTheme="majorHAnsi" w:hAnsiTheme="majorHAnsi" w:cs="Times New Roman"/>
+                <w:sz w:val="26"/>
+                <w:szCs w:val="26"/>
+              </w:rPr>
+            </w:pPr>
+            <w:r>
+              <w:rPr>
+                <w:rFonts w:asciiTheme="majorHAnsi" w:hAnsiTheme="majorHAnsi" w:cs="Times New Roman"/>
+                <w:sz w:val="26"/>
+                <w:szCs w:val="26"/>
+              </w:rPr>
+              <w:lastRenderedPageBreak/>
+              <w:t>Dòng thay thế</w:t>
+            </w:r>
+          </w:p>
+        </w:tc>
+        <w:tc>
+          <w:tcPr>
+            <w:tcW w:w="7290" w:type="dxa"/>
+          </w:tcPr>
+          <w:p>
+            <w:pPr>
+              <w:pStyle w:val="ListParagraph"/>
+              <w:keepNext/>
+              <w:spacing w:line="276" w:lineRule="auto"/>
+              <w:jc w:val="both"/>
+              <w:cnfStyle w:val="000000100000" w:firstRow="0" w:lastRow="0" w:firstColumn="0" w:lastColumn="0" w:oddVBand="0" w:evenVBand="0" w:oddHBand="1" w:evenHBand="0" w:firstRowFirstColumn="0" w:firstRowLastColumn="0" w:lastRowFirstColumn="0" w:lastRowLastColumn="0"/>
+              <w:rPr>
+                <w:rFonts w:asciiTheme="majorHAnsi" w:hAnsiTheme="majorHAnsi" w:cs="Times New Roman"/>
+                <w:sz w:val="26"/>
+                <w:szCs w:val="26"/>
+              </w:rPr>
+            </w:pPr>
+          </w:p>
+        </w:tc>
+      </w:tr>
+    </w:tbl>
+    <w:p>
+      <w:pPr>
+        <w:rPr>
+          <w:rFonts w:asciiTheme="majorHAnsi" w:hAnsiTheme="majorHAnsi"/>
+          <w:szCs w:val="26"/>
+        </w:rPr>
+      </w:pPr>
+    </w:p>
     <w:p>
       <w:pPr>
         <w:rPr>
@@ -2150,7 +2455,6 @@
                 <w:sz w:val="26"/>
                 <w:szCs w:val="26"/>
               </w:rPr>
-              <w:lastRenderedPageBreak/>
               <w:t>Mô tả</w:t>
             </w:r>
           </w:p>
@@ -3002,7 +3306,16 @@
                 <w:sz w:val="26"/>
                 <w:szCs w:val="26"/>
               </w:rPr>
-              <w:t>shopper không hài lòng  với mặt hàng đã mua họ muốn đến merchant trả hàng.</w:t>
+              <w:t xml:space="preserve">shopper không hài lòng  với mặt hàng đã mua </w:t>
+            </w:r>
+            <w:r>
+              <w:rPr>
+                <w:rFonts w:asciiTheme="majorHAnsi" w:hAnsiTheme="majorHAnsi" w:cs="Times New Roman"/>
+                <w:sz w:val="26"/>
+                <w:szCs w:val="26"/>
+              </w:rPr>
+              <w:lastRenderedPageBreak/>
+              <w:t>họ muốn đến merchant trả hàng.</w:t>
             </w:r>
           </w:p>
           <w:p>
@@ -3066,6 +3379,7 @@
                 <w:sz w:val="26"/>
                 <w:szCs w:val="26"/>
               </w:rPr>
+              <w:lastRenderedPageBreak/>
               <w:t>Dòng sự kiện cơ bản.</w:t>
             </w:r>
           </w:p>
@@ -3153,16 +3467,7 @@
                 <w:sz w:val="26"/>
                 <w:szCs w:val="26"/>
               </w:rPr>
-              <w:t xml:space="preserve">hông tin thẻ được gửi ngay lập tức đến processor xử lý </w:t>
-            </w:r>
-            <w:r>
-              <w:rPr>
-                <w:rFonts w:asciiTheme="majorHAnsi" w:hAnsiTheme="majorHAnsi" w:cs="Times New Roman"/>
-                <w:sz w:val="26"/>
-                <w:szCs w:val="26"/>
-              </w:rPr>
-              <w:lastRenderedPageBreak/>
-              <w:t>chứng thực</w:t>
+              <w:t>hông tin thẻ được gửi ngay lập tức đến processor xử lý chứng thực</w:t>
             </w:r>
             <w:r>
               <w:rPr>
@@ -3435,7 +3740,6 @@
                 <w:sz w:val="26"/>
                 <w:szCs w:val="26"/>
               </w:rPr>
-              <w:lastRenderedPageBreak/>
               <w:t>Dòng sự kiện thay thế.</w:t>
             </w:r>
           </w:p>
@@ -3475,17 +3779,6 @@
         </w:tc>
       </w:tr>
     </w:tbl>
-    <w:p/>
-    <w:p>
-      <w:pPr>
-        <w:rPr>
-          <w:rFonts w:asciiTheme="majorHAnsi" w:hAnsiTheme="majorHAnsi"/>
-          <w:szCs w:val="26"/>
-        </w:rPr>
-      </w:pPr>
-      <w:bookmarkStart w:id="0" w:name="_GoBack"/>
-      <w:bookmarkEnd w:id="0"/>
-    </w:p>
     <w:p/>
     <w:p>
       <w:pPr>
@@ -3558,6 +3851,257 @@
         </w:drawing>
       </w:r>
     </w:p>
+    <w:p>
+      <w:pPr>
+        <w:ind w:left="360"/>
+        <w:jc w:val="both"/>
+        <w:rPr>
+          <w:b/>
+        </w:rPr>
+      </w:pPr>
+      <w:r>
+        <w:lastRenderedPageBreak/>
+        <w:t xml:space="preserve">Sơ đồ hoạt động cho use-case </w:t>
+      </w:r>
+      <w:r>
+        <w:rPr>
+          <w:b/>
+        </w:rPr>
+        <w:t>Thanh Toán</w:t>
+      </w:r>
+    </w:p>
+    <w:p>
+      <w:pPr>
+        <w:ind w:left="360"/>
+        <w:jc w:val="both"/>
+      </w:pPr>
+      <w:r>
+        <w:rPr>
+          <w:noProof/>
+        </w:rPr>
+        <w:drawing>
+          <wp:inline distT="0" distB="0" distL="0" distR="0">
+            <wp:extent cx="4185285" cy="3675380"/>
+            <wp:effectExtent l="0" t="0" r="0" b="0"/>
+            <wp:docPr id="2" name="Picture 2"/>
+            <wp:cNvGraphicFramePr>
+              <a:graphicFrameLocks xmlns:a="http://schemas.openxmlformats.org/drawingml/2006/main" noChangeAspect="1"/>
+            </wp:cNvGraphicFramePr>
+            <a:graphic xmlns:a="http://schemas.openxmlformats.org/drawingml/2006/main">
+              <a:graphicData uri="http://schemas.openxmlformats.org/drawingml/2006/picture">
+                <pic:pic xmlns:pic="http://schemas.openxmlformats.org/drawingml/2006/picture">
+                  <pic:nvPicPr>
+                    <pic:cNvPr id="0" name="Picture 1"/>
+                    <pic:cNvPicPr>
+                      <a:picLocks noChangeAspect="1" noChangeArrowheads="1"/>
+                    </pic:cNvPicPr>
+                  </pic:nvPicPr>
+                  <pic:blipFill>
+                    <a:blip r:embed="rId10">
+                      <a:extLst>
+                        <a:ext uri="{28A0092B-C50C-407E-A947-70E740481C1C}">
+                          <a14:useLocalDpi xmlns:a14="http://schemas.microsoft.com/office/drawing/2010/main" val="0"/>
+                        </a:ext>
+                      </a:extLst>
+                    </a:blip>
+                    <a:srcRect/>
+                    <a:stretch>
+                      <a:fillRect/>
+                    </a:stretch>
+                  </pic:blipFill>
+                  <pic:spPr bwMode="auto">
+                    <a:xfrm>
+                      <a:off x="0" y="0"/>
+                      <a:ext cx="4185285" cy="3675380"/>
+                    </a:xfrm>
+                    <a:prstGeom prst="rect">
+                      <a:avLst/>
+                    </a:prstGeom>
+                    <a:noFill/>
+                    <a:ln>
+                      <a:noFill/>
+                    </a:ln>
+                  </pic:spPr>
+                </pic:pic>
+              </a:graphicData>
+            </a:graphic>
+          </wp:inline>
+        </w:drawing>
+      </w:r>
+    </w:p>
+    <w:p/>
+    <w:p>
+      <w:pPr>
+        <w:ind w:left="360"/>
+        <w:jc w:val="both"/>
+        <w:rPr>
+          <w:b/>
+        </w:rPr>
+      </w:pPr>
+      <w:r>
+        <w:t xml:space="preserve">Sơ đồ hoạt động cho use-case </w:t>
+      </w:r>
+      <w:r>
+        <w:rPr>
+          <w:b/>
+        </w:rPr>
+        <w:t>Tong Hop Giao Dich</w:t>
+      </w:r>
+    </w:p>
+    <w:p>
+      <w:pPr>
+        <w:ind w:left="360"/>
+        <w:jc w:val="both"/>
+        <w:rPr>
+          <w:b/>
+        </w:rPr>
+      </w:pPr>
+      <w:r>
+        <w:rPr>
+          <w:b/>
+          <w:noProof/>
+        </w:rPr>
+        <w:lastRenderedPageBreak/>
+        <w:drawing>
+          <wp:inline distT="0" distB="0" distL="0" distR="0">
+            <wp:extent cx="3895090" cy="5284470"/>
+            <wp:effectExtent l="0" t="0" r="0" b="0"/>
+            <wp:docPr id="5" name="Picture 5"/>
+            <wp:cNvGraphicFramePr>
+              <a:graphicFrameLocks xmlns:a="http://schemas.openxmlformats.org/drawingml/2006/main" noChangeAspect="1"/>
+            </wp:cNvGraphicFramePr>
+            <a:graphic xmlns:a="http://schemas.openxmlformats.org/drawingml/2006/main">
+              <a:graphicData uri="http://schemas.openxmlformats.org/drawingml/2006/picture">
+                <pic:pic xmlns:pic="http://schemas.openxmlformats.org/drawingml/2006/picture">
+                  <pic:nvPicPr>
+                    <pic:cNvPr id="0" name="Picture 2"/>
+                    <pic:cNvPicPr>
+                      <a:picLocks noChangeAspect="1" noChangeArrowheads="1"/>
+                    </pic:cNvPicPr>
+                  </pic:nvPicPr>
+                  <pic:blipFill>
+                    <a:blip r:embed="rId11">
+                      <a:extLst>
+                        <a:ext uri="{28A0092B-C50C-407E-A947-70E740481C1C}">
+                          <a14:useLocalDpi xmlns:a14="http://schemas.microsoft.com/office/drawing/2010/main" val="0"/>
+                        </a:ext>
+                      </a:extLst>
+                    </a:blip>
+                    <a:srcRect/>
+                    <a:stretch>
+                      <a:fillRect/>
+                    </a:stretch>
+                  </pic:blipFill>
+                  <pic:spPr bwMode="auto">
+                    <a:xfrm>
+                      <a:off x="0" y="0"/>
+                      <a:ext cx="3895090" cy="5284470"/>
+                    </a:xfrm>
+                    <a:prstGeom prst="rect">
+                      <a:avLst/>
+                    </a:prstGeom>
+                    <a:noFill/>
+                    <a:ln>
+                      <a:noFill/>
+                    </a:ln>
+                  </pic:spPr>
+                </pic:pic>
+              </a:graphicData>
+            </a:graphic>
+          </wp:inline>
+        </w:drawing>
+      </w:r>
+    </w:p>
+    <w:p>
+      <w:pPr>
+        <w:ind w:left="360"/>
+        <w:jc w:val="both"/>
+        <w:rPr>
+          <w:b/>
+        </w:rPr>
+      </w:pPr>
+      <w:r>
+        <w:t xml:space="preserve">Sơ đồ hoạt động cho use-case </w:t>
+      </w:r>
+      <w:r>
+        <w:rPr>
+          <w:b/>
+        </w:rPr>
+        <w:t>Sao Ke Tai Khoan</w:t>
+      </w:r>
+    </w:p>
+    <w:p>
+      <w:pPr>
+        <w:ind w:left="360"/>
+        <w:jc w:val="both"/>
+        <w:rPr>
+          <w:b/>
+        </w:rPr>
+      </w:pPr>
+      <w:r>
+        <w:rPr>
+          <w:b/>
+        </w:rPr>
+        <w:lastRenderedPageBreak/>
+        <w:tab/>
+      </w:r>
+      <w:r>
+        <w:rPr>
+          <w:b/>
+          <w:noProof/>
+        </w:rPr>
+        <w:drawing>
+          <wp:inline distT="0" distB="0" distL="0" distR="0">
+            <wp:extent cx="4361180" cy="2927985"/>
+            <wp:effectExtent l="0" t="0" r="0" b="0"/>
+            <wp:docPr id="6" name="Picture 6"/>
+            <wp:cNvGraphicFramePr>
+              <a:graphicFrameLocks xmlns:a="http://schemas.openxmlformats.org/drawingml/2006/main" noChangeAspect="1"/>
+            </wp:cNvGraphicFramePr>
+            <a:graphic xmlns:a="http://schemas.openxmlformats.org/drawingml/2006/main">
+              <a:graphicData uri="http://schemas.openxmlformats.org/drawingml/2006/picture">
+                <pic:pic xmlns:pic="http://schemas.openxmlformats.org/drawingml/2006/picture">
+                  <pic:nvPicPr>
+                    <pic:cNvPr id="0" name="Picture 3"/>
+                    <pic:cNvPicPr>
+                      <a:picLocks noChangeAspect="1" noChangeArrowheads="1"/>
+                    </pic:cNvPicPr>
+                  </pic:nvPicPr>
+                  <pic:blipFill>
+                    <a:blip r:embed="rId12">
+                      <a:extLst>
+                        <a:ext uri="{28A0092B-C50C-407E-A947-70E740481C1C}">
+                          <a14:useLocalDpi xmlns:a14="http://schemas.microsoft.com/office/drawing/2010/main" val="0"/>
+                        </a:ext>
+                      </a:extLst>
+                    </a:blip>
+                    <a:srcRect/>
+                    <a:stretch>
+                      <a:fillRect/>
+                    </a:stretch>
+                  </pic:blipFill>
+                  <pic:spPr bwMode="auto">
+                    <a:xfrm>
+                      <a:off x="0" y="0"/>
+                      <a:ext cx="4361180" cy="2927985"/>
+                    </a:xfrm>
+                    <a:prstGeom prst="rect">
+                      <a:avLst/>
+                    </a:prstGeom>
+                    <a:noFill/>
+                    <a:ln>
+                      <a:noFill/>
+                    </a:ln>
+                  </pic:spPr>
+                </pic:pic>
+              </a:graphicData>
+            </a:graphic>
+          </wp:inline>
+        </w:drawing>
+      </w:r>
+      <w:bookmarkStart w:id="0" w:name="_GoBack"/>
+      <w:bookmarkEnd w:id="0"/>
+    </w:p>
     <w:p/>
     <w:p/>
     <w:p>
@@ -3717,7 +4261,7 @@
                     </pic:cNvPicPr>
                   </pic:nvPicPr>
                   <pic:blipFill rotWithShape="1">
-                    <a:blip r:embed="rId10">
+                    <a:blip r:embed="rId13">
                       <a:extLst>
                         <a:ext uri="{28A0092B-C50C-407E-A947-70E740481C1C}">
                           <a14:useLocalDpi xmlns:a14="http://schemas.microsoft.com/office/drawing/2010/main" val="0"/>
@@ -3792,7 +4336,7 @@
                     </pic:cNvPicPr>
                   </pic:nvPicPr>
                   <pic:blipFill rotWithShape="1">
-                    <a:blip r:embed="rId11">
+                    <a:blip r:embed="rId14">
                       <a:extLst>
                         <a:ext uri="{28A0092B-C50C-407E-A947-70E740481C1C}">
                           <a14:useLocalDpi xmlns:a14="http://schemas.microsoft.com/office/drawing/2010/main" val="0"/>
@@ -3904,7 +4448,7 @@
                     </pic:cNvPicPr>
                   </pic:nvPicPr>
                   <pic:blipFill>
-                    <a:blip r:embed="rId12">
+                    <a:blip r:embed="rId15">
                       <a:extLst>
                         <a:ext uri="{28A0092B-C50C-407E-A947-70E740481C1C}">
                           <a14:useLocalDpi xmlns:a14="http://schemas.microsoft.com/office/drawing/2010/main" val="0"/>
@@ -3973,7 +4517,7 @@
                     </pic:cNvPicPr>
                   </pic:nvPicPr>
                   <pic:blipFill>
-                    <a:blip r:embed="rId13"/>
+                    <a:blip r:embed="rId16"/>
                     <a:srcRect l="6811" t="3942" r="10797" b="8606"/>
                     <a:stretch>
                       <a:fillRect/>
@@ -4952,7 +5496,7 @@
                     </pic:cNvPicPr>
                   </pic:nvPicPr>
                   <pic:blipFill>
-                    <a:blip r:embed="rId14"/>
+                    <a:blip r:embed="rId17"/>
                     <a:srcRect/>
                     <a:stretch>
                       <a:fillRect/>
@@ -5019,7 +5563,7 @@
                     </pic:cNvPicPr>
                   </pic:nvPicPr>
                   <pic:blipFill>
-                    <a:blip r:embed="rId15"/>
+                    <a:blip r:embed="rId18"/>
                     <a:srcRect/>
                     <a:stretch>
                       <a:fillRect/>
@@ -5099,7 +5643,7 @@
                     </pic:cNvPicPr>
                   </pic:nvPicPr>
                   <pic:blipFill>
-                    <a:blip r:embed="rId16"/>
+                    <a:blip r:embed="rId19"/>
                     <a:srcRect/>
                     <a:stretch>
                       <a:fillRect/>
@@ -5166,7 +5710,7 @@
                     </pic:cNvPicPr>
                   </pic:nvPicPr>
                   <pic:blipFill>
-                    <a:blip r:embed="rId17">
+                    <a:blip r:embed="rId20">
                       <a:extLst>
                         <a:ext uri="{28A0092B-C50C-407E-A947-70E740481C1C}">
                           <a14:useLocalDpi xmlns:a14="http://schemas.microsoft.com/office/drawing/2010/main" val="0"/>
@@ -5232,8 +5776,8 @@
     </w:p>
     <w:p/>
     <w:sectPr>
-      <w:footerReference w:type="even" r:id="rId18"/>
-      <w:footerReference w:type="default" r:id="rId19"/>
+      <w:footerReference w:type="even" r:id="rId21"/>
+      <w:footerReference w:type="default" r:id="rId22"/>
       <w:pgSz w:w="12240" w:h="15840"/>
       <w:pgMar w:top="1440" w:right="1800" w:bottom="1440" w:left="1800" w:header="720" w:footer="720" w:gutter="0"/>
       <w:cols w:space="720"/>
@@ -5336,7 +5880,7 @@
               <w:noProof/>
               <w:color w:val="595959" w:themeColor="text1" w:themeTint="A6"/>
             </w:rPr>
-            <w:t>6</w:t>
+            <w:t>2</w:t>
           </w:r>
           <w:r>
             <w:rPr>
@@ -5525,7 +6069,7 @@
               <w:noProof/>
               <w:color w:val="595959" w:themeColor="text1" w:themeTint="A6"/>
             </w:rPr>
-            <w:t>5</w:t>
+            <w:t>1</w:t>
           </w:r>
           <w:r>
             <w:rPr>
@@ -6422,6 +6966,95 @@
     </w:lvl>
   </w:abstractNum>
   <w:abstractNum w:abstractNumId="9" w15:restartNumberingAfterBreak="0">
+    <w:nsid w:val="54561F33"/>
+    <w:multiLevelType w:val="hybridMultilevel"/>
+    <w:tmpl w:val="D2CC83D2"/>
+    <w:lvl w:ilvl="0" w:tplc="04090011">
+      <w:start w:val="1"/>
+      <w:numFmt w:val="decimal"/>
+      <w:lvlText w:val="%1)"/>
+      <w:lvlJc w:val="left"/>
+      <w:pPr>
+        <w:ind w:left="720" w:hanging="360"/>
+      </w:pPr>
+      <w:rPr>
+        <w:rFonts w:hint="default"/>
+      </w:rPr>
+    </w:lvl>
+    <w:lvl w:ilvl="1" w:tplc="04090019" w:tentative="1">
+      <w:start w:val="1"/>
+      <w:numFmt w:val="lowerLetter"/>
+      <w:lvlText w:val="%2."/>
+      <w:lvlJc w:val="left"/>
+      <w:pPr>
+        <w:ind w:left="1440" w:hanging="360"/>
+      </w:pPr>
+    </w:lvl>
+    <w:lvl w:ilvl="2" w:tplc="0409001B" w:tentative="1">
+      <w:start w:val="1"/>
+      <w:numFmt w:val="lowerRoman"/>
+      <w:lvlText w:val="%3."/>
+      <w:lvlJc w:val="right"/>
+      <w:pPr>
+        <w:ind w:left="2160" w:hanging="180"/>
+      </w:pPr>
+    </w:lvl>
+    <w:lvl w:ilvl="3" w:tplc="0409000F" w:tentative="1">
+      <w:start w:val="1"/>
+      <w:numFmt w:val="decimal"/>
+      <w:lvlText w:val="%4."/>
+      <w:lvlJc w:val="left"/>
+      <w:pPr>
+        <w:ind w:left="2880" w:hanging="360"/>
+      </w:pPr>
+    </w:lvl>
+    <w:lvl w:ilvl="4" w:tplc="04090019" w:tentative="1">
+      <w:start w:val="1"/>
+      <w:numFmt w:val="lowerLetter"/>
+      <w:lvlText w:val="%5."/>
+      <w:lvlJc w:val="left"/>
+      <w:pPr>
+        <w:ind w:left="3600" w:hanging="360"/>
+      </w:pPr>
+    </w:lvl>
+    <w:lvl w:ilvl="5" w:tplc="0409001B" w:tentative="1">
+      <w:start w:val="1"/>
+      <w:numFmt w:val="lowerRoman"/>
+      <w:lvlText w:val="%6."/>
+      <w:lvlJc w:val="right"/>
+      <w:pPr>
+        <w:ind w:left="4320" w:hanging="180"/>
+      </w:pPr>
+    </w:lvl>
+    <w:lvl w:ilvl="6" w:tplc="0409000F" w:tentative="1">
+      <w:start w:val="1"/>
+      <w:numFmt w:val="decimal"/>
+      <w:lvlText w:val="%7."/>
+      <w:lvlJc w:val="left"/>
+      <w:pPr>
+        <w:ind w:left="5040" w:hanging="360"/>
+      </w:pPr>
+    </w:lvl>
+    <w:lvl w:ilvl="7" w:tplc="04090019" w:tentative="1">
+      <w:start w:val="1"/>
+      <w:numFmt w:val="lowerLetter"/>
+      <w:lvlText w:val="%8."/>
+      <w:lvlJc w:val="left"/>
+      <w:pPr>
+        <w:ind w:left="5760" w:hanging="360"/>
+      </w:pPr>
+    </w:lvl>
+    <w:lvl w:ilvl="8" w:tplc="0409001B" w:tentative="1">
+      <w:start w:val="1"/>
+      <w:numFmt w:val="lowerRoman"/>
+      <w:lvlText w:val="%9."/>
+      <w:lvlJc w:val="right"/>
+      <w:pPr>
+        <w:ind w:left="6480" w:hanging="180"/>
+      </w:pPr>
+    </w:lvl>
+  </w:abstractNum>
+  <w:abstractNum w:abstractNumId="10" w15:restartNumberingAfterBreak="0">
     <w:nsid w:val="56F67371"/>
     <w:multiLevelType w:val="hybridMultilevel"/>
     <w:tmpl w:val="E59AC464"/>
@@ -6534,7 +7167,7 @@
       </w:rPr>
     </w:lvl>
   </w:abstractNum>
-  <w:abstractNum w:abstractNumId="10" w15:restartNumberingAfterBreak="0">
+  <w:abstractNum w:abstractNumId="11" w15:restartNumberingAfterBreak="0">
     <w:nsid w:val="589E6C2E"/>
     <w:multiLevelType w:val="hybridMultilevel"/>
     <w:tmpl w:val="229ADCE0"/>
@@ -6646,7 +7279,7 @@
       </w:rPr>
     </w:lvl>
   </w:abstractNum>
-  <w:abstractNum w:abstractNumId="11" w15:restartNumberingAfterBreak="0">
+  <w:abstractNum w:abstractNumId="12" w15:restartNumberingAfterBreak="0">
     <w:nsid w:val="5E133CCA"/>
     <w:multiLevelType w:val="hybridMultilevel"/>
     <w:tmpl w:val="8C7CD274"/>
@@ -6735,7 +7368,7 @@
       </w:pPr>
     </w:lvl>
   </w:abstractNum>
-  <w:abstractNum w:abstractNumId="12" w15:restartNumberingAfterBreak="0">
+  <w:abstractNum w:abstractNumId="13" w15:restartNumberingAfterBreak="0">
     <w:nsid w:val="7B4261CC"/>
     <w:multiLevelType w:val="hybridMultilevel"/>
     <w:tmpl w:val="CAEEA442"/>
@@ -6831,7 +7464,7 @@
     <w:abstractNumId w:val="0"/>
   </w:num>
   <w:num w:numId="3">
-    <w:abstractNumId w:val="10"/>
+    <w:abstractNumId w:val="11"/>
   </w:num>
   <w:num w:numId="4">
     <w:abstractNumId w:val="1"/>
@@ -6840,7 +7473,7 @@
     <w:abstractNumId w:val="4"/>
   </w:num>
   <w:num w:numId="6">
-    <w:abstractNumId w:val="12"/>
+    <w:abstractNumId w:val="13"/>
   </w:num>
   <w:num w:numId="7">
     <w:abstractNumId w:val="7"/>
@@ -6855,13 +7488,16 @@
     <w:abstractNumId w:val="6"/>
   </w:num>
   <w:num w:numId="11">
-    <w:abstractNumId w:val="11"/>
+    <w:abstractNumId w:val="12"/>
   </w:num>
   <w:num w:numId="12">
-    <w:abstractNumId w:val="9"/>
+    <w:abstractNumId w:val="10"/>
   </w:num>
   <w:num w:numId="13">
     <w:abstractNumId w:val="5"/>
+  </w:num>
+  <w:num w:numId="14">
+    <w:abstractNumId w:val="9"/>
   </w:num>
 </w:numbering>
 </file>
@@ -8640,6 +9276,7 @@
     <w:rsid w:val="007F47D0"/>
     <w:rsid w:val="00847381"/>
     <w:rsid w:val="00917144"/>
+    <w:rsid w:val="00945FBA"/>
     <w:rsid w:val="009A78F8"/>
     <w:rsid w:val="00A5624A"/>
     <w:rsid w:val="00DF6CEA"/>
@@ -9438,7 +10075,7 @@
 </file>
 
 <file path=customXml/itemProps1.xml><?xml version="1.0" encoding="utf-8"?>
-<ds:datastoreItem xmlns:ds="http://schemas.openxmlformats.org/officeDocument/2006/customXml" ds:itemID="{BFF10E45-41D0-421F-B1BF-5699B4CE4E2F}">
+<ds:datastoreItem xmlns:ds="http://schemas.openxmlformats.org/officeDocument/2006/customXml" ds:itemID="{AADFB7B9-A93B-4F0F-84CC-5EDD74632FA2}">
   <ds:schemaRefs>
     <ds:schemaRef ds:uri="http://schemas.openxmlformats.org/officeDocument/2006/bibliography"/>
   </ds:schemaRefs>

</xml_diff>

<commit_message>
update Diagrams/BusinessQuanLyThe.mdl + MauBaoCao/BaoCaoLan1.docx
</commit_message>
<xml_diff>
--- a/MauBaoCao/BaoCaoLan1.docx
+++ b/MauBaoCao/BaoCaoLan1.docx
@@ -792,12 +792,11 @@
         <w:rPr>
           <w:noProof/>
         </w:rPr>
-        <w:lastRenderedPageBreak/>
         <w:drawing>
-          <wp:inline distT="0" distB="0" distL="0" distR="0" wp14:anchorId="7257E9BB" wp14:editId="6BFDC5EB">
-            <wp:extent cx="4581525" cy="4552950"/>
-            <wp:effectExtent l="0" t="0" r="9525" b="0"/>
-            <wp:docPr id="3" name="Picture 3"/>
+          <wp:inline distT="0" distB="0" distL="0" distR="0">
+            <wp:extent cx="5486400" cy="2823124"/>
+            <wp:effectExtent l="0" t="0" r="0" b="0"/>
+            <wp:docPr id="7" name="Picture 7"/>
             <wp:cNvGraphicFramePr>
               <a:graphicFrameLocks xmlns:a="http://schemas.openxmlformats.org/drawingml/2006/main" noChangeAspect="1"/>
             </wp:cNvGraphicFramePr>
@@ -805,23 +804,36 @@
               <a:graphicData uri="http://schemas.openxmlformats.org/drawingml/2006/picture">
                 <pic:pic xmlns:pic="http://schemas.openxmlformats.org/drawingml/2006/picture">
                   <pic:nvPicPr>
-                    <pic:cNvPr id="1" name=""/>
-                    <pic:cNvPicPr/>
+                    <pic:cNvPr id="0" name="Picture 1"/>
+                    <pic:cNvPicPr>
+                      <a:picLocks noChangeAspect="1" noChangeArrowheads="1"/>
+                    </pic:cNvPicPr>
                   </pic:nvPicPr>
                   <pic:blipFill>
-                    <a:blip r:embed="rId8"/>
+                    <a:blip r:embed="rId8">
+                      <a:extLst>
+                        <a:ext uri="{28A0092B-C50C-407E-A947-70E740481C1C}">
+                          <a14:useLocalDpi xmlns:a14="http://schemas.microsoft.com/office/drawing/2010/main" val="0"/>
+                        </a:ext>
+                      </a:extLst>
+                    </a:blip>
+                    <a:srcRect/>
                     <a:stretch>
                       <a:fillRect/>
                     </a:stretch>
                   </pic:blipFill>
-                  <pic:spPr>
+                  <pic:spPr bwMode="auto">
                     <a:xfrm>
                       <a:off x="0" y="0"/>
-                      <a:ext cx="4581525" cy="4552950"/>
+                      <a:ext cx="5486400" cy="2823124"/>
                     </a:xfrm>
                     <a:prstGeom prst="rect">
                       <a:avLst/>
                     </a:prstGeom>
+                    <a:noFill/>
+                    <a:ln>
+                      <a:noFill/>
+                    </a:ln>
                   </pic:spPr>
                 </pic:pic>
               </a:graphicData>
@@ -839,6 +851,7 @@
         </w:numPr>
       </w:pPr>
       <w:r>
+        <w:lastRenderedPageBreak/>
         <w:t>Đặc t</w:t>
       </w:r>
       <w:r>
@@ -1324,16 +1337,7 @@
                 <w:sz w:val="26"/>
                 <w:szCs w:val="26"/>
               </w:rPr>
-              <w:t xml:space="preserve">nếu Merchant không thõa điểu kiện thì từ </w:t>
-            </w:r>
-            <w:r>
-              <w:rPr>
-                <w:rFonts w:asciiTheme="majorHAnsi" w:hAnsiTheme="majorHAnsi" w:cs="Times New Roman"/>
-                <w:sz w:val="26"/>
-                <w:szCs w:val="26"/>
-              </w:rPr>
-              <w:lastRenderedPageBreak/>
-              <w:t>chối kết nạp và kết thúc use case.</w:t>
+              <w:t>nếu Merchant không thõa điểu kiện thì từ chối kết nạp và kết thúc use case.</w:t>
             </w:r>
           </w:p>
           <w:p>
@@ -1839,6 +1843,7 @@
                 <w:sz w:val="26"/>
                 <w:szCs w:val="26"/>
               </w:rPr>
+              <w:lastRenderedPageBreak/>
               <w:t>Dòng thay thế</w:t>
             </w:r>
           </w:p>
@@ -2263,16 +2268,7 @@
                 <w:sz w:val="26"/>
                 <w:szCs w:val="26"/>
               </w:rPr>
-              <w:t xml:space="preserve">yêu cầu thanh toán các khoản tiền đã giao dịch </w:t>
-            </w:r>
-            <w:r>
-              <w:rPr>
-                <w:rFonts w:asciiTheme="majorHAnsi" w:hAnsiTheme="majorHAnsi" w:cs="Times New Roman"/>
-                <w:sz w:val="26"/>
-                <w:szCs w:val="26"/>
-              </w:rPr>
-              <w:lastRenderedPageBreak/>
-              <w:t>theo</w:t>
+              <w:t>yêu cầu thanh toán các khoản tiền đã giao dịch theo</w:t>
             </w:r>
             <w:r>
               <w:rPr>
@@ -2318,7 +2314,6 @@
                 <w:sz w:val="26"/>
                 <w:szCs w:val="26"/>
               </w:rPr>
-              <w:lastRenderedPageBreak/>
               <w:t>Dòng thay thế</w:t>
             </w:r>
           </w:p>
@@ -2838,6 +2833,7 @@
                 <w:sz w:val="26"/>
                 <w:szCs w:val="26"/>
               </w:rPr>
+              <w:lastRenderedPageBreak/>
               <w:t>Mô tả</w:t>
             </w:r>
           </w:p>
@@ -3306,16 +3302,7 @@
                 <w:sz w:val="26"/>
                 <w:szCs w:val="26"/>
               </w:rPr>
-              <w:t xml:space="preserve">shopper không hài lòng  với mặt hàng đã mua </w:t>
-            </w:r>
-            <w:r>
-              <w:rPr>
-                <w:rFonts w:asciiTheme="majorHAnsi" w:hAnsiTheme="majorHAnsi" w:cs="Times New Roman"/>
-                <w:sz w:val="26"/>
-                <w:szCs w:val="26"/>
-              </w:rPr>
-              <w:lastRenderedPageBreak/>
-              <w:t>họ muốn đến merchant trả hàng.</w:t>
+              <w:t>shopper không hài lòng  với mặt hàng đã mua họ muốn đến merchant trả hàng.</w:t>
             </w:r>
           </w:p>
           <w:p>
@@ -3379,7 +3366,6 @@
                 <w:sz w:val="26"/>
                 <w:szCs w:val="26"/>
               </w:rPr>
-              <w:lastRenderedPageBreak/>
               <w:t>Dòng sự kiện cơ bản.</w:t>
             </w:r>
           </w:p>
@@ -4057,7 +4043,6 @@
       </w:r>
     </w:p>
     <w:p>
-      <w:bookmarkStart w:id="0" w:name="_GoBack"/>
       <w:r>
         <w:rPr>
           <w:noProof/>
@@ -4111,7 +4096,6 @@
           </wp:inline>
         </w:drawing>
       </w:r>
-      <w:bookmarkEnd w:id="0"/>
     </w:p>
     <w:p>
       <w:pPr>
@@ -4433,6 +4417,7 @@
           <w:color w:val="00B050"/>
         </w:rPr>
       </w:pPr>
+      <w:bookmarkStart w:id="0" w:name="_GoBack"/>
       <w:r>
         <w:rPr>
           <w:noProof/>
@@ -4488,6 +4473,7 @@
           </wp:inline>
         </w:drawing>
       </w:r>
+      <w:bookmarkEnd w:id="0"/>
     </w:p>
     <w:p>
       <w:pPr>
@@ -4510,9 +4496,9 @@
         <w:lastRenderedPageBreak/>
         <w:drawing>
           <wp:inline distT="0" distB="0" distL="0" distR="0">
-            <wp:extent cx="5309960" cy="3800475"/>
+            <wp:extent cx="5486400" cy="5797076"/>
             <wp:effectExtent l="0" t="0" r="0" b="0"/>
-            <wp:docPr id="22" name="Picture 4"/>
+            <wp:docPr id="10" name="Picture 10"/>
             <wp:cNvGraphicFramePr>
               <a:graphicFrameLocks xmlns:a="http://schemas.openxmlformats.org/drawingml/2006/main" noChangeAspect="1"/>
             </wp:cNvGraphicFramePr>
@@ -4520,14 +4506,20 @@
               <a:graphicData uri="http://schemas.openxmlformats.org/drawingml/2006/picture">
                 <pic:pic xmlns:pic="http://schemas.openxmlformats.org/drawingml/2006/picture">
                   <pic:nvPicPr>
-                    <pic:cNvPr id="0" name="Picture 4"/>
+                    <pic:cNvPr id="0" name="Picture 2"/>
                     <pic:cNvPicPr>
                       <a:picLocks noChangeAspect="1" noChangeArrowheads="1"/>
                     </pic:cNvPicPr>
                   </pic:nvPicPr>
                   <pic:blipFill>
-                    <a:blip r:embed="rId18"/>
-                    <a:srcRect l="6811" t="3942" r="10797" b="8606"/>
+                    <a:blip r:embed="rId18">
+                      <a:extLst>
+                        <a:ext uri="{28A0092B-C50C-407E-A947-70E740481C1C}">
+                          <a14:useLocalDpi xmlns:a14="http://schemas.microsoft.com/office/drawing/2010/main" val="0"/>
+                        </a:ext>
+                      </a:extLst>
+                    </a:blip>
+                    <a:srcRect/>
                     <a:stretch>
                       <a:fillRect/>
                     </a:stretch>
@@ -4535,17 +4527,14 @@
                   <pic:spPr bwMode="auto">
                     <a:xfrm>
                       <a:off x="0" y="0"/>
-                      <a:ext cx="5309960" cy="3800475"/>
+                      <a:ext cx="5486400" cy="5797076"/>
                     </a:xfrm>
                     <a:prstGeom prst="rect">
                       <a:avLst/>
                     </a:prstGeom>
                     <a:noFill/>
-                    <a:ln w="9525">
+                    <a:ln>
                       <a:noFill/>
-                      <a:miter lim="800000"/>
-                      <a:headEnd/>
-                      <a:tailEnd/>
                     </a:ln>
                   </pic:spPr>
                 </pic:pic>
@@ -4713,6 +4702,7 @@
               <w:rPr>
                 <w:b w:val="0"/>
               </w:rPr>
+              <w:lastRenderedPageBreak/>
               <w:t>Use case liên quan</w:t>
             </w:r>
           </w:p>
@@ -4809,11 +4799,7 @@
               <w:cnfStyle w:val="000000010000" w:firstRow="0" w:lastRow="0" w:firstColumn="0" w:lastColumn="0" w:oddVBand="0" w:evenVBand="0" w:oddHBand="0" w:evenHBand="1" w:firstRowFirstColumn="0" w:firstRowLastColumn="0" w:lastRowFirstColumn="0" w:lastRowLastColumn="0"/>
             </w:pPr>
             <w:r>
-              <w:t xml:space="preserve">Hệ thống hiển thị các dịch vụ mà bác sĩ đã </w:t>
-            </w:r>
-            <w:r>
-              <w:lastRenderedPageBreak/>
-              <w:t>chọn</w:t>
+              <w:t>Hệ thống hiển thị các dịch vụ mà bác sĩ đã chọn</w:t>
             </w:r>
           </w:p>
           <w:p>
@@ -4871,7 +4857,6 @@
               <w:rPr>
                 <w:b w:val="0"/>
               </w:rPr>
-              <w:lastRenderedPageBreak/>
               <w:t>Dòng sự kiện phụ</w:t>
             </w:r>
           </w:p>
@@ -5217,6 +5202,7 @@
               <w:cnfStyle w:val="000000010000" w:firstRow="0" w:lastRow="0" w:firstColumn="0" w:lastColumn="0" w:oddVBand="0" w:evenVBand="0" w:oddHBand="0" w:evenHBand="1" w:firstRowFirstColumn="0" w:firstRowLastColumn="0" w:lastRowFirstColumn="0" w:lastRowLastColumn="0"/>
             </w:pPr>
             <w:r>
+              <w:lastRenderedPageBreak/>
               <w:t>Hệ thống hiển thị các dịch vụ tra cứu được</w:t>
             </w:r>
           </w:p>
@@ -5297,6 +5283,7 @@
               <w:rPr>
                 <w:b w:val="0"/>
               </w:rPr>
+              <w:lastRenderedPageBreak/>
               <w:t>Dòng sự kiện phụ</w:t>
             </w:r>
           </w:p>
@@ -5324,11 +5311,7 @@
               <w:cnfStyle w:val="000000100000" w:firstRow="0" w:lastRow="0" w:firstColumn="0" w:lastColumn="0" w:oddVBand="0" w:evenVBand="0" w:oddHBand="1" w:evenHBand="0" w:firstRowFirstColumn="0" w:firstRowLastColumn="0" w:lastRowFirstColumn="0" w:lastRowLastColumn="0"/>
             </w:pPr>
             <w:r>
-              <w:t xml:space="preserve">Hệ thống thông báo “Phiếu YC DV phải gồm ít </w:t>
-            </w:r>
-            <w:r>
-              <w:lastRenderedPageBreak/>
-              <w:t>nhất 1 dịch vụ”</w:t>
+              <w:t>Hệ thống thông báo “Phiếu YC DV phải gồm ít nhất 1 dịch vụ”</w:t>
             </w:r>
           </w:p>
           <w:p>
@@ -5371,7 +5354,6 @@
               <w:rPr>
                 <w:b w:val="0"/>
               </w:rPr>
-              <w:lastRenderedPageBreak/>
               <w:t>Điều kiện tiên quyết</w:t>
             </w:r>
           </w:p>
@@ -5836,8 +5818,8 @@
       <w:tblLook w:val="04A0" w:firstRow="1" w:lastRow="0" w:firstColumn="1" w:lastColumn="0" w:noHBand="0" w:noVBand="1"/>
     </w:tblPr>
     <w:tblGrid>
-      <w:gridCol w:w="474"/>
-      <w:gridCol w:w="8396"/>
+      <w:gridCol w:w="357"/>
+      <w:gridCol w:w="8513"/>
     </w:tblGrid>
     <w:tr>
       <w:tc>
@@ -5889,7 +5871,7 @@
               <w:noProof/>
               <w:color w:val="595959" w:themeColor="text1" w:themeTint="A6"/>
             </w:rPr>
-            <w:t>10</w:t>
+            <w:t>12</w:t>
           </w:r>
           <w:r>
             <w:rPr>
@@ -6078,7 +6060,7 @@
               <w:noProof/>
               <w:color w:val="595959" w:themeColor="text1" w:themeTint="A6"/>
             </w:rPr>
-            <w:t>11</w:t>
+            <w:t>13</w:t>
           </w:r>
           <w:r>
             <w:rPr>
@@ -9284,6 +9266,7 @@
     <w:rsid w:val="00794707"/>
     <w:rsid w:val="007E7556"/>
     <w:rsid w:val="007F47D0"/>
+    <w:rsid w:val="008141A8"/>
     <w:rsid w:val="00847381"/>
     <w:rsid w:val="00917144"/>
     <w:rsid w:val="00945FBA"/>
@@ -10086,7 +10069,7 @@
 </file>
 
 <file path=customXml/itemProps1.xml><?xml version="1.0" encoding="utf-8"?>
-<ds:datastoreItem xmlns:ds="http://schemas.openxmlformats.org/officeDocument/2006/customXml" ds:itemID="{D717277A-328E-46C8-9F32-2E7E7904660A}">
+<ds:datastoreItem xmlns:ds="http://schemas.openxmlformats.org/officeDocument/2006/customXml" ds:itemID="{DA8AE1E3-E36C-4872-A17F-74008EED6156}">
   <ds:schemaRefs>
     <ds:schemaRef ds:uri="http://schemas.openxmlformats.org/officeDocument/2006/bibliography"/>
   </ds:schemaRefs>

</xml_diff>

<commit_message>
Add activity thanh phan dong
</commit_message>
<xml_diff>
--- a/MauBaoCao/BaoCaoLan1.docx
+++ b/MauBaoCao/BaoCaoLan1.docx
@@ -2937,7 +2937,7 @@
             <w:pPr>
               <w:numPr>
                 <w:ilvl w:val="0"/>
-                <w:numId w:val="6"/>
+                <w:numId w:val="15"/>
               </w:numPr>
               <w:spacing w:line="276" w:lineRule="auto"/>
               <w:jc w:val="both"/>
@@ -2948,6 +2948,8 @@
                 <w:szCs w:val="26"/>
               </w:rPr>
             </w:pPr>
+            <w:bookmarkStart w:id="0" w:name="_GoBack"/>
+            <w:bookmarkEnd w:id="0"/>
             <w:r>
               <w:rPr>
                 <w:rFonts w:asciiTheme="majorHAnsi" w:hAnsiTheme="majorHAnsi" w:cs="Times New Roman"/>
@@ -2971,7 +2973,7 @@
             <w:pPr>
               <w:numPr>
                 <w:ilvl w:val="0"/>
-                <w:numId w:val="6"/>
+                <w:numId w:val="15"/>
               </w:numPr>
               <w:spacing w:line="276" w:lineRule="auto"/>
               <w:jc w:val="both"/>
@@ -3003,7 +3005,7 @@
             <w:pPr>
               <w:numPr>
                 <w:ilvl w:val="0"/>
-                <w:numId w:val="6"/>
+                <w:numId w:val="15"/>
               </w:numPr>
               <w:spacing w:line="276" w:lineRule="auto"/>
               <w:jc w:val="both"/>
@@ -3027,7 +3029,7 @@
             <w:pPr>
               <w:numPr>
                 <w:ilvl w:val="0"/>
-                <w:numId w:val="6"/>
+                <w:numId w:val="15"/>
               </w:numPr>
               <w:spacing w:line="276" w:lineRule="auto"/>
               <w:jc w:val="both"/>
@@ -3051,7 +3053,7 @@
             <w:pPr>
               <w:numPr>
                 <w:ilvl w:val="0"/>
-                <w:numId w:val="6"/>
+                <w:numId w:val="15"/>
               </w:numPr>
               <w:spacing w:line="276" w:lineRule="auto"/>
               <w:jc w:val="both"/>
@@ -3075,7 +3077,7 @@
             <w:pPr>
               <w:numPr>
                 <w:ilvl w:val="0"/>
-                <w:numId w:val="6"/>
+                <w:numId w:val="15"/>
               </w:numPr>
               <w:spacing w:line="276" w:lineRule="auto"/>
               <w:jc w:val="both"/>
@@ -4417,7 +4419,6 @@
           <w:color w:val="00B050"/>
         </w:rPr>
       </w:pPr>
-      <w:bookmarkStart w:id="0" w:name="_GoBack"/>
       <w:r>
         <w:rPr>
           <w:noProof/>
@@ -4473,7 +4474,6 @@
           </wp:inline>
         </w:drawing>
       </w:r>
-      <w:bookmarkEnd w:id="0"/>
     </w:p>
     <w:p>
       <w:pPr>
@@ -5871,7 +5871,7 @@
               <w:noProof/>
               <w:color w:val="595959" w:themeColor="text1" w:themeTint="A6"/>
             </w:rPr>
-            <w:t>12</w:t>
+            <w:t>4</w:t>
           </w:r>
           <w:r>
             <w:rPr>
@@ -6060,7 +6060,7 @@
               <w:noProof/>
               <w:color w:val="595959" w:themeColor="text1" w:themeTint="A6"/>
             </w:rPr>
-            <w:t>13</w:t>
+            <w:t>3</w:t>
           </w:r>
           <w:r>
             <w:rPr>
@@ -6506,6 +6506,95 @@
     </w:lvl>
   </w:abstractNum>
   <w:abstractNum w:abstractNumId="4" w15:restartNumberingAfterBreak="0">
+    <w:nsid w:val="19835D6C"/>
+    <w:multiLevelType w:val="hybridMultilevel"/>
+    <w:tmpl w:val="99D03D20"/>
+    <w:lvl w:ilvl="0" w:tplc="8716E126">
+      <w:start w:val="1"/>
+      <w:numFmt w:val="decimal"/>
+      <w:lvlText w:val="%1)"/>
+      <w:lvlJc w:val="left"/>
+      <w:pPr>
+        <w:ind w:left="720" w:hanging="360"/>
+      </w:pPr>
+      <w:rPr>
+        <w:rFonts w:hint="default"/>
+      </w:rPr>
+    </w:lvl>
+    <w:lvl w:ilvl="1" w:tplc="04090019" w:tentative="1">
+      <w:start w:val="1"/>
+      <w:numFmt w:val="lowerLetter"/>
+      <w:lvlText w:val="%2."/>
+      <w:lvlJc w:val="left"/>
+      <w:pPr>
+        <w:ind w:left="1440" w:hanging="360"/>
+      </w:pPr>
+    </w:lvl>
+    <w:lvl w:ilvl="2" w:tplc="0409001B" w:tentative="1">
+      <w:start w:val="1"/>
+      <w:numFmt w:val="lowerRoman"/>
+      <w:lvlText w:val="%3."/>
+      <w:lvlJc w:val="right"/>
+      <w:pPr>
+        <w:ind w:left="2160" w:hanging="180"/>
+      </w:pPr>
+    </w:lvl>
+    <w:lvl w:ilvl="3" w:tplc="0409000F" w:tentative="1">
+      <w:start w:val="1"/>
+      <w:numFmt w:val="decimal"/>
+      <w:lvlText w:val="%4."/>
+      <w:lvlJc w:val="left"/>
+      <w:pPr>
+        <w:ind w:left="2880" w:hanging="360"/>
+      </w:pPr>
+    </w:lvl>
+    <w:lvl w:ilvl="4" w:tplc="04090019" w:tentative="1">
+      <w:start w:val="1"/>
+      <w:numFmt w:val="lowerLetter"/>
+      <w:lvlText w:val="%5."/>
+      <w:lvlJc w:val="left"/>
+      <w:pPr>
+        <w:ind w:left="3600" w:hanging="360"/>
+      </w:pPr>
+    </w:lvl>
+    <w:lvl w:ilvl="5" w:tplc="0409001B" w:tentative="1">
+      <w:start w:val="1"/>
+      <w:numFmt w:val="lowerRoman"/>
+      <w:lvlText w:val="%6."/>
+      <w:lvlJc w:val="right"/>
+      <w:pPr>
+        <w:ind w:left="4320" w:hanging="180"/>
+      </w:pPr>
+    </w:lvl>
+    <w:lvl w:ilvl="6" w:tplc="0409000F" w:tentative="1">
+      <w:start w:val="1"/>
+      <w:numFmt w:val="decimal"/>
+      <w:lvlText w:val="%7."/>
+      <w:lvlJc w:val="left"/>
+      <w:pPr>
+        <w:ind w:left="5040" w:hanging="360"/>
+      </w:pPr>
+    </w:lvl>
+    <w:lvl w:ilvl="7" w:tplc="04090019" w:tentative="1">
+      <w:start w:val="1"/>
+      <w:numFmt w:val="lowerLetter"/>
+      <w:lvlText w:val="%8."/>
+      <w:lvlJc w:val="left"/>
+      <w:pPr>
+        <w:ind w:left="5760" w:hanging="360"/>
+      </w:pPr>
+    </w:lvl>
+    <w:lvl w:ilvl="8" w:tplc="0409001B" w:tentative="1">
+      <w:start w:val="1"/>
+      <w:numFmt w:val="lowerRoman"/>
+      <w:lvlText w:val="%9."/>
+      <w:lvlJc w:val="right"/>
+      <w:pPr>
+        <w:ind w:left="6480" w:hanging="180"/>
+      </w:pPr>
+    </w:lvl>
+  </w:abstractNum>
+  <w:abstractNum w:abstractNumId="5" w15:restartNumberingAfterBreak="0">
     <w:nsid w:val="2BC26A9A"/>
     <w:multiLevelType w:val="hybridMultilevel"/>
     <w:tmpl w:val="EA123DB6"/>
@@ -6594,7 +6683,7 @@
       </w:pPr>
     </w:lvl>
   </w:abstractNum>
-  <w:abstractNum w:abstractNumId="5" w15:restartNumberingAfterBreak="0">
+  <w:abstractNum w:abstractNumId="6" w15:restartNumberingAfterBreak="0">
     <w:nsid w:val="32C623E4"/>
     <w:multiLevelType w:val="hybridMultilevel"/>
     <w:tmpl w:val="118A623C"/>
@@ -6683,7 +6772,7 @@
       </w:pPr>
     </w:lvl>
   </w:abstractNum>
-  <w:abstractNum w:abstractNumId="6" w15:restartNumberingAfterBreak="0">
+  <w:abstractNum w:abstractNumId="7" w15:restartNumberingAfterBreak="0">
     <w:nsid w:val="46601D32"/>
     <w:multiLevelType w:val="hybridMultilevel"/>
     <w:tmpl w:val="7D0A48C0"/>
@@ -6772,7 +6861,7 @@
       </w:pPr>
     </w:lvl>
   </w:abstractNum>
-  <w:abstractNum w:abstractNumId="7" w15:restartNumberingAfterBreak="0">
+  <w:abstractNum w:abstractNumId="8" w15:restartNumberingAfterBreak="0">
     <w:nsid w:val="511D05B3"/>
     <w:multiLevelType w:val="hybridMultilevel"/>
     <w:tmpl w:val="C970549E"/>
@@ -6861,7 +6950,7 @@
       </w:pPr>
     </w:lvl>
   </w:abstractNum>
-  <w:abstractNum w:abstractNumId="8" w15:restartNumberingAfterBreak="0">
+  <w:abstractNum w:abstractNumId="9" w15:restartNumberingAfterBreak="0">
     <w:nsid w:val="51F8505D"/>
     <w:multiLevelType w:val="multilevel"/>
     <w:tmpl w:val="04090025"/>
@@ -6956,7 +7045,7 @@
       </w:pPr>
     </w:lvl>
   </w:abstractNum>
-  <w:abstractNum w:abstractNumId="9" w15:restartNumberingAfterBreak="0">
+  <w:abstractNum w:abstractNumId="10" w15:restartNumberingAfterBreak="0">
     <w:nsid w:val="54561F33"/>
     <w:multiLevelType w:val="hybridMultilevel"/>
     <w:tmpl w:val="D2CC83D2"/>
@@ -7045,7 +7134,7 @@
       </w:pPr>
     </w:lvl>
   </w:abstractNum>
-  <w:abstractNum w:abstractNumId="10" w15:restartNumberingAfterBreak="0">
+  <w:abstractNum w:abstractNumId="11" w15:restartNumberingAfterBreak="0">
     <w:nsid w:val="56F67371"/>
     <w:multiLevelType w:val="hybridMultilevel"/>
     <w:tmpl w:val="E59AC464"/>
@@ -7158,7 +7247,7 @@
       </w:rPr>
     </w:lvl>
   </w:abstractNum>
-  <w:abstractNum w:abstractNumId="11" w15:restartNumberingAfterBreak="0">
+  <w:abstractNum w:abstractNumId="12" w15:restartNumberingAfterBreak="0">
     <w:nsid w:val="589E6C2E"/>
     <w:multiLevelType w:val="hybridMultilevel"/>
     <w:tmpl w:val="229ADCE0"/>
@@ -7270,7 +7359,7 @@
       </w:rPr>
     </w:lvl>
   </w:abstractNum>
-  <w:abstractNum w:abstractNumId="12" w15:restartNumberingAfterBreak="0">
+  <w:abstractNum w:abstractNumId="13" w15:restartNumberingAfterBreak="0">
     <w:nsid w:val="5E133CCA"/>
     <w:multiLevelType w:val="hybridMultilevel"/>
     <w:tmpl w:val="8C7CD274"/>
@@ -7359,7 +7448,7 @@
       </w:pPr>
     </w:lvl>
   </w:abstractNum>
-  <w:abstractNum w:abstractNumId="13" w15:restartNumberingAfterBreak="0">
+  <w:abstractNum w:abstractNumId="14" w15:restartNumberingAfterBreak="0">
     <w:nsid w:val="7B4261CC"/>
     <w:multiLevelType w:val="hybridMultilevel"/>
     <w:tmpl w:val="CAEEA442"/>
@@ -7449,25 +7538,25 @@
     </w:lvl>
   </w:abstractNum>
   <w:num w:numId="1">
-    <w:abstractNumId w:val="8"/>
+    <w:abstractNumId w:val="9"/>
   </w:num>
   <w:num w:numId="2">
     <w:abstractNumId w:val="0"/>
   </w:num>
   <w:num w:numId="3">
-    <w:abstractNumId w:val="11"/>
+    <w:abstractNumId w:val="12"/>
   </w:num>
   <w:num w:numId="4">
     <w:abstractNumId w:val="1"/>
   </w:num>
   <w:num w:numId="5">
-    <w:abstractNumId w:val="4"/>
+    <w:abstractNumId w:val="5"/>
   </w:num>
   <w:num w:numId="6">
-    <w:abstractNumId w:val="13"/>
+    <w:abstractNumId w:val="14"/>
   </w:num>
   <w:num w:numId="7">
-    <w:abstractNumId w:val="7"/>
+    <w:abstractNumId w:val="8"/>
   </w:num>
   <w:num w:numId="8">
     <w:abstractNumId w:val="2"/>
@@ -7476,19 +7565,22 @@
     <w:abstractNumId w:val="3"/>
   </w:num>
   <w:num w:numId="10">
+    <w:abstractNumId w:val="7"/>
+  </w:num>
+  <w:num w:numId="11">
+    <w:abstractNumId w:val="13"/>
+  </w:num>
+  <w:num w:numId="12">
+    <w:abstractNumId w:val="11"/>
+  </w:num>
+  <w:num w:numId="13">
     <w:abstractNumId w:val="6"/>
   </w:num>
-  <w:num w:numId="11">
-    <w:abstractNumId w:val="12"/>
-  </w:num>
-  <w:num w:numId="12">
+  <w:num w:numId="14">
     <w:abstractNumId w:val="10"/>
   </w:num>
-  <w:num w:numId="13">
-    <w:abstractNumId w:val="5"/>
-  </w:num>
-  <w:num w:numId="14">
-    <w:abstractNumId w:val="9"/>
+  <w:num w:numId="15">
+    <w:abstractNumId w:val="4"/>
   </w:num>
 </w:numbering>
 </file>
@@ -9198,7 +9290,7 @@
     <w:charset w:val="00"/>
     <w:family w:val="roman"/>
     <w:pitch w:val="variable"/>
-    <w:sig w:usb0="E0002EFF" w:usb1="C000785B" w:usb2="00000009" w:usb3="00000000" w:csb0="000001FF" w:csb1="00000000"/>
+    <w:sig w:usb0="E0002EFF" w:usb1="C0007843" w:usb2="00000009" w:usb3="00000000" w:csb0="000001FF" w:csb1="00000000"/>
   </w:font>
   <w:font w:name="Courier New">
     <w:panose1 w:val="02070309020205020404"/>
@@ -9226,7 +9318,7 @@
     <w:charset w:val="00"/>
     <w:family w:val="swiss"/>
     <w:pitch w:val="variable"/>
-    <w:sig w:usb0="E0002AFF" w:usb1="C000247B" w:usb2="00000009" w:usb3="00000000" w:csb0="000001FF" w:csb1="00000000"/>
+    <w:sig w:usb0="E00002FF" w:usb1="4000ACFF" w:usb2="00000001" w:usb3="00000000" w:csb0="0000019F" w:csb1="00000000"/>
   </w:font>
   <w:font w:name="Tahoma">
     <w:panose1 w:val="020B0604030504040204"/>
@@ -9240,7 +9332,7 @@
     <w:charset w:val="00"/>
     <w:family w:val="swiss"/>
     <w:pitch w:val="variable"/>
-    <w:sig w:usb0="E0002AFF" w:usb1="C000247B" w:usb2="00000009" w:usb3="00000000" w:csb0="000001FF" w:csb1="00000000"/>
+    <w:sig w:usb0="A00002EF" w:usb1="4000207B" w:usb2="00000000" w:usb3="00000000" w:csb0="0000019F" w:csb1="00000000"/>
   </w:font>
 </w:fonts>
 </file>
@@ -9268,6 +9360,7 @@
     <w:rsid w:val="007F47D0"/>
     <w:rsid w:val="008141A8"/>
     <w:rsid w:val="00847381"/>
+    <w:rsid w:val="00857565"/>
     <w:rsid w:val="00917144"/>
     <w:rsid w:val="00945FBA"/>
     <w:rsid w:val="009A78F8"/>
@@ -10069,7 +10162,7 @@
 </file>
 
 <file path=customXml/itemProps1.xml><?xml version="1.0" encoding="utf-8"?>
-<ds:datastoreItem xmlns:ds="http://schemas.openxmlformats.org/officeDocument/2006/customXml" ds:itemID="{DA8AE1E3-E36C-4872-A17F-74008EED6156}">
+<ds:datastoreItem xmlns:ds="http://schemas.openxmlformats.org/officeDocument/2006/customXml" ds:itemID="{DE7792EC-6446-4E50-87B2-BBF907A341F1}">
   <ds:schemaRefs>
     <ds:schemaRef ds:uri="http://schemas.openxmlformats.org/officeDocument/2006/bibliography"/>
   </ds:schemaRefs>

</xml_diff>

<commit_message>
Update Activity dong + add image into BaoCaoLan1.docx
</commit_message>
<xml_diff>
--- a/MauBaoCao/BaoCaoLan1.docx
+++ b/MauBaoCao/BaoCaoLan1.docx
@@ -2863,7 +2863,15 @@
                 <w:sz w:val="26"/>
                 <w:szCs w:val="26"/>
               </w:rPr>
-              <w:t>UC bắt đầu khi ngân hàng gửi bản sao kê đến shopper, shopper không đồng ý với bản sao kê này</w:t>
+              <w:t xml:space="preserve">UC bắt đầu khi </w:t>
+            </w:r>
+            <w:r>
+              <w:rPr>
+                <w:rFonts w:asciiTheme="majorHAnsi" w:hAnsiTheme="majorHAnsi" w:cs="Times New Roman"/>
+                <w:sz w:val="26"/>
+                <w:szCs w:val="26"/>
+              </w:rPr>
+              <w:t>shopper yêu cầu ngân hàng xem xét lại bảng sao kê.</w:t>
             </w:r>
           </w:p>
           <w:p>
@@ -2895,7 +2903,23 @@
                 <w:sz w:val="26"/>
                 <w:szCs w:val="26"/>
               </w:rPr>
-              <w:t>nhằm mo tả quá trình ngân hàng gửi sao kê đến từng shopper</w:t>
+              <w:t>nhằ</w:t>
+            </w:r>
+            <w:r>
+              <w:rPr>
+                <w:rFonts w:asciiTheme="majorHAnsi" w:hAnsiTheme="majorHAnsi" w:cs="Times New Roman"/>
+                <w:sz w:val="26"/>
+                <w:szCs w:val="26"/>
+              </w:rPr>
+              <w:t>m mô</w:t>
+            </w:r>
+            <w:r>
+              <w:rPr>
+                <w:rFonts w:asciiTheme="majorHAnsi" w:hAnsiTheme="majorHAnsi" w:cs="Times New Roman"/>
+                <w:sz w:val="26"/>
+                <w:szCs w:val="26"/>
+              </w:rPr>
+              <w:t xml:space="preserve"> tả quá trình ngân hàng gửi sao kê đến từng shopper</w:t>
             </w:r>
           </w:p>
         </w:tc>
@@ -2954,17 +2978,31 @@
                 <w:sz w:val="26"/>
                 <w:szCs w:val="26"/>
               </w:rPr>
-              <w:t xml:space="preserve">Thực hiện use case </w:t>
-            </w:r>
-            <w:r>
-              <w:rPr>
-                <w:rFonts w:asciiTheme="majorHAnsi" w:hAnsiTheme="majorHAnsi" w:cs="Times New Roman"/>
-                <w:b/>
-                <w:i/>
-                <w:sz w:val="26"/>
-                <w:szCs w:val="26"/>
-              </w:rPr>
-              <w:t>Truy Hồi</w:t>
+              <w:t>Master nhận</w:t>
+            </w:r>
+            <w:r>
+              <w:rPr>
+                <w:rFonts w:asciiTheme="majorHAnsi" w:hAnsiTheme="majorHAnsi" w:cs="Times New Roman"/>
+                <w:sz w:val="26"/>
+                <w:szCs w:val="26"/>
+              </w:rPr>
+              <w:t xml:space="preserve"> yêu cầu ngân hàng xem xét</w:t>
+            </w:r>
+            <w:r>
+              <w:rPr>
+                <w:rFonts w:asciiTheme="majorHAnsi" w:hAnsiTheme="majorHAnsi" w:cs="Times New Roman"/>
+                <w:sz w:val="26"/>
+                <w:szCs w:val="26"/>
+              </w:rPr>
+              <w:t xml:space="preserve"> lại bảng sao kê.</w:t>
+            </w:r>
+            <w:r>
+              <w:rPr>
+                <w:rFonts w:asciiTheme="majorHAnsi" w:hAnsiTheme="majorHAnsi" w:cs="Times New Roman"/>
+                <w:sz w:val="26"/>
+                <w:szCs w:val="26"/>
+              </w:rPr>
+              <w:t xml:space="preserve"> </w:t>
             </w:r>
           </w:p>
           <w:p>
@@ -2988,15 +3026,7 @@
                 <w:sz w:val="26"/>
                 <w:szCs w:val="26"/>
               </w:rPr>
-              <w:t>Ngân hàng gửi bản sao kê đến từng shopper</w:t>
-            </w:r>
-            <w:r>
-              <w:rPr>
-                <w:rFonts w:asciiTheme="majorHAnsi" w:hAnsiTheme="majorHAnsi" w:cs="Times New Roman"/>
-                <w:sz w:val="26"/>
-                <w:szCs w:val="26"/>
-              </w:rPr>
-              <w:t xml:space="preserve"> </w:t>
+              <w:t>Ngân hàng truy vấn thông tin</w:t>
             </w:r>
           </w:p>
           <w:p>
@@ -3020,7 +3050,31 @@
                 <w:sz w:val="26"/>
                 <w:szCs w:val="26"/>
               </w:rPr>
-              <w:t xml:space="preserve">Shopper không đồng ý với sao kê </w:t>
+              <w:t>M</w:t>
+            </w:r>
+            <w:r>
+              <w:rPr>
+                <w:rFonts w:asciiTheme="majorHAnsi" w:hAnsiTheme="majorHAnsi" w:cs="Times New Roman"/>
+                <w:sz w:val="26"/>
+                <w:szCs w:val="26"/>
+              </w:rPr>
+              <w:t>erchant xác nhận</w:t>
+            </w:r>
+            <w:r>
+              <w:rPr>
+                <w:rFonts w:asciiTheme="majorHAnsi" w:hAnsiTheme="majorHAnsi" w:cs="Times New Roman"/>
+                <w:sz w:val="26"/>
+                <w:szCs w:val="26"/>
+              </w:rPr>
+              <w:t xml:space="preserve"> lại</w:t>
+            </w:r>
+            <w:r>
+              <w:rPr>
+                <w:rFonts w:asciiTheme="majorHAnsi" w:hAnsiTheme="majorHAnsi" w:cs="Times New Roman"/>
+                <w:sz w:val="26"/>
+                <w:szCs w:val="26"/>
+              </w:rPr>
+              <w:t xml:space="preserve"> giao dịch</w:t>
             </w:r>
           </w:p>
           <w:p>
@@ -3044,55 +3098,7 @@
                 <w:sz w:val="26"/>
                 <w:szCs w:val="26"/>
               </w:rPr>
-              <w:t xml:space="preserve">Shopper yêu cầu ngân hàng xem xét </w:t>
-            </w:r>
-          </w:p>
-          <w:p>
-            <w:pPr>
-              <w:numPr>
-                <w:ilvl w:val="0"/>
-                <w:numId w:val="15"/>
-              </w:numPr>
-              <w:spacing w:line="276" w:lineRule="auto"/>
-              <w:jc w:val="both"/>
-              <w:cnfStyle w:val="000000000000" w:firstRow="0" w:lastRow="0" w:firstColumn="0" w:lastColumn="0" w:oddVBand="0" w:evenVBand="0" w:oddHBand="0" w:evenHBand="0" w:firstRowFirstColumn="0" w:firstRowLastColumn="0" w:lastRowFirstColumn="0" w:lastRowLastColumn="0"/>
-              <w:rPr>
-                <w:rFonts w:asciiTheme="majorHAnsi" w:hAnsiTheme="majorHAnsi" w:cs="Times New Roman"/>
-                <w:sz w:val="26"/>
-                <w:szCs w:val="26"/>
-              </w:rPr>
-            </w:pPr>
-            <w:r>
-              <w:rPr>
-                <w:rFonts w:asciiTheme="majorHAnsi" w:hAnsiTheme="majorHAnsi" w:cs="Times New Roman"/>
-                <w:sz w:val="26"/>
-                <w:szCs w:val="26"/>
-              </w:rPr>
-              <w:t>Ngân hàng truy vấn thông tin</w:t>
-            </w:r>
-          </w:p>
-          <w:p>
-            <w:pPr>
-              <w:numPr>
-                <w:ilvl w:val="0"/>
-                <w:numId w:val="15"/>
-              </w:numPr>
-              <w:spacing w:line="276" w:lineRule="auto"/>
-              <w:jc w:val="both"/>
-              <w:cnfStyle w:val="000000000000" w:firstRow="0" w:lastRow="0" w:firstColumn="0" w:lastColumn="0" w:oddVBand="0" w:evenVBand="0" w:oddHBand="0" w:evenHBand="0" w:firstRowFirstColumn="0" w:firstRowLastColumn="0" w:lastRowFirstColumn="0" w:lastRowLastColumn="0"/>
-              <w:rPr>
-                <w:rFonts w:asciiTheme="majorHAnsi" w:hAnsiTheme="majorHAnsi" w:cs="Times New Roman"/>
-                <w:sz w:val="26"/>
-                <w:szCs w:val="26"/>
-              </w:rPr>
-            </w:pPr>
-            <w:r>
-              <w:rPr>
-                <w:rFonts w:asciiTheme="majorHAnsi" w:hAnsiTheme="majorHAnsi" w:cs="Times New Roman"/>
-                <w:sz w:val="26"/>
-                <w:szCs w:val="26"/>
-              </w:rPr>
-              <w:t>Ngân hàng yêu cầu merchant xác nhận giao dịch</w:t>
+              <w:t>Merchant sẽ chỉnh sửa lại thông tin cho shopper</w:t>
             </w:r>
           </w:p>
         </w:tc>
@@ -3153,22 +3159,40 @@
                 <w:sz w:val="26"/>
                 <w:szCs w:val="26"/>
               </w:rPr>
-              <w:t>A6: Nếu lỗi merchant sẽ chỉnh sửa lại thông tin cho shopper</w:t>
-            </w:r>
-          </w:p>
-          <w:p>
-            <w:pPr>
-              <w:keepNext/>
-              <w:spacing w:line="276" w:lineRule="auto"/>
-              <w:ind w:left="1440"/>
-              <w:jc w:val="both"/>
-              <w:cnfStyle w:val="000000100000" w:firstRow="0" w:lastRow="0" w:firstColumn="0" w:lastColumn="0" w:oddVBand="0" w:evenVBand="0" w:oddHBand="1" w:evenHBand="0" w:firstRowFirstColumn="0" w:firstRowLastColumn="0" w:lastRowFirstColumn="0" w:lastRowLastColumn="0"/>
-              <w:rPr>
-                <w:rFonts w:asciiTheme="majorHAnsi" w:hAnsiTheme="majorHAnsi" w:cs="Times New Roman"/>
-                <w:sz w:val="26"/>
-                <w:szCs w:val="26"/>
-              </w:rPr>
-            </w:pPr>
+              <w:t>A3</w:t>
+            </w:r>
+            <w:r>
+              <w:rPr>
+                <w:rFonts w:asciiTheme="majorHAnsi" w:hAnsiTheme="majorHAnsi" w:cs="Times New Roman"/>
+                <w:sz w:val="26"/>
+                <w:szCs w:val="26"/>
+              </w:rPr>
+              <w:t>: Nế</w:t>
+            </w:r>
+            <w:r>
+              <w:rPr>
+                <w:rFonts w:asciiTheme="majorHAnsi" w:hAnsiTheme="majorHAnsi" w:cs="Times New Roman"/>
+                <w:sz w:val="26"/>
+                <w:szCs w:val="26"/>
+              </w:rPr>
+              <w:t>u không có lỗi,</w:t>
+            </w:r>
+            <w:r>
+              <w:rPr>
+                <w:rFonts w:asciiTheme="majorHAnsi" w:hAnsiTheme="majorHAnsi" w:cs="Times New Roman"/>
+                <w:sz w:val="26"/>
+                <w:szCs w:val="26"/>
+              </w:rPr>
+              <w:t xml:space="preserve"> </w:t>
+            </w:r>
+            <w:r>
+              <w:rPr>
+                <w:rFonts w:asciiTheme="majorHAnsi" w:hAnsiTheme="majorHAnsi" w:cs="Times New Roman"/>
+                <w:sz w:val="26"/>
+                <w:szCs w:val="26"/>
+              </w:rPr>
+              <w:t>ngân hàng thông báo lại cho shopper và kết thúc use case.</w:t>
+            </w:r>
           </w:p>
         </w:tc>
       </w:tr>
@@ -3396,7 +3420,23 @@
                 <w:sz w:val="26"/>
                 <w:szCs w:val="26"/>
               </w:rPr>
-              <w:t>Shopper trả hàng tại merchant</w:t>
+              <w:t>Merchant nhận yêu cầu</w:t>
+            </w:r>
+            <w:r>
+              <w:rPr>
+                <w:rFonts w:asciiTheme="majorHAnsi" w:hAnsiTheme="majorHAnsi" w:cs="Times New Roman"/>
+                <w:sz w:val="26"/>
+                <w:szCs w:val="26"/>
+              </w:rPr>
+              <w:t xml:space="preserve"> trả</w:t>
+            </w:r>
+            <w:r>
+              <w:rPr>
+                <w:rFonts w:asciiTheme="majorHAnsi" w:hAnsiTheme="majorHAnsi" w:cs="Times New Roman"/>
+                <w:sz w:val="26"/>
+                <w:szCs w:val="26"/>
+              </w:rPr>
+              <w:t xml:space="preserve"> hàng</w:t>
             </w:r>
           </w:p>
           <w:p>
@@ -3623,7 +3663,15 @@
                 <w:sz w:val="26"/>
                 <w:szCs w:val="26"/>
               </w:rPr>
-              <w:t xml:space="preserve"> A2: Nếu chứng thực không thành công thì hủy giao dịch không thực hiện bước 3</w:t>
+              <w:t xml:space="preserve"> A2: Nếu chứng thực không thành công thì hủy giao dịch </w:t>
+            </w:r>
+            <w:r>
+              <w:rPr>
+                <w:rFonts w:asciiTheme="majorHAnsi" w:hAnsiTheme="majorHAnsi" w:cs="Times New Roman"/>
+                <w:sz w:val="26"/>
+                <w:szCs w:val="26"/>
+              </w:rPr>
+              <w:t>và kết thúc use case</w:t>
             </w:r>
           </w:p>
         </w:tc>
@@ -3731,9 +3779,9 @@
         </w:rPr>
         <w:drawing>
           <wp:inline distT="0" distB="0" distL="0" distR="0">
-            <wp:extent cx="4185285" cy="3675380"/>
+            <wp:extent cx="4191000" cy="3676650"/>
             <wp:effectExtent l="0" t="0" r="0" b="0"/>
-            <wp:docPr id="2" name="Picture 2"/>
+            <wp:docPr id="1" name="Picture 1"/>
             <wp:cNvGraphicFramePr>
               <a:graphicFrameLocks xmlns:a="http://schemas.openxmlformats.org/drawingml/2006/main" noChangeAspect="1"/>
             </wp:cNvGraphicFramePr>
@@ -3762,7 +3810,7 @@
                   <pic:spPr bwMode="auto">
                     <a:xfrm>
                       <a:off x="0" y="0"/>
-                      <a:ext cx="4185285" cy="3675380"/>
+                      <a:ext cx="4191000" cy="3676650"/>
                     </a:xfrm>
                     <a:prstGeom prst="rect">
                       <a:avLst/>
@@ -3892,7 +3940,6 @@
         <w:rPr>
           <w:b/>
         </w:rPr>
-        <w:lastRenderedPageBreak/>
         <w:tab/>
       </w:r>
       <w:r>
@@ -3902,9 +3949,9 @@
         </w:rPr>
         <w:drawing>
           <wp:inline distT="0" distB="0" distL="0" distR="0">
-            <wp:extent cx="4361180" cy="2927985"/>
+            <wp:extent cx="2733675" cy="2581275"/>
             <wp:effectExtent l="0" t="0" r="0" b="0"/>
-            <wp:docPr id="6" name="Picture 6"/>
+            <wp:docPr id="3" name="Picture 3"/>
             <wp:cNvGraphicFramePr>
               <a:graphicFrameLocks xmlns:a="http://schemas.openxmlformats.org/drawingml/2006/main" noChangeAspect="1"/>
             </wp:cNvGraphicFramePr>
@@ -3912,7 +3959,7 @@
               <a:graphicData uri="http://schemas.openxmlformats.org/drawingml/2006/picture">
                 <pic:pic xmlns:pic="http://schemas.openxmlformats.org/drawingml/2006/picture">
                   <pic:nvPicPr>
-                    <pic:cNvPr id="0" name="Picture 3"/>
+                    <pic:cNvPr id="0" name="Picture 2"/>
                     <pic:cNvPicPr>
                       <a:picLocks noChangeAspect="1" noChangeArrowheads="1"/>
                     </pic:cNvPicPr>
@@ -3933,7 +3980,7 @@
                   <pic:spPr bwMode="auto">
                     <a:xfrm>
                       <a:off x="0" y="0"/>
-                      <a:ext cx="4361180" cy="2927985"/>
+                      <a:ext cx="2733675" cy="2581275"/>
                     </a:xfrm>
                     <a:prstGeom prst="rect">
                       <a:avLst/>
@@ -3959,6 +4006,7 @@
         </w:rPr>
       </w:pPr>
       <w:r>
+        <w:lastRenderedPageBreak/>
         <w:t xml:space="preserve">Sơ đồ hoạt động cho use-case </w:t>
       </w:r>
       <w:r>
@@ -3975,9 +4023,9 @@
         </w:rPr>
         <w:drawing>
           <wp:inline distT="0" distB="0" distL="0" distR="0">
-            <wp:extent cx="5573927" cy="4777105"/>
+            <wp:extent cx="3762375" cy="5162550"/>
             <wp:effectExtent l="0" t="0" r="0" b="0"/>
-            <wp:docPr id="8" name="Picture 8"/>
+            <wp:docPr id="12" name="Picture 12"/>
             <wp:cNvGraphicFramePr>
               <a:graphicFrameLocks xmlns:a="http://schemas.openxmlformats.org/drawingml/2006/main" noChangeAspect="1"/>
             </wp:cNvGraphicFramePr>
@@ -3985,7 +4033,7 @@
               <a:graphicData uri="http://schemas.openxmlformats.org/drawingml/2006/picture">
                 <pic:pic xmlns:pic="http://schemas.openxmlformats.org/drawingml/2006/picture">
                   <pic:nvPicPr>
-                    <pic:cNvPr id="0" name="Picture 2"/>
+                    <pic:cNvPr id="0" name="Picture 4"/>
                     <pic:cNvPicPr>
                       <a:picLocks noChangeAspect="1" noChangeArrowheads="1"/>
                     </pic:cNvPicPr>
@@ -4006,7 +4054,7 @@
                   <pic:spPr bwMode="auto">
                     <a:xfrm>
                       <a:off x="0" y="0"/>
-                      <a:ext cx="5578575" cy="4781089"/>
+                      <a:ext cx="3762375" cy="5162550"/>
                     </a:xfrm>
                     <a:prstGeom prst="rect">
                       <a:avLst/>
@@ -4032,7 +4080,6 @@
         </w:rPr>
       </w:pPr>
       <w:r>
-        <w:lastRenderedPageBreak/>
         <w:t xml:space="preserve">Sơ đồ hoạt động cho use-case </w:t>
       </w:r>
       <w:r>
@@ -4047,11 +4094,12 @@
         <w:rPr>
           <w:noProof/>
         </w:rPr>
+        <w:lastRenderedPageBreak/>
         <w:drawing>
           <wp:inline distT="0" distB="0" distL="0" distR="0">
-            <wp:extent cx="5486400" cy="3628834"/>
+            <wp:extent cx="4029075" cy="4457700"/>
             <wp:effectExtent l="0" t="0" r="0" b="0"/>
-            <wp:docPr id="9" name="Picture 9"/>
+            <wp:docPr id="14" name="Picture 14"/>
             <wp:cNvGraphicFramePr>
               <a:graphicFrameLocks xmlns:a="http://schemas.openxmlformats.org/drawingml/2006/main" noChangeAspect="1"/>
             </wp:cNvGraphicFramePr>
@@ -4059,7 +4107,7 @@
               <a:graphicData uri="http://schemas.openxmlformats.org/drawingml/2006/picture">
                 <pic:pic xmlns:pic="http://schemas.openxmlformats.org/drawingml/2006/picture">
                   <pic:nvPicPr>
-                    <pic:cNvPr id="0" name="Picture 3"/>
+                    <pic:cNvPr id="0" name="Picture 6"/>
                     <pic:cNvPicPr>
                       <a:picLocks noChangeAspect="1" noChangeArrowheads="1"/>
                     </pic:cNvPicPr>
@@ -4080,7 +4128,7 @@
                   <pic:spPr bwMode="auto">
                     <a:xfrm>
                       <a:off x="0" y="0"/>
-                      <a:ext cx="5486400" cy="3628834"/>
+                      <a:ext cx="4029075" cy="4457700"/>
                     </a:xfrm>
                     <a:prstGeom prst="rect">
                       <a:avLst/>
@@ -4124,12 +4172,22 @@
     </w:p>
     <w:p>
       <w:r>
-        <w:t>Nghiệp vụ A:</w:t>
+        <w:t>Nghiệp vụ</w:t>
+      </w:r>
+      <w:r>
+        <w:t xml:space="preserve"> Đăng ký Merchant</w:t>
+      </w:r>
+      <w:r>
+        <w:t>:</w:t>
       </w:r>
     </w:p>
     <w:p>
       <w:pPr>
         <w:pStyle w:val="ListParagraph"/>
+        <w:numPr>
+          <w:ilvl w:val="0"/>
+          <w:numId w:val="2"/>
+        </w:numPr>
       </w:pPr>
       <w:r>
         <w:t>T</w:t>
@@ -4140,6 +4198,9 @@
       <w:r>
         <w:t>viên:</w:t>
       </w:r>
+      <w:r>
+        <w:t xml:space="preserve"> Master</w:t>
+      </w:r>
     </w:p>
     <w:p>
       <w:pPr>
@@ -4155,18 +4216,19 @@
       <w:r>
         <w:t>hực thể nghiệp vụ:</w:t>
       </w:r>
+      <w:r>
+        <w:t xml:space="preserve"> </w:t>
+      </w:r>
     </w:p>
     <w:p>
       <w:r>
-        <w:t>Nghiệp vụ B:</w:t>
+        <w:t>Nghiệp vụ</w:t>
       </w:r>
-    </w:p>
-    <w:p>
-      <w:pPr>
-        <w:pStyle w:val="ListParagraph"/>
-      </w:pPr>
       <w:r>
-        <w:t>Thừa tác viên:</w:t>
+        <w:t xml:space="preserve"> Thanh toán</w:t>
+      </w:r>
+      <w:r>
+        <w:t>:</w:t>
       </w:r>
     </w:p>
     <w:p>
@@ -4178,16 +4240,184 @@
         </w:numPr>
       </w:pPr>
       <w:r>
-        <w:t>Thực thể nghiệp vụ:</w:t>
+        <w:t>Thừa tác viên:</w:t>
+      </w:r>
+      <w:r>
+        <w:t xml:space="preserve"> </w:t>
+      </w:r>
+      <w:r>
+        <w:t>Shoper, Master, Merchant</w:t>
       </w:r>
     </w:p>
     <w:p>
       <w:pPr>
         <w:pStyle w:val="ListParagraph"/>
+        <w:numPr>
+          <w:ilvl w:val="0"/>
+          <w:numId w:val="2"/>
+        </w:numPr>
       </w:pPr>
       <w:r>
-        <w:t>………</w:t>
+        <w:t>Thực thể nghiệp vụ:</w:t>
       </w:r>
+      <w:r>
+        <w:t xml:space="preserve"> Thẻ, GiaoDich</w:t>
+      </w:r>
+    </w:p>
+    <w:p>
+      <w:r>
+        <w:t xml:space="preserve">Nghiệp vụ </w:t>
+      </w:r>
+      <w:r>
+        <w:t>Tổng hợp giao dịch</w:t>
+      </w:r>
+      <w:r>
+        <w:t>:</w:t>
+      </w:r>
+    </w:p>
+    <w:p>
+      <w:pPr>
+        <w:pStyle w:val="ListParagraph"/>
+        <w:numPr>
+          <w:ilvl w:val="0"/>
+          <w:numId w:val="2"/>
+        </w:numPr>
+      </w:pPr>
+      <w:r>
+        <w:t>Thừa tác viên: Master, Merchant</w:t>
+      </w:r>
+      <w:r>
+        <w:t>, Processor</w:t>
+      </w:r>
+    </w:p>
+    <w:p>
+      <w:pPr>
+        <w:pStyle w:val="ListParagraph"/>
+        <w:numPr>
+          <w:ilvl w:val="0"/>
+          <w:numId w:val="2"/>
+        </w:numPr>
+      </w:pPr>
+      <w:r>
+        <w:t>Thực thể nghiệp vụ: GiaoDich</w:t>
+      </w:r>
+    </w:p>
+    <w:p>
+      <w:r>
+        <w:lastRenderedPageBreak/>
+        <w:t xml:space="preserve">Nghiệp vụ </w:t>
+      </w:r>
+      <w:r>
+        <w:t>Tr</w:t>
+      </w:r>
+      <w:r>
+        <w:t>ả hàng</w:t>
+      </w:r>
+      <w:r>
+        <w:t>:</w:t>
+      </w:r>
+    </w:p>
+    <w:p>
+      <w:pPr>
+        <w:pStyle w:val="ListParagraph"/>
+        <w:numPr>
+          <w:ilvl w:val="0"/>
+          <w:numId w:val="2"/>
+        </w:numPr>
+      </w:pPr>
+      <w:r>
+        <w:t>Thừa tác viên: Shoper, Master, Merchant</w:t>
+      </w:r>
+    </w:p>
+    <w:p>
+      <w:pPr>
+        <w:pStyle w:val="ListParagraph"/>
+        <w:numPr>
+          <w:ilvl w:val="0"/>
+          <w:numId w:val="2"/>
+        </w:numPr>
+      </w:pPr>
+      <w:r>
+        <w:t>Thực thể nghiệp vụ: GiaoDich</w:t>
+      </w:r>
+    </w:p>
+    <w:p>
+      <w:r>
+        <w:t>Nghiệp vụ</w:t>
+      </w:r>
+      <w:r>
+        <w:t xml:space="preserve"> Truy hồi</w:t>
+      </w:r>
+      <w:r>
+        <w:t>:</w:t>
+      </w:r>
+    </w:p>
+    <w:p>
+      <w:pPr>
+        <w:pStyle w:val="ListParagraph"/>
+        <w:numPr>
+          <w:ilvl w:val="0"/>
+          <w:numId w:val="2"/>
+        </w:numPr>
+      </w:pPr>
+      <w:r>
+        <w:t>Thừa tác viên: Master, Merchant</w:t>
+      </w:r>
+    </w:p>
+    <w:p>
+      <w:pPr>
+        <w:pStyle w:val="ListParagraph"/>
+        <w:numPr>
+          <w:ilvl w:val="0"/>
+          <w:numId w:val="2"/>
+        </w:numPr>
+      </w:pPr>
+      <w:r>
+        <w:t>Thực thể nghiệp vụ: GiaoDich</w:t>
+      </w:r>
+    </w:p>
+    <w:p>
+      <w:r>
+        <w:t>Nghiệp vụ</w:t>
+      </w:r>
+      <w:r>
+        <w:t xml:space="preserve"> Sao kê tài khoản</w:t>
+      </w:r>
+      <w:r>
+        <w:t>:</w:t>
+      </w:r>
+    </w:p>
+    <w:p>
+      <w:pPr>
+        <w:pStyle w:val="ListParagraph"/>
+        <w:numPr>
+          <w:ilvl w:val="0"/>
+          <w:numId w:val="2"/>
+        </w:numPr>
+      </w:pPr>
+      <w:r>
+        <w:t xml:space="preserve">Thừa tác viên: </w:t>
+      </w:r>
+      <w:r>
+        <w:t>Master</w:t>
+      </w:r>
+    </w:p>
+    <w:p>
+      <w:pPr>
+        <w:pStyle w:val="ListParagraph"/>
+        <w:numPr>
+          <w:ilvl w:val="0"/>
+          <w:numId w:val="2"/>
+        </w:numPr>
+      </w:pPr>
+      <w:r>
+        <w:t>Thực thể nghiệp vụ: GiaoDich</w:t>
+      </w:r>
+      <w:r>
+        <w:t>, Email</w:t>
+      </w:r>
+      <w:bookmarkStart w:id="0" w:name="_GoBack"/>
+      <w:bookmarkEnd w:id="0"/>
     </w:p>
     <w:p>
       <w:pPr>
@@ -4218,6 +4448,78 @@
           <w:ilvl w:val="0"/>
           <w:numId w:val="0"/>
         </w:numPr>
+      </w:pPr>
+      <w:r>
+        <w:t xml:space="preserve">Nghiệp vụ </w:t>
+      </w:r>
+      <w:r>
+        <w:t>Đăng ký Merchant</w:t>
+      </w:r>
+    </w:p>
+    <w:p/>
+    <w:p>
+      <w:r>
+        <w:rPr>
+          <w:noProof/>
+        </w:rPr>
+        <w:lastRenderedPageBreak/>
+        <w:drawing>
+          <wp:inline distT="0" distB="0" distL="0" distR="0">
+            <wp:extent cx="5486400" cy="8165592"/>
+            <wp:effectExtent l="0" t="0" r="0" b="0"/>
+            <wp:docPr id="17" name="Picture 17"/>
+            <wp:cNvGraphicFramePr>
+              <a:graphicFrameLocks xmlns:a="http://schemas.openxmlformats.org/drawingml/2006/main" noChangeAspect="1"/>
+            </wp:cNvGraphicFramePr>
+            <a:graphic xmlns:a="http://schemas.openxmlformats.org/drawingml/2006/main">
+              <a:graphicData uri="http://schemas.openxmlformats.org/drawingml/2006/picture">
+                <pic:pic xmlns:pic="http://schemas.openxmlformats.org/drawingml/2006/picture">
+                  <pic:nvPicPr>
+                    <pic:cNvPr id="0" name="Picture 7"/>
+                    <pic:cNvPicPr>
+                      <a:picLocks noChangeAspect="1" noChangeArrowheads="1"/>
+                    </pic:cNvPicPr>
+                  </pic:nvPicPr>
+                  <pic:blipFill>
+                    <a:blip r:embed="rId15">
+                      <a:extLst>
+                        <a:ext uri="{28A0092B-C50C-407E-A947-70E740481C1C}">
+                          <a14:useLocalDpi xmlns:a14="http://schemas.microsoft.com/office/drawing/2010/main" val="0"/>
+                        </a:ext>
+                      </a:extLst>
+                    </a:blip>
+                    <a:srcRect/>
+                    <a:stretch>
+                      <a:fillRect/>
+                    </a:stretch>
+                  </pic:blipFill>
+                  <pic:spPr bwMode="auto">
+                    <a:xfrm>
+                      <a:off x="0" y="0"/>
+                      <a:ext cx="5486400" cy="8165592"/>
+                    </a:xfrm>
+                    <a:prstGeom prst="rect">
+                      <a:avLst/>
+                    </a:prstGeom>
+                    <a:noFill/>
+                    <a:ln>
+                      <a:noFill/>
+                    </a:ln>
+                  </pic:spPr>
+                </pic:pic>
+              </a:graphicData>
+            </a:graphic>
+          </wp:inline>
+        </w:drawing>
+      </w:r>
+    </w:p>
+    <w:p>
+      <w:pPr>
+        <w:pStyle w:val="Heading5"/>
+        <w:numPr>
+          <w:ilvl w:val="0"/>
+          <w:numId w:val="0"/>
+        </w:numPr>
         <w:ind w:left="1008" w:hanging="1008"/>
       </w:pPr>
       <w:r>
@@ -4225,10 +4527,7 @@
         <w:t xml:space="preserve">Nghiệp vụ </w:t>
       </w:r>
       <w:r>
-        <w:t>khám chữa bệnh ngoại trú</w:t>
-      </w:r>
-      <w:r>
-        <w:t>:</w:t>
+        <w:t>Thanh toán</w:t>
       </w:r>
     </w:p>
     <w:p>
@@ -4238,9 +4537,9 @@
         </w:rPr>
         <w:drawing>
           <wp:inline distT="0" distB="0" distL="0" distR="0">
-            <wp:extent cx="5743575" cy="4511100"/>
-            <wp:effectExtent l="0" t="0" r="0" b="3810"/>
-            <wp:docPr id="15" name="Picture 9"/>
+            <wp:extent cx="5486400" cy="3362632"/>
+            <wp:effectExtent l="0" t="0" r="0" b="0"/>
+            <wp:docPr id="19" name="Picture 19"/>
             <wp:cNvGraphicFramePr>
               <a:graphicFrameLocks xmlns:a="http://schemas.openxmlformats.org/drawingml/2006/main" noChangeAspect="1"/>
             </wp:cNvGraphicFramePr>
@@ -4248,26 +4547,28 @@
               <a:graphicData uri="http://schemas.openxmlformats.org/drawingml/2006/picture">
                 <pic:pic xmlns:pic="http://schemas.openxmlformats.org/drawingml/2006/picture">
                   <pic:nvPicPr>
-                    <pic:cNvPr id="0" name="Picture 6"/>
+                    <pic:cNvPr id="0" name="Picture 8"/>
                     <pic:cNvPicPr>
                       <a:picLocks noChangeAspect="1" noChangeArrowheads="1"/>
                     </pic:cNvPicPr>
                   </pic:nvPicPr>
-                  <pic:blipFill rotWithShape="1">
-                    <a:blip r:embed="rId15">
+                  <pic:blipFill>
+                    <a:blip r:embed="rId16">
                       <a:extLst>
                         <a:ext uri="{28A0092B-C50C-407E-A947-70E740481C1C}">
                           <a14:useLocalDpi xmlns:a14="http://schemas.microsoft.com/office/drawing/2010/main" val="0"/>
                         </a:ext>
                       </a:extLst>
                     </a:blip>
-                    <a:srcRect l="10466" t="4120" r="9790" b="4524"/>
-                    <a:stretch/>
+                    <a:srcRect/>
+                    <a:stretch>
+                      <a:fillRect/>
+                    </a:stretch>
                   </pic:blipFill>
                   <pic:spPr bwMode="auto">
                     <a:xfrm>
                       <a:off x="0" y="0"/>
-                      <a:ext cx="5747449" cy="4514143"/>
+                      <a:ext cx="5486400" cy="3362632"/>
                     </a:xfrm>
                     <a:prstGeom prst="rect">
                       <a:avLst/>
@@ -4276,11 +4577,228 @@
                     <a:ln>
                       <a:noFill/>
                     </a:ln>
-                    <a:extLst>
-                      <a:ext uri="{53640926-AAD7-44D8-BBD7-CCE9431645EC}">
-                        <a14:shadowObscured xmlns:a14="http://schemas.microsoft.com/office/drawing/2010/main"/>
-                      </a:ext>
-                    </a:extLst>
+                  </pic:spPr>
+                </pic:pic>
+              </a:graphicData>
+            </a:graphic>
+          </wp:inline>
+        </w:drawing>
+      </w:r>
+    </w:p>
+    <w:p/>
+    <w:p>
+      <w:pPr>
+        <w:pStyle w:val="Heading5"/>
+        <w:numPr>
+          <w:ilvl w:val="0"/>
+          <w:numId w:val="0"/>
+        </w:numPr>
+        <w:ind w:left="1008" w:hanging="1008"/>
+      </w:pPr>
+      <w:r>
+        <w:t xml:space="preserve">Nghiệp vụ </w:t>
+      </w:r>
+      <w:r>
+        <w:t>Tổng hợp giao dịch</w:t>
+      </w:r>
+    </w:p>
+    <w:p/>
+    <w:p>
+      <w:r>
+        <w:rPr>
+          <w:noProof/>
+        </w:rPr>
+        <w:lastRenderedPageBreak/>
+        <w:drawing>
+          <wp:inline distT="0" distB="0" distL="0" distR="0">
+            <wp:extent cx="5486400" cy="3897399"/>
+            <wp:effectExtent l="0" t="0" r="0" b="0"/>
+            <wp:docPr id="20" name="Picture 20"/>
+            <wp:cNvGraphicFramePr>
+              <a:graphicFrameLocks xmlns:a="http://schemas.openxmlformats.org/drawingml/2006/main" noChangeAspect="1"/>
+            </wp:cNvGraphicFramePr>
+            <a:graphic xmlns:a="http://schemas.openxmlformats.org/drawingml/2006/main">
+              <a:graphicData uri="http://schemas.openxmlformats.org/drawingml/2006/picture">
+                <pic:pic xmlns:pic="http://schemas.openxmlformats.org/drawingml/2006/picture">
+                  <pic:nvPicPr>
+                    <pic:cNvPr id="0" name="Picture 9"/>
+                    <pic:cNvPicPr>
+                      <a:picLocks noChangeAspect="1" noChangeArrowheads="1"/>
+                    </pic:cNvPicPr>
+                  </pic:nvPicPr>
+                  <pic:blipFill>
+                    <a:blip r:embed="rId17">
+                      <a:extLst>
+                        <a:ext uri="{28A0092B-C50C-407E-A947-70E740481C1C}">
+                          <a14:useLocalDpi xmlns:a14="http://schemas.microsoft.com/office/drawing/2010/main" val="0"/>
+                        </a:ext>
+                      </a:extLst>
+                    </a:blip>
+                    <a:srcRect/>
+                    <a:stretch>
+                      <a:fillRect/>
+                    </a:stretch>
+                  </pic:blipFill>
+                  <pic:spPr bwMode="auto">
+                    <a:xfrm>
+                      <a:off x="0" y="0"/>
+                      <a:ext cx="5486400" cy="3897399"/>
+                    </a:xfrm>
+                    <a:prstGeom prst="rect">
+                      <a:avLst/>
+                    </a:prstGeom>
+                    <a:noFill/>
+                    <a:ln>
+                      <a:noFill/>
+                    </a:ln>
+                  </pic:spPr>
+                </pic:pic>
+              </a:graphicData>
+            </a:graphic>
+          </wp:inline>
+        </w:drawing>
+      </w:r>
+    </w:p>
+    <w:p/>
+    <w:p>
+      <w:pPr>
+        <w:pStyle w:val="Heading5"/>
+        <w:numPr>
+          <w:ilvl w:val="0"/>
+          <w:numId w:val="0"/>
+        </w:numPr>
+        <w:ind w:left="1008" w:hanging="1008"/>
+      </w:pPr>
+      <w:r>
+        <w:t xml:space="preserve">Nghiệp vụ </w:t>
+      </w:r>
+      <w:r>
+        <w:t>Trả hàng</w:t>
+      </w:r>
+    </w:p>
+    <w:p/>
+    <w:p>
+      <w:r>
+        <w:rPr>
+          <w:noProof/>
+        </w:rPr>
+        <w:lastRenderedPageBreak/>
+        <w:drawing>
+          <wp:inline distT="0" distB="0" distL="0" distR="0">
+            <wp:extent cx="5486400" cy="3998186"/>
+            <wp:effectExtent l="0" t="0" r="0" b="0"/>
+            <wp:docPr id="21" name="Picture 21"/>
+            <wp:cNvGraphicFramePr>
+              <a:graphicFrameLocks xmlns:a="http://schemas.openxmlformats.org/drawingml/2006/main" noChangeAspect="1"/>
+            </wp:cNvGraphicFramePr>
+            <a:graphic xmlns:a="http://schemas.openxmlformats.org/drawingml/2006/main">
+              <a:graphicData uri="http://schemas.openxmlformats.org/drawingml/2006/picture">
+                <pic:pic xmlns:pic="http://schemas.openxmlformats.org/drawingml/2006/picture">
+                  <pic:nvPicPr>
+                    <pic:cNvPr id="0" name="Picture 10"/>
+                    <pic:cNvPicPr>
+                      <a:picLocks noChangeAspect="1" noChangeArrowheads="1"/>
+                    </pic:cNvPicPr>
+                  </pic:nvPicPr>
+                  <pic:blipFill>
+                    <a:blip r:embed="rId18">
+                      <a:extLst>
+                        <a:ext uri="{28A0092B-C50C-407E-A947-70E740481C1C}">
+                          <a14:useLocalDpi xmlns:a14="http://schemas.microsoft.com/office/drawing/2010/main" val="0"/>
+                        </a:ext>
+                      </a:extLst>
+                    </a:blip>
+                    <a:srcRect/>
+                    <a:stretch>
+                      <a:fillRect/>
+                    </a:stretch>
+                  </pic:blipFill>
+                  <pic:spPr bwMode="auto">
+                    <a:xfrm>
+                      <a:off x="0" y="0"/>
+                      <a:ext cx="5486400" cy="3998186"/>
+                    </a:xfrm>
+                    <a:prstGeom prst="rect">
+                      <a:avLst/>
+                    </a:prstGeom>
+                    <a:noFill/>
+                    <a:ln>
+                      <a:noFill/>
+                    </a:ln>
+                  </pic:spPr>
+                </pic:pic>
+              </a:graphicData>
+            </a:graphic>
+          </wp:inline>
+        </w:drawing>
+      </w:r>
+    </w:p>
+    <w:p/>
+    <w:p>
+      <w:pPr>
+        <w:pStyle w:val="Heading5"/>
+        <w:numPr>
+          <w:ilvl w:val="0"/>
+          <w:numId w:val="0"/>
+        </w:numPr>
+        <w:ind w:left="1008" w:hanging="1008"/>
+      </w:pPr>
+      <w:r>
+        <w:t xml:space="preserve">Nghiệp vụ </w:t>
+      </w:r>
+      <w:r>
+        <w:t>Truy hồi</w:t>
+      </w:r>
+    </w:p>
+    <w:p/>
+    <w:p>
+      <w:r>
+        <w:rPr>
+          <w:noProof/>
+        </w:rPr>
+        <w:lastRenderedPageBreak/>
+        <w:drawing>
+          <wp:inline distT="0" distB="0" distL="0" distR="0">
+            <wp:extent cx="5486400" cy="4043363"/>
+            <wp:effectExtent l="0" t="0" r="0" b="0"/>
+            <wp:docPr id="22" name="Picture 22"/>
+            <wp:cNvGraphicFramePr>
+              <a:graphicFrameLocks xmlns:a="http://schemas.openxmlformats.org/drawingml/2006/main" noChangeAspect="1"/>
+            </wp:cNvGraphicFramePr>
+            <a:graphic xmlns:a="http://schemas.openxmlformats.org/drawingml/2006/main">
+              <a:graphicData uri="http://schemas.openxmlformats.org/drawingml/2006/picture">
+                <pic:pic xmlns:pic="http://schemas.openxmlformats.org/drawingml/2006/picture">
+                  <pic:nvPicPr>
+                    <pic:cNvPr id="0" name="Picture 11"/>
+                    <pic:cNvPicPr>
+                      <a:picLocks noChangeAspect="1" noChangeArrowheads="1"/>
+                    </pic:cNvPicPr>
+                  </pic:nvPicPr>
+                  <pic:blipFill>
+                    <a:blip r:embed="rId19">
+                      <a:extLst>
+                        <a:ext uri="{28A0092B-C50C-407E-A947-70E740481C1C}">
+                          <a14:useLocalDpi xmlns:a14="http://schemas.microsoft.com/office/drawing/2010/main" val="0"/>
+                        </a:ext>
+                      </a:extLst>
+                    </a:blip>
+                    <a:srcRect/>
+                    <a:stretch>
+                      <a:fillRect/>
+                    </a:stretch>
+                  </pic:blipFill>
+                  <pic:spPr bwMode="auto">
+                    <a:xfrm>
+                      <a:off x="0" y="0"/>
+                      <a:ext cx="5486400" cy="4043363"/>
+                    </a:xfrm>
+                    <a:prstGeom prst="rect">
+                      <a:avLst/>
+                    </a:prstGeom>
+                    <a:noFill/>
+                    <a:ln>
+                      <a:noFill/>
+                    </a:ln>
                   </pic:spPr>
                 </pic:pic>
               </a:graphicData>
@@ -4299,11 +4817,10 @@
         <w:ind w:left="1008" w:hanging="1008"/>
       </w:pPr>
       <w:r>
-        <w:lastRenderedPageBreak/>
         <w:t xml:space="preserve">Nghiệp vụ </w:t>
       </w:r>
       <w:r>
-        <w:t>khám chữa bệnh ngoại trú</w:t>
+        <w:t>Sao kê tài khoản</w:t>
       </w:r>
     </w:p>
     <w:p>
@@ -4313,9 +4830,9 @@
         </w:rPr>
         <w:drawing>
           <wp:inline distT="0" distB="0" distL="0" distR="0">
-            <wp:extent cx="5781817" cy="3952875"/>
-            <wp:effectExtent l="0" t="0" r="9525" b="0"/>
-            <wp:docPr id="16" name="Picture 10"/>
+            <wp:extent cx="5381625" cy="3429000"/>
+            <wp:effectExtent l="0" t="0" r="0" b="0"/>
+            <wp:docPr id="23" name="Picture 23"/>
             <wp:cNvGraphicFramePr>
               <a:graphicFrameLocks xmlns:a="http://schemas.openxmlformats.org/drawingml/2006/main" noChangeAspect="1"/>
             </wp:cNvGraphicFramePr>
@@ -4323,26 +4840,28 @@
               <a:graphicData uri="http://schemas.openxmlformats.org/drawingml/2006/picture">
                 <pic:pic xmlns:pic="http://schemas.openxmlformats.org/drawingml/2006/picture">
                   <pic:nvPicPr>
-                    <pic:cNvPr id="0" name="Picture 5"/>
+                    <pic:cNvPr id="0" name="Picture 12"/>
                     <pic:cNvPicPr>
                       <a:picLocks noChangeAspect="1" noChangeArrowheads="1"/>
                     </pic:cNvPicPr>
                   </pic:nvPicPr>
-                  <pic:blipFill rotWithShape="1">
-                    <a:blip r:embed="rId16">
+                  <pic:blipFill>
+                    <a:blip r:embed="rId20">
                       <a:extLst>
                         <a:ext uri="{28A0092B-C50C-407E-A947-70E740481C1C}">
                           <a14:useLocalDpi xmlns:a14="http://schemas.microsoft.com/office/drawing/2010/main" val="0"/>
                         </a:ext>
                       </a:extLst>
                     </a:blip>
-                    <a:srcRect l="14288" t="5062" r="4299" b="5668"/>
-                    <a:stretch/>
+                    <a:srcRect/>
+                    <a:stretch>
+                      <a:fillRect/>
+                    </a:stretch>
                   </pic:blipFill>
                   <pic:spPr bwMode="auto">
                     <a:xfrm>
                       <a:off x="0" y="0"/>
-                      <a:ext cx="5787461" cy="3956734"/>
+                      <a:ext cx="5381625" cy="3429000"/>
                     </a:xfrm>
                     <a:prstGeom prst="rect">
                       <a:avLst/>
@@ -4351,11 +4870,6 @@
                     <a:ln>
                       <a:noFill/>
                     </a:ln>
-                    <a:extLst>
-                      <a:ext uri="{53640926-AAD7-44D8-BBD7-CCE9431645EC}">
-                        <a14:shadowObscured xmlns:a14="http://schemas.microsoft.com/office/drawing/2010/main"/>
-                      </a:ext>
-                    </a:extLst>
                   </pic:spPr>
                 </pic:pic>
               </a:graphicData>
@@ -4422,7 +4936,6 @@
           <w:noProof/>
           <w:color w:val="00B050"/>
         </w:rPr>
-        <w:lastRenderedPageBreak/>
         <w:drawing>
           <wp:inline distT="0" distB="0" distL="0" distR="0">
             <wp:extent cx="5486400" cy="4582795"/>
@@ -4441,7 +4954,7 @@
                     </pic:cNvPicPr>
                   </pic:nvPicPr>
                   <pic:blipFill>
-                    <a:blip r:embed="rId17">
+                    <a:blip r:embed="rId21">
                       <a:extLst>
                         <a:ext uri="{28A0092B-C50C-407E-A947-70E740481C1C}">
                           <a14:useLocalDpi xmlns:a14="http://schemas.microsoft.com/office/drawing/2010/main" val="0"/>
@@ -4510,7 +5023,7 @@
                     </pic:cNvPicPr>
                   </pic:nvPicPr>
                   <pic:blipFill>
-                    <a:blip r:embed="rId18">
+                    <a:blip r:embed="rId22">
                       <a:extLst>
                         <a:ext uri="{28A0092B-C50C-407E-A947-70E740481C1C}">
                           <a14:useLocalDpi xmlns:a14="http://schemas.microsoft.com/office/drawing/2010/main" val="0"/>
@@ -6629,7 +7142,6 @@
               <w:rPr>
                 <w:b w:val="0"/>
               </w:rPr>
-              <w:lastRenderedPageBreak/>
               <w:t>Dòng sự kiện phụ</w:t>
             </w:r>
           </w:p>
@@ -7355,7 +7867,6 @@
               <w:rPr>
                 <w:b w:val="0"/>
               </w:rPr>
-              <w:lastRenderedPageBreak/>
               <w:t>Dòng sự kiện phụ</w:t>
             </w:r>
           </w:p>
@@ -9960,7 +10471,6 @@
               <w:rPr>
                 <w:b w:val="0"/>
               </w:rPr>
-              <w:lastRenderedPageBreak/>
               <w:t>Dòng sự kiện phụ</w:t>
             </w:r>
           </w:p>
@@ -11164,7 +11674,6 @@
               <w:rPr>
                 <w:b w:val="0"/>
               </w:rPr>
-              <w:lastRenderedPageBreak/>
               <w:t>Dòng sự kiện phụ</w:t>
             </w:r>
           </w:p>
@@ -11658,12 +12167,12 @@
       </w:r>
     </w:p>
     <w:sectPr>
-      <w:headerReference w:type="even" r:id="rId19"/>
-      <w:headerReference w:type="default" r:id="rId20"/>
-      <w:footerReference w:type="even" r:id="rId21"/>
-      <w:footerReference w:type="default" r:id="rId22"/>
-      <w:headerReference w:type="first" r:id="rId23"/>
-      <w:footerReference w:type="first" r:id="rId24"/>
+      <w:headerReference w:type="even" r:id="rId23"/>
+      <w:headerReference w:type="default" r:id="rId24"/>
+      <w:footerReference w:type="even" r:id="rId25"/>
+      <w:footerReference w:type="default" r:id="rId26"/>
+      <w:headerReference w:type="first" r:id="rId27"/>
+      <w:footerReference w:type="first" r:id="rId28"/>
       <w:pgSz w:w="12240" w:h="15840"/>
       <w:pgMar w:top="1440" w:right="1800" w:bottom="1440" w:left="1800" w:header="720" w:footer="720" w:gutter="0"/>
       <w:cols w:space="720"/>
@@ -11713,8 +12222,8 @@
       <w:tblLook w:val="04A0" w:firstRow="1" w:lastRow="0" w:firstColumn="1" w:lastColumn="0" w:noHBand="0" w:noVBand="1"/>
     </w:tblPr>
     <w:tblGrid>
-      <w:gridCol w:w="474"/>
-      <w:gridCol w:w="8396"/>
+      <w:gridCol w:w="357"/>
+      <w:gridCol w:w="8513"/>
     </w:tblGrid>
     <w:tr>
       <w:tc>
@@ -11766,7 +12275,7 @@
               <w:noProof/>
               <w:color w:val="595959" w:themeColor="text1" w:themeTint="A6"/>
             </w:rPr>
-            <w:t>24</w:t>
+            <w:t>10</w:t>
           </w:r>
           <w:r>
             <w:rPr>
@@ -11810,7 +12319,6 @@
               <w:dataBinding w:prefixMappings="xmlns:ns0='http://schemas.openxmlformats.org/package/2006/metadata/core-properties' xmlns:ns1='http://purl.org/dc/elements/1.1/'" w:xpath="/ns0:coreProperties[1]/ns1:title[1]" w:storeItemID="{6C3C8BC8-F283-45AE-878A-BAB7291924A1}"/>
               <w:text/>
             </w:sdtPr>
-            <w:sdtEndPr/>
             <w:sdtContent>
               <w:r>
                 <w:rPr>
@@ -11819,34 +12327,7 @@
                   <w:caps/>
                   <w:color w:val="595959" w:themeColor="text1" w:themeTint="A6"/>
                 </w:rPr>
-                <w:t xml:space="preserve">Đồ ÁN </w:t>
-              </w:r>
-              <w:r>
-                <w:rPr>
-                  <w:rFonts w:ascii="Calibri" w:hAnsi="Calibri"/>
-                  <w:bCs/>
-                  <w:caps/>
-                  <w:color w:val="595959" w:themeColor="text1" w:themeTint="A6"/>
-                </w:rPr>
-                <w:t>PHÂN TÍCH THIẾT KẾ HỆ THỐNG THÔNG TIN HIỆN ĐẠI</w:t>
-              </w:r>
-              <w:r>
-                <w:rPr>
-                  <w:rFonts w:ascii="Calibri" w:hAnsi="Calibri"/>
-                  <w:bCs/>
-                  <w:caps/>
-                  <w:color w:val="595959" w:themeColor="text1" w:themeTint="A6"/>
-                </w:rPr>
-                <w:t xml:space="preserve">– </w:t>
-              </w:r>
-              <w:r>
-                <w:rPr>
-                  <w:rFonts w:ascii="Calibri" w:hAnsi="Calibri"/>
-                  <w:bCs/>
-                  <w:caps/>
-                  <w:color w:val="595959" w:themeColor="text1" w:themeTint="A6"/>
-                </w:rPr>
-                <w:t>15HCB2</w:t>
+                <w:t>Đồ ÁN PHÂN TÍCH THIẾT KẾ HỆ THỐNG THÔNG TIN HIỆN ĐẠI– 15HCB2</w:t>
               </w:r>
             </w:sdtContent>
           </w:sdt>
@@ -11911,7 +12392,6 @@
               <w:dataBinding w:prefixMappings="xmlns:ns0='http://schemas.openxmlformats.org/package/2006/metadata/core-properties' xmlns:ns1='http://purl.org/dc/elements/1.1/'" w:xpath="/ns0:coreProperties[1]/ns1:title[1]" w:storeItemID="{6C3C8BC8-F283-45AE-878A-BAB7291924A1}"/>
               <w:text/>
             </w:sdtPr>
-            <w:sdtEndPr/>
             <w:sdtContent>
               <w:r>
                 <w:rPr>
@@ -11973,7 +12453,7 @@
               <w:noProof/>
               <w:color w:val="595959" w:themeColor="text1" w:themeTint="A6"/>
             </w:rPr>
-            <w:t>23</w:t>
+            <w:t>1</w:t>
           </w:r>
           <w:r>
             <w:rPr>
@@ -15086,7 +15566,7 @@
     <w:lsdException w:name="Table Web 2" w:semiHidden="1" w:unhideWhenUsed="1"/>
     <w:lsdException w:name="Table Web 3" w:semiHidden="1" w:unhideWhenUsed="1"/>
     <w:lsdException w:name="Balloon Text" w:semiHidden="1" w:unhideWhenUsed="1"/>
-    <w:lsdException w:name="Table Grid" w:semiHidden="1" w:uiPriority="1" w:unhideWhenUsed="1"/>
+    <w:lsdException w:name="Table Grid" w:uiPriority="1"/>
     <w:lsdException w:name="Table Theme" w:semiHidden="1" w:unhideWhenUsed="1"/>
     <w:lsdException w:name="Placeholder Text" w:semiHidden="1"/>
     <w:lsdException w:name="No Spacing" w:uiPriority="1" w:qFormat="1"/>
@@ -15431,7 +15911,6 @@
     <w:next w:val="Normal"/>
     <w:link w:val="Heading5Char"/>
     <w:uiPriority w:val="9"/>
-    <w:semiHidden/>
     <w:unhideWhenUsed/>
     <w:qFormat/>
     <w:rsid w:val="00EC3B39"/>
@@ -15650,7 +16129,6 @@
     <w:basedOn w:val="DefaultParagraphFont"/>
     <w:link w:val="Heading5"/>
     <w:uiPriority w:val="9"/>
-    <w:semiHidden/>
     <w:rsid w:val="00EC3B39"/>
     <w:rPr>
       <w:rFonts w:asciiTheme="majorHAnsi" w:eastAsiaTheme="majorEastAsia" w:hAnsiTheme="majorHAnsi" w:cstheme="majorBidi"/>
@@ -16623,7 +17101,7 @@
     <w:charset w:val="00"/>
     <w:family w:val="roman"/>
     <w:pitch w:val="variable"/>
-    <w:sig w:usb0="E0002EFF" w:usb1="C000785B" w:usb2="00000009" w:usb3="00000000" w:csb0="000001FF" w:csb1="00000000"/>
+    <w:sig w:usb0="E0002EFF" w:usb1="C0007843" w:usb2="00000009" w:usb3="00000000" w:csb0="000001FF" w:csb1="00000000"/>
   </w:font>
   <w:font w:name="Courier New">
     <w:panose1 w:val="02070309020205020404"/>
@@ -16651,7 +17129,7 @@
     <w:charset w:val="00"/>
     <w:family w:val="swiss"/>
     <w:pitch w:val="variable"/>
-    <w:sig w:usb0="E0002AFF" w:usb1="C000247B" w:usb2="00000009" w:usb3="00000000" w:csb0="000001FF" w:csb1="00000000"/>
+    <w:sig w:usb0="E00002FF" w:usb1="4000ACFF" w:usb2="00000001" w:usb3="00000000" w:csb0="0000019F" w:csb1="00000000"/>
   </w:font>
   <w:font w:name="Tahoma">
     <w:panose1 w:val="020B0604030504040204"/>
@@ -16665,7 +17143,7 @@
     <w:charset w:val="00"/>
     <w:family w:val="swiss"/>
     <w:pitch w:val="variable"/>
-    <w:sig w:usb0="E0002AFF" w:usb1="C000247B" w:usb2="00000009" w:usb3="00000000" w:csb0="000001FF" w:csb1="00000000"/>
+    <w:sig w:usb0="A00002EF" w:usb1="4000207B" w:usb2="00000000" w:usb3="00000000" w:csb0="0000019F" w:csb1="00000000"/>
   </w:font>
 </w:fonts>
 </file>
@@ -16697,6 +17175,7 @@
     <w:rsid w:val="008141A8"/>
     <w:rsid w:val="00847381"/>
     <w:rsid w:val="00857565"/>
+    <w:rsid w:val="008B4134"/>
     <w:rsid w:val="00917144"/>
     <w:rsid w:val="00945FBA"/>
     <w:rsid w:val="009A78F8"/>
@@ -16895,7 +17374,7 @@
     <w:lsdException w:name="Table Web 2" w:semiHidden="1" w:unhideWhenUsed="1"/>
     <w:lsdException w:name="Table Web 3" w:semiHidden="1" w:unhideWhenUsed="1"/>
     <w:lsdException w:name="Balloon Text" w:semiHidden="1" w:unhideWhenUsed="1"/>
-    <w:lsdException w:name="Table Grid" w:semiHidden="1" w:uiPriority="59" w:unhideWhenUsed="1"/>
+    <w:lsdException w:name="Table Grid" w:uiPriority="59"/>
     <w:lsdException w:name="Table Theme" w:semiHidden="1" w:unhideWhenUsed="1"/>
     <w:lsdException w:name="Placeholder Text" w:semiHidden="1"/>
     <w:lsdException w:name="No Spacing" w:uiPriority="1" w:qFormat="1"/>
@@ -17498,7 +17977,7 @@
 </file>
 
 <file path=customXml/itemProps1.xml><?xml version="1.0" encoding="utf-8"?>
-<ds:datastoreItem xmlns:ds="http://schemas.openxmlformats.org/officeDocument/2006/customXml" ds:itemID="{2C98F26D-2C62-49DD-9F6B-F4C07230F705}">
+<ds:datastoreItem xmlns:ds="http://schemas.openxmlformats.org/officeDocument/2006/customXml" ds:itemID="{A47DC0AF-B124-4DF4-9129-0F70C8AB5BE2}">
   <ds:schemaRefs>
     <ds:schemaRef ds:uri="http://schemas.openxmlformats.org/officeDocument/2006/bibliography"/>
   </ds:schemaRefs>

</xml_diff>